<commit_message>
Avance del trabajo practico
</commit_message>
<xml_diff>
--- a/Planeamientos y dinamicas de videojuegos TP1.docx
+++ b/Planeamientos y dinamicas de videojuegos TP1.docx
@@ -20196,6 +20196,554 @@
         </w:rPr>
         <w:t>12,−3).</w:t>
       </w:r>
+    </w:p>
+    <w:p>
+      <w:pPr>
+        <w:rPr>
+          <w:rFonts w:ascii="Cambria Math" w:eastAsiaTheme="minorEastAsia" w:hAnsi="Cambria Math" w:cs="Cambria Math"/>
+          <w:sz w:val="24"/>
+          <w:szCs w:val="24"/>
+        </w:rPr>
+      </w:pPr>
+    </w:p>
+    <w:p>
+      <w:pPr>
+        <w:rPr>
+          <w:rFonts w:ascii="Cambria Math" w:eastAsiaTheme="minorEastAsia" w:hAnsi="Cambria Math" w:cs="Cambria Math"/>
+          <w:sz w:val="24"/>
+          <w:szCs w:val="24"/>
+        </w:rPr>
+      </w:pPr>
+      <m:oMathPara>
+        <m:oMathParaPr>
+          <m:jc m:val="left"/>
+        </m:oMathParaPr>
+        <m:oMath>
+          <m:r>
+            <w:rPr>
+              <w:rFonts w:ascii="Cambria Math" w:hAnsi="Cambria Math" w:cs="Cambria Math"/>
+              <w:sz w:val="24"/>
+              <w:szCs w:val="24"/>
+            </w:rPr>
+            <m:t>v=</m:t>
+          </m:r>
+          <m:box>
+            <m:boxPr>
+              <m:opEmu m:val="1"/>
+              <m:ctrlPr>
+                <w:rPr>
+                  <w:rFonts w:ascii="Cambria Math" w:hAnsi="Cambria Math" w:cs="Cambria Math"/>
+                  <w:sz w:val="24"/>
+                  <w:szCs w:val="24"/>
+                </w:rPr>
+              </m:ctrlPr>
+            </m:boxPr>
+            <m:e>
+              <m:groupChr>
+                <m:groupChrPr>
+                  <m:chr m:val="→"/>
+                  <m:pos m:val="top"/>
+                  <m:ctrlPr>
+                    <w:rPr>
+                      <w:rFonts w:ascii="Cambria Math" w:hAnsi="Cambria Math" w:cs="Cambria Math"/>
+                      <w:sz w:val="24"/>
+                      <w:szCs w:val="24"/>
+                    </w:rPr>
+                  </m:ctrlPr>
+                </m:groupChrPr>
+                <m:e>
+                  <m:r>
+                    <w:rPr>
+                      <w:rFonts w:ascii="Cambria Math" w:hAnsi="Cambria Math" w:cs="Cambria Math"/>
+                      <w:sz w:val="24"/>
+                      <w:szCs w:val="24"/>
+                    </w:rPr>
+                    <m:t xml:space="preserve">AB </m:t>
+                  </m:r>
+                </m:e>
+              </m:groupChr>
+              <m:r>
+                <w:rPr>
+                  <w:rFonts w:ascii="Cambria Math" w:hAnsi="Cambria Math" w:cs="Cambria Math"/>
+                  <w:sz w:val="24"/>
+                  <w:szCs w:val="24"/>
+                </w:rPr>
+                <m:t xml:space="preserve"> </m:t>
+              </m:r>
+            </m:e>
+          </m:box>
+        </m:oMath>
+      </m:oMathPara>
+    </w:p>
+    <w:p>
+      <w:pPr>
+        <w:rPr>
+          <w:rFonts w:ascii="Cambria Math" w:eastAsiaTheme="minorEastAsia" w:hAnsi="Cambria Math" w:cs="Cambria Math"/>
+          <w:sz w:val="24"/>
+          <w:szCs w:val="24"/>
+        </w:rPr>
+      </w:pPr>
+      <m:oMathPara>
+        <m:oMathParaPr>
+          <m:jc m:val="left"/>
+        </m:oMathParaPr>
+        <m:oMath>
+          <m:r>
+            <w:rPr>
+              <w:rFonts w:ascii="Cambria Math" w:hAnsi="Cambria Math" w:cs="Cambria Math"/>
+              <w:sz w:val="24"/>
+              <w:szCs w:val="24"/>
+            </w:rPr>
+            <m:t>v=</m:t>
+          </m:r>
+          <m:box>
+            <m:boxPr>
+              <m:opEmu m:val="1"/>
+              <m:ctrlPr>
+                <w:rPr>
+                  <w:rFonts w:ascii="Cambria Math" w:hAnsi="Cambria Math" w:cs="Cambria Math"/>
+                  <w:sz w:val="24"/>
+                  <w:szCs w:val="24"/>
+                </w:rPr>
+              </m:ctrlPr>
+            </m:boxPr>
+            <m:e>
+              <m:groupChr>
+                <m:groupChrPr>
+                  <m:chr m:val="→"/>
+                  <m:pos m:val="top"/>
+                  <m:ctrlPr>
+                    <w:rPr>
+                      <w:rFonts w:ascii="Cambria Math" w:hAnsi="Cambria Math" w:cs="Cambria Math"/>
+                      <w:sz w:val="24"/>
+                      <w:szCs w:val="24"/>
+                    </w:rPr>
+                  </m:ctrlPr>
+                </m:groupChrPr>
+                <m:e>
+                  <m:r>
+                    <w:rPr>
+                      <w:rFonts w:ascii="Cambria Math" w:hAnsi="Cambria Math" w:cs="Cambria Math"/>
+                      <w:sz w:val="24"/>
+                      <w:szCs w:val="24"/>
+                    </w:rPr>
+                    <m:t xml:space="preserve">AB </m:t>
+                  </m:r>
+                </m:e>
+              </m:groupChr>
+              <m:r>
+                <w:rPr>
+                  <w:rFonts w:ascii="Cambria Math" w:hAnsi="Cambria Math" w:cs="Cambria Math"/>
+                  <w:sz w:val="24"/>
+                  <w:szCs w:val="24"/>
+                </w:rPr>
+                <m:t xml:space="preserve"> </m:t>
+              </m:r>
+            </m:e>
+          </m:box>
+          <m:d>
+            <m:dPr>
+              <m:ctrlPr>
+                <w:rPr>
+                  <w:rFonts w:ascii="Cambria Math" w:hAnsi="Cambria Math" w:cs="Cambria Math"/>
+                  <w:i/>
+                  <w:sz w:val="24"/>
+                  <w:szCs w:val="24"/>
+                </w:rPr>
+              </m:ctrlPr>
+            </m:dPr>
+            <m:e>
+              <m:d>
+                <m:dPr>
+                  <m:ctrlPr>
+                    <w:rPr>
+                      <w:rFonts w:ascii="Cambria Math" w:hAnsi="Cambria Math" w:cs="Cambria Math"/>
+                      <w:i/>
+                      <w:sz w:val="24"/>
+                      <w:szCs w:val="24"/>
+                    </w:rPr>
+                  </m:ctrlPr>
+                </m:dPr>
+                <m:e>
+                  <m:r>
+                    <w:rPr>
+                      <w:rFonts w:ascii="Cambria Math" w:hAnsi="Cambria Math" w:cs="Cambria Math"/>
+                      <w:sz w:val="24"/>
+                      <w:szCs w:val="24"/>
+                    </w:rPr>
+                    <m:t>Xb-Xa</m:t>
+                  </m:r>
+                </m:e>
+              </m:d>
+              <m:r>
+                <w:rPr>
+                  <w:rFonts w:ascii="Cambria Math" w:hAnsi="Cambria Math" w:cs="Cambria Math"/>
+                  <w:sz w:val="24"/>
+                  <w:szCs w:val="24"/>
+                </w:rPr>
+                <m:t>,(Yb-Ya)</m:t>
+              </m:r>
+            </m:e>
+          </m:d>
+          <m:r>
+            <w:rPr>
+              <w:rFonts w:ascii="Cambria Math" w:hAnsi="Cambria Math" w:cs="Cambria Math"/>
+              <w:sz w:val="24"/>
+              <w:szCs w:val="24"/>
+            </w:rPr>
+            <m:t>=</m:t>
+          </m:r>
+          <m:d>
+            <m:dPr>
+              <m:ctrlPr>
+                <w:rPr>
+                  <w:rFonts w:ascii="Cambria Math" w:hAnsi="Cambria Math" w:cs="Cambria Math"/>
+                  <w:i/>
+                  <w:sz w:val="24"/>
+                  <w:szCs w:val="24"/>
+                </w:rPr>
+              </m:ctrlPr>
+            </m:dPr>
+            <m:e>
+              <m:r>
+                <w:rPr>
+                  <w:rFonts w:ascii="Cambria Math" w:hAnsi="Cambria Math" w:cs="Cambria Math"/>
+                  <w:sz w:val="24"/>
+                  <w:szCs w:val="24"/>
+                </w:rPr>
+                <m:t>Xa,Ya</m:t>
+              </m:r>
+            </m:e>
+          </m:d>
+        </m:oMath>
+      </m:oMathPara>
+    </w:p>
+    <w:p>
+      <w:pPr>
+        <w:rPr>
+          <w:rFonts w:ascii="Cambria Math" w:eastAsiaTheme="minorEastAsia" w:hAnsi="Cambria Math" w:cs="Cambria Math"/>
+          <w:sz w:val="24"/>
+          <w:szCs w:val="24"/>
+        </w:rPr>
+      </w:pPr>
+      <m:oMathPara>
+        <m:oMathParaPr>
+          <m:jc m:val="left"/>
+        </m:oMathParaPr>
+        <m:oMath>
+          <m:r>
+            <w:rPr>
+              <w:rFonts w:ascii="Cambria Math" w:hAnsi="Cambria Math" w:cs="Cambria Math"/>
+              <w:sz w:val="24"/>
+              <w:szCs w:val="24"/>
+            </w:rPr>
+            <m:t>v=</m:t>
+          </m:r>
+          <m:box>
+            <m:boxPr>
+              <m:opEmu m:val="1"/>
+              <m:ctrlPr>
+                <w:rPr>
+                  <w:rFonts w:ascii="Cambria Math" w:hAnsi="Cambria Math" w:cs="Cambria Math"/>
+                  <w:sz w:val="24"/>
+                  <w:szCs w:val="24"/>
+                </w:rPr>
+              </m:ctrlPr>
+            </m:boxPr>
+            <m:e>
+              <m:groupChr>
+                <m:groupChrPr>
+                  <m:chr m:val="→"/>
+                  <m:pos m:val="top"/>
+                  <m:ctrlPr>
+                    <w:rPr>
+                      <w:rFonts w:ascii="Cambria Math" w:hAnsi="Cambria Math" w:cs="Cambria Math"/>
+                      <w:sz w:val="24"/>
+                      <w:szCs w:val="24"/>
+                    </w:rPr>
+                  </m:ctrlPr>
+                </m:groupChrPr>
+                <m:e>
+                  <m:r>
+                    <w:rPr>
+                      <w:rFonts w:ascii="Cambria Math" w:hAnsi="Cambria Math" w:cs="Cambria Math"/>
+                      <w:sz w:val="24"/>
+                      <w:szCs w:val="24"/>
+                    </w:rPr>
+                    <m:t xml:space="preserve">AB </m:t>
+                  </m:r>
+                </m:e>
+              </m:groupChr>
+              <m:r>
+                <w:rPr>
+                  <w:rFonts w:ascii="Cambria Math" w:hAnsi="Cambria Math" w:cs="Cambria Math"/>
+                  <w:sz w:val="24"/>
+                  <w:szCs w:val="24"/>
+                </w:rPr>
+                <m:t xml:space="preserve"> </m:t>
+              </m:r>
+            </m:e>
+          </m:box>
+          <m:d>
+            <m:dPr>
+              <m:ctrlPr>
+                <w:rPr>
+                  <w:rFonts w:ascii="Cambria Math" w:hAnsi="Cambria Math" w:cs="Cambria Math"/>
+                  <w:i/>
+                  <w:sz w:val="24"/>
+                  <w:szCs w:val="24"/>
+                </w:rPr>
+              </m:ctrlPr>
+            </m:dPr>
+            <m:e>
+              <m:r>
+                <w:rPr>
+                  <w:rFonts w:ascii="Cambria Math" w:hAnsi="Cambria Math" w:cs="Cambria Math"/>
+                  <w:sz w:val="24"/>
+                  <w:szCs w:val="24"/>
+                </w:rPr>
+                <m:t>(12-5),(-3-(-2))</m:t>
+              </m:r>
+            </m:e>
+          </m:d>
+          <m:r>
+            <w:rPr>
+              <w:rFonts w:ascii="Cambria Math" w:hAnsi="Cambria Math" w:cs="Cambria Math"/>
+              <w:sz w:val="24"/>
+              <w:szCs w:val="24"/>
+            </w:rPr>
+            <m:t>=</m:t>
+          </m:r>
+          <m:d>
+            <m:dPr>
+              <m:ctrlPr>
+                <w:rPr>
+                  <w:rFonts w:ascii="Cambria Math" w:hAnsi="Cambria Math" w:cs="Cambria Math"/>
+                  <w:i/>
+                  <w:sz w:val="24"/>
+                  <w:szCs w:val="24"/>
+                </w:rPr>
+              </m:ctrlPr>
+            </m:dPr>
+            <m:e>
+              <m:r>
+                <w:rPr>
+                  <w:rFonts w:ascii="Cambria Math" w:hAnsi="Cambria Math" w:cs="Cambria Math"/>
+                  <w:sz w:val="24"/>
+                  <w:szCs w:val="24"/>
+                </w:rPr>
+                <m:t>Xa,Ya</m:t>
+              </m:r>
+            </m:e>
+          </m:d>
+        </m:oMath>
+      </m:oMathPara>
+    </w:p>
+    <w:p>
+      <w:pPr>
+        <w:rPr>
+          <w:rFonts w:ascii="Cambria Math" w:eastAsiaTheme="minorEastAsia" w:hAnsi="Cambria Math" w:cs="Cambria Math"/>
+          <w:sz w:val="24"/>
+          <w:szCs w:val="24"/>
+        </w:rPr>
+      </w:pPr>
+      <m:oMathPara>
+        <m:oMathParaPr>
+          <m:jc m:val="left"/>
+        </m:oMathParaPr>
+        <m:oMath>
+          <m:r>
+            <w:rPr>
+              <w:rFonts w:ascii="Cambria Math" w:hAnsi="Cambria Math" w:cs="Cambria Math"/>
+              <w:sz w:val="24"/>
+              <w:szCs w:val="24"/>
+            </w:rPr>
+            <m:t>v=</m:t>
+          </m:r>
+          <m:box>
+            <m:boxPr>
+              <m:opEmu m:val="1"/>
+              <m:ctrlPr>
+                <w:rPr>
+                  <w:rFonts w:ascii="Cambria Math" w:hAnsi="Cambria Math" w:cs="Cambria Math"/>
+                  <w:sz w:val="24"/>
+                  <w:szCs w:val="24"/>
+                </w:rPr>
+              </m:ctrlPr>
+            </m:boxPr>
+            <m:e>
+              <m:groupChr>
+                <m:groupChrPr>
+                  <m:chr m:val="→"/>
+                  <m:pos m:val="top"/>
+                  <m:ctrlPr>
+                    <w:rPr>
+                      <w:rFonts w:ascii="Cambria Math" w:hAnsi="Cambria Math" w:cs="Cambria Math"/>
+                      <w:sz w:val="24"/>
+                      <w:szCs w:val="24"/>
+                    </w:rPr>
+                  </m:ctrlPr>
+                </m:groupChrPr>
+                <m:e>
+                  <m:r>
+                    <w:rPr>
+                      <w:rFonts w:ascii="Cambria Math" w:hAnsi="Cambria Math" w:cs="Cambria Math"/>
+                      <w:sz w:val="24"/>
+                      <w:szCs w:val="24"/>
+                    </w:rPr>
+                    <m:t xml:space="preserve">AB </m:t>
+                  </m:r>
+                </m:e>
+              </m:groupChr>
+              <m:r>
+                <w:rPr>
+                  <w:rFonts w:ascii="Cambria Math" w:hAnsi="Cambria Math" w:cs="Cambria Math"/>
+                  <w:sz w:val="24"/>
+                  <w:szCs w:val="24"/>
+                </w:rPr>
+                <m:t xml:space="preserve"> </m:t>
+              </m:r>
+            </m:e>
+          </m:box>
+          <m:r>
+            <w:rPr>
+              <w:rFonts w:ascii="Cambria Math" w:hAnsi="Cambria Math" w:cs="Cambria Math"/>
+              <w:sz w:val="24"/>
+              <w:szCs w:val="24"/>
+            </w:rPr>
+            <m:t>(7,-1)</m:t>
+          </m:r>
+          <m:r>
+            <w:rPr>
+              <w:rFonts w:ascii="Cambria Math" w:hAnsi="Cambria Math" w:cs="Cambria Math"/>
+              <w:sz w:val="24"/>
+              <w:szCs w:val="24"/>
+            </w:rPr>
+            <m:t>=</m:t>
+          </m:r>
+          <m:d>
+            <m:dPr>
+              <m:ctrlPr>
+                <w:rPr>
+                  <w:rFonts w:ascii="Cambria Math" w:hAnsi="Cambria Math" w:cs="Cambria Math"/>
+                  <w:i/>
+                  <w:sz w:val="24"/>
+                  <w:szCs w:val="24"/>
+                </w:rPr>
+              </m:ctrlPr>
+            </m:dPr>
+            <m:e>
+              <m:r>
+                <w:rPr>
+                  <w:rFonts w:ascii="Cambria Math" w:hAnsi="Cambria Math" w:cs="Cambria Math"/>
+                  <w:sz w:val="24"/>
+                  <w:szCs w:val="24"/>
+                </w:rPr>
+                <m:t>Xa,Ya</m:t>
+              </m:r>
+            </m:e>
+          </m:d>
+        </m:oMath>
+      </m:oMathPara>
+    </w:p>
+    <w:p>
+      <w:pPr>
+        <w:rPr>
+          <w:rFonts w:ascii="Cambria Math" w:eastAsiaTheme="minorEastAsia" w:hAnsi="Cambria Math" w:cs="Cambria Math"/>
+          <w:sz w:val="24"/>
+          <w:szCs w:val="24"/>
+        </w:rPr>
+      </w:pPr>
+      <m:oMathPara>
+        <m:oMathParaPr>
+          <m:jc m:val="left"/>
+        </m:oMathParaPr>
+        <m:oMath>
+          <m:r>
+            <w:rPr>
+              <w:rFonts w:ascii="Cambria Math" w:hAnsi="Cambria Math" w:cs="Cambria Math"/>
+              <w:sz w:val="24"/>
+              <w:szCs w:val="24"/>
+            </w:rPr>
+            <m:t>v=</m:t>
+          </m:r>
+          <m:box>
+            <m:boxPr>
+              <m:opEmu m:val="1"/>
+              <m:ctrlPr>
+                <w:rPr>
+                  <w:rFonts w:ascii="Cambria Math" w:hAnsi="Cambria Math" w:cs="Cambria Math"/>
+                  <w:sz w:val="24"/>
+                  <w:szCs w:val="24"/>
+                </w:rPr>
+              </m:ctrlPr>
+            </m:boxPr>
+            <m:e>
+              <m:groupChr>
+                <m:groupChrPr>
+                  <m:chr m:val="→"/>
+                  <m:pos m:val="top"/>
+                  <m:ctrlPr>
+                    <w:rPr>
+                      <w:rFonts w:ascii="Cambria Math" w:hAnsi="Cambria Math" w:cs="Cambria Math"/>
+                      <w:sz w:val="24"/>
+                      <w:szCs w:val="24"/>
+                    </w:rPr>
+                  </m:ctrlPr>
+                </m:groupChrPr>
+                <m:e>
+                  <m:r>
+                    <w:rPr>
+                      <w:rFonts w:ascii="Cambria Math" w:hAnsi="Cambria Math" w:cs="Cambria Math"/>
+                      <w:sz w:val="24"/>
+                      <w:szCs w:val="24"/>
+                    </w:rPr>
+                    <m:t xml:space="preserve">AB </m:t>
+                  </m:r>
+                </m:e>
+              </m:groupChr>
+              <m:r>
+                <w:rPr>
+                  <w:rFonts w:ascii="Cambria Math" w:hAnsi="Cambria Math" w:cs="Cambria Math"/>
+                  <w:sz w:val="24"/>
+                  <w:szCs w:val="24"/>
+                </w:rPr>
+                <m:t xml:space="preserve"> </m:t>
+              </m:r>
+            </m:e>
+          </m:box>
+          <m:r>
+            <w:rPr>
+              <w:rFonts w:ascii="Cambria Math" w:hAnsi="Cambria Math" w:cs="Cambria Math"/>
+              <w:sz w:val="24"/>
+              <w:szCs w:val="24"/>
+            </w:rPr>
+            <m:t>(7,-1)=</m:t>
+          </m:r>
+          <m:d>
+            <m:dPr>
+              <m:ctrlPr>
+                <w:rPr>
+                  <w:rFonts w:ascii="Cambria Math" w:hAnsi="Cambria Math" w:cs="Cambria Math"/>
+                  <w:i/>
+                  <w:sz w:val="24"/>
+                  <w:szCs w:val="24"/>
+                </w:rPr>
+              </m:ctrlPr>
+            </m:dPr>
+            <m:e>
+              <m:r>
+                <w:rPr>
+                  <w:rFonts w:ascii="Cambria Math" w:hAnsi="Cambria Math" w:cs="Cambria Math"/>
+                  <w:sz w:val="24"/>
+                  <w:szCs w:val="24"/>
+                </w:rPr>
+                <m:t>7,-1</m:t>
+              </m:r>
+            </m:e>
+          </m:d>
+        </m:oMath>
+      </m:oMathPara>
     </w:p>
     <w:p>
       <w:pPr>

</xml_diff>

<commit_message>
Avances del trabajo paractico punto 9
</commit_message>
<xml_diff>
--- a/Planeamientos y dinamicas de videojuegos TP1.docx
+++ b/Planeamientos y dinamicas de videojuegos TP1.docx
@@ -20762,6 +20762,3415 @@
           <w:szCs w:val="24"/>
         </w:rPr>
       </w:pPr>
+      <w:r>
+        <w:rPr>
+          <w:rFonts w:ascii="Cambria Math" w:eastAsiaTheme="minorEastAsia" w:hAnsi="Cambria Math" w:cs="Cambria Math"/>
+          <w:sz w:val="24"/>
+          <w:szCs w:val="24"/>
+        </w:rPr>
+        <w:t xml:space="preserve">Ejercicio 9: Sean los vectores </w:t>
+      </w:r>
+      <m:oMath>
+        <m:box>
+          <m:boxPr>
+            <m:opEmu m:val="1"/>
+            <m:ctrlPr>
+              <w:rPr>
+                <w:rFonts w:ascii="Cambria Math" w:hAnsi="Cambria Math" w:cs="Cambria Math"/>
+                <w:sz w:val="24"/>
+                <w:szCs w:val="24"/>
+              </w:rPr>
+            </m:ctrlPr>
+          </m:boxPr>
+          <m:e>
+            <m:groupChr>
+              <m:groupChrPr>
+                <m:chr m:val="→"/>
+                <m:pos m:val="top"/>
+                <m:ctrlPr>
+                  <w:rPr>
+                    <w:rFonts w:ascii="Cambria Math" w:hAnsi="Cambria Math" w:cs="Cambria Math"/>
+                    <w:sz w:val="24"/>
+                    <w:szCs w:val="24"/>
+                  </w:rPr>
+                </m:ctrlPr>
+              </m:groupChrPr>
+              <m:e>
+                <m:r>
+                  <w:rPr>
+                    <w:rFonts w:ascii="Cambria Math" w:hAnsi="Cambria Math" w:cs="Cambria Math"/>
+                    <w:sz w:val="24"/>
+                    <w:szCs w:val="24"/>
+                  </w:rPr>
+                  <m:t>a</m:t>
+                </m:r>
+              </m:e>
+            </m:groupChr>
+            <m:r>
+              <w:rPr>
+                <w:rFonts w:ascii="Cambria Math" w:hAnsi="Cambria Math" w:cs="Cambria Math"/>
+                <w:sz w:val="24"/>
+                <w:szCs w:val="24"/>
+              </w:rPr>
+              <m:t xml:space="preserve"> </m:t>
+            </m:r>
+          </m:e>
+        </m:box>
+      </m:oMath>
+      <w:r>
+        <w:rPr>
+          <w:rFonts w:ascii="Cambria Math" w:eastAsiaTheme="minorEastAsia" w:hAnsi="Cambria Math" w:cs="Cambria Math"/>
+          <w:sz w:val="24"/>
+          <w:szCs w:val="24"/>
+        </w:rPr>
+        <w:t xml:space="preserve">= (3, −1), </w:t>
+      </w:r>
+      <m:oMath>
+        <m:box>
+          <m:boxPr>
+            <m:opEmu m:val="1"/>
+            <m:ctrlPr>
+              <w:rPr>
+                <w:rFonts w:ascii="Cambria Math" w:hAnsi="Cambria Math" w:cs="Cambria Math"/>
+                <w:sz w:val="24"/>
+                <w:szCs w:val="24"/>
+              </w:rPr>
+            </m:ctrlPr>
+          </m:boxPr>
+          <m:e>
+            <m:groupChr>
+              <m:groupChrPr>
+                <m:chr m:val="→"/>
+                <m:pos m:val="top"/>
+                <m:ctrlPr>
+                  <w:rPr>
+                    <w:rFonts w:ascii="Cambria Math" w:hAnsi="Cambria Math" w:cs="Cambria Math"/>
+                    <w:sz w:val="24"/>
+                    <w:szCs w:val="24"/>
+                  </w:rPr>
+                </m:ctrlPr>
+              </m:groupChrPr>
+              <m:e>
+                <m:r>
+                  <w:rPr>
+                    <w:rFonts w:ascii="Cambria Math" w:hAnsi="Cambria Math" w:cs="Cambria Math"/>
+                    <w:sz w:val="24"/>
+                    <w:szCs w:val="24"/>
+                  </w:rPr>
+                  <m:t>b</m:t>
+                </m:r>
+                <m:r>
+                  <w:rPr>
+                    <w:rFonts w:ascii="Cambria Math" w:hAnsi="Cambria Math" w:cs="Cambria Math"/>
+                    <w:sz w:val="24"/>
+                    <w:szCs w:val="24"/>
+                  </w:rPr>
+                  <m:t xml:space="preserve"> </m:t>
+                </m:r>
+              </m:e>
+            </m:groupChr>
+            <m:r>
+              <w:rPr>
+                <w:rFonts w:ascii="Cambria Math" w:hAnsi="Cambria Math" w:cs="Cambria Math"/>
+                <w:sz w:val="24"/>
+                <w:szCs w:val="24"/>
+              </w:rPr>
+              <m:t xml:space="preserve"> </m:t>
+            </m:r>
+          </m:e>
+        </m:box>
+      </m:oMath>
+      <w:r>
+        <w:rPr>
+          <w:rFonts w:ascii="Cambria Math" w:eastAsiaTheme="minorEastAsia" w:hAnsi="Cambria Math" w:cs="Cambria Math"/>
+          <w:sz w:val="24"/>
+          <w:szCs w:val="24"/>
+        </w:rPr>
+        <w:t xml:space="preserve">= (−2, −2) y </w:t>
+      </w:r>
+      <m:oMath>
+        <m:box>
+          <m:boxPr>
+            <m:opEmu m:val="1"/>
+            <m:ctrlPr>
+              <w:rPr>
+                <w:rFonts w:ascii="Cambria Math" w:hAnsi="Cambria Math" w:cs="Cambria Math"/>
+                <w:sz w:val="24"/>
+                <w:szCs w:val="24"/>
+              </w:rPr>
+            </m:ctrlPr>
+          </m:boxPr>
+          <m:e>
+            <m:groupChr>
+              <m:groupChrPr>
+                <m:chr m:val="→"/>
+                <m:pos m:val="top"/>
+                <m:ctrlPr>
+                  <w:rPr>
+                    <w:rFonts w:ascii="Cambria Math" w:hAnsi="Cambria Math" w:cs="Cambria Math"/>
+                    <w:sz w:val="24"/>
+                    <w:szCs w:val="24"/>
+                  </w:rPr>
+                </m:ctrlPr>
+              </m:groupChrPr>
+              <m:e>
+                <m:r>
+                  <w:rPr>
+                    <w:rFonts w:ascii="Cambria Math" w:hAnsi="Cambria Math" w:cs="Cambria Math"/>
+                    <w:sz w:val="24"/>
+                    <w:szCs w:val="24"/>
+                  </w:rPr>
+                  <m:t>c</m:t>
+                </m:r>
+                <m:r>
+                  <w:rPr>
+                    <w:rFonts w:ascii="Cambria Math" w:hAnsi="Cambria Math" w:cs="Cambria Math"/>
+                    <w:sz w:val="24"/>
+                    <w:szCs w:val="24"/>
+                  </w:rPr>
+                  <m:t xml:space="preserve"> </m:t>
+                </m:r>
+              </m:e>
+            </m:groupChr>
+            <m:r>
+              <w:rPr>
+                <w:rFonts w:ascii="Cambria Math" w:hAnsi="Cambria Math" w:cs="Cambria Math"/>
+                <w:sz w:val="24"/>
+                <w:szCs w:val="24"/>
+              </w:rPr>
+              <m:t xml:space="preserve"> </m:t>
+            </m:r>
+          </m:e>
+        </m:box>
+      </m:oMath>
+      <w:r>
+        <w:rPr>
+          <w:rFonts w:ascii="Cambria Math" w:eastAsiaTheme="minorEastAsia" w:hAnsi="Cambria Math" w:cs="Cambria Math"/>
+          <w:sz w:val="24"/>
+          <w:szCs w:val="24"/>
+        </w:rPr>
+        <w:t xml:space="preserve">= </w:t>
+      </w:r>
+      <w:r>
+        <w:rPr>
+          <w:rFonts w:ascii="Cambria Math" w:eastAsiaTheme="minorEastAsia" w:hAnsi="Cambria Math" w:cs="Cambria Math"/>
+          <w:sz w:val="24"/>
+          <w:szCs w:val="24"/>
+        </w:rPr>
+        <w:t>(−3, −1). Calcule</w:t>
+      </w:r>
+      <w:r>
+        <w:rPr>
+          <w:rFonts w:ascii="Cambria Math" w:eastAsiaTheme="minorEastAsia" w:hAnsi="Cambria Math" w:cs="Cambria Math"/>
+          <w:sz w:val="24"/>
+          <w:szCs w:val="24"/>
+        </w:rPr>
+        <w:t xml:space="preserve"> </w:t>
+      </w:r>
+      <w:r>
+        <w:rPr>
+          <w:rFonts w:ascii="Cambria Math" w:eastAsiaTheme="minorEastAsia" w:hAnsi="Cambria Math" w:cs="Cambria Math"/>
+          <w:sz w:val="24"/>
+          <w:szCs w:val="24"/>
+        </w:rPr>
+        <w:t>geométricamente las siguientes operaciones</w:t>
+      </w:r>
+    </w:p>
+    <w:p>
+      <w:pPr>
+        <w:rPr>
+          <w:rFonts w:ascii="Cambria Math" w:eastAsiaTheme="minorEastAsia" w:hAnsi="Cambria Math" w:cs="Cambria Math"/>
+          <w:sz w:val="24"/>
+          <w:szCs w:val="24"/>
+        </w:rPr>
+      </w:pPr>
+    </w:p>
+    <w:p>
+      <w:pPr>
+        <w:rPr>
+          <w:rFonts w:ascii="Cambria Math" w:eastAsiaTheme="minorEastAsia" w:hAnsi="Cambria Math" w:cs="Cambria Math"/>
+          <w:sz w:val="24"/>
+          <w:szCs w:val="24"/>
+        </w:rPr>
+      </w:pPr>
+    </w:p>
+    <w:p>
+      <w:pPr>
+        <w:rPr>
+          <w:rFonts w:ascii="Cambria Math" w:eastAsiaTheme="minorEastAsia" w:hAnsi="Cambria Math" w:cs="Cambria Math"/>
+          <w:sz w:val="24"/>
+          <w:szCs w:val="24"/>
+        </w:rPr>
+      </w:pPr>
+    </w:p>
+    <w:p>
+      <w:pPr>
+        <w:rPr>
+          <w:rFonts w:ascii="Cambria Math" w:eastAsiaTheme="minorEastAsia" w:hAnsi="Cambria Math" w:cs="Cambria Math"/>
+          <w:sz w:val="24"/>
+          <w:szCs w:val="24"/>
+        </w:rPr>
+      </w:pPr>
+    </w:p>
+    <w:p>
+      <w:pPr>
+        <w:ind w:left="360"/>
+        <w:rPr>
+          <w:rFonts w:ascii="Cambria Math" w:eastAsiaTheme="minorEastAsia" w:hAnsi="Cambria Math" w:cs="Cambria Math"/>
+          <w:sz w:val="24"/>
+          <w:szCs w:val="24"/>
+        </w:rPr>
+      </w:pPr>
+      <m:oMath>
+        <m:box>
+          <m:boxPr>
+            <m:opEmu m:val="1"/>
+            <m:ctrlPr>
+              <w:rPr>
+                <w:rFonts w:ascii="Cambria Math" w:hAnsi="Cambria Math" w:cs="Cambria Math"/>
+                <w:sz w:val="24"/>
+                <w:szCs w:val="24"/>
+              </w:rPr>
+            </m:ctrlPr>
+          </m:boxPr>
+          <m:e>
+            <m:groupChr>
+              <m:groupChrPr>
+                <m:chr m:val="→"/>
+                <m:pos m:val="top"/>
+                <m:ctrlPr>
+                  <w:rPr>
+                    <w:rFonts w:ascii="Cambria Math" w:hAnsi="Cambria Math" w:cs="Cambria Math"/>
+                    <w:sz w:val="24"/>
+                    <w:szCs w:val="24"/>
+                  </w:rPr>
+                </m:ctrlPr>
+              </m:groupChrPr>
+              <m:e>
+                <m:r>
+                  <w:rPr>
+                    <w:rFonts w:ascii="Cambria Math" w:hAnsi="Cambria Math" w:cs="Cambria Math"/>
+                    <w:sz w:val="24"/>
+                    <w:szCs w:val="24"/>
+                  </w:rPr>
+                  <m:t>a</m:t>
+                </m:r>
+                <m:r>
+                  <w:rPr>
+                    <w:rFonts w:ascii="Cambria Math" w:hAnsi="Cambria Math" w:cs="Cambria Math"/>
+                    <w:sz w:val="24"/>
+                    <w:szCs w:val="24"/>
+                  </w:rPr>
+                  <m:t xml:space="preserve"> </m:t>
+                </m:r>
+              </m:e>
+            </m:groupChr>
+            <m:r>
+              <w:rPr>
+                <w:rFonts w:ascii="Cambria Math" w:hAnsi="Cambria Math" w:cs="Cambria Math"/>
+                <w:sz w:val="24"/>
+                <w:szCs w:val="24"/>
+              </w:rPr>
+              <m:t xml:space="preserve"> </m:t>
+            </m:r>
+          </m:e>
+        </m:box>
+      </m:oMath>
+      <w:r>
+        <w:rPr>
+          <w:rFonts w:ascii="Cambria Math" w:eastAsiaTheme="minorEastAsia" w:hAnsi="Cambria Math" w:cs="Cambria Math"/>
+          <w:sz w:val="24"/>
+          <w:szCs w:val="24"/>
+        </w:rPr>
+        <w:t xml:space="preserve"> −</w:t>
+      </w:r>
+      <m:oMath>
+        <m:r>
+          <w:rPr>
+            <w:rFonts w:ascii="Cambria Math" w:eastAsiaTheme="minorEastAsia" w:hAnsi="Cambria Math" w:cs="Cambria Math"/>
+            <w:sz w:val="24"/>
+            <w:szCs w:val="24"/>
+          </w:rPr>
+          <m:t xml:space="preserve"> </m:t>
+        </m:r>
+        <m:box>
+          <m:boxPr>
+            <m:opEmu m:val="1"/>
+            <m:ctrlPr>
+              <w:rPr>
+                <w:rFonts w:ascii="Cambria Math" w:hAnsi="Cambria Math" w:cs="Cambria Math"/>
+                <w:sz w:val="24"/>
+                <w:szCs w:val="24"/>
+              </w:rPr>
+            </m:ctrlPr>
+          </m:boxPr>
+          <m:e>
+            <m:groupChr>
+              <m:groupChrPr>
+                <m:chr m:val="→"/>
+                <m:pos m:val="top"/>
+                <m:ctrlPr>
+                  <w:rPr>
+                    <w:rFonts w:ascii="Cambria Math" w:hAnsi="Cambria Math" w:cs="Cambria Math"/>
+                    <w:sz w:val="24"/>
+                    <w:szCs w:val="24"/>
+                  </w:rPr>
+                </m:ctrlPr>
+              </m:groupChrPr>
+              <m:e>
+                <m:r>
+                  <w:rPr>
+                    <w:rFonts w:ascii="Cambria Math" w:hAnsi="Cambria Math" w:cs="Cambria Math"/>
+                    <w:sz w:val="24"/>
+                    <w:szCs w:val="24"/>
+                  </w:rPr>
+                  <m:t>b</m:t>
+                </m:r>
+              </m:e>
+            </m:groupChr>
+            <m:r>
+              <w:rPr>
+                <w:rFonts w:ascii="Cambria Math" w:hAnsi="Cambria Math" w:cs="Cambria Math"/>
+                <w:sz w:val="24"/>
+                <w:szCs w:val="24"/>
+              </w:rPr>
+              <m:t xml:space="preserve"> </m:t>
+            </m:r>
+          </m:e>
+        </m:box>
+      </m:oMath>
+    </w:p>
+    <w:p>
+      <w:pPr>
+        <w:ind w:left="360"/>
+        <w:rPr>
+          <w:rFonts w:ascii="Cambria Math" w:eastAsiaTheme="minorEastAsia" w:hAnsi="Cambria Math" w:cs="Cambria Math"/>
+          <w:sz w:val="24"/>
+          <w:szCs w:val="24"/>
+        </w:rPr>
+      </w:pPr>
+      <m:oMathPara>
+        <m:oMathParaPr>
+          <m:jc m:val="left"/>
+        </m:oMathParaPr>
+        <m:oMath>
+          <m:groupChr>
+            <m:groupChrPr>
+              <m:chr m:val="→"/>
+              <m:pos m:val="top"/>
+              <m:ctrlPr>
+                <w:rPr>
+                  <w:rFonts w:ascii="Cambria Math" w:hAnsi="Cambria Math" w:cs="Cambria Math"/>
+                  <w:sz w:val="24"/>
+                  <w:szCs w:val="24"/>
+                </w:rPr>
+              </m:ctrlPr>
+            </m:groupChrPr>
+            <m:e>
+              <m:r>
+                <w:rPr>
+                  <w:rFonts w:ascii="Cambria Math" w:hAnsi="Cambria Math" w:cs="Cambria Math"/>
+                  <w:sz w:val="24"/>
+                  <w:szCs w:val="24"/>
+                </w:rPr>
+                <m:t xml:space="preserve">a </m:t>
+              </m:r>
+            </m:e>
+          </m:groupChr>
+          <m:r>
+            <w:rPr>
+              <w:rFonts w:ascii="Cambria Math" w:hAnsi="Cambria Math" w:cs="Cambria Math"/>
+              <w:sz w:val="24"/>
+              <w:szCs w:val="24"/>
+            </w:rPr>
+            <m:t>-</m:t>
+          </m:r>
+          <m:box>
+            <m:boxPr>
+              <m:opEmu m:val="1"/>
+              <m:ctrlPr>
+                <w:rPr>
+                  <w:rFonts w:ascii="Cambria Math" w:hAnsi="Cambria Math" w:cs="Cambria Math"/>
+                  <w:sz w:val="24"/>
+                  <w:szCs w:val="24"/>
+                </w:rPr>
+              </m:ctrlPr>
+            </m:boxPr>
+            <m:e>
+              <m:r>
+                <w:rPr>
+                  <w:rFonts w:ascii="Cambria Math" w:hAnsi="Cambria Math" w:cs="Cambria Math"/>
+                  <w:sz w:val="24"/>
+                  <w:szCs w:val="24"/>
+                </w:rPr>
+                <m:t xml:space="preserve"> </m:t>
+              </m:r>
+              <m:groupChr>
+                <m:groupChrPr>
+                  <m:chr m:val="→"/>
+                  <m:pos m:val="top"/>
+                  <m:ctrlPr>
+                    <w:rPr>
+                      <w:rFonts w:ascii="Cambria Math" w:hAnsi="Cambria Math" w:cs="Cambria Math"/>
+                      <w:sz w:val="24"/>
+                      <w:szCs w:val="24"/>
+                    </w:rPr>
+                  </m:ctrlPr>
+                </m:groupChrPr>
+                <m:e>
+                  <m:r>
+                    <w:rPr>
+                      <w:rFonts w:ascii="Cambria Math" w:hAnsi="Cambria Math" w:cs="Cambria Math"/>
+                      <w:sz w:val="24"/>
+                      <w:szCs w:val="24"/>
+                    </w:rPr>
+                    <m:t xml:space="preserve"> </m:t>
+                  </m:r>
+                  <m:r>
+                    <w:rPr>
+                      <w:rFonts w:ascii="Cambria Math" w:hAnsi="Cambria Math" w:cs="Cambria Math"/>
+                      <w:sz w:val="24"/>
+                      <w:szCs w:val="24"/>
+                    </w:rPr>
+                    <m:t>b</m:t>
+                  </m:r>
+                </m:e>
+              </m:groupChr>
+              <m:r>
+                <w:rPr>
+                  <w:rFonts w:ascii="Cambria Math" w:hAnsi="Cambria Math" w:cs="Cambria Math"/>
+                  <w:sz w:val="24"/>
+                  <w:szCs w:val="24"/>
+                </w:rPr>
+                <m:t xml:space="preserve"> </m:t>
+              </m:r>
+            </m:e>
+          </m:box>
+          <m:r>
+            <w:rPr>
+              <w:rFonts w:ascii="Cambria Math" w:hAnsi="Cambria Math" w:cs="Cambria Math"/>
+              <w:sz w:val="24"/>
+              <w:szCs w:val="24"/>
+            </w:rPr>
+            <m:t>=</m:t>
+          </m:r>
+          <m:d>
+            <m:dPr>
+              <m:ctrlPr>
+                <w:rPr>
+                  <w:rFonts w:ascii="Cambria Math" w:hAnsi="Cambria Math" w:cs="Cambria Math"/>
+                  <w:i/>
+                  <w:sz w:val="24"/>
+                  <w:szCs w:val="24"/>
+                </w:rPr>
+              </m:ctrlPr>
+            </m:dPr>
+            <m:e>
+              <m:r>
+                <w:rPr>
+                  <w:rFonts w:ascii="Cambria Math" w:hAnsi="Cambria Math" w:cs="Cambria Math"/>
+                  <w:sz w:val="24"/>
+                  <w:szCs w:val="24"/>
+                </w:rPr>
+                <m:t>3,-1</m:t>
+              </m:r>
+            </m:e>
+          </m:d>
+          <m:r>
+            <w:rPr>
+              <w:rFonts w:ascii="Cambria Math" w:hAnsi="Cambria Math" w:cs="Cambria Math"/>
+              <w:sz w:val="24"/>
+              <w:szCs w:val="24"/>
+            </w:rPr>
+            <m:t>-</m:t>
+          </m:r>
+          <m:d>
+            <m:dPr>
+              <m:ctrlPr>
+                <w:rPr>
+                  <w:rFonts w:ascii="Cambria Math" w:hAnsi="Cambria Math" w:cs="Cambria Math"/>
+                  <w:i/>
+                  <w:sz w:val="24"/>
+                  <w:szCs w:val="24"/>
+                </w:rPr>
+              </m:ctrlPr>
+            </m:dPr>
+            <m:e>
+              <m:r>
+                <w:rPr>
+                  <w:rFonts w:ascii="Cambria Math" w:hAnsi="Cambria Math" w:cs="Cambria Math"/>
+                  <w:sz w:val="24"/>
+                  <w:szCs w:val="24"/>
+                </w:rPr>
+                <m:t>-2</m:t>
+              </m:r>
+              <m:r>
+                <w:rPr>
+                  <w:rFonts w:ascii="Cambria Math" w:hAnsi="Cambria Math" w:cs="Cambria Math"/>
+                  <w:sz w:val="24"/>
+                  <w:szCs w:val="24"/>
+                </w:rPr>
+                <m:t>,-</m:t>
+              </m:r>
+              <m:r>
+                <w:rPr>
+                  <w:rFonts w:ascii="Cambria Math" w:hAnsi="Cambria Math" w:cs="Cambria Math"/>
+                  <w:sz w:val="24"/>
+                  <w:szCs w:val="24"/>
+                </w:rPr>
+                <m:t>2</m:t>
+              </m:r>
+            </m:e>
+          </m:d>
+        </m:oMath>
+      </m:oMathPara>
+    </w:p>
+    <w:p>
+      <w:pPr>
+        <w:ind w:left="360"/>
+        <w:rPr>
+          <w:rFonts w:ascii="Cambria Math" w:eastAsiaTheme="minorEastAsia" w:hAnsi="Cambria Math" w:cs="Cambria Math"/>
+          <w:sz w:val="24"/>
+          <w:szCs w:val="24"/>
+        </w:rPr>
+      </w:pPr>
+      <m:oMathPara>
+        <m:oMathParaPr>
+          <m:jc m:val="left"/>
+        </m:oMathParaPr>
+        <m:oMath>
+          <m:d>
+            <m:dPr>
+              <m:begChr m:val="["/>
+              <m:endChr m:val="]"/>
+              <m:ctrlPr>
+                <w:rPr>
+                  <w:rFonts w:ascii="Cambria Math" w:hAnsi="Cambria Math" w:cs="Cambria Math"/>
+                  <w:i/>
+                  <w:sz w:val="24"/>
+                  <w:szCs w:val="24"/>
+                </w:rPr>
+              </m:ctrlPr>
+            </m:dPr>
+            <m:e>
+              <m:eqArr>
+                <m:eqArrPr>
+                  <m:ctrlPr>
+                    <w:rPr>
+                      <w:rFonts w:ascii="Cambria Math" w:hAnsi="Cambria Math" w:cs="Cambria Math"/>
+                      <w:i/>
+                      <w:sz w:val="24"/>
+                      <w:szCs w:val="24"/>
+                    </w:rPr>
+                  </m:ctrlPr>
+                </m:eqArrPr>
+                <m:e>
+                  <m:r>
+                    <w:rPr>
+                      <w:rFonts w:ascii="Cambria Math" w:hAnsi="Cambria Math" w:cs="Cambria Math"/>
+                      <w:sz w:val="24"/>
+                      <w:szCs w:val="24"/>
+                    </w:rPr>
+                    <m:t>3</m:t>
+                  </m:r>
+                </m:e>
+                <m:e>
+                  <m:r>
+                    <w:rPr>
+                      <w:rFonts w:ascii="Cambria Math" w:hAnsi="Cambria Math" w:cs="Cambria Math"/>
+                      <w:sz w:val="24"/>
+                      <w:szCs w:val="24"/>
+                    </w:rPr>
+                    <m:t>-1</m:t>
+                  </m:r>
+                </m:e>
+              </m:eqArr>
+            </m:e>
+          </m:d>
+          <m:r>
+            <w:rPr>
+              <w:rFonts w:ascii="Cambria Math" w:hAnsi="Cambria Math" w:cs="Cambria Math"/>
+              <w:sz w:val="24"/>
+              <w:szCs w:val="24"/>
+            </w:rPr>
+            <m:t>-</m:t>
+          </m:r>
+          <m:d>
+            <m:dPr>
+              <m:begChr m:val="["/>
+              <m:endChr m:val="]"/>
+              <m:ctrlPr>
+                <w:rPr>
+                  <w:rFonts w:ascii="Cambria Math" w:hAnsi="Cambria Math" w:cs="Cambria Math"/>
+                  <w:i/>
+                  <w:sz w:val="24"/>
+                  <w:szCs w:val="24"/>
+                </w:rPr>
+              </m:ctrlPr>
+            </m:dPr>
+            <m:e>
+              <m:eqArr>
+                <m:eqArrPr>
+                  <m:ctrlPr>
+                    <w:rPr>
+                      <w:rFonts w:ascii="Cambria Math" w:hAnsi="Cambria Math" w:cs="Cambria Math"/>
+                      <w:i/>
+                      <w:sz w:val="24"/>
+                      <w:szCs w:val="24"/>
+                    </w:rPr>
+                  </m:ctrlPr>
+                </m:eqArrPr>
+                <m:e>
+                  <m:r>
+                    <w:rPr>
+                      <w:rFonts w:ascii="Cambria Math" w:hAnsi="Cambria Math" w:cs="Cambria Math"/>
+                      <w:sz w:val="24"/>
+                      <w:szCs w:val="24"/>
+                    </w:rPr>
+                    <m:t>-2</m:t>
+                  </m:r>
+                </m:e>
+                <m:e>
+                  <m:r>
+                    <w:rPr>
+                      <w:rFonts w:ascii="Cambria Math" w:hAnsi="Cambria Math" w:cs="Cambria Math"/>
+                      <w:sz w:val="24"/>
+                      <w:szCs w:val="24"/>
+                    </w:rPr>
+                    <m:t>-2</m:t>
+                  </m:r>
+                </m:e>
+              </m:eqArr>
+            </m:e>
+          </m:d>
+          <m:r>
+            <w:rPr>
+              <w:rFonts w:ascii="Cambria Math" w:hAnsi="Cambria Math" w:cs="Cambria Math"/>
+              <w:sz w:val="24"/>
+              <w:szCs w:val="24"/>
+            </w:rPr>
+            <m:t>=</m:t>
+          </m:r>
+          <m:d>
+            <m:dPr>
+              <m:begChr m:val="["/>
+              <m:endChr m:val="]"/>
+              <m:ctrlPr>
+                <w:rPr>
+                  <w:rFonts w:ascii="Cambria Math" w:hAnsi="Cambria Math" w:cs="Cambria Math"/>
+                  <w:i/>
+                  <w:sz w:val="24"/>
+                  <w:szCs w:val="24"/>
+                </w:rPr>
+              </m:ctrlPr>
+            </m:dPr>
+            <m:e>
+              <m:eqArr>
+                <m:eqArrPr>
+                  <m:ctrlPr>
+                    <w:rPr>
+                      <w:rFonts w:ascii="Cambria Math" w:hAnsi="Cambria Math" w:cs="Cambria Math"/>
+                      <w:i/>
+                      <w:sz w:val="24"/>
+                      <w:szCs w:val="24"/>
+                    </w:rPr>
+                  </m:ctrlPr>
+                </m:eqArrPr>
+                <m:e>
+                  <m:r>
+                    <w:rPr>
+                      <w:rFonts w:ascii="Cambria Math" w:hAnsi="Cambria Math" w:cs="Cambria Math"/>
+                      <w:sz w:val="24"/>
+                      <w:szCs w:val="24"/>
+                    </w:rPr>
+                    <m:t>3-(-2)</m:t>
+                  </m:r>
+                </m:e>
+                <m:e>
+                  <m:r>
+                    <w:rPr>
+                      <w:rFonts w:ascii="Cambria Math" w:hAnsi="Cambria Math" w:cs="Cambria Math"/>
+                      <w:sz w:val="24"/>
+                      <w:szCs w:val="24"/>
+                    </w:rPr>
+                    <m:t>-1-(-2)</m:t>
+                  </m:r>
+                </m:e>
+              </m:eqArr>
+            </m:e>
+          </m:d>
+        </m:oMath>
+      </m:oMathPara>
+    </w:p>
+    <w:p>
+      <w:pPr>
+        <w:ind w:left="360"/>
+        <w:rPr>
+          <w:rFonts w:ascii="Cambria Math" w:eastAsiaTheme="minorEastAsia" w:hAnsi="Cambria Math" w:cs="Cambria Math"/>
+          <w:sz w:val="24"/>
+          <w:szCs w:val="24"/>
+        </w:rPr>
+      </w:pPr>
+      <m:oMathPara>
+        <m:oMathParaPr>
+          <m:jc m:val="left"/>
+        </m:oMathParaPr>
+        <m:oMath>
+          <m:d>
+            <m:dPr>
+              <m:begChr m:val="["/>
+              <m:endChr m:val="]"/>
+              <m:ctrlPr>
+                <w:rPr>
+                  <w:rFonts w:ascii="Cambria Math" w:hAnsi="Cambria Math" w:cs="Cambria Math"/>
+                  <w:i/>
+                  <w:sz w:val="24"/>
+                  <w:szCs w:val="24"/>
+                </w:rPr>
+              </m:ctrlPr>
+            </m:dPr>
+            <m:e>
+              <m:eqArr>
+                <m:eqArrPr>
+                  <m:ctrlPr>
+                    <w:rPr>
+                      <w:rFonts w:ascii="Cambria Math" w:hAnsi="Cambria Math" w:cs="Cambria Math"/>
+                      <w:i/>
+                      <w:sz w:val="24"/>
+                      <w:szCs w:val="24"/>
+                    </w:rPr>
+                  </m:ctrlPr>
+                </m:eqArrPr>
+                <m:e>
+                  <m:r>
+                    <w:rPr>
+                      <w:rFonts w:ascii="Cambria Math" w:hAnsi="Cambria Math" w:cs="Cambria Math"/>
+                      <w:sz w:val="24"/>
+                      <w:szCs w:val="24"/>
+                    </w:rPr>
+                    <m:t>3</m:t>
+                  </m:r>
+                </m:e>
+                <m:e>
+                  <m:r>
+                    <w:rPr>
+                      <w:rFonts w:ascii="Cambria Math" w:hAnsi="Cambria Math" w:cs="Cambria Math"/>
+                      <w:sz w:val="24"/>
+                      <w:szCs w:val="24"/>
+                    </w:rPr>
+                    <m:t>-1</m:t>
+                  </m:r>
+                </m:e>
+              </m:eqArr>
+            </m:e>
+          </m:d>
+          <m:r>
+            <w:rPr>
+              <w:rFonts w:ascii="Cambria Math" w:hAnsi="Cambria Math" w:cs="Cambria Math"/>
+              <w:sz w:val="24"/>
+              <w:szCs w:val="24"/>
+            </w:rPr>
+            <m:t>-</m:t>
+          </m:r>
+          <m:d>
+            <m:dPr>
+              <m:begChr m:val="["/>
+              <m:endChr m:val="]"/>
+              <m:ctrlPr>
+                <w:rPr>
+                  <w:rFonts w:ascii="Cambria Math" w:hAnsi="Cambria Math" w:cs="Cambria Math"/>
+                  <w:i/>
+                  <w:sz w:val="24"/>
+                  <w:szCs w:val="24"/>
+                </w:rPr>
+              </m:ctrlPr>
+            </m:dPr>
+            <m:e>
+              <m:eqArr>
+                <m:eqArrPr>
+                  <m:ctrlPr>
+                    <w:rPr>
+                      <w:rFonts w:ascii="Cambria Math" w:hAnsi="Cambria Math" w:cs="Cambria Math"/>
+                      <w:i/>
+                      <w:sz w:val="24"/>
+                      <w:szCs w:val="24"/>
+                    </w:rPr>
+                  </m:ctrlPr>
+                </m:eqArrPr>
+                <m:e>
+                  <m:r>
+                    <w:rPr>
+                      <w:rFonts w:ascii="Cambria Math" w:hAnsi="Cambria Math" w:cs="Cambria Math"/>
+                      <w:sz w:val="24"/>
+                      <w:szCs w:val="24"/>
+                    </w:rPr>
+                    <m:t>-2</m:t>
+                  </m:r>
+                </m:e>
+                <m:e>
+                  <m:r>
+                    <w:rPr>
+                      <w:rFonts w:ascii="Cambria Math" w:hAnsi="Cambria Math" w:cs="Cambria Math"/>
+                      <w:sz w:val="24"/>
+                      <w:szCs w:val="24"/>
+                    </w:rPr>
+                    <m:t>-2</m:t>
+                  </m:r>
+                </m:e>
+              </m:eqArr>
+            </m:e>
+          </m:d>
+          <m:r>
+            <w:rPr>
+              <w:rFonts w:ascii="Cambria Math" w:hAnsi="Cambria Math" w:cs="Cambria Math"/>
+              <w:sz w:val="24"/>
+              <w:szCs w:val="24"/>
+            </w:rPr>
+            <m:t>=</m:t>
+          </m:r>
+          <m:d>
+            <m:dPr>
+              <m:begChr m:val="["/>
+              <m:endChr m:val="]"/>
+              <m:ctrlPr>
+                <w:rPr>
+                  <w:rFonts w:ascii="Cambria Math" w:hAnsi="Cambria Math" w:cs="Cambria Math"/>
+                  <w:i/>
+                  <w:sz w:val="24"/>
+                  <w:szCs w:val="24"/>
+                </w:rPr>
+              </m:ctrlPr>
+            </m:dPr>
+            <m:e>
+              <m:eqArr>
+                <m:eqArrPr>
+                  <m:ctrlPr>
+                    <w:rPr>
+                      <w:rFonts w:ascii="Cambria Math" w:hAnsi="Cambria Math" w:cs="Cambria Math"/>
+                      <w:i/>
+                      <w:sz w:val="24"/>
+                      <w:szCs w:val="24"/>
+                    </w:rPr>
+                  </m:ctrlPr>
+                </m:eqArrPr>
+                <m:e>
+                  <m:r>
+                    <w:rPr>
+                      <w:rFonts w:ascii="Cambria Math" w:hAnsi="Cambria Math" w:cs="Cambria Math"/>
+                      <w:sz w:val="24"/>
+                      <w:szCs w:val="24"/>
+                    </w:rPr>
+                    <m:t>3</m:t>
+                  </m:r>
+                  <m:r>
+                    <w:rPr>
+                      <w:rFonts w:ascii="Cambria Math" w:hAnsi="Cambria Math" w:cs="Cambria Math"/>
+                      <w:sz w:val="24"/>
+                      <w:szCs w:val="24"/>
+                    </w:rPr>
+                    <m:t>+</m:t>
+                  </m:r>
+                  <m:r>
+                    <w:rPr>
+                      <w:rFonts w:ascii="Cambria Math" w:hAnsi="Cambria Math" w:cs="Cambria Math"/>
+                      <w:sz w:val="24"/>
+                      <w:szCs w:val="24"/>
+                    </w:rPr>
+                    <m:t>2</m:t>
+                  </m:r>
+                </m:e>
+                <m:e>
+                  <m:r>
+                    <w:rPr>
+                      <w:rFonts w:ascii="Cambria Math" w:hAnsi="Cambria Math" w:cs="Cambria Math"/>
+                      <w:sz w:val="24"/>
+                      <w:szCs w:val="24"/>
+                    </w:rPr>
+                    <m:t>-1</m:t>
+                  </m:r>
+                  <m:r>
+                    <w:rPr>
+                      <w:rFonts w:ascii="Cambria Math" w:hAnsi="Cambria Math" w:cs="Cambria Math"/>
+                      <w:sz w:val="24"/>
+                      <w:szCs w:val="24"/>
+                    </w:rPr>
+                    <m:t>+</m:t>
+                  </m:r>
+                  <m:r>
+                    <w:rPr>
+                      <w:rFonts w:ascii="Cambria Math" w:hAnsi="Cambria Math" w:cs="Cambria Math"/>
+                      <w:sz w:val="24"/>
+                      <w:szCs w:val="24"/>
+                    </w:rPr>
+                    <m:t>2</m:t>
+                  </m:r>
+                </m:e>
+              </m:eqArr>
+            </m:e>
+          </m:d>
+        </m:oMath>
+      </m:oMathPara>
+    </w:p>
+    <w:p>
+      <w:pPr>
+        <w:ind w:left="360"/>
+        <w:rPr>
+          <w:rFonts w:ascii="Cambria Math" w:eastAsiaTheme="minorEastAsia" w:hAnsi="Cambria Math" w:cs="Cambria Math"/>
+          <w:sz w:val="24"/>
+          <w:szCs w:val="24"/>
+        </w:rPr>
+      </w:pPr>
+      <m:oMathPara>
+        <m:oMathParaPr>
+          <m:jc m:val="left"/>
+        </m:oMathParaPr>
+        <m:oMath>
+          <m:d>
+            <m:dPr>
+              <m:begChr m:val="["/>
+              <m:endChr m:val="]"/>
+              <m:ctrlPr>
+                <w:rPr>
+                  <w:rFonts w:ascii="Cambria Math" w:hAnsi="Cambria Math" w:cs="Cambria Math"/>
+                  <w:i/>
+                  <w:sz w:val="24"/>
+                  <w:szCs w:val="24"/>
+                </w:rPr>
+              </m:ctrlPr>
+            </m:dPr>
+            <m:e>
+              <m:eqArr>
+                <m:eqArrPr>
+                  <m:ctrlPr>
+                    <w:rPr>
+                      <w:rFonts w:ascii="Cambria Math" w:hAnsi="Cambria Math" w:cs="Cambria Math"/>
+                      <w:i/>
+                      <w:sz w:val="24"/>
+                      <w:szCs w:val="24"/>
+                    </w:rPr>
+                  </m:ctrlPr>
+                </m:eqArrPr>
+                <m:e>
+                  <m:r>
+                    <w:rPr>
+                      <w:rFonts w:ascii="Cambria Math" w:hAnsi="Cambria Math" w:cs="Cambria Math"/>
+                      <w:sz w:val="24"/>
+                      <w:szCs w:val="24"/>
+                    </w:rPr>
+                    <m:t>3</m:t>
+                  </m:r>
+                </m:e>
+                <m:e>
+                  <m:r>
+                    <w:rPr>
+                      <w:rFonts w:ascii="Cambria Math" w:hAnsi="Cambria Math" w:cs="Cambria Math"/>
+                      <w:sz w:val="24"/>
+                      <w:szCs w:val="24"/>
+                    </w:rPr>
+                    <m:t>-1</m:t>
+                  </m:r>
+                </m:e>
+              </m:eqArr>
+            </m:e>
+          </m:d>
+          <m:r>
+            <w:rPr>
+              <w:rFonts w:ascii="Cambria Math" w:hAnsi="Cambria Math" w:cs="Cambria Math"/>
+              <w:sz w:val="24"/>
+              <w:szCs w:val="24"/>
+            </w:rPr>
+            <m:t>-</m:t>
+          </m:r>
+          <m:d>
+            <m:dPr>
+              <m:begChr m:val="["/>
+              <m:endChr m:val="]"/>
+              <m:ctrlPr>
+                <w:rPr>
+                  <w:rFonts w:ascii="Cambria Math" w:hAnsi="Cambria Math" w:cs="Cambria Math"/>
+                  <w:i/>
+                  <w:sz w:val="24"/>
+                  <w:szCs w:val="24"/>
+                </w:rPr>
+              </m:ctrlPr>
+            </m:dPr>
+            <m:e>
+              <m:eqArr>
+                <m:eqArrPr>
+                  <m:ctrlPr>
+                    <w:rPr>
+                      <w:rFonts w:ascii="Cambria Math" w:hAnsi="Cambria Math" w:cs="Cambria Math"/>
+                      <w:i/>
+                      <w:sz w:val="24"/>
+                      <w:szCs w:val="24"/>
+                    </w:rPr>
+                  </m:ctrlPr>
+                </m:eqArrPr>
+                <m:e>
+                  <m:r>
+                    <w:rPr>
+                      <w:rFonts w:ascii="Cambria Math" w:hAnsi="Cambria Math" w:cs="Cambria Math"/>
+                      <w:sz w:val="24"/>
+                      <w:szCs w:val="24"/>
+                    </w:rPr>
+                    <m:t>-2</m:t>
+                  </m:r>
+                </m:e>
+                <m:e>
+                  <m:r>
+                    <w:rPr>
+                      <w:rFonts w:ascii="Cambria Math" w:hAnsi="Cambria Math" w:cs="Cambria Math"/>
+                      <w:sz w:val="24"/>
+                      <w:szCs w:val="24"/>
+                    </w:rPr>
+                    <m:t>-2</m:t>
+                  </m:r>
+                </m:e>
+              </m:eqArr>
+            </m:e>
+          </m:d>
+          <m:r>
+            <w:rPr>
+              <w:rFonts w:ascii="Cambria Math" w:hAnsi="Cambria Math" w:cs="Cambria Math"/>
+              <w:sz w:val="24"/>
+              <w:szCs w:val="24"/>
+            </w:rPr>
+            <m:t>=</m:t>
+          </m:r>
+          <m:d>
+            <m:dPr>
+              <m:begChr m:val="["/>
+              <m:endChr m:val="]"/>
+              <m:ctrlPr>
+                <w:rPr>
+                  <w:rFonts w:ascii="Cambria Math" w:hAnsi="Cambria Math" w:cs="Cambria Math"/>
+                  <w:i/>
+                  <w:sz w:val="24"/>
+                  <w:szCs w:val="24"/>
+                </w:rPr>
+              </m:ctrlPr>
+            </m:dPr>
+            <m:e>
+              <m:eqArr>
+                <m:eqArrPr>
+                  <m:ctrlPr>
+                    <w:rPr>
+                      <w:rFonts w:ascii="Cambria Math" w:hAnsi="Cambria Math" w:cs="Cambria Math"/>
+                      <w:i/>
+                      <w:sz w:val="24"/>
+                      <w:szCs w:val="24"/>
+                    </w:rPr>
+                  </m:ctrlPr>
+                </m:eqArrPr>
+                <m:e>
+                  <m:r>
+                    <w:rPr>
+                      <w:rFonts w:ascii="Cambria Math" w:hAnsi="Cambria Math" w:cs="Cambria Math"/>
+                      <w:sz w:val="24"/>
+                      <w:szCs w:val="24"/>
+                    </w:rPr>
+                    <m:t>5</m:t>
+                  </m:r>
+                </m:e>
+                <m:e>
+                  <m:r>
+                    <w:rPr>
+                      <w:rFonts w:ascii="Cambria Math" w:hAnsi="Cambria Math" w:cs="Cambria Math"/>
+                      <w:sz w:val="24"/>
+                      <w:szCs w:val="24"/>
+                    </w:rPr>
+                    <m:t>1</m:t>
+                  </m:r>
+                </m:e>
+              </m:eqArr>
+            </m:e>
+          </m:d>
+        </m:oMath>
+      </m:oMathPara>
+    </w:p>
+    <w:p>
+      <w:pPr>
+        <w:ind w:left="360"/>
+        <w:rPr>
+          <w:rFonts w:ascii="Cambria Math" w:eastAsiaTheme="minorEastAsia" w:hAnsi="Cambria Math" w:cs="Cambria Math"/>
+          <w:sz w:val="24"/>
+          <w:szCs w:val="24"/>
+        </w:rPr>
+      </w:pPr>
+      <m:oMathPara>
+        <m:oMathParaPr>
+          <m:jc m:val="left"/>
+        </m:oMathParaPr>
+        <m:oMath>
+          <m:groupChr>
+            <m:groupChrPr>
+              <m:chr m:val="→"/>
+              <m:pos m:val="top"/>
+              <m:ctrlPr>
+                <w:rPr>
+                  <w:rFonts w:ascii="Cambria Math" w:hAnsi="Cambria Math" w:cs="Cambria Math"/>
+                  <w:sz w:val="24"/>
+                  <w:szCs w:val="24"/>
+                </w:rPr>
+              </m:ctrlPr>
+            </m:groupChrPr>
+            <m:e>
+              <m:r>
+                <w:rPr>
+                  <w:rFonts w:ascii="Cambria Math" w:hAnsi="Cambria Math" w:cs="Cambria Math"/>
+                  <w:sz w:val="24"/>
+                  <w:szCs w:val="24"/>
+                </w:rPr>
+                <m:t xml:space="preserve">a </m:t>
+              </m:r>
+            </m:e>
+          </m:groupChr>
+          <m:r>
+            <w:rPr>
+              <w:rFonts w:ascii="Cambria Math" w:hAnsi="Cambria Math" w:cs="Cambria Math"/>
+              <w:sz w:val="24"/>
+              <w:szCs w:val="24"/>
+            </w:rPr>
+            <m:t>-</m:t>
+          </m:r>
+          <m:box>
+            <m:boxPr>
+              <m:opEmu m:val="1"/>
+              <m:ctrlPr>
+                <w:rPr>
+                  <w:rFonts w:ascii="Cambria Math" w:hAnsi="Cambria Math" w:cs="Cambria Math"/>
+                  <w:sz w:val="24"/>
+                  <w:szCs w:val="24"/>
+                </w:rPr>
+              </m:ctrlPr>
+            </m:boxPr>
+            <m:e>
+              <m:r>
+                <w:rPr>
+                  <w:rFonts w:ascii="Cambria Math" w:hAnsi="Cambria Math" w:cs="Cambria Math"/>
+                  <w:sz w:val="24"/>
+                  <w:szCs w:val="24"/>
+                </w:rPr>
+                <m:t xml:space="preserve"> </m:t>
+              </m:r>
+              <m:groupChr>
+                <m:groupChrPr>
+                  <m:chr m:val="→"/>
+                  <m:pos m:val="top"/>
+                  <m:ctrlPr>
+                    <w:rPr>
+                      <w:rFonts w:ascii="Cambria Math" w:hAnsi="Cambria Math" w:cs="Cambria Math"/>
+                      <w:sz w:val="24"/>
+                      <w:szCs w:val="24"/>
+                    </w:rPr>
+                  </m:ctrlPr>
+                </m:groupChrPr>
+                <m:e>
+                  <m:r>
+                    <w:rPr>
+                      <w:rFonts w:ascii="Cambria Math" w:hAnsi="Cambria Math" w:cs="Cambria Math"/>
+                      <w:sz w:val="24"/>
+                      <w:szCs w:val="24"/>
+                    </w:rPr>
+                    <m:t xml:space="preserve"> </m:t>
+                  </m:r>
+                  <m:r>
+                    <w:rPr>
+                      <w:rFonts w:ascii="Cambria Math" w:hAnsi="Cambria Math" w:cs="Cambria Math"/>
+                      <w:sz w:val="24"/>
+                      <w:szCs w:val="24"/>
+                    </w:rPr>
+                    <m:t>b</m:t>
+                  </m:r>
+                </m:e>
+              </m:groupChr>
+              <m:r>
+                <w:rPr>
+                  <w:rFonts w:ascii="Cambria Math" w:hAnsi="Cambria Math" w:cs="Cambria Math"/>
+                  <w:sz w:val="24"/>
+                  <w:szCs w:val="24"/>
+                </w:rPr>
+                <m:t xml:space="preserve"> </m:t>
+              </m:r>
+            </m:e>
+          </m:box>
+          <m:r>
+            <w:rPr>
+              <w:rFonts w:ascii="Cambria Math" w:hAnsi="Cambria Math" w:cs="Cambria Math"/>
+              <w:sz w:val="24"/>
+              <w:szCs w:val="24"/>
+            </w:rPr>
+            <m:t>=</m:t>
+          </m:r>
+          <m:r>
+            <w:rPr>
+              <w:rFonts w:ascii="Cambria Math" w:hAnsi="Cambria Math" w:cs="Cambria Math"/>
+              <w:sz w:val="24"/>
+              <w:szCs w:val="24"/>
+            </w:rPr>
+            <m:t>(5,1)</m:t>
+          </m:r>
+        </m:oMath>
+      </m:oMathPara>
+    </w:p>
+    <w:p>
+      <w:pPr>
+        <w:ind w:left="360"/>
+        <w:rPr>
+          <w:rFonts w:ascii="Cambria Math" w:eastAsiaTheme="minorEastAsia" w:hAnsi="Cambria Math" w:cs="Cambria Math"/>
+          <w:sz w:val="24"/>
+          <w:szCs w:val="24"/>
+        </w:rPr>
+      </w:pPr>
+    </w:p>
+    <w:p>
+      <w:pPr>
+        <w:rPr>
+          <w:rFonts w:ascii="Cambria Math" w:eastAsiaTheme="minorEastAsia" w:hAnsi="Cambria Math" w:cs="Cambria Math"/>
+          <w:sz w:val="24"/>
+          <w:szCs w:val="24"/>
+        </w:rPr>
+      </w:pPr>
+      <w:r>
+        <w:rPr>
+          <w:rFonts w:ascii="Cambria Math" w:eastAsiaTheme="minorEastAsia" w:hAnsi="Cambria Math" w:cs="Cambria Math"/>
+          <w:sz w:val="24"/>
+          <w:szCs w:val="24"/>
+        </w:rPr>
+        <w:t xml:space="preserve">      </w:t>
+      </w:r>
+      <w:r>
+        <w:rPr>
+          <w:rFonts w:ascii="Cambria Math" w:eastAsiaTheme="minorEastAsia" w:hAnsi="Cambria Math" w:cs="Cambria Math"/>
+          <w:sz w:val="24"/>
+          <w:szCs w:val="24"/>
+        </w:rPr>
+        <w:t xml:space="preserve"> </w:t>
+      </w:r>
+      <m:oMath>
+        <m:box>
+          <m:boxPr>
+            <m:opEmu m:val="1"/>
+            <m:ctrlPr>
+              <w:rPr>
+                <w:rFonts w:ascii="Cambria Math" w:hAnsi="Cambria Math" w:cs="Cambria Math"/>
+                <w:sz w:val="24"/>
+                <w:szCs w:val="24"/>
+              </w:rPr>
+            </m:ctrlPr>
+          </m:boxPr>
+          <m:e>
+            <m:groupChr>
+              <m:groupChrPr>
+                <m:chr m:val="→"/>
+                <m:pos m:val="top"/>
+                <m:ctrlPr>
+                  <w:rPr>
+                    <w:rFonts w:ascii="Cambria Math" w:hAnsi="Cambria Math" w:cs="Cambria Math"/>
+                    <w:sz w:val="24"/>
+                    <w:szCs w:val="24"/>
+                  </w:rPr>
+                </m:ctrlPr>
+              </m:groupChrPr>
+              <m:e>
+                <m:r>
+                  <w:rPr>
+                    <w:rFonts w:ascii="Cambria Math" w:hAnsi="Cambria Math" w:cs="Cambria Math"/>
+                    <w:sz w:val="24"/>
+                    <w:szCs w:val="24"/>
+                  </w:rPr>
+                  <m:t>b</m:t>
+                </m:r>
+                <m:r>
+                  <w:rPr>
+                    <w:rFonts w:ascii="Cambria Math" w:hAnsi="Cambria Math" w:cs="Cambria Math"/>
+                    <w:sz w:val="24"/>
+                    <w:szCs w:val="24"/>
+                  </w:rPr>
+                  <m:t xml:space="preserve"> </m:t>
+                </m:r>
+              </m:e>
+            </m:groupChr>
+            <m:r>
+              <w:rPr>
+                <w:rFonts w:ascii="Cambria Math" w:hAnsi="Cambria Math" w:cs="Cambria Math"/>
+                <w:sz w:val="24"/>
+                <w:szCs w:val="24"/>
+              </w:rPr>
+              <m:t xml:space="preserve"> </m:t>
+            </m:r>
+          </m:e>
+        </m:box>
+      </m:oMath>
+      <w:r>
+        <w:rPr>
+          <w:rFonts w:ascii="Cambria Math" w:eastAsiaTheme="minorEastAsia" w:hAnsi="Cambria Math" w:cs="Cambria Math"/>
+          <w:sz w:val="24"/>
+          <w:szCs w:val="24"/>
+        </w:rPr>
+        <w:t xml:space="preserve"> </w:t>
+      </w:r>
+      <w:r>
+        <w:rPr>
+          <w:rFonts w:ascii="Cambria Math" w:eastAsiaTheme="minorEastAsia" w:hAnsi="Cambria Math" w:cs="Cambria Math"/>
+          <w:sz w:val="24"/>
+          <w:szCs w:val="24"/>
+        </w:rPr>
+        <w:t xml:space="preserve"> − </w:t>
+      </w:r>
+      <m:oMath>
+        <m:box>
+          <m:boxPr>
+            <m:opEmu m:val="1"/>
+            <m:ctrlPr>
+              <w:rPr>
+                <w:rFonts w:ascii="Cambria Math" w:hAnsi="Cambria Math" w:cs="Cambria Math"/>
+                <w:sz w:val="24"/>
+                <w:szCs w:val="24"/>
+              </w:rPr>
+            </m:ctrlPr>
+          </m:boxPr>
+          <m:e>
+            <m:groupChr>
+              <m:groupChrPr>
+                <m:chr m:val="→"/>
+                <m:pos m:val="top"/>
+                <m:ctrlPr>
+                  <w:rPr>
+                    <w:rFonts w:ascii="Cambria Math" w:hAnsi="Cambria Math" w:cs="Cambria Math"/>
+                    <w:sz w:val="24"/>
+                    <w:szCs w:val="24"/>
+                  </w:rPr>
+                </m:ctrlPr>
+              </m:groupChrPr>
+              <m:e>
+                <m:r>
+                  <w:rPr>
+                    <w:rFonts w:ascii="Cambria Math" w:hAnsi="Cambria Math" w:cs="Cambria Math"/>
+                    <w:sz w:val="24"/>
+                    <w:szCs w:val="24"/>
+                  </w:rPr>
+                  <m:t>a</m:t>
+                </m:r>
+              </m:e>
+            </m:groupChr>
+            <m:r>
+              <w:rPr>
+                <w:rFonts w:ascii="Cambria Math" w:hAnsi="Cambria Math" w:cs="Cambria Math"/>
+                <w:sz w:val="24"/>
+                <w:szCs w:val="24"/>
+              </w:rPr>
+              <m:t xml:space="preserve"> </m:t>
+            </m:r>
+          </m:e>
+        </m:box>
+      </m:oMath>
+    </w:p>
+    <w:p>
+      <w:pPr>
+        <w:ind w:left="360"/>
+        <w:rPr>
+          <w:rFonts w:ascii="Cambria Math" w:eastAsiaTheme="minorEastAsia" w:hAnsi="Cambria Math" w:cs="Cambria Math"/>
+          <w:sz w:val="24"/>
+          <w:szCs w:val="24"/>
+        </w:rPr>
+      </w:pPr>
+      <m:oMathPara>
+        <m:oMathParaPr>
+          <m:jc m:val="left"/>
+        </m:oMathParaPr>
+        <m:oMath>
+          <m:groupChr>
+            <m:groupChrPr>
+              <m:chr m:val="→"/>
+              <m:pos m:val="top"/>
+              <m:ctrlPr>
+                <w:rPr>
+                  <w:rFonts w:ascii="Cambria Math" w:hAnsi="Cambria Math" w:cs="Cambria Math"/>
+                  <w:sz w:val="24"/>
+                  <w:szCs w:val="24"/>
+                </w:rPr>
+              </m:ctrlPr>
+            </m:groupChrPr>
+            <m:e>
+              <m:r>
+                <w:rPr>
+                  <w:rFonts w:ascii="Cambria Math" w:hAnsi="Cambria Math" w:cs="Cambria Math"/>
+                  <w:sz w:val="24"/>
+                  <w:szCs w:val="24"/>
+                </w:rPr>
+                <m:t>b</m:t>
+              </m:r>
+              <m:r>
+                <w:rPr>
+                  <w:rFonts w:ascii="Cambria Math" w:hAnsi="Cambria Math" w:cs="Cambria Math"/>
+                  <w:sz w:val="24"/>
+                  <w:szCs w:val="24"/>
+                </w:rPr>
+                <m:t xml:space="preserve"> </m:t>
+              </m:r>
+            </m:e>
+          </m:groupChr>
+          <m:r>
+            <w:rPr>
+              <w:rFonts w:ascii="Cambria Math" w:hAnsi="Cambria Math" w:cs="Cambria Math"/>
+              <w:sz w:val="24"/>
+              <w:szCs w:val="24"/>
+            </w:rPr>
+            <m:t>-</m:t>
+          </m:r>
+          <m:box>
+            <m:boxPr>
+              <m:opEmu m:val="1"/>
+              <m:ctrlPr>
+                <w:rPr>
+                  <w:rFonts w:ascii="Cambria Math" w:hAnsi="Cambria Math" w:cs="Cambria Math"/>
+                  <w:sz w:val="24"/>
+                  <w:szCs w:val="24"/>
+                </w:rPr>
+              </m:ctrlPr>
+            </m:boxPr>
+            <m:e>
+              <m:r>
+                <w:rPr>
+                  <w:rFonts w:ascii="Cambria Math" w:hAnsi="Cambria Math" w:cs="Cambria Math"/>
+                  <w:sz w:val="24"/>
+                  <w:szCs w:val="24"/>
+                </w:rPr>
+                <m:t xml:space="preserve"> </m:t>
+              </m:r>
+              <m:groupChr>
+                <m:groupChrPr>
+                  <m:chr m:val="→"/>
+                  <m:pos m:val="top"/>
+                  <m:ctrlPr>
+                    <w:rPr>
+                      <w:rFonts w:ascii="Cambria Math" w:hAnsi="Cambria Math" w:cs="Cambria Math"/>
+                      <w:sz w:val="24"/>
+                      <w:szCs w:val="24"/>
+                    </w:rPr>
+                  </m:ctrlPr>
+                </m:groupChrPr>
+                <m:e>
+                  <m:r>
+                    <w:rPr>
+                      <w:rFonts w:ascii="Cambria Math" w:hAnsi="Cambria Math" w:cs="Cambria Math"/>
+                      <w:sz w:val="24"/>
+                      <w:szCs w:val="24"/>
+                    </w:rPr>
+                    <m:t xml:space="preserve"> </m:t>
+                  </m:r>
+                  <m:r>
+                    <w:rPr>
+                      <w:rFonts w:ascii="Cambria Math" w:hAnsi="Cambria Math" w:cs="Cambria Math"/>
+                      <w:sz w:val="24"/>
+                      <w:szCs w:val="24"/>
+                    </w:rPr>
+                    <m:t>a</m:t>
+                  </m:r>
+                </m:e>
+              </m:groupChr>
+              <m:r>
+                <w:rPr>
+                  <w:rFonts w:ascii="Cambria Math" w:hAnsi="Cambria Math" w:cs="Cambria Math"/>
+                  <w:sz w:val="24"/>
+                  <w:szCs w:val="24"/>
+                </w:rPr>
+                <m:t xml:space="preserve"> </m:t>
+              </m:r>
+            </m:e>
+          </m:box>
+          <m:r>
+            <w:rPr>
+              <w:rFonts w:ascii="Cambria Math" w:hAnsi="Cambria Math" w:cs="Cambria Math"/>
+              <w:sz w:val="24"/>
+              <w:szCs w:val="24"/>
+            </w:rPr>
+            <m:t>=</m:t>
+          </m:r>
+          <m:d>
+            <m:dPr>
+              <m:ctrlPr>
+                <w:rPr>
+                  <w:rFonts w:ascii="Cambria Math" w:hAnsi="Cambria Math" w:cs="Cambria Math"/>
+                  <w:i/>
+                  <w:sz w:val="24"/>
+                  <w:szCs w:val="24"/>
+                </w:rPr>
+              </m:ctrlPr>
+            </m:dPr>
+            <m:e>
+              <m:r>
+                <w:rPr>
+                  <w:rFonts w:ascii="Cambria Math" w:hAnsi="Cambria Math" w:cs="Cambria Math"/>
+                  <w:sz w:val="24"/>
+                  <w:szCs w:val="24"/>
+                </w:rPr>
+                <m:t>-2,-2</m:t>
+              </m:r>
+            </m:e>
+          </m:d>
+          <m:r>
+            <w:rPr>
+              <w:rFonts w:ascii="Cambria Math" w:hAnsi="Cambria Math" w:cs="Cambria Math"/>
+              <w:sz w:val="24"/>
+              <w:szCs w:val="24"/>
+            </w:rPr>
+            <m:t>-</m:t>
+          </m:r>
+          <m:d>
+            <m:dPr>
+              <m:ctrlPr>
+                <w:rPr>
+                  <w:rFonts w:ascii="Cambria Math" w:hAnsi="Cambria Math" w:cs="Cambria Math"/>
+                  <w:i/>
+                  <w:sz w:val="24"/>
+                  <w:szCs w:val="24"/>
+                </w:rPr>
+              </m:ctrlPr>
+            </m:dPr>
+            <m:e>
+              <m:r>
+                <w:rPr>
+                  <w:rFonts w:ascii="Cambria Math" w:hAnsi="Cambria Math" w:cs="Cambria Math"/>
+                  <w:sz w:val="24"/>
+                  <w:szCs w:val="24"/>
+                </w:rPr>
+                <m:t>3,-1</m:t>
+              </m:r>
+            </m:e>
+          </m:d>
+        </m:oMath>
+      </m:oMathPara>
+    </w:p>
+    <w:p>
+      <w:pPr>
+        <w:ind w:left="360"/>
+        <w:rPr>
+          <w:rFonts w:ascii="Cambria Math" w:eastAsiaTheme="minorEastAsia" w:hAnsi="Cambria Math" w:cs="Cambria Math"/>
+          <w:sz w:val="24"/>
+          <w:szCs w:val="24"/>
+        </w:rPr>
+      </w:pPr>
+      <m:oMathPara>
+        <m:oMathParaPr>
+          <m:jc m:val="left"/>
+        </m:oMathParaPr>
+        <m:oMath>
+          <m:d>
+            <m:dPr>
+              <m:begChr m:val="["/>
+              <m:endChr m:val="]"/>
+              <m:ctrlPr>
+                <w:rPr>
+                  <w:rFonts w:ascii="Cambria Math" w:hAnsi="Cambria Math" w:cs="Cambria Math"/>
+                  <w:i/>
+                  <w:sz w:val="24"/>
+                  <w:szCs w:val="24"/>
+                </w:rPr>
+              </m:ctrlPr>
+            </m:dPr>
+            <m:e>
+              <m:eqArr>
+                <m:eqArrPr>
+                  <m:ctrlPr>
+                    <w:rPr>
+                      <w:rFonts w:ascii="Cambria Math" w:hAnsi="Cambria Math" w:cs="Cambria Math"/>
+                      <w:i/>
+                      <w:sz w:val="24"/>
+                      <w:szCs w:val="24"/>
+                    </w:rPr>
+                  </m:ctrlPr>
+                </m:eqArrPr>
+                <m:e>
+                  <m:r>
+                    <w:rPr>
+                      <w:rFonts w:ascii="Cambria Math" w:hAnsi="Cambria Math" w:cs="Cambria Math"/>
+                      <w:sz w:val="24"/>
+                      <w:szCs w:val="24"/>
+                    </w:rPr>
+                    <m:t>-2</m:t>
+                  </m:r>
+                </m:e>
+                <m:e>
+                  <m:r>
+                    <w:rPr>
+                      <w:rFonts w:ascii="Cambria Math" w:hAnsi="Cambria Math" w:cs="Cambria Math"/>
+                      <w:sz w:val="24"/>
+                      <w:szCs w:val="24"/>
+                    </w:rPr>
+                    <m:t>-2</m:t>
+                  </m:r>
+                </m:e>
+              </m:eqArr>
+            </m:e>
+          </m:d>
+          <m:r>
+            <w:rPr>
+              <w:rFonts w:ascii="Cambria Math" w:hAnsi="Cambria Math" w:cs="Cambria Math"/>
+              <w:sz w:val="24"/>
+              <w:szCs w:val="24"/>
+            </w:rPr>
+            <m:t>-</m:t>
+          </m:r>
+          <m:d>
+            <m:dPr>
+              <m:begChr m:val="["/>
+              <m:endChr m:val="]"/>
+              <m:ctrlPr>
+                <w:rPr>
+                  <w:rFonts w:ascii="Cambria Math" w:hAnsi="Cambria Math" w:cs="Cambria Math"/>
+                  <w:i/>
+                  <w:sz w:val="24"/>
+                  <w:szCs w:val="24"/>
+                </w:rPr>
+              </m:ctrlPr>
+            </m:dPr>
+            <m:e>
+              <m:eqArr>
+                <m:eqArrPr>
+                  <m:ctrlPr>
+                    <w:rPr>
+                      <w:rFonts w:ascii="Cambria Math" w:hAnsi="Cambria Math" w:cs="Cambria Math"/>
+                      <w:i/>
+                      <w:sz w:val="24"/>
+                      <w:szCs w:val="24"/>
+                    </w:rPr>
+                  </m:ctrlPr>
+                </m:eqArrPr>
+                <m:e>
+                  <m:r>
+                    <w:rPr>
+                      <w:rFonts w:ascii="Cambria Math" w:hAnsi="Cambria Math" w:cs="Cambria Math"/>
+                      <w:sz w:val="24"/>
+                      <w:szCs w:val="24"/>
+                    </w:rPr>
+                    <m:t>3</m:t>
+                  </m:r>
+                </m:e>
+                <m:e>
+                  <m:r>
+                    <w:rPr>
+                      <w:rFonts w:ascii="Cambria Math" w:hAnsi="Cambria Math" w:cs="Cambria Math"/>
+                      <w:sz w:val="24"/>
+                      <w:szCs w:val="24"/>
+                    </w:rPr>
+                    <m:t>-1</m:t>
+                  </m:r>
+                </m:e>
+              </m:eqArr>
+            </m:e>
+          </m:d>
+          <m:r>
+            <w:rPr>
+              <w:rFonts w:ascii="Cambria Math" w:hAnsi="Cambria Math" w:cs="Cambria Math"/>
+              <w:sz w:val="24"/>
+              <w:szCs w:val="24"/>
+            </w:rPr>
+            <m:t>=</m:t>
+          </m:r>
+          <m:d>
+            <m:dPr>
+              <m:begChr m:val="["/>
+              <m:endChr m:val="]"/>
+              <m:ctrlPr>
+                <w:rPr>
+                  <w:rFonts w:ascii="Cambria Math" w:hAnsi="Cambria Math" w:cs="Cambria Math"/>
+                  <w:i/>
+                  <w:sz w:val="24"/>
+                  <w:szCs w:val="24"/>
+                </w:rPr>
+              </m:ctrlPr>
+            </m:dPr>
+            <m:e>
+              <m:eqArr>
+                <m:eqArrPr>
+                  <m:ctrlPr>
+                    <w:rPr>
+                      <w:rFonts w:ascii="Cambria Math" w:hAnsi="Cambria Math" w:cs="Cambria Math"/>
+                      <w:i/>
+                      <w:sz w:val="24"/>
+                      <w:szCs w:val="24"/>
+                    </w:rPr>
+                  </m:ctrlPr>
+                </m:eqArrPr>
+                <m:e>
+                  <m:r>
+                    <w:rPr>
+                      <w:rFonts w:ascii="Cambria Math" w:hAnsi="Cambria Math" w:cs="Cambria Math"/>
+                      <w:sz w:val="24"/>
+                      <w:szCs w:val="24"/>
+                    </w:rPr>
+                    <m:t>-2-3</m:t>
+                  </m:r>
+                </m:e>
+                <m:e>
+                  <m:r>
+                    <w:rPr>
+                      <w:rFonts w:ascii="Cambria Math" w:hAnsi="Cambria Math" w:cs="Cambria Math"/>
+                      <w:sz w:val="24"/>
+                      <w:szCs w:val="24"/>
+                    </w:rPr>
+                    <m:t>-2-</m:t>
+                  </m:r>
+                  <m:r>
+                    <w:rPr>
+                      <w:rFonts w:ascii="Cambria Math" w:hAnsi="Cambria Math" w:cs="Cambria Math"/>
+                      <w:sz w:val="24"/>
+                      <w:szCs w:val="24"/>
+                    </w:rPr>
+                    <m:t>(-1)</m:t>
+                  </m:r>
+                </m:e>
+              </m:eqArr>
+            </m:e>
+          </m:d>
+        </m:oMath>
+      </m:oMathPara>
+    </w:p>
+    <w:p>
+      <w:pPr>
+        <w:ind w:left="360"/>
+        <w:rPr>
+          <w:rFonts w:ascii="Cambria Math" w:eastAsiaTheme="minorEastAsia" w:hAnsi="Cambria Math" w:cs="Cambria Math"/>
+          <w:sz w:val="24"/>
+          <w:szCs w:val="24"/>
+        </w:rPr>
+      </w:pPr>
+      <m:oMathPara>
+        <m:oMathParaPr>
+          <m:jc m:val="left"/>
+        </m:oMathParaPr>
+        <m:oMath>
+          <m:d>
+            <m:dPr>
+              <m:begChr m:val="["/>
+              <m:endChr m:val="]"/>
+              <m:ctrlPr>
+                <w:rPr>
+                  <w:rFonts w:ascii="Cambria Math" w:hAnsi="Cambria Math" w:cs="Cambria Math"/>
+                  <w:i/>
+                  <w:sz w:val="24"/>
+                  <w:szCs w:val="24"/>
+                </w:rPr>
+              </m:ctrlPr>
+            </m:dPr>
+            <m:e>
+              <m:eqArr>
+                <m:eqArrPr>
+                  <m:ctrlPr>
+                    <w:rPr>
+                      <w:rFonts w:ascii="Cambria Math" w:hAnsi="Cambria Math" w:cs="Cambria Math"/>
+                      <w:i/>
+                      <w:sz w:val="24"/>
+                      <w:szCs w:val="24"/>
+                    </w:rPr>
+                  </m:ctrlPr>
+                </m:eqArrPr>
+                <m:e>
+                  <m:r>
+                    <w:rPr>
+                      <w:rFonts w:ascii="Cambria Math" w:hAnsi="Cambria Math" w:cs="Cambria Math"/>
+                      <w:sz w:val="24"/>
+                      <w:szCs w:val="24"/>
+                    </w:rPr>
+                    <m:t>-2</m:t>
+                  </m:r>
+                </m:e>
+                <m:e>
+                  <m:r>
+                    <w:rPr>
+                      <w:rFonts w:ascii="Cambria Math" w:hAnsi="Cambria Math" w:cs="Cambria Math"/>
+                      <w:sz w:val="24"/>
+                      <w:szCs w:val="24"/>
+                    </w:rPr>
+                    <m:t>-2</m:t>
+                  </m:r>
+                </m:e>
+              </m:eqArr>
+            </m:e>
+          </m:d>
+          <m:r>
+            <w:rPr>
+              <w:rFonts w:ascii="Cambria Math" w:hAnsi="Cambria Math" w:cs="Cambria Math"/>
+              <w:sz w:val="24"/>
+              <w:szCs w:val="24"/>
+            </w:rPr>
+            <m:t>-</m:t>
+          </m:r>
+          <m:d>
+            <m:dPr>
+              <m:begChr m:val="["/>
+              <m:endChr m:val="]"/>
+              <m:ctrlPr>
+                <w:rPr>
+                  <w:rFonts w:ascii="Cambria Math" w:hAnsi="Cambria Math" w:cs="Cambria Math"/>
+                  <w:i/>
+                  <w:sz w:val="24"/>
+                  <w:szCs w:val="24"/>
+                </w:rPr>
+              </m:ctrlPr>
+            </m:dPr>
+            <m:e>
+              <m:eqArr>
+                <m:eqArrPr>
+                  <m:ctrlPr>
+                    <w:rPr>
+                      <w:rFonts w:ascii="Cambria Math" w:hAnsi="Cambria Math" w:cs="Cambria Math"/>
+                      <w:i/>
+                      <w:sz w:val="24"/>
+                      <w:szCs w:val="24"/>
+                    </w:rPr>
+                  </m:ctrlPr>
+                </m:eqArrPr>
+                <m:e>
+                  <m:r>
+                    <w:rPr>
+                      <w:rFonts w:ascii="Cambria Math" w:hAnsi="Cambria Math" w:cs="Cambria Math"/>
+                      <w:sz w:val="24"/>
+                      <w:szCs w:val="24"/>
+                    </w:rPr>
+                    <m:t>3</m:t>
+                  </m:r>
+                </m:e>
+                <m:e>
+                  <m:r>
+                    <w:rPr>
+                      <w:rFonts w:ascii="Cambria Math" w:hAnsi="Cambria Math" w:cs="Cambria Math"/>
+                      <w:sz w:val="24"/>
+                      <w:szCs w:val="24"/>
+                    </w:rPr>
+                    <m:t>-1</m:t>
+                  </m:r>
+                </m:e>
+              </m:eqArr>
+            </m:e>
+          </m:d>
+          <m:r>
+            <w:rPr>
+              <w:rFonts w:ascii="Cambria Math" w:hAnsi="Cambria Math" w:cs="Cambria Math"/>
+              <w:sz w:val="24"/>
+              <w:szCs w:val="24"/>
+            </w:rPr>
+            <m:t>=</m:t>
+          </m:r>
+          <m:d>
+            <m:dPr>
+              <m:begChr m:val="["/>
+              <m:endChr m:val="]"/>
+              <m:ctrlPr>
+                <w:rPr>
+                  <w:rFonts w:ascii="Cambria Math" w:hAnsi="Cambria Math" w:cs="Cambria Math"/>
+                  <w:i/>
+                  <w:sz w:val="24"/>
+                  <w:szCs w:val="24"/>
+                </w:rPr>
+              </m:ctrlPr>
+            </m:dPr>
+            <m:e>
+              <m:eqArr>
+                <m:eqArrPr>
+                  <m:ctrlPr>
+                    <w:rPr>
+                      <w:rFonts w:ascii="Cambria Math" w:hAnsi="Cambria Math" w:cs="Cambria Math"/>
+                      <w:i/>
+                      <w:sz w:val="24"/>
+                      <w:szCs w:val="24"/>
+                    </w:rPr>
+                  </m:ctrlPr>
+                </m:eqArrPr>
+                <m:e>
+                  <m:r>
+                    <w:rPr>
+                      <w:rFonts w:ascii="Cambria Math" w:hAnsi="Cambria Math" w:cs="Cambria Math"/>
+                      <w:sz w:val="24"/>
+                      <w:szCs w:val="24"/>
+                    </w:rPr>
+                    <m:t>-2-3</m:t>
+                  </m:r>
+                </m:e>
+                <m:e>
+                  <m:r>
+                    <w:rPr>
+                      <w:rFonts w:ascii="Cambria Math" w:hAnsi="Cambria Math" w:cs="Cambria Math"/>
+                      <w:sz w:val="24"/>
+                      <w:szCs w:val="24"/>
+                    </w:rPr>
+                    <m:t>-2+1</m:t>
+                  </m:r>
+                </m:e>
+              </m:eqArr>
+            </m:e>
+          </m:d>
+        </m:oMath>
+      </m:oMathPara>
+    </w:p>
+    <w:p>
+      <w:pPr>
+        <w:ind w:left="360"/>
+        <w:rPr>
+          <w:rFonts w:ascii="Cambria Math" w:eastAsiaTheme="minorEastAsia" w:hAnsi="Cambria Math" w:cs="Cambria Math"/>
+          <w:sz w:val="24"/>
+          <w:szCs w:val="24"/>
+        </w:rPr>
+      </w:pPr>
+      <m:oMathPara>
+        <m:oMathParaPr>
+          <m:jc m:val="left"/>
+        </m:oMathParaPr>
+        <m:oMath>
+          <m:d>
+            <m:dPr>
+              <m:begChr m:val="["/>
+              <m:endChr m:val="]"/>
+              <m:ctrlPr>
+                <w:rPr>
+                  <w:rFonts w:ascii="Cambria Math" w:hAnsi="Cambria Math" w:cs="Cambria Math"/>
+                  <w:i/>
+                  <w:sz w:val="24"/>
+                  <w:szCs w:val="24"/>
+                </w:rPr>
+              </m:ctrlPr>
+            </m:dPr>
+            <m:e>
+              <m:eqArr>
+                <m:eqArrPr>
+                  <m:ctrlPr>
+                    <w:rPr>
+                      <w:rFonts w:ascii="Cambria Math" w:hAnsi="Cambria Math" w:cs="Cambria Math"/>
+                      <w:i/>
+                      <w:sz w:val="24"/>
+                      <w:szCs w:val="24"/>
+                    </w:rPr>
+                  </m:ctrlPr>
+                </m:eqArrPr>
+                <m:e>
+                  <m:r>
+                    <w:rPr>
+                      <w:rFonts w:ascii="Cambria Math" w:hAnsi="Cambria Math" w:cs="Cambria Math"/>
+                      <w:sz w:val="24"/>
+                      <w:szCs w:val="24"/>
+                    </w:rPr>
+                    <m:t>-2</m:t>
+                  </m:r>
+                </m:e>
+                <m:e>
+                  <m:r>
+                    <w:rPr>
+                      <w:rFonts w:ascii="Cambria Math" w:hAnsi="Cambria Math" w:cs="Cambria Math"/>
+                      <w:sz w:val="24"/>
+                      <w:szCs w:val="24"/>
+                    </w:rPr>
+                    <m:t>-2</m:t>
+                  </m:r>
+                </m:e>
+              </m:eqArr>
+            </m:e>
+          </m:d>
+          <m:r>
+            <w:rPr>
+              <w:rFonts w:ascii="Cambria Math" w:hAnsi="Cambria Math" w:cs="Cambria Math"/>
+              <w:sz w:val="24"/>
+              <w:szCs w:val="24"/>
+            </w:rPr>
+            <m:t>-</m:t>
+          </m:r>
+          <m:d>
+            <m:dPr>
+              <m:begChr m:val="["/>
+              <m:endChr m:val="]"/>
+              <m:ctrlPr>
+                <w:rPr>
+                  <w:rFonts w:ascii="Cambria Math" w:hAnsi="Cambria Math" w:cs="Cambria Math"/>
+                  <w:i/>
+                  <w:sz w:val="24"/>
+                  <w:szCs w:val="24"/>
+                </w:rPr>
+              </m:ctrlPr>
+            </m:dPr>
+            <m:e>
+              <m:eqArr>
+                <m:eqArrPr>
+                  <m:ctrlPr>
+                    <w:rPr>
+                      <w:rFonts w:ascii="Cambria Math" w:hAnsi="Cambria Math" w:cs="Cambria Math"/>
+                      <w:i/>
+                      <w:sz w:val="24"/>
+                      <w:szCs w:val="24"/>
+                    </w:rPr>
+                  </m:ctrlPr>
+                </m:eqArrPr>
+                <m:e>
+                  <m:r>
+                    <w:rPr>
+                      <w:rFonts w:ascii="Cambria Math" w:hAnsi="Cambria Math" w:cs="Cambria Math"/>
+                      <w:sz w:val="24"/>
+                      <w:szCs w:val="24"/>
+                    </w:rPr>
+                    <m:t>3</m:t>
+                  </m:r>
+                </m:e>
+                <m:e>
+                  <m:r>
+                    <w:rPr>
+                      <w:rFonts w:ascii="Cambria Math" w:hAnsi="Cambria Math" w:cs="Cambria Math"/>
+                      <w:sz w:val="24"/>
+                      <w:szCs w:val="24"/>
+                    </w:rPr>
+                    <m:t>-1</m:t>
+                  </m:r>
+                </m:e>
+              </m:eqArr>
+            </m:e>
+          </m:d>
+          <m:r>
+            <w:rPr>
+              <w:rFonts w:ascii="Cambria Math" w:hAnsi="Cambria Math" w:cs="Cambria Math"/>
+              <w:sz w:val="24"/>
+              <w:szCs w:val="24"/>
+            </w:rPr>
+            <m:t>=</m:t>
+          </m:r>
+          <m:d>
+            <m:dPr>
+              <m:begChr m:val="["/>
+              <m:endChr m:val="]"/>
+              <m:ctrlPr>
+                <w:rPr>
+                  <w:rFonts w:ascii="Cambria Math" w:hAnsi="Cambria Math" w:cs="Cambria Math"/>
+                  <w:i/>
+                  <w:sz w:val="24"/>
+                  <w:szCs w:val="24"/>
+                </w:rPr>
+              </m:ctrlPr>
+            </m:dPr>
+            <m:e>
+              <m:eqArr>
+                <m:eqArrPr>
+                  <m:ctrlPr>
+                    <w:rPr>
+                      <w:rFonts w:ascii="Cambria Math" w:hAnsi="Cambria Math" w:cs="Cambria Math"/>
+                      <w:i/>
+                      <w:sz w:val="24"/>
+                      <w:szCs w:val="24"/>
+                    </w:rPr>
+                  </m:ctrlPr>
+                </m:eqArrPr>
+                <m:e>
+                  <m:r>
+                    <w:rPr>
+                      <w:rFonts w:ascii="Cambria Math" w:hAnsi="Cambria Math" w:cs="Cambria Math"/>
+                      <w:sz w:val="24"/>
+                      <w:szCs w:val="24"/>
+                    </w:rPr>
+                    <m:t>-5</m:t>
+                  </m:r>
+                </m:e>
+                <m:e>
+                  <m:r>
+                    <w:rPr>
+                      <w:rFonts w:ascii="Cambria Math" w:hAnsi="Cambria Math" w:cs="Cambria Math"/>
+                      <w:sz w:val="24"/>
+                      <w:szCs w:val="24"/>
+                    </w:rPr>
+                    <m:t>-1</m:t>
+                  </m:r>
+                </m:e>
+              </m:eqArr>
+            </m:e>
+          </m:d>
+        </m:oMath>
+      </m:oMathPara>
+    </w:p>
+    <w:p>
+      <w:pPr>
+        <w:ind w:left="360"/>
+        <w:rPr>
+          <w:rFonts w:ascii="Cambria Math" w:eastAsiaTheme="minorEastAsia" w:hAnsi="Cambria Math" w:cs="Cambria Math"/>
+          <w:sz w:val="24"/>
+          <w:szCs w:val="24"/>
+        </w:rPr>
+      </w:pPr>
+      <m:oMathPara>
+        <m:oMathParaPr>
+          <m:jc m:val="left"/>
+        </m:oMathParaPr>
+        <m:oMath>
+          <m:groupChr>
+            <m:groupChrPr>
+              <m:chr m:val="→"/>
+              <m:pos m:val="top"/>
+              <m:ctrlPr>
+                <w:rPr>
+                  <w:rFonts w:ascii="Cambria Math" w:hAnsi="Cambria Math" w:cs="Cambria Math"/>
+                  <w:sz w:val="24"/>
+                  <w:szCs w:val="24"/>
+                </w:rPr>
+              </m:ctrlPr>
+            </m:groupChrPr>
+            <m:e>
+              <m:r>
+                <w:rPr>
+                  <w:rFonts w:ascii="Cambria Math" w:hAnsi="Cambria Math" w:cs="Cambria Math"/>
+                  <w:sz w:val="24"/>
+                  <w:szCs w:val="24"/>
+                </w:rPr>
+                <m:t>b</m:t>
+              </m:r>
+              <m:r>
+                <w:rPr>
+                  <w:rFonts w:ascii="Cambria Math" w:hAnsi="Cambria Math" w:cs="Cambria Math"/>
+                  <w:sz w:val="24"/>
+                  <w:szCs w:val="24"/>
+                </w:rPr>
+                <m:t xml:space="preserve"> </m:t>
+              </m:r>
+            </m:e>
+          </m:groupChr>
+          <m:r>
+            <w:rPr>
+              <w:rFonts w:ascii="Cambria Math" w:hAnsi="Cambria Math" w:cs="Cambria Math"/>
+              <w:sz w:val="24"/>
+              <w:szCs w:val="24"/>
+            </w:rPr>
+            <m:t>-</m:t>
+          </m:r>
+          <m:box>
+            <m:boxPr>
+              <m:opEmu m:val="1"/>
+              <m:ctrlPr>
+                <w:rPr>
+                  <w:rFonts w:ascii="Cambria Math" w:hAnsi="Cambria Math" w:cs="Cambria Math"/>
+                  <w:sz w:val="24"/>
+                  <w:szCs w:val="24"/>
+                </w:rPr>
+              </m:ctrlPr>
+            </m:boxPr>
+            <m:e>
+              <m:r>
+                <w:rPr>
+                  <w:rFonts w:ascii="Cambria Math" w:hAnsi="Cambria Math" w:cs="Cambria Math"/>
+                  <w:sz w:val="24"/>
+                  <w:szCs w:val="24"/>
+                </w:rPr>
+                <m:t xml:space="preserve"> </m:t>
+              </m:r>
+              <m:groupChr>
+                <m:groupChrPr>
+                  <m:chr m:val="→"/>
+                  <m:pos m:val="top"/>
+                  <m:ctrlPr>
+                    <w:rPr>
+                      <w:rFonts w:ascii="Cambria Math" w:hAnsi="Cambria Math" w:cs="Cambria Math"/>
+                      <w:sz w:val="24"/>
+                      <w:szCs w:val="24"/>
+                    </w:rPr>
+                  </m:ctrlPr>
+                </m:groupChrPr>
+                <m:e>
+                  <m:r>
+                    <w:rPr>
+                      <w:rFonts w:ascii="Cambria Math" w:hAnsi="Cambria Math" w:cs="Cambria Math"/>
+                      <w:sz w:val="24"/>
+                      <w:szCs w:val="24"/>
+                    </w:rPr>
+                    <m:t xml:space="preserve"> a</m:t>
+                  </m:r>
+                </m:e>
+              </m:groupChr>
+              <m:r>
+                <w:rPr>
+                  <w:rFonts w:ascii="Cambria Math" w:hAnsi="Cambria Math" w:cs="Cambria Math"/>
+                  <w:sz w:val="24"/>
+                  <w:szCs w:val="24"/>
+                </w:rPr>
+                <m:t xml:space="preserve"> </m:t>
+              </m:r>
+            </m:e>
+          </m:box>
+          <m:r>
+            <w:rPr>
+              <w:rFonts w:ascii="Cambria Math" w:hAnsi="Cambria Math" w:cs="Cambria Math"/>
+              <w:sz w:val="24"/>
+              <w:szCs w:val="24"/>
+            </w:rPr>
+            <m:t>=(</m:t>
+          </m:r>
+          <m:r>
+            <w:rPr>
+              <w:rFonts w:ascii="Cambria Math" w:hAnsi="Cambria Math" w:cs="Cambria Math"/>
+              <w:sz w:val="24"/>
+              <w:szCs w:val="24"/>
+            </w:rPr>
+            <m:t>-</m:t>
+          </m:r>
+          <m:r>
+            <w:rPr>
+              <w:rFonts w:ascii="Cambria Math" w:hAnsi="Cambria Math" w:cs="Cambria Math"/>
+              <w:sz w:val="24"/>
+              <w:szCs w:val="24"/>
+            </w:rPr>
+            <m:t>5,</m:t>
+          </m:r>
+          <m:r>
+            <w:rPr>
+              <w:rFonts w:ascii="Cambria Math" w:hAnsi="Cambria Math" w:cs="Cambria Math"/>
+              <w:sz w:val="24"/>
+              <w:szCs w:val="24"/>
+            </w:rPr>
+            <m:t>-</m:t>
+          </m:r>
+          <m:r>
+            <w:rPr>
+              <w:rFonts w:ascii="Cambria Math" w:hAnsi="Cambria Math" w:cs="Cambria Math"/>
+              <w:sz w:val="24"/>
+              <w:szCs w:val="24"/>
+            </w:rPr>
+            <m:t>1)</m:t>
+          </m:r>
+        </m:oMath>
+      </m:oMathPara>
+    </w:p>
+    <w:p>
+      <w:pPr>
+        <w:rPr>
+          <w:rFonts w:ascii="Cambria Math" w:eastAsiaTheme="minorEastAsia" w:hAnsi="Cambria Math" w:cs="Cambria Math"/>
+          <w:sz w:val="24"/>
+          <w:szCs w:val="24"/>
+        </w:rPr>
+      </w:pPr>
+    </w:p>
+    <w:p>
+      <w:pPr>
+        <w:rPr>
+          <w:rFonts w:ascii="Cambria Math" w:eastAsiaTheme="minorEastAsia" w:hAnsi="Cambria Math" w:cs="Cambria Math"/>
+          <w:sz w:val="24"/>
+          <w:szCs w:val="24"/>
+        </w:rPr>
+      </w:pPr>
+      <w:r>
+        <w:rPr>
+          <w:rFonts w:ascii="Cambria Math" w:eastAsiaTheme="minorEastAsia" w:hAnsi="Cambria Math" w:cs="Cambria Math"/>
+          <w:sz w:val="24"/>
+          <w:szCs w:val="24"/>
+        </w:rPr>
+        <w:t xml:space="preserve">     </w:t>
+      </w:r>
+      <m:oMath>
+        <m:r>
+          <w:rPr>
+            <w:rFonts w:ascii="Cambria Math" w:hAnsi="Cambria Math" w:cs="Cambria Math"/>
+            <w:sz w:val="24"/>
+            <w:szCs w:val="24"/>
+          </w:rPr>
+          <m:t xml:space="preserve"> </m:t>
+        </m:r>
+        <m:box>
+          <m:boxPr>
+            <m:opEmu m:val="1"/>
+            <m:ctrlPr>
+              <w:rPr>
+                <w:rFonts w:ascii="Cambria Math" w:hAnsi="Cambria Math" w:cs="Cambria Math"/>
+                <w:sz w:val="24"/>
+                <w:szCs w:val="24"/>
+              </w:rPr>
+            </m:ctrlPr>
+          </m:boxPr>
+          <m:e>
+            <m:groupChr>
+              <m:groupChrPr>
+                <m:chr m:val="→"/>
+                <m:pos m:val="top"/>
+                <m:ctrlPr>
+                  <w:rPr>
+                    <w:rFonts w:ascii="Cambria Math" w:hAnsi="Cambria Math" w:cs="Cambria Math"/>
+                    <w:sz w:val="24"/>
+                    <w:szCs w:val="24"/>
+                  </w:rPr>
+                </m:ctrlPr>
+              </m:groupChrPr>
+              <m:e>
+                <m:r>
+                  <w:rPr>
+                    <w:rFonts w:ascii="Cambria Math" w:hAnsi="Cambria Math" w:cs="Cambria Math"/>
+                    <w:sz w:val="24"/>
+                    <w:szCs w:val="24"/>
+                  </w:rPr>
+                  <m:t>a</m:t>
+                </m:r>
+              </m:e>
+            </m:groupChr>
+            <m:r>
+              <w:rPr>
+                <w:rFonts w:ascii="Cambria Math" w:hAnsi="Cambria Math" w:cs="Cambria Math"/>
+                <w:sz w:val="24"/>
+                <w:szCs w:val="24"/>
+              </w:rPr>
+              <m:t xml:space="preserve"> </m:t>
+            </m:r>
+          </m:e>
+        </m:box>
+      </m:oMath>
+      <w:r>
+        <w:rPr>
+          <w:rFonts w:ascii="Cambria Math" w:eastAsiaTheme="minorEastAsia" w:hAnsi="Cambria Math" w:cs="Cambria Math"/>
+          <w:sz w:val="24"/>
+          <w:szCs w:val="24"/>
+        </w:rPr>
+        <w:t xml:space="preserve"> </w:t>
+      </w:r>
+      <w:r>
+        <w:rPr>
+          <w:rFonts w:ascii="Cambria Math" w:eastAsiaTheme="minorEastAsia" w:hAnsi="Cambria Math" w:cs="Cambria Math"/>
+          <w:sz w:val="24"/>
+          <w:szCs w:val="24"/>
+        </w:rPr>
+        <w:t xml:space="preserve"> +</w:t>
+      </w:r>
+      <w:r>
+        <w:rPr>
+          <w:rFonts w:ascii="Cambria Math" w:eastAsiaTheme="minorEastAsia" w:hAnsi="Cambria Math" w:cs="Cambria Math"/>
+          <w:sz w:val="24"/>
+          <w:szCs w:val="24"/>
+        </w:rPr>
+        <w:t xml:space="preserve"> </w:t>
+      </w:r>
+      <m:oMath>
+        <m:box>
+          <m:boxPr>
+            <m:opEmu m:val="1"/>
+            <m:ctrlPr>
+              <w:rPr>
+                <w:rFonts w:ascii="Cambria Math" w:hAnsi="Cambria Math" w:cs="Cambria Math"/>
+                <w:sz w:val="24"/>
+                <w:szCs w:val="24"/>
+              </w:rPr>
+            </m:ctrlPr>
+          </m:boxPr>
+          <m:e>
+            <m:groupChr>
+              <m:groupChrPr>
+                <m:chr m:val="→"/>
+                <m:pos m:val="top"/>
+                <m:ctrlPr>
+                  <w:rPr>
+                    <w:rFonts w:ascii="Cambria Math" w:hAnsi="Cambria Math" w:cs="Cambria Math"/>
+                    <w:sz w:val="24"/>
+                    <w:szCs w:val="24"/>
+                  </w:rPr>
+                </m:ctrlPr>
+              </m:groupChrPr>
+              <m:e>
+                <m:r>
+                  <w:rPr>
+                    <w:rFonts w:ascii="Cambria Math" w:hAnsi="Cambria Math" w:cs="Cambria Math"/>
+                    <w:sz w:val="24"/>
+                    <w:szCs w:val="24"/>
+                  </w:rPr>
+                  <m:t xml:space="preserve"> c</m:t>
+                </m:r>
+                <m:r>
+                  <w:rPr>
+                    <w:rFonts w:ascii="Cambria Math" w:hAnsi="Cambria Math" w:cs="Cambria Math"/>
+                    <w:sz w:val="24"/>
+                    <w:szCs w:val="24"/>
+                  </w:rPr>
+                  <m:t xml:space="preserve"> </m:t>
+                </m:r>
+              </m:e>
+            </m:groupChr>
+            <m:r>
+              <w:rPr>
+                <w:rFonts w:ascii="Cambria Math" w:hAnsi="Cambria Math" w:cs="Cambria Math"/>
+                <w:sz w:val="24"/>
+                <w:szCs w:val="24"/>
+              </w:rPr>
+              <m:t xml:space="preserve"> </m:t>
+            </m:r>
+          </m:e>
+        </m:box>
+      </m:oMath>
+    </w:p>
+    <w:p>
+      <w:pPr>
+        <w:ind w:left="360"/>
+        <w:rPr>
+          <w:rFonts w:ascii="Cambria Math" w:eastAsiaTheme="minorEastAsia" w:hAnsi="Cambria Math" w:cs="Cambria Math"/>
+          <w:sz w:val="24"/>
+          <w:szCs w:val="24"/>
+        </w:rPr>
+      </w:pPr>
+      <m:oMathPara>
+        <m:oMathParaPr>
+          <m:jc m:val="left"/>
+        </m:oMathParaPr>
+        <m:oMath>
+          <m:groupChr>
+            <m:groupChrPr>
+              <m:chr m:val="→"/>
+              <m:pos m:val="top"/>
+              <m:ctrlPr>
+                <w:rPr>
+                  <w:rFonts w:ascii="Cambria Math" w:hAnsi="Cambria Math" w:cs="Cambria Math"/>
+                  <w:sz w:val="24"/>
+                  <w:szCs w:val="24"/>
+                </w:rPr>
+              </m:ctrlPr>
+            </m:groupChrPr>
+            <m:e>
+              <m:r>
+                <w:rPr>
+                  <w:rFonts w:ascii="Cambria Math" w:hAnsi="Cambria Math" w:cs="Cambria Math"/>
+                  <w:sz w:val="24"/>
+                  <w:szCs w:val="24"/>
+                </w:rPr>
+                <m:t>a</m:t>
+              </m:r>
+              <m:r>
+                <w:rPr>
+                  <w:rFonts w:ascii="Cambria Math" w:hAnsi="Cambria Math" w:cs="Cambria Math"/>
+                  <w:sz w:val="24"/>
+                  <w:szCs w:val="24"/>
+                </w:rPr>
+                <m:t xml:space="preserve"> </m:t>
+              </m:r>
+            </m:e>
+          </m:groupChr>
+          <m:r>
+            <w:rPr>
+              <w:rFonts w:ascii="Cambria Math" w:hAnsi="Cambria Math" w:cs="Cambria Math"/>
+              <w:sz w:val="24"/>
+              <w:szCs w:val="24"/>
+            </w:rPr>
+            <m:t>+</m:t>
+          </m:r>
+          <m:box>
+            <m:boxPr>
+              <m:opEmu m:val="1"/>
+              <m:ctrlPr>
+                <w:rPr>
+                  <w:rFonts w:ascii="Cambria Math" w:hAnsi="Cambria Math" w:cs="Cambria Math"/>
+                  <w:sz w:val="24"/>
+                  <w:szCs w:val="24"/>
+                </w:rPr>
+              </m:ctrlPr>
+            </m:boxPr>
+            <m:e>
+              <m:r>
+                <w:rPr>
+                  <w:rFonts w:ascii="Cambria Math" w:hAnsi="Cambria Math" w:cs="Cambria Math"/>
+                  <w:sz w:val="24"/>
+                  <w:szCs w:val="24"/>
+                </w:rPr>
+                <m:t xml:space="preserve"> </m:t>
+              </m:r>
+              <m:groupChr>
+                <m:groupChrPr>
+                  <m:chr m:val="→"/>
+                  <m:pos m:val="top"/>
+                  <m:ctrlPr>
+                    <w:rPr>
+                      <w:rFonts w:ascii="Cambria Math" w:hAnsi="Cambria Math" w:cs="Cambria Math"/>
+                      <w:sz w:val="24"/>
+                      <w:szCs w:val="24"/>
+                    </w:rPr>
+                  </m:ctrlPr>
+                </m:groupChrPr>
+                <m:e>
+                  <m:r>
+                    <w:rPr>
+                      <w:rFonts w:ascii="Cambria Math" w:hAnsi="Cambria Math" w:cs="Cambria Math"/>
+                      <w:sz w:val="24"/>
+                      <w:szCs w:val="24"/>
+                    </w:rPr>
+                    <m:t xml:space="preserve"> </m:t>
+                  </m:r>
+                  <m:r>
+                    <w:rPr>
+                      <w:rFonts w:ascii="Cambria Math" w:hAnsi="Cambria Math" w:cs="Cambria Math"/>
+                      <w:sz w:val="24"/>
+                      <w:szCs w:val="24"/>
+                    </w:rPr>
+                    <m:t>c</m:t>
+                  </m:r>
+                </m:e>
+              </m:groupChr>
+              <m:r>
+                <w:rPr>
+                  <w:rFonts w:ascii="Cambria Math" w:hAnsi="Cambria Math" w:cs="Cambria Math"/>
+                  <w:sz w:val="24"/>
+                  <w:szCs w:val="24"/>
+                </w:rPr>
+                <m:t xml:space="preserve"> </m:t>
+              </m:r>
+            </m:e>
+          </m:box>
+          <m:r>
+            <w:rPr>
+              <w:rFonts w:ascii="Cambria Math" w:hAnsi="Cambria Math" w:cs="Cambria Math"/>
+              <w:sz w:val="24"/>
+              <w:szCs w:val="24"/>
+            </w:rPr>
+            <m:t>=</m:t>
+          </m:r>
+          <m:d>
+            <m:dPr>
+              <m:ctrlPr>
+                <w:rPr>
+                  <w:rFonts w:ascii="Cambria Math" w:hAnsi="Cambria Math" w:cs="Cambria Math"/>
+                  <w:i/>
+                  <w:sz w:val="24"/>
+                  <w:szCs w:val="24"/>
+                </w:rPr>
+              </m:ctrlPr>
+            </m:dPr>
+            <m:e>
+              <m:r>
+                <w:rPr>
+                  <w:rFonts w:ascii="Cambria Math" w:hAnsi="Cambria Math" w:cs="Cambria Math"/>
+                  <w:sz w:val="24"/>
+                  <w:szCs w:val="24"/>
+                </w:rPr>
+                <m:t>3</m:t>
+              </m:r>
+              <m:r>
+                <w:rPr>
+                  <w:rFonts w:ascii="Cambria Math" w:hAnsi="Cambria Math" w:cs="Cambria Math"/>
+                  <w:sz w:val="24"/>
+                  <w:szCs w:val="24"/>
+                </w:rPr>
+                <m:t>,-</m:t>
+              </m:r>
+              <m:r>
+                <w:rPr>
+                  <w:rFonts w:ascii="Cambria Math" w:hAnsi="Cambria Math" w:cs="Cambria Math"/>
+                  <w:sz w:val="24"/>
+                  <w:szCs w:val="24"/>
+                </w:rPr>
+                <m:t>1</m:t>
+              </m:r>
+            </m:e>
+          </m:d>
+          <m:r>
+            <w:rPr>
+              <w:rFonts w:ascii="Cambria Math" w:hAnsi="Cambria Math" w:cs="Cambria Math"/>
+              <w:sz w:val="24"/>
+              <w:szCs w:val="24"/>
+            </w:rPr>
+            <m:t>+</m:t>
+          </m:r>
+          <m:d>
+            <m:dPr>
+              <m:ctrlPr>
+                <w:rPr>
+                  <w:rFonts w:ascii="Cambria Math" w:hAnsi="Cambria Math" w:cs="Cambria Math"/>
+                  <w:i/>
+                  <w:sz w:val="24"/>
+                  <w:szCs w:val="24"/>
+                </w:rPr>
+              </m:ctrlPr>
+            </m:dPr>
+            <m:e>
+              <m:r>
+                <w:rPr>
+                  <w:rFonts w:ascii="Cambria Math" w:hAnsi="Cambria Math" w:cs="Cambria Math"/>
+                  <w:sz w:val="24"/>
+                  <w:szCs w:val="24"/>
+                </w:rPr>
+                <m:t>-</m:t>
+              </m:r>
+              <m:r>
+                <w:rPr>
+                  <w:rFonts w:ascii="Cambria Math" w:hAnsi="Cambria Math" w:cs="Cambria Math"/>
+                  <w:sz w:val="24"/>
+                  <w:szCs w:val="24"/>
+                </w:rPr>
+                <m:t>3,-1</m:t>
+              </m:r>
+            </m:e>
+          </m:d>
+        </m:oMath>
+      </m:oMathPara>
+    </w:p>
+    <w:p>
+      <w:pPr>
+        <w:ind w:left="360"/>
+        <w:rPr>
+          <w:rFonts w:ascii="Cambria Math" w:eastAsiaTheme="minorEastAsia" w:hAnsi="Cambria Math" w:cs="Cambria Math"/>
+          <w:sz w:val="24"/>
+          <w:szCs w:val="24"/>
+        </w:rPr>
+      </w:pPr>
+      <m:oMathPara>
+        <m:oMathParaPr>
+          <m:jc m:val="left"/>
+        </m:oMathParaPr>
+        <m:oMath>
+          <m:d>
+            <m:dPr>
+              <m:begChr m:val="["/>
+              <m:endChr m:val="]"/>
+              <m:ctrlPr>
+                <w:rPr>
+                  <w:rFonts w:ascii="Cambria Math" w:hAnsi="Cambria Math" w:cs="Cambria Math"/>
+                  <w:i/>
+                  <w:sz w:val="24"/>
+                  <w:szCs w:val="24"/>
+                </w:rPr>
+              </m:ctrlPr>
+            </m:dPr>
+            <m:e>
+              <m:eqArr>
+                <m:eqArrPr>
+                  <m:ctrlPr>
+                    <w:rPr>
+                      <w:rFonts w:ascii="Cambria Math" w:hAnsi="Cambria Math" w:cs="Cambria Math"/>
+                      <w:i/>
+                      <w:sz w:val="24"/>
+                      <w:szCs w:val="24"/>
+                    </w:rPr>
+                  </m:ctrlPr>
+                </m:eqArrPr>
+                <m:e>
+                  <m:r>
+                    <w:rPr>
+                      <w:rFonts w:ascii="Cambria Math" w:hAnsi="Cambria Math" w:cs="Cambria Math"/>
+                      <w:sz w:val="24"/>
+                      <w:szCs w:val="24"/>
+                    </w:rPr>
+                    <m:t>3</m:t>
+                  </m:r>
+                </m:e>
+                <m:e>
+                  <m:r>
+                    <w:rPr>
+                      <w:rFonts w:ascii="Cambria Math" w:hAnsi="Cambria Math" w:cs="Cambria Math"/>
+                      <w:sz w:val="24"/>
+                      <w:szCs w:val="24"/>
+                    </w:rPr>
+                    <m:t>-</m:t>
+                  </m:r>
+                  <m:r>
+                    <w:rPr>
+                      <w:rFonts w:ascii="Cambria Math" w:hAnsi="Cambria Math" w:cs="Cambria Math"/>
+                      <w:sz w:val="24"/>
+                      <w:szCs w:val="24"/>
+                    </w:rPr>
+                    <m:t>1</m:t>
+                  </m:r>
+                </m:e>
+              </m:eqArr>
+            </m:e>
+          </m:d>
+          <m:r>
+            <w:rPr>
+              <w:rFonts w:ascii="Cambria Math" w:hAnsi="Cambria Math" w:cs="Cambria Math"/>
+              <w:sz w:val="24"/>
+              <w:szCs w:val="24"/>
+            </w:rPr>
+            <m:t>+</m:t>
+          </m:r>
+          <m:d>
+            <m:dPr>
+              <m:begChr m:val="["/>
+              <m:endChr m:val="]"/>
+              <m:ctrlPr>
+                <w:rPr>
+                  <w:rFonts w:ascii="Cambria Math" w:hAnsi="Cambria Math" w:cs="Cambria Math"/>
+                  <w:i/>
+                  <w:sz w:val="24"/>
+                  <w:szCs w:val="24"/>
+                </w:rPr>
+              </m:ctrlPr>
+            </m:dPr>
+            <m:e>
+              <m:eqArr>
+                <m:eqArrPr>
+                  <m:ctrlPr>
+                    <w:rPr>
+                      <w:rFonts w:ascii="Cambria Math" w:hAnsi="Cambria Math" w:cs="Cambria Math"/>
+                      <w:i/>
+                      <w:sz w:val="24"/>
+                      <w:szCs w:val="24"/>
+                    </w:rPr>
+                  </m:ctrlPr>
+                </m:eqArrPr>
+                <m:e>
+                  <m:r>
+                    <w:rPr>
+                      <w:rFonts w:ascii="Cambria Math" w:hAnsi="Cambria Math" w:cs="Cambria Math"/>
+                      <w:sz w:val="24"/>
+                      <w:szCs w:val="24"/>
+                    </w:rPr>
+                    <m:t>-</m:t>
+                  </m:r>
+                  <m:r>
+                    <w:rPr>
+                      <w:rFonts w:ascii="Cambria Math" w:hAnsi="Cambria Math" w:cs="Cambria Math"/>
+                      <w:sz w:val="24"/>
+                      <w:szCs w:val="24"/>
+                    </w:rPr>
+                    <m:t>3</m:t>
+                  </m:r>
+                </m:e>
+                <m:e>
+                  <m:r>
+                    <w:rPr>
+                      <w:rFonts w:ascii="Cambria Math" w:hAnsi="Cambria Math" w:cs="Cambria Math"/>
+                      <w:sz w:val="24"/>
+                      <w:szCs w:val="24"/>
+                    </w:rPr>
+                    <m:t>-1</m:t>
+                  </m:r>
+                </m:e>
+              </m:eqArr>
+            </m:e>
+          </m:d>
+          <m:r>
+            <w:rPr>
+              <w:rFonts w:ascii="Cambria Math" w:hAnsi="Cambria Math" w:cs="Cambria Math"/>
+              <w:sz w:val="24"/>
+              <w:szCs w:val="24"/>
+            </w:rPr>
+            <m:t>=</m:t>
+          </m:r>
+          <m:d>
+            <m:dPr>
+              <m:begChr m:val="["/>
+              <m:endChr m:val="]"/>
+              <m:ctrlPr>
+                <w:rPr>
+                  <w:rFonts w:ascii="Cambria Math" w:hAnsi="Cambria Math" w:cs="Cambria Math"/>
+                  <w:i/>
+                  <w:sz w:val="24"/>
+                  <w:szCs w:val="24"/>
+                </w:rPr>
+              </m:ctrlPr>
+            </m:dPr>
+            <m:e>
+              <m:eqArr>
+                <m:eqArrPr>
+                  <m:ctrlPr>
+                    <w:rPr>
+                      <w:rFonts w:ascii="Cambria Math" w:hAnsi="Cambria Math" w:cs="Cambria Math"/>
+                      <w:i/>
+                      <w:sz w:val="24"/>
+                      <w:szCs w:val="24"/>
+                    </w:rPr>
+                  </m:ctrlPr>
+                </m:eqArrPr>
+                <m:e>
+                  <m:r>
+                    <w:rPr>
+                      <w:rFonts w:ascii="Cambria Math" w:hAnsi="Cambria Math" w:cs="Cambria Math"/>
+                      <w:sz w:val="24"/>
+                      <w:szCs w:val="24"/>
+                    </w:rPr>
+                    <m:t>3+(</m:t>
+                  </m:r>
+                  <m:r>
+                    <w:rPr>
+                      <w:rFonts w:ascii="Cambria Math" w:hAnsi="Cambria Math" w:cs="Cambria Math"/>
+                      <w:sz w:val="24"/>
+                      <w:szCs w:val="24"/>
+                    </w:rPr>
+                    <m:t>-3</m:t>
+                  </m:r>
+                  <m:r>
+                    <w:rPr>
+                      <w:rFonts w:ascii="Cambria Math" w:hAnsi="Cambria Math" w:cs="Cambria Math"/>
+                      <w:sz w:val="24"/>
+                      <w:szCs w:val="24"/>
+                    </w:rPr>
+                    <m:t>)</m:t>
+                  </m:r>
+                </m:e>
+                <m:e>
+                  <m:r>
+                    <w:rPr>
+                      <w:rFonts w:ascii="Cambria Math" w:hAnsi="Cambria Math" w:cs="Cambria Math"/>
+                      <w:sz w:val="24"/>
+                      <w:szCs w:val="24"/>
+                    </w:rPr>
+                    <m:t>-</m:t>
+                  </m:r>
+                  <m:r>
+                    <w:rPr>
+                      <w:rFonts w:ascii="Cambria Math" w:hAnsi="Cambria Math" w:cs="Cambria Math"/>
+                      <w:sz w:val="24"/>
+                      <w:szCs w:val="24"/>
+                    </w:rPr>
+                    <m:t>1</m:t>
+                  </m:r>
+                  <m:r>
+                    <w:rPr>
+                      <w:rFonts w:ascii="Cambria Math" w:hAnsi="Cambria Math" w:cs="Cambria Math"/>
+                      <w:sz w:val="24"/>
+                      <w:szCs w:val="24"/>
+                    </w:rPr>
+                    <m:t>-(-1)</m:t>
+                  </m:r>
+                </m:e>
+              </m:eqArr>
+            </m:e>
+          </m:d>
+        </m:oMath>
+      </m:oMathPara>
+    </w:p>
+    <w:p>
+      <w:pPr>
+        <w:ind w:left="360"/>
+        <w:rPr>
+          <w:rFonts w:ascii="Cambria Math" w:eastAsiaTheme="minorEastAsia" w:hAnsi="Cambria Math" w:cs="Cambria Math"/>
+          <w:sz w:val="24"/>
+          <w:szCs w:val="24"/>
+        </w:rPr>
+      </w:pPr>
+      <m:oMathPara>
+        <m:oMathParaPr>
+          <m:jc m:val="left"/>
+        </m:oMathParaPr>
+        <m:oMath>
+          <m:d>
+            <m:dPr>
+              <m:begChr m:val="["/>
+              <m:endChr m:val="]"/>
+              <m:ctrlPr>
+                <w:rPr>
+                  <w:rFonts w:ascii="Cambria Math" w:hAnsi="Cambria Math" w:cs="Cambria Math"/>
+                  <w:i/>
+                  <w:sz w:val="24"/>
+                  <w:szCs w:val="24"/>
+                </w:rPr>
+              </m:ctrlPr>
+            </m:dPr>
+            <m:e>
+              <m:eqArr>
+                <m:eqArrPr>
+                  <m:ctrlPr>
+                    <w:rPr>
+                      <w:rFonts w:ascii="Cambria Math" w:hAnsi="Cambria Math" w:cs="Cambria Math"/>
+                      <w:i/>
+                      <w:sz w:val="24"/>
+                      <w:szCs w:val="24"/>
+                    </w:rPr>
+                  </m:ctrlPr>
+                </m:eqArrPr>
+                <m:e>
+                  <m:r>
+                    <w:rPr>
+                      <w:rFonts w:ascii="Cambria Math" w:hAnsi="Cambria Math" w:cs="Cambria Math"/>
+                      <w:sz w:val="24"/>
+                      <w:szCs w:val="24"/>
+                    </w:rPr>
+                    <m:t>3</m:t>
+                  </m:r>
+                </m:e>
+                <m:e>
+                  <m:r>
+                    <w:rPr>
+                      <w:rFonts w:ascii="Cambria Math" w:hAnsi="Cambria Math" w:cs="Cambria Math"/>
+                      <w:sz w:val="24"/>
+                      <w:szCs w:val="24"/>
+                    </w:rPr>
+                    <m:t>-1</m:t>
+                  </m:r>
+                </m:e>
+              </m:eqArr>
+            </m:e>
+          </m:d>
+          <m:r>
+            <w:rPr>
+              <w:rFonts w:ascii="Cambria Math" w:hAnsi="Cambria Math" w:cs="Cambria Math"/>
+              <w:sz w:val="24"/>
+              <w:szCs w:val="24"/>
+            </w:rPr>
+            <m:t>+</m:t>
+          </m:r>
+          <m:d>
+            <m:dPr>
+              <m:begChr m:val="["/>
+              <m:endChr m:val="]"/>
+              <m:ctrlPr>
+                <w:rPr>
+                  <w:rFonts w:ascii="Cambria Math" w:hAnsi="Cambria Math" w:cs="Cambria Math"/>
+                  <w:i/>
+                  <w:sz w:val="24"/>
+                  <w:szCs w:val="24"/>
+                </w:rPr>
+              </m:ctrlPr>
+            </m:dPr>
+            <m:e>
+              <m:eqArr>
+                <m:eqArrPr>
+                  <m:ctrlPr>
+                    <w:rPr>
+                      <w:rFonts w:ascii="Cambria Math" w:hAnsi="Cambria Math" w:cs="Cambria Math"/>
+                      <w:i/>
+                      <w:sz w:val="24"/>
+                      <w:szCs w:val="24"/>
+                    </w:rPr>
+                  </m:ctrlPr>
+                </m:eqArrPr>
+                <m:e>
+                  <m:r>
+                    <w:rPr>
+                      <w:rFonts w:ascii="Cambria Math" w:hAnsi="Cambria Math" w:cs="Cambria Math"/>
+                      <w:sz w:val="24"/>
+                      <w:szCs w:val="24"/>
+                    </w:rPr>
+                    <m:t>-3</m:t>
+                  </m:r>
+                </m:e>
+                <m:e>
+                  <m:r>
+                    <w:rPr>
+                      <w:rFonts w:ascii="Cambria Math" w:hAnsi="Cambria Math" w:cs="Cambria Math"/>
+                      <w:sz w:val="24"/>
+                      <w:szCs w:val="24"/>
+                    </w:rPr>
+                    <m:t>-1</m:t>
+                  </m:r>
+                </m:e>
+              </m:eqArr>
+            </m:e>
+          </m:d>
+          <m:r>
+            <w:rPr>
+              <w:rFonts w:ascii="Cambria Math" w:hAnsi="Cambria Math" w:cs="Cambria Math"/>
+              <w:sz w:val="24"/>
+              <w:szCs w:val="24"/>
+            </w:rPr>
+            <m:t>=</m:t>
+          </m:r>
+          <m:d>
+            <m:dPr>
+              <m:begChr m:val="["/>
+              <m:endChr m:val="]"/>
+              <m:ctrlPr>
+                <w:rPr>
+                  <w:rFonts w:ascii="Cambria Math" w:hAnsi="Cambria Math" w:cs="Cambria Math"/>
+                  <w:i/>
+                  <w:sz w:val="24"/>
+                  <w:szCs w:val="24"/>
+                </w:rPr>
+              </m:ctrlPr>
+            </m:dPr>
+            <m:e>
+              <m:eqArr>
+                <m:eqArrPr>
+                  <m:ctrlPr>
+                    <w:rPr>
+                      <w:rFonts w:ascii="Cambria Math" w:hAnsi="Cambria Math" w:cs="Cambria Math"/>
+                      <w:i/>
+                      <w:sz w:val="24"/>
+                      <w:szCs w:val="24"/>
+                    </w:rPr>
+                  </m:ctrlPr>
+                </m:eqArrPr>
+                <m:e>
+                  <m:r>
+                    <w:rPr>
+                      <w:rFonts w:ascii="Cambria Math" w:hAnsi="Cambria Math" w:cs="Cambria Math"/>
+                      <w:sz w:val="24"/>
+                      <w:szCs w:val="24"/>
+                    </w:rPr>
+                    <m:t>3</m:t>
+                  </m:r>
+                  <m:r>
+                    <w:rPr>
+                      <w:rFonts w:ascii="Cambria Math" w:hAnsi="Cambria Math" w:cs="Cambria Math"/>
+                      <w:sz w:val="24"/>
+                      <w:szCs w:val="24"/>
+                    </w:rPr>
+                    <m:t>-3</m:t>
+                  </m:r>
+                </m:e>
+                <m:e>
+                  <m:r>
+                    <w:rPr>
+                      <w:rFonts w:ascii="Cambria Math" w:hAnsi="Cambria Math" w:cs="Cambria Math"/>
+                      <w:sz w:val="24"/>
+                      <w:szCs w:val="24"/>
+                    </w:rPr>
+                    <m:t>-</m:t>
+                  </m:r>
+                  <m:r>
+                    <w:rPr>
+                      <w:rFonts w:ascii="Cambria Math" w:hAnsi="Cambria Math" w:cs="Cambria Math"/>
+                      <w:sz w:val="24"/>
+                      <w:szCs w:val="24"/>
+                    </w:rPr>
+                    <m:t>1</m:t>
+                  </m:r>
+                  <m:r>
+                    <w:rPr>
+                      <w:rFonts w:ascii="Cambria Math" w:hAnsi="Cambria Math" w:cs="Cambria Math"/>
+                      <w:sz w:val="24"/>
+                      <w:szCs w:val="24"/>
+                    </w:rPr>
+                    <m:t>+1</m:t>
+                  </m:r>
+                </m:e>
+              </m:eqArr>
+            </m:e>
+          </m:d>
+        </m:oMath>
+      </m:oMathPara>
+    </w:p>
+    <w:p>
+      <w:pPr>
+        <w:ind w:left="360"/>
+        <w:rPr>
+          <w:rFonts w:ascii="Cambria Math" w:eastAsiaTheme="minorEastAsia" w:hAnsi="Cambria Math" w:cs="Cambria Math"/>
+          <w:sz w:val="24"/>
+          <w:szCs w:val="24"/>
+        </w:rPr>
+      </w:pPr>
+      <m:oMathPara>
+        <m:oMathParaPr>
+          <m:jc m:val="left"/>
+        </m:oMathParaPr>
+        <m:oMath>
+          <m:d>
+            <m:dPr>
+              <m:begChr m:val="["/>
+              <m:endChr m:val="]"/>
+              <m:ctrlPr>
+                <w:rPr>
+                  <w:rFonts w:ascii="Cambria Math" w:hAnsi="Cambria Math" w:cs="Cambria Math"/>
+                  <w:i/>
+                  <w:sz w:val="24"/>
+                  <w:szCs w:val="24"/>
+                </w:rPr>
+              </m:ctrlPr>
+            </m:dPr>
+            <m:e>
+              <m:eqArr>
+                <m:eqArrPr>
+                  <m:ctrlPr>
+                    <w:rPr>
+                      <w:rFonts w:ascii="Cambria Math" w:hAnsi="Cambria Math" w:cs="Cambria Math"/>
+                      <w:i/>
+                      <w:sz w:val="24"/>
+                      <w:szCs w:val="24"/>
+                    </w:rPr>
+                  </m:ctrlPr>
+                </m:eqArrPr>
+                <m:e>
+                  <m:r>
+                    <w:rPr>
+                      <w:rFonts w:ascii="Cambria Math" w:hAnsi="Cambria Math" w:cs="Cambria Math"/>
+                      <w:sz w:val="24"/>
+                      <w:szCs w:val="24"/>
+                    </w:rPr>
+                    <m:t>3</m:t>
+                  </m:r>
+                </m:e>
+                <m:e>
+                  <m:r>
+                    <w:rPr>
+                      <w:rFonts w:ascii="Cambria Math" w:hAnsi="Cambria Math" w:cs="Cambria Math"/>
+                      <w:sz w:val="24"/>
+                      <w:szCs w:val="24"/>
+                    </w:rPr>
+                    <m:t>-1</m:t>
+                  </m:r>
+                </m:e>
+              </m:eqArr>
+            </m:e>
+          </m:d>
+          <m:r>
+            <w:rPr>
+              <w:rFonts w:ascii="Cambria Math" w:hAnsi="Cambria Math" w:cs="Cambria Math"/>
+              <w:sz w:val="24"/>
+              <w:szCs w:val="24"/>
+            </w:rPr>
+            <m:t>+</m:t>
+          </m:r>
+          <m:d>
+            <m:dPr>
+              <m:begChr m:val="["/>
+              <m:endChr m:val="]"/>
+              <m:ctrlPr>
+                <w:rPr>
+                  <w:rFonts w:ascii="Cambria Math" w:hAnsi="Cambria Math" w:cs="Cambria Math"/>
+                  <w:i/>
+                  <w:sz w:val="24"/>
+                  <w:szCs w:val="24"/>
+                </w:rPr>
+              </m:ctrlPr>
+            </m:dPr>
+            <m:e>
+              <m:eqArr>
+                <m:eqArrPr>
+                  <m:ctrlPr>
+                    <w:rPr>
+                      <w:rFonts w:ascii="Cambria Math" w:hAnsi="Cambria Math" w:cs="Cambria Math"/>
+                      <w:i/>
+                      <w:sz w:val="24"/>
+                      <w:szCs w:val="24"/>
+                    </w:rPr>
+                  </m:ctrlPr>
+                </m:eqArrPr>
+                <m:e>
+                  <m:r>
+                    <w:rPr>
+                      <w:rFonts w:ascii="Cambria Math" w:hAnsi="Cambria Math" w:cs="Cambria Math"/>
+                      <w:sz w:val="24"/>
+                      <w:szCs w:val="24"/>
+                    </w:rPr>
+                    <m:t>-3</m:t>
+                  </m:r>
+                </m:e>
+                <m:e>
+                  <m:r>
+                    <w:rPr>
+                      <w:rFonts w:ascii="Cambria Math" w:hAnsi="Cambria Math" w:cs="Cambria Math"/>
+                      <w:sz w:val="24"/>
+                      <w:szCs w:val="24"/>
+                    </w:rPr>
+                    <m:t>-1</m:t>
+                  </m:r>
+                </m:e>
+              </m:eqArr>
+            </m:e>
+          </m:d>
+          <m:r>
+            <w:rPr>
+              <w:rFonts w:ascii="Cambria Math" w:hAnsi="Cambria Math" w:cs="Cambria Math"/>
+              <w:sz w:val="24"/>
+              <w:szCs w:val="24"/>
+            </w:rPr>
+            <m:t>=</m:t>
+          </m:r>
+          <m:d>
+            <m:dPr>
+              <m:begChr m:val="["/>
+              <m:endChr m:val="]"/>
+              <m:ctrlPr>
+                <w:rPr>
+                  <w:rFonts w:ascii="Cambria Math" w:hAnsi="Cambria Math" w:cs="Cambria Math"/>
+                  <w:i/>
+                  <w:sz w:val="24"/>
+                  <w:szCs w:val="24"/>
+                </w:rPr>
+              </m:ctrlPr>
+            </m:dPr>
+            <m:e>
+              <m:eqArr>
+                <m:eqArrPr>
+                  <m:ctrlPr>
+                    <w:rPr>
+                      <w:rFonts w:ascii="Cambria Math" w:hAnsi="Cambria Math" w:cs="Cambria Math"/>
+                      <w:i/>
+                      <w:sz w:val="24"/>
+                      <w:szCs w:val="24"/>
+                    </w:rPr>
+                  </m:ctrlPr>
+                </m:eqArrPr>
+                <m:e>
+                  <m:r>
+                    <w:rPr>
+                      <w:rFonts w:ascii="Cambria Math" w:hAnsi="Cambria Math" w:cs="Cambria Math"/>
+                      <w:sz w:val="24"/>
+                      <w:szCs w:val="24"/>
+                    </w:rPr>
+                    <m:t>0</m:t>
+                  </m:r>
+                </m:e>
+                <m:e>
+                  <m:r>
+                    <w:rPr>
+                      <w:rFonts w:ascii="Cambria Math" w:hAnsi="Cambria Math" w:cs="Cambria Math"/>
+                      <w:sz w:val="24"/>
+                      <w:szCs w:val="24"/>
+                    </w:rPr>
+                    <m:t>0</m:t>
+                  </m:r>
+                </m:e>
+              </m:eqArr>
+            </m:e>
+          </m:d>
+        </m:oMath>
+      </m:oMathPara>
+    </w:p>
+    <w:p>
+      <w:pPr>
+        <w:ind w:left="360"/>
+        <w:rPr>
+          <w:rFonts w:ascii="Cambria Math" w:eastAsiaTheme="minorEastAsia" w:hAnsi="Cambria Math" w:cs="Cambria Math"/>
+          <w:sz w:val="24"/>
+          <w:szCs w:val="24"/>
+        </w:rPr>
+      </w:pPr>
+      <m:oMathPara>
+        <m:oMathParaPr>
+          <m:jc m:val="left"/>
+        </m:oMathParaPr>
+        <m:oMath>
+          <m:groupChr>
+            <m:groupChrPr>
+              <m:chr m:val="→"/>
+              <m:pos m:val="top"/>
+              <m:ctrlPr>
+                <w:rPr>
+                  <w:rFonts w:ascii="Cambria Math" w:hAnsi="Cambria Math" w:cs="Cambria Math"/>
+                  <w:sz w:val="24"/>
+                  <w:szCs w:val="24"/>
+                </w:rPr>
+              </m:ctrlPr>
+            </m:groupChrPr>
+            <m:e>
+              <m:r>
+                <w:rPr>
+                  <w:rFonts w:ascii="Cambria Math" w:hAnsi="Cambria Math" w:cs="Cambria Math"/>
+                  <w:sz w:val="24"/>
+                  <w:szCs w:val="24"/>
+                </w:rPr>
+                <m:t>a</m:t>
+              </m:r>
+              <m:r>
+                <w:rPr>
+                  <w:rFonts w:ascii="Cambria Math" w:hAnsi="Cambria Math" w:cs="Cambria Math"/>
+                  <w:sz w:val="24"/>
+                  <w:szCs w:val="24"/>
+                </w:rPr>
+                <m:t xml:space="preserve"> </m:t>
+              </m:r>
+            </m:e>
+          </m:groupChr>
+          <m:r>
+            <w:rPr>
+              <w:rFonts w:ascii="Cambria Math" w:hAnsi="Cambria Math" w:cs="Cambria Math"/>
+              <w:sz w:val="24"/>
+              <w:szCs w:val="24"/>
+            </w:rPr>
+            <m:t>+</m:t>
+          </m:r>
+          <m:box>
+            <m:boxPr>
+              <m:opEmu m:val="1"/>
+              <m:ctrlPr>
+                <w:rPr>
+                  <w:rFonts w:ascii="Cambria Math" w:hAnsi="Cambria Math" w:cs="Cambria Math"/>
+                  <w:sz w:val="24"/>
+                  <w:szCs w:val="24"/>
+                </w:rPr>
+              </m:ctrlPr>
+            </m:boxPr>
+            <m:e>
+              <m:r>
+                <w:rPr>
+                  <w:rFonts w:ascii="Cambria Math" w:hAnsi="Cambria Math" w:cs="Cambria Math"/>
+                  <w:sz w:val="24"/>
+                  <w:szCs w:val="24"/>
+                </w:rPr>
+                <m:t xml:space="preserve"> </m:t>
+              </m:r>
+              <m:groupChr>
+                <m:groupChrPr>
+                  <m:chr m:val="→"/>
+                  <m:pos m:val="top"/>
+                  <m:ctrlPr>
+                    <w:rPr>
+                      <w:rFonts w:ascii="Cambria Math" w:hAnsi="Cambria Math" w:cs="Cambria Math"/>
+                      <w:sz w:val="24"/>
+                      <w:szCs w:val="24"/>
+                    </w:rPr>
+                  </m:ctrlPr>
+                </m:groupChrPr>
+                <m:e>
+                  <m:r>
+                    <w:rPr>
+                      <w:rFonts w:ascii="Cambria Math" w:hAnsi="Cambria Math" w:cs="Cambria Math"/>
+                      <w:sz w:val="24"/>
+                      <w:szCs w:val="24"/>
+                    </w:rPr>
+                    <m:t xml:space="preserve"> c</m:t>
+                  </m:r>
+                </m:e>
+              </m:groupChr>
+              <m:r>
+                <w:rPr>
+                  <w:rFonts w:ascii="Cambria Math" w:hAnsi="Cambria Math" w:cs="Cambria Math"/>
+                  <w:sz w:val="24"/>
+                  <w:szCs w:val="24"/>
+                </w:rPr>
+                <m:t xml:space="preserve"> </m:t>
+              </m:r>
+            </m:e>
+          </m:box>
+          <m:r>
+            <w:rPr>
+              <w:rFonts w:ascii="Cambria Math" w:hAnsi="Cambria Math" w:cs="Cambria Math"/>
+              <w:sz w:val="24"/>
+              <w:szCs w:val="24"/>
+            </w:rPr>
+            <m:t>=(</m:t>
+          </m:r>
+          <m:r>
+            <w:rPr>
+              <w:rFonts w:ascii="Cambria Math" w:hAnsi="Cambria Math" w:cs="Cambria Math"/>
+              <w:sz w:val="24"/>
+              <w:szCs w:val="24"/>
+            </w:rPr>
+            <m:t>0</m:t>
+          </m:r>
+          <m:r>
+            <w:rPr>
+              <w:rFonts w:ascii="Cambria Math" w:hAnsi="Cambria Math" w:cs="Cambria Math"/>
+              <w:sz w:val="24"/>
+              <w:szCs w:val="24"/>
+            </w:rPr>
+            <m:t>,</m:t>
+          </m:r>
+          <m:r>
+            <w:rPr>
+              <w:rFonts w:ascii="Cambria Math" w:hAnsi="Cambria Math" w:cs="Cambria Math"/>
+              <w:sz w:val="24"/>
+              <w:szCs w:val="24"/>
+            </w:rPr>
+            <m:t>0</m:t>
+          </m:r>
+          <m:r>
+            <w:rPr>
+              <w:rFonts w:ascii="Cambria Math" w:hAnsi="Cambria Math" w:cs="Cambria Math"/>
+              <w:sz w:val="24"/>
+              <w:szCs w:val="24"/>
+            </w:rPr>
+            <m:t>)</m:t>
+          </m:r>
+        </m:oMath>
+      </m:oMathPara>
+    </w:p>
+    <w:p>
+      <w:pPr>
+        <w:rPr>
+          <w:rFonts w:ascii="Cambria Math" w:eastAsiaTheme="minorEastAsia" w:hAnsi="Cambria Math" w:cs="Cambria Math"/>
+          <w:sz w:val="24"/>
+          <w:szCs w:val="24"/>
+        </w:rPr>
+      </w:pPr>
+    </w:p>
+    <w:p>
+      <w:pPr>
+        <w:pStyle w:val="Prrafodelista"/>
+        <w:rPr>
+          <w:rFonts w:ascii="Cambria Math" w:eastAsiaTheme="minorEastAsia" w:hAnsi="Cambria Math" w:cs="Cambria Math"/>
+          <w:sz w:val="24"/>
+          <w:szCs w:val="24"/>
+        </w:rPr>
+      </w:pPr>
+    </w:p>
+    <w:p>
+      <w:pPr>
+        <w:rPr>
+          <w:rFonts w:ascii="Cambria Math" w:eastAsiaTheme="minorEastAsia" w:hAnsi="Cambria Math" w:cs="Cambria Math"/>
+          <w:sz w:val="24"/>
+          <w:szCs w:val="24"/>
+        </w:rPr>
+      </w:pPr>
     </w:p>
     <w:p>
       <w:pPr>
@@ -20934,6 +24343,95 @@
 <file path=word/numbering.xml><?xml version="1.0" encoding="utf-8"?>
 <w:numbering xmlns:wpc="http://schemas.microsoft.com/office/word/2010/wordprocessingCanvas" xmlns:cx="http://schemas.microsoft.com/office/drawing/2014/chartex" xmlns:cx1="http://schemas.microsoft.com/office/drawing/2015/9/8/chartex" xmlns:cx2="http://schemas.microsoft.com/office/drawing/2015/10/21/chartex" xmlns:cx3="http://schemas.microsoft.com/office/drawing/2016/5/9/chartex" xmlns:cx4="http://schemas.microsoft.com/office/drawing/2016/5/10/chartex" xmlns:cx5="http://schemas.microsoft.com/office/drawing/2016/5/11/chartex" xmlns:cx6="http://schemas.microsoft.com/office/drawing/2016/5/12/chartex" xmlns:cx7="http://schemas.microsoft.com/office/drawing/2016/5/13/chartex" xmlns:cx8="http://schemas.microsoft.com/office/drawing/2016/5/14/chartex" xmlns:mc="http://schemas.openxmlformats.org/markup-compatibility/2006" xmlns:aink="http://schemas.microsoft.com/office/drawing/2016/ink" xmlns:am3d="http://schemas.microsoft.com/office/drawing/2017/model3d" xmlns:o="urn:schemas-microsoft-com:office:office" xmlns:oel="http://schemas.microsoft.com/office/2019/extlst" xmlns:r="http://schemas.openxmlformats.org/officeDocument/2006/relationships" xmlns:m="http://schemas.openxmlformats.org/officeDocument/2006/math" xmlns:v="urn:schemas-microsoft-com:vml" xmlns:wp14="http://schemas.microsoft.com/office/word/2010/wordprocessingDrawing" xmlns:wp="http://schemas.openxmlformats.org/drawingml/2006/wordprocessingDrawing" xmlns:w10="urn:schemas-microsoft-com:office:word" xmlns:w="http://schemas.openxmlformats.org/wordprocessingml/2006/main" xmlns:w14="http://schemas.microsoft.com/office/word/2010/wordml" xmlns:w15="http://schemas.microsoft.com/office/word/2012/wordml" xmlns:w16cex="http://schemas.microsoft.com/office/word/2018/wordml/cex" xmlns:w16cid="http://schemas.microsoft.com/office/word/2016/wordml/cid" xmlns:w16="http://schemas.microsoft.com/office/word/2018/wordml" xmlns:w16du="http://schemas.microsoft.com/office/word/2023/wordml/word16du" xmlns:w16sdtdh="http://schemas.microsoft.com/office/word/2020/wordml/sdtdatahash" xmlns:w16se="http://schemas.microsoft.com/office/word/2015/wordml/symex" xmlns:wpg="http://schemas.microsoft.com/office/word/2010/wordprocessingGroup" xmlns:wpi="http://schemas.microsoft.com/office/word/2010/wordprocessingInk" xmlns:wne="http://schemas.microsoft.com/office/word/2006/wordml" xmlns:wps="http://schemas.microsoft.com/office/word/2010/wordprocessingShape" mc:Ignorable="w14 w15 w16se w16cid w16 w16cex w16sdtdh wp14">
   <w:abstractNum w:abstractNumId="0" w15:restartNumberingAfterBreak="0">
+    <w:nsid w:val="404A2856"/>
+    <w:multiLevelType w:val="hybridMultilevel"/>
+    <w:tmpl w:val="D60AE1E6"/>
+    <w:lvl w:ilvl="0" w:tplc="2C0A0017">
+      <w:start w:val="1"/>
+      <w:numFmt w:val="lowerLetter"/>
+      <w:lvlText w:val="%1)"/>
+      <w:lvlJc w:val="left"/>
+      <w:pPr>
+        <w:ind w:left="720" w:hanging="360"/>
+      </w:pPr>
+      <w:rPr>
+        <w:rFonts w:hint="default"/>
+      </w:rPr>
+    </w:lvl>
+    <w:lvl w:ilvl="1" w:tplc="2C0A0019" w:tentative="1">
+      <w:start w:val="1"/>
+      <w:numFmt w:val="lowerLetter"/>
+      <w:lvlText w:val="%2."/>
+      <w:lvlJc w:val="left"/>
+      <w:pPr>
+        <w:ind w:left="1440" w:hanging="360"/>
+      </w:pPr>
+    </w:lvl>
+    <w:lvl w:ilvl="2" w:tplc="2C0A001B" w:tentative="1">
+      <w:start w:val="1"/>
+      <w:numFmt w:val="lowerRoman"/>
+      <w:lvlText w:val="%3."/>
+      <w:lvlJc w:val="right"/>
+      <w:pPr>
+        <w:ind w:left="2160" w:hanging="180"/>
+      </w:pPr>
+    </w:lvl>
+    <w:lvl w:ilvl="3" w:tplc="2C0A000F" w:tentative="1">
+      <w:start w:val="1"/>
+      <w:numFmt w:val="decimal"/>
+      <w:lvlText w:val="%4."/>
+      <w:lvlJc w:val="left"/>
+      <w:pPr>
+        <w:ind w:left="2880" w:hanging="360"/>
+      </w:pPr>
+    </w:lvl>
+    <w:lvl w:ilvl="4" w:tplc="2C0A0019" w:tentative="1">
+      <w:start w:val="1"/>
+      <w:numFmt w:val="lowerLetter"/>
+      <w:lvlText w:val="%5."/>
+      <w:lvlJc w:val="left"/>
+      <w:pPr>
+        <w:ind w:left="3600" w:hanging="360"/>
+      </w:pPr>
+    </w:lvl>
+    <w:lvl w:ilvl="5" w:tplc="2C0A001B" w:tentative="1">
+      <w:start w:val="1"/>
+      <w:numFmt w:val="lowerRoman"/>
+      <w:lvlText w:val="%6."/>
+      <w:lvlJc w:val="right"/>
+      <w:pPr>
+        <w:ind w:left="4320" w:hanging="180"/>
+      </w:pPr>
+    </w:lvl>
+    <w:lvl w:ilvl="6" w:tplc="2C0A000F" w:tentative="1">
+      <w:start w:val="1"/>
+      <w:numFmt w:val="decimal"/>
+      <w:lvlText w:val="%7."/>
+      <w:lvlJc w:val="left"/>
+      <w:pPr>
+        <w:ind w:left="5040" w:hanging="360"/>
+      </w:pPr>
+    </w:lvl>
+    <w:lvl w:ilvl="7" w:tplc="2C0A0019" w:tentative="1">
+      <w:start w:val="1"/>
+      <w:numFmt w:val="lowerLetter"/>
+      <w:lvlText w:val="%8."/>
+      <w:lvlJc w:val="left"/>
+      <w:pPr>
+        <w:ind w:left="5760" w:hanging="360"/>
+      </w:pPr>
+    </w:lvl>
+    <w:lvl w:ilvl="8" w:tplc="2C0A001B" w:tentative="1">
+      <w:start w:val="1"/>
+      <w:numFmt w:val="lowerRoman"/>
+      <w:lvlText w:val="%9."/>
+      <w:lvlJc w:val="right"/>
+      <w:pPr>
+        <w:ind w:left="6480" w:hanging="180"/>
+      </w:pPr>
+    </w:lvl>
+  </w:abstractNum>
+  <w:abstractNum w:abstractNumId="1" w15:restartNumberingAfterBreak="0">
     <w:nsid w:val="48231869"/>
     <w:multiLevelType w:val="hybridMultilevel"/>
     <w:tmpl w:val="B13840E6"/>
@@ -21022,7 +24520,7 @@
       </w:pPr>
     </w:lvl>
   </w:abstractNum>
-  <w:abstractNum w:abstractNumId="1" w15:restartNumberingAfterBreak="0">
+  <w:abstractNum w:abstractNumId="2" w15:restartNumberingAfterBreak="0">
     <w:nsid w:val="5E162CD0"/>
     <w:multiLevelType w:val="hybridMultilevel"/>
     <w:tmpl w:val="1B249DA6"/>
@@ -21112,10 +24610,13 @@
     </w:lvl>
   </w:abstractNum>
   <w:num w:numId="1" w16cid:durableId="105122322">
-    <w:abstractNumId w:val="0"/>
+    <w:abstractNumId w:val="1"/>
   </w:num>
   <w:num w:numId="2" w16cid:durableId="201066072">
-    <w:abstractNumId w:val="1"/>
+    <w:abstractNumId w:val="2"/>
+  </w:num>
+  <w:num w:numId="3" w16cid:durableId="1895311912">
+    <w:abstractNumId w:val="0"/>
   </w:num>
 </w:numbering>
 </file>

</xml_diff>

<commit_message>
Correcciones punto 9 Tp1
</commit_message>
<xml_diff>
--- a/Planeamientos y dinamicas de videojuegos TP1.docx
+++ b/Planeamientos y dinamicas de videojuegos TP1.docx
@@ -866,49 +866,17 @@
                       <w:sz w:val="24"/>
                       <w:szCs w:val="24"/>
                     </w:rPr>
-                    <m:t>(</m:t>
-                  </m:r>
-                  <m:r>
-                    <w:rPr>
-                      <w:rFonts w:ascii="Cambria Math" w:hAnsi="Cambria Math" w:cs="Cambria Math"/>
-                      <w:sz w:val="24"/>
-                      <w:szCs w:val="24"/>
-                    </w:rPr>
-                    <m:t>2</m:t>
-                  </m:r>
-                  <m:r>
-                    <w:rPr>
-                      <w:rFonts w:ascii="Cambria Math" w:hAnsi="Cambria Math" w:cs="Cambria Math"/>
-                      <w:sz w:val="24"/>
-                      <w:szCs w:val="24"/>
-                    </w:rPr>
-                    <m:t xml:space="preserve"> . 1)</m:t>
-                  </m:r>
-                </m:e>
-                <m:e>
-                  <m:r>
-                    <w:rPr>
-                      <w:rFonts w:ascii="Cambria Math" w:hAnsi="Cambria Math" w:cs="Cambria Math"/>
-                      <w:sz w:val="24"/>
-                      <w:szCs w:val="24"/>
-                    </w:rPr>
-                    <m:t>(</m:t>
-                  </m:r>
-                  <m:r>
-                    <w:rPr>
-                      <w:rFonts w:ascii="Cambria Math" w:hAnsi="Cambria Math" w:cs="Cambria Math"/>
-                      <w:sz w:val="24"/>
-                      <w:szCs w:val="24"/>
-                    </w:rPr>
-                    <m:t>2</m:t>
-                  </m:r>
-                  <m:r>
-                    <w:rPr>
-                      <w:rFonts w:ascii="Cambria Math" w:hAnsi="Cambria Math" w:cs="Cambria Math"/>
-                      <w:sz w:val="24"/>
-                      <w:szCs w:val="24"/>
-                    </w:rPr>
-                    <m:t xml:space="preserve">  .-2)</m:t>
+                    <m:t>(2 . 1)</m:t>
+                  </m:r>
+                </m:e>
+                <m:e>
+                  <m:r>
+                    <w:rPr>
+                      <w:rFonts w:ascii="Cambria Math" w:hAnsi="Cambria Math" w:cs="Cambria Math"/>
+                      <w:sz w:val="24"/>
+                      <w:szCs w:val="24"/>
+                    </w:rPr>
+                    <m:t>(2  .-2)</m:t>
                   </m:r>
                   <m:ctrlPr>
                     <w:rPr>
@@ -926,23 +894,7 @@
                       <w:sz w:val="24"/>
                       <w:szCs w:val="24"/>
                     </w:rPr>
-                    <m:t>(</m:t>
-                  </m:r>
-                  <m:r>
-                    <w:rPr>
-                      <w:rFonts w:ascii="Cambria Math" w:eastAsia="Cambria Math" w:hAnsi="Cambria Math" w:cs="Cambria Math"/>
-                      <w:sz w:val="24"/>
-                      <w:szCs w:val="24"/>
-                    </w:rPr>
-                    <m:t>1</m:t>
-                  </m:r>
-                  <m:r>
-                    <w:rPr>
-                      <w:rFonts w:ascii="Cambria Math" w:eastAsia="Cambria Math" w:hAnsi="Cambria Math" w:cs="Cambria Math"/>
-                      <w:sz w:val="24"/>
-                      <w:szCs w:val="24"/>
-                    </w:rPr>
-                    <m:t xml:space="preserve"> . 0)</m:t>
+                    <m:t>(1 . 0)</m:t>
                   </m:r>
                 </m:e>
               </m:eqArr>
@@ -1214,15 +1166,7 @@
               <w:sz w:val="24"/>
               <w:szCs w:val="24"/>
             </w:rPr>
-            <m:t>=</m:t>
-          </m:r>
-          <m:r>
-            <w:rPr>
-              <w:rFonts w:ascii="Cambria Math" w:hAnsi="Cambria Math" w:cs="Cambria Math"/>
-              <w:sz w:val="24"/>
-              <w:szCs w:val="24"/>
-            </w:rPr>
-            <m:t>(2+(-4+0)</m:t>
+            <m:t>=(2+(-4+0)</m:t>
           </m:r>
         </m:oMath>
       </m:oMathPara>
@@ -1323,15 +1267,7 @@
               <w:sz w:val="24"/>
               <w:szCs w:val="24"/>
             </w:rPr>
-            <m:t>=</m:t>
-          </m:r>
-          <m:r>
-            <w:rPr>
-              <w:rFonts w:ascii="Cambria Math" w:hAnsi="Cambria Math" w:cs="Cambria Math"/>
-              <w:sz w:val="24"/>
-              <w:szCs w:val="24"/>
-            </w:rPr>
-            <m:t>-2</m:t>
+            <m:t>=-2</m:t>
           </m:r>
         </m:oMath>
       </m:oMathPara>
@@ -1415,13 +1351,7 @@
             <w:rPr>
               <w:rFonts w:ascii="Cambria Math" w:hAnsi="Cambria Math"/>
             </w:rPr>
-            <m:t>×q</m:t>
-          </m:r>
-          <m:r>
-            <w:rPr>
-              <w:rFonts w:ascii="Cambria Math" w:hAnsi="Cambria Math"/>
-            </w:rPr>
-            <m:t>⃗</m:t>
+            <m:t>×q⃗</m:t>
           </m:r>
         </m:oMath>
       </m:oMathPara>
@@ -2517,19 +2447,7 @@
             <w:rPr>
               <w:rFonts w:ascii="Cambria Math" w:hAnsi="Cambria Math"/>
             </w:rPr>
-            <m:t>×q</m:t>
-          </m:r>
-          <m:r>
-            <w:rPr>
-              <w:rFonts w:ascii="Cambria Math" w:hAnsi="Cambria Math"/>
-            </w:rPr>
-            <m:t>⃗</m:t>
-          </m:r>
-          <m:r>
-            <w:rPr>
-              <w:rFonts w:ascii="Cambria Math" w:hAnsi="Cambria Math"/>
-            </w:rPr>
-            <m:t>=(2,1,-6)</m:t>
+            <m:t>×q⃗=(2,1,-6)</m:t>
           </m:r>
         </m:oMath>
       </m:oMathPara>
@@ -2676,23 +2594,7 @@
                 <w:sz w:val="24"/>
                 <w:szCs w:val="24"/>
               </w:rPr>
-              <m:t>B</m:t>
-            </m:r>
-            <m:r>
-              <w:rPr>
-                <w:rFonts w:ascii="Cambria Math" w:hAnsi="Cambria Math" w:cs="Cambria Math"/>
-                <w:sz w:val="24"/>
-                <w:szCs w:val="24"/>
-              </w:rPr>
-              <m:t>C</m:t>
-            </m:r>
-            <m:r>
-              <w:rPr>
-                <w:rFonts w:ascii="Cambria Math" w:hAnsi="Cambria Math" w:cs="Cambria Math"/>
-                <w:sz w:val="24"/>
-                <w:szCs w:val="24"/>
-              </w:rPr>
-              <m:t xml:space="preserve"> </m:t>
+              <m:t xml:space="preserve">BC </m:t>
             </m:r>
           </m:e>
         </m:groupChr>
@@ -2723,15 +2625,7 @@
                 <w:sz w:val="24"/>
                 <w:szCs w:val="24"/>
               </w:rPr>
-              <m:t>CA</m:t>
-            </m:r>
-            <m:r>
-              <w:rPr>
-                <w:rFonts w:ascii="Cambria Math" w:hAnsi="Cambria Math" w:cs="Cambria Math"/>
-                <w:sz w:val="24"/>
-                <w:szCs w:val="24"/>
-              </w:rPr>
-              <m:t xml:space="preserve"> </m:t>
+              <m:t xml:space="preserve">CA </m:t>
             </m:r>
           </m:e>
         </m:groupChr>
@@ -2910,15 +2804,7 @@
               <w:sz w:val="24"/>
               <w:szCs w:val="24"/>
             </w:rPr>
-            <m:t xml:space="preserve"> </m:t>
-          </m:r>
-          <m:r>
-            <w:rPr>
-              <w:rFonts w:ascii="Cambria Math" w:hAnsi="Cambria Math" w:cs="Cambria Math"/>
-              <w:sz w:val="24"/>
-              <w:szCs w:val="24"/>
-            </w:rPr>
-            <m:t>=</m:t>
+            <m:t xml:space="preserve"> =</m:t>
           </m:r>
           <m:d>
             <m:dPr>
@@ -2948,15 +2834,7 @@
               <w:sz w:val="24"/>
               <w:szCs w:val="24"/>
             </w:rPr>
-            <m:t>-(1,2,3)</m:t>
-          </m:r>
-          <m:r>
-            <w:rPr>
-              <w:rFonts w:ascii="Cambria Math" w:hAnsi="Cambria Math" w:cs="Cambria Math"/>
-              <w:sz w:val="24"/>
-              <w:szCs w:val="24"/>
-            </w:rPr>
-            <m:t xml:space="preserve"> </m:t>
+            <m:t xml:space="preserve">-(1,2,3) </m:t>
           </m:r>
         </m:oMath>
       </m:oMathPara>
@@ -3638,15 +3516,7 @@
                       <w:sz w:val="24"/>
                       <w:szCs w:val="24"/>
                     </w:rPr>
-                    <m:t>BC</m:t>
-                  </m:r>
-                  <m:r>
-                    <w:rPr>
-                      <w:rFonts w:ascii="Cambria Math" w:hAnsi="Cambria Math" w:cs="Cambria Math"/>
-                      <w:sz w:val="24"/>
-                      <w:szCs w:val="24"/>
-                    </w:rPr>
-                    <m:t xml:space="preserve"> </m:t>
+                    <m:t xml:space="preserve">BC </m:t>
                   </m:r>
                 </m:e>
               </m:groupChr>
@@ -3656,31 +3526,7 @@
                   <w:sz w:val="24"/>
                   <w:szCs w:val="24"/>
                 </w:rPr>
-                <m:t xml:space="preserve"> es=</m:t>
-              </m:r>
-              <m:r>
-                <w:rPr>
-                  <w:rFonts w:ascii="Cambria Math" w:hAnsi="Cambria Math" w:cs="Cambria Math"/>
-                  <w:sz w:val="24"/>
-                  <w:szCs w:val="24"/>
-                </w:rPr>
-                <m:t>C</m:t>
-              </m:r>
-              <m:r>
-                <w:rPr>
-                  <w:rFonts w:ascii="Cambria Math" w:hAnsi="Cambria Math" w:cs="Cambria Math"/>
-                  <w:sz w:val="24"/>
-                  <w:szCs w:val="24"/>
-                </w:rPr>
-                <m:t>-</m:t>
-              </m:r>
-              <m:r>
-                <w:rPr>
-                  <w:rFonts w:ascii="Cambria Math" w:hAnsi="Cambria Math" w:cs="Cambria Math"/>
-                  <w:sz w:val="24"/>
-                  <w:szCs w:val="24"/>
-                </w:rPr>
-                <m:t>B</m:t>
+                <m:t xml:space="preserve"> es=C-B</m:t>
               </m:r>
             </m:e>
           </m:box>
@@ -3859,15 +3705,7 @@
                       <w:sz w:val="24"/>
                       <w:szCs w:val="24"/>
                     </w:rPr>
-                    <m:t>BC</m:t>
-                  </m:r>
-                  <m:r>
-                    <w:rPr>
-                      <w:rFonts w:ascii="Cambria Math" w:hAnsi="Cambria Math" w:cs="Cambria Math"/>
-                      <w:sz w:val="24"/>
-                      <w:szCs w:val="24"/>
-                    </w:rPr>
-                    <m:t xml:space="preserve"> </m:t>
+                    <m:t xml:space="preserve">BC </m:t>
                   </m:r>
                 </m:e>
               </m:groupChr>
@@ -4076,15 +3914,7 @@
                       <w:sz w:val="24"/>
                       <w:szCs w:val="24"/>
                     </w:rPr>
-                    <m:t>BC</m:t>
-                  </m:r>
-                  <m:r>
-                    <w:rPr>
-                      <w:rFonts w:ascii="Cambria Math" w:hAnsi="Cambria Math" w:cs="Cambria Math"/>
-                      <w:sz w:val="24"/>
-                      <w:szCs w:val="24"/>
-                    </w:rPr>
-                    <m:t xml:space="preserve"> </m:t>
+                    <m:t xml:space="preserve">BC </m:t>
                   </m:r>
                 </m:e>
               </m:groupChr>
@@ -4219,15 +4049,7 @@
                       <w:sz w:val="24"/>
                       <w:szCs w:val="24"/>
                     </w:rPr>
-                    <m:t>BC</m:t>
-                  </m:r>
-                  <m:r>
-                    <w:rPr>
-                      <w:rFonts w:ascii="Cambria Math" w:hAnsi="Cambria Math" w:cs="Cambria Math"/>
-                      <w:sz w:val="24"/>
-                      <w:szCs w:val="24"/>
-                    </w:rPr>
-                    <m:t xml:space="preserve"> </m:t>
+                    <m:t xml:space="preserve">BC </m:t>
                   </m:r>
                 </m:e>
               </m:groupChr>
@@ -4362,15 +4184,7 @@
                       <w:sz w:val="24"/>
                       <w:szCs w:val="24"/>
                     </w:rPr>
-                    <m:t>BC</m:t>
-                  </m:r>
-                  <m:r>
-                    <w:rPr>
-                      <w:rFonts w:ascii="Cambria Math" w:hAnsi="Cambria Math" w:cs="Cambria Math"/>
-                      <w:sz w:val="24"/>
-                      <w:szCs w:val="24"/>
-                    </w:rPr>
-                    <m:t xml:space="preserve"> </m:t>
+                    <m:t xml:space="preserve">BC </m:t>
                   </m:r>
                 </m:e>
               </m:groupChr>
@@ -4390,15 +4204,7 @@
               <w:sz w:val="24"/>
               <w:szCs w:val="24"/>
             </w:rPr>
-            <m:t xml:space="preserve"> =(9,-10,4</m:t>
-          </m:r>
-          <m:r>
-            <w:rPr>
-              <w:rFonts w:ascii="Cambria Math" w:hAnsi="Cambria Math" w:cs="Cambria Math"/>
-              <w:sz w:val="24"/>
-              <w:szCs w:val="24"/>
-            </w:rPr>
-            <m:t>)</m:t>
+            <m:t xml:space="preserve"> =(9,-10,4)</m:t>
           </m:r>
         </m:oMath>
       </m:oMathPara>
@@ -4483,15 +4289,7 @@
                       <w:sz w:val="24"/>
                       <w:szCs w:val="24"/>
                     </w:rPr>
-                    <m:t>CA</m:t>
-                  </m:r>
-                  <m:r>
-                    <w:rPr>
-                      <w:rFonts w:ascii="Cambria Math" w:hAnsi="Cambria Math" w:cs="Cambria Math"/>
-                      <w:sz w:val="24"/>
-                      <w:szCs w:val="24"/>
-                    </w:rPr>
-                    <m:t xml:space="preserve"> </m:t>
+                    <m:t xml:space="preserve">CA </m:t>
                   </m:r>
                 </m:e>
               </m:groupChr>
@@ -4501,31 +4299,7 @@
                   <w:sz w:val="24"/>
                   <w:szCs w:val="24"/>
                 </w:rPr>
-                <m:t xml:space="preserve"> es=</m:t>
-              </m:r>
-              <m:r>
-                <w:rPr>
-                  <w:rFonts w:ascii="Cambria Math" w:hAnsi="Cambria Math" w:cs="Cambria Math"/>
-                  <w:sz w:val="24"/>
-                  <w:szCs w:val="24"/>
-                </w:rPr>
-                <m:t>A</m:t>
-              </m:r>
-              <m:r>
-                <w:rPr>
-                  <w:rFonts w:ascii="Cambria Math" w:hAnsi="Cambria Math" w:cs="Cambria Math"/>
-                  <w:sz w:val="24"/>
-                  <w:szCs w:val="24"/>
-                </w:rPr>
-                <m:t>-</m:t>
-              </m:r>
-              <m:r>
-                <w:rPr>
-                  <w:rFonts w:ascii="Cambria Math" w:hAnsi="Cambria Math" w:cs="Cambria Math"/>
-                  <w:sz w:val="24"/>
-                  <w:szCs w:val="24"/>
-                </w:rPr>
-                <m:t>C</m:t>
+                <m:t xml:space="preserve"> es=A-C</m:t>
               </m:r>
             </m:e>
           </m:box>
@@ -4584,15 +4358,7 @@
                       <w:sz w:val="24"/>
                       <w:szCs w:val="24"/>
                     </w:rPr>
-                    <m:t>CA</m:t>
-                  </m:r>
-                  <m:r>
-                    <w:rPr>
-                      <w:rFonts w:ascii="Cambria Math" w:hAnsi="Cambria Math" w:cs="Cambria Math"/>
-                      <w:sz w:val="24"/>
-                      <w:szCs w:val="24"/>
-                    </w:rPr>
-                    <m:t xml:space="preserve"> </m:t>
+                    <m:t xml:space="preserve">CA </m:t>
                   </m:r>
                 </m:e>
               </m:groupChr>
@@ -4711,15 +4477,7 @@
                       <w:sz w:val="24"/>
                       <w:szCs w:val="24"/>
                     </w:rPr>
-                    <m:t>CA</m:t>
-                  </m:r>
-                  <m:r>
-                    <w:rPr>
-                      <w:rFonts w:ascii="Cambria Math" w:hAnsi="Cambria Math" w:cs="Cambria Math"/>
-                      <w:sz w:val="24"/>
-                      <w:szCs w:val="24"/>
-                    </w:rPr>
-                    <m:t xml:space="preserve"> </m:t>
+                    <m:t xml:space="preserve">CA </m:t>
                   </m:r>
                 </m:e>
               </m:groupChr>
@@ -4928,15 +4686,7 @@
                       <w:sz w:val="24"/>
                       <w:szCs w:val="24"/>
                     </w:rPr>
-                    <m:t>CA</m:t>
-                  </m:r>
-                  <m:r>
-                    <w:rPr>
-                      <w:rFonts w:ascii="Cambria Math" w:hAnsi="Cambria Math" w:cs="Cambria Math"/>
-                      <w:sz w:val="24"/>
-                      <w:szCs w:val="24"/>
-                    </w:rPr>
-                    <m:t xml:space="preserve"> </m:t>
+                    <m:t xml:space="preserve">CA </m:t>
                   </m:r>
                 </m:e>
               </m:groupChr>
@@ -5071,15 +4821,7 @@
                       <w:sz w:val="24"/>
                       <w:szCs w:val="24"/>
                     </w:rPr>
-                    <m:t>CA</m:t>
-                  </m:r>
-                  <m:r>
-                    <w:rPr>
-                      <w:rFonts w:ascii="Cambria Math" w:hAnsi="Cambria Math" w:cs="Cambria Math"/>
-                      <w:sz w:val="24"/>
-                      <w:szCs w:val="24"/>
-                    </w:rPr>
-                    <m:t xml:space="preserve"> </m:t>
+                    <m:t xml:space="preserve">CA </m:t>
                   </m:r>
                 </m:e>
               </m:groupChr>
@@ -5214,15 +4956,7 @@
                       <w:sz w:val="24"/>
                       <w:szCs w:val="24"/>
                     </w:rPr>
-                    <m:t>CA</m:t>
-                  </m:r>
-                  <m:r>
-                    <w:rPr>
-                      <w:rFonts w:ascii="Cambria Math" w:hAnsi="Cambria Math" w:cs="Cambria Math"/>
-                      <w:sz w:val="24"/>
-                      <w:szCs w:val="24"/>
-                    </w:rPr>
-                    <m:t xml:space="preserve"> </m:t>
+                    <m:t xml:space="preserve">CA </m:t>
                   </m:r>
                 </m:e>
               </m:groupChr>
@@ -5242,15 +4976,7 @@
               <w:sz w:val="24"/>
               <w:szCs w:val="24"/>
             </w:rPr>
-            <m:t xml:space="preserve"> =(-6,10,3</m:t>
-          </m:r>
-          <m:r>
-            <w:rPr>
-              <w:rFonts w:ascii="Cambria Math" w:hAnsi="Cambria Math" w:cs="Cambria Math"/>
-              <w:sz w:val="24"/>
-              <w:szCs w:val="24"/>
-            </w:rPr>
-            <m:t>)</m:t>
+            <m:t xml:space="preserve"> =(-6,10,3)</m:t>
           </m:r>
         </m:oMath>
       </m:oMathPara>
@@ -5295,15 +5021,7 @@
                     <w:sz w:val="24"/>
                     <w:szCs w:val="24"/>
                   </w:rPr>
-                  <m:t>AB</m:t>
-                </m:r>
-                <m:r>
-                  <w:rPr>
-                    <w:rFonts w:ascii="Cambria Math" w:hAnsi="Cambria Math" w:cs="Cambria Math"/>
-                    <w:sz w:val="24"/>
-                    <w:szCs w:val="24"/>
-                  </w:rPr>
-                  <m:t xml:space="preserve"> </m:t>
+                  <m:t xml:space="preserve">AB </m:t>
                 </m:r>
               </m:e>
             </m:groupChr>
@@ -5323,15 +5041,7 @@
             <w:sz w:val="24"/>
             <w:szCs w:val="24"/>
           </w:rPr>
-          <m:t xml:space="preserve"> </m:t>
-        </m:r>
-        <m:r>
-          <w:rPr>
-            <w:rFonts w:ascii="Cambria Math" w:hAnsi="Cambria Math" w:cs="Cambria Math"/>
-            <w:sz w:val="24"/>
-            <w:szCs w:val="24"/>
-          </w:rPr>
-          <m:t>×</m:t>
+          <m:t xml:space="preserve"> ×</m:t>
         </m:r>
         <m:box>
           <m:boxPr>
@@ -5364,15 +5074,7 @@
                     <w:sz w:val="24"/>
                     <w:szCs w:val="24"/>
                   </w:rPr>
-                  <m:t>CA</m:t>
-                </m:r>
-                <m:r>
-                  <w:rPr>
-                    <w:rFonts w:ascii="Cambria Math" w:hAnsi="Cambria Math" w:cs="Cambria Math"/>
-                    <w:sz w:val="24"/>
-                    <w:szCs w:val="24"/>
-                  </w:rPr>
-                  <m:t xml:space="preserve"> </m:t>
+                  <m:t xml:space="preserve">CA </m:t>
                 </m:r>
               </m:e>
             </m:groupChr>
@@ -5514,15 +5216,7 @@
                       <w:sz w:val="24"/>
                       <w:szCs w:val="24"/>
                     </w:rPr>
-                    <m:t>AB</m:t>
-                  </m:r>
-                  <m:r>
-                    <w:rPr>
-                      <w:rFonts w:ascii="Cambria Math" w:hAnsi="Cambria Math" w:cs="Cambria Math"/>
-                      <w:sz w:val="24"/>
-                      <w:szCs w:val="24"/>
-                    </w:rPr>
-                    <m:t xml:space="preserve"> </m:t>
+                    <m:t xml:space="preserve">AB </m:t>
                   </m:r>
                 </m:e>
               </m:groupChr>
@@ -5542,15 +5236,7 @@
               <w:sz w:val="24"/>
               <w:szCs w:val="24"/>
             </w:rPr>
-            <m:t xml:space="preserve"> </m:t>
-          </m:r>
-          <m:r>
-            <w:rPr>
-              <w:rFonts w:ascii="Cambria Math" w:hAnsi="Cambria Math" w:cs="Cambria Math"/>
-              <w:sz w:val="24"/>
-              <w:szCs w:val="24"/>
-            </w:rPr>
-            <m:t>×</m:t>
+            <m:t xml:space="preserve"> ×</m:t>
           </m:r>
           <m:box>
             <m:boxPr>
@@ -5583,15 +5269,7 @@
                       <w:sz w:val="24"/>
                       <w:szCs w:val="24"/>
                     </w:rPr>
-                    <m:t>CA</m:t>
-                  </m:r>
-                  <m:r>
-                    <w:rPr>
-                      <w:rFonts w:ascii="Cambria Math" w:hAnsi="Cambria Math" w:cs="Cambria Math"/>
-                      <w:sz w:val="24"/>
-                      <w:szCs w:val="24"/>
-                    </w:rPr>
-                    <m:t xml:space="preserve"> </m:t>
+                    <m:t xml:space="preserve">CA </m:t>
                   </m:r>
                 </m:e>
               </m:groupChr>
@@ -5874,15 +5552,7 @@
                       <w:sz w:val="24"/>
                       <w:szCs w:val="24"/>
                     </w:rPr>
-                    <m:t>AB</m:t>
-                  </m:r>
-                  <m:r>
-                    <w:rPr>
-                      <w:rFonts w:ascii="Cambria Math" w:hAnsi="Cambria Math" w:cs="Cambria Math"/>
-                      <w:sz w:val="24"/>
-                      <w:szCs w:val="24"/>
-                    </w:rPr>
-                    <m:t xml:space="preserve"> </m:t>
+                    <m:t xml:space="preserve">AB </m:t>
                   </m:r>
                 </m:e>
               </m:groupChr>
@@ -5902,15 +5572,7 @@
               <w:sz w:val="24"/>
               <w:szCs w:val="24"/>
             </w:rPr>
-            <m:t xml:space="preserve"> </m:t>
-          </m:r>
-          <m:r>
-            <w:rPr>
-              <w:rFonts w:ascii="Cambria Math" w:hAnsi="Cambria Math" w:cs="Cambria Math"/>
-              <w:sz w:val="24"/>
-              <w:szCs w:val="24"/>
-            </w:rPr>
-            <m:t>×</m:t>
+            <m:t xml:space="preserve"> ×</m:t>
           </m:r>
           <m:box>
             <m:boxPr>
@@ -5943,15 +5605,7 @@
                       <w:sz w:val="24"/>
                       <w:szCs w:val="24"/>
                     </w:rPr>
-                    <m:t>CA</m:t>
-                  </m:r>
-                  <m:r>
-                    <w:rPr>
-                      <w:rFonts w:ascii="Cambria Math" w:hAnsi="Cambria Math" w:cs="Cambria Math"/>
-                      <w:sz w:val="24"/>
-                      <w:szCs w:val="24"/>
-                    </w:rPr>
-                    <m:t xml:space="preserve"> </m:t>
+                    <m:t xml:space="preserve">CA </m:t>
                   </m:r>
                 </m:e>
               </m:groupChr>
@@ -6095,15 +5749,7 @@
                       <w:sz w:val="24"/>
                       <w:szCs w:val="24"/>
                     </w:rPr>
-                    <m:t>AB</m:t>
-                  </m:r>
-                  <m:r>
-                    <w:rPr>
-                      <w:rFonts w:ascii="Cambria Math" w:hAnsi="Cambria Math" w:cs="Cambria Math"/>
-                      <w:sz w:val="24"/>
-                      <w:szCs w:val="24"/>
-                    </w:rPr>
-                    <m:t xml:space="preserve"> </m:t>
+                    <m:t xml:space="preserve">AB </m:t>
                   </m:r>
                 </m:e>
               </m:groupChr>
@@ -6123,15 +5769,7 @@
               <w:sz w:val="24"/>
               <w:szCs w:val="24"/>
             </w:rPr>
-            <m:t xml:space="preserve"> </m:t>
-          </m:r>
-          <m:r>
-            <w:rPr>
-              <w:rFonts w:ascii="Cambria Math" w:hAnsi="Cambria Math" w:cs="Cambria Math"/>
-              <w:sz w:val="24"/>
-              <w:szCs w:val="24"/>
-            </w:rPr>
-            <m:t>×</m:t>
+            <m:t xml:space="preserve"> ×</m:t>
           </m:r>
           <m:box>
             <m:boxPr>
@@ -6164,15 +5802,7 @@
                       <w:sz w:val="24"/>
                       <w:szCs w:val="24"/>
                     </w:rPr>
-                    <m:t>CA</m:t>
-                  </m:r>
-                  <m:r>
-                    <w:rPr>
-                      <w:rFonts w:ascii="Cambria Math" w:hAnsi="Cambria Math" w:cs="Cambria Math"/>
-                      <w:sz w:val="24"/>
-                      <w:szCs w:val="24"/>
-                    </w:rPr>
-                    <m:t xml:space="preserve"> </m:t>
+                    <m:t xml:space="preserve">CA </m:t>
                   </m:r>
                 </m:e>
               </m:groupChr>
@@ -6307,15 +5937,7 @@
                       <w:sz w:val="24"/>
                       <w:szCs w:val="24"/>
                     </w:rPr>
-                    <m:t>AB</m:t>
-                  </m:r>
-                  <m:r>
-                    <w:rPr>
-                      <w:rFonts w:ascii="Cambria Math" w:hAnsi="Cambria Math" w:cs="Cambria Math"/>
-                      <w:sz w:val="24"/>
-                      <w:szCs w:val="24"/>
-                    </w:rPr>
-                    <m:t xml:space="preserve"> </m:t>
+                    <m:t xml:space="preserve">AB </m:t>
                   </m:r>
                 </m:e>
               </m:groupChr>
@@ -6335,15 +5957,7 @@
               <w:sz w:val="24"/>
               <w:szCs w:val="24"/>
             </w:rPr>
-            <m:t xml:space="preserve"> </m:t>
-          </m:r>
-          <m:r>
-            <w:rPr>
-              <w:rFonts w:ascii="Cambria Math" w:hAnsi="Cambria Math" w:cs="Cambria Math"/>
-              <w:sz w:val="24"/>
-              <w:szCs w:val="24"/>
-            </w:rPr>
-            <m:t>×</m:t>
+            <m:t xml:space="preserve"> ×</m:t>
           </m:r>
           <m:box>
             <m:boxPr>
@@ -6376,15 +5990,7 @@
                       <w:sz w:val="24"/>
                       <w:szCs w:val="24"/>
                     </w:rPr>
-                    <m:t>CA</m:t>
-                  </m:r>
-                  <m:r>
-                    <w:rPr>
-                      <w:rFonts w:ascii="Cambria Math" w:hAnsi="Cambria Math" w:cs="Cambria Math"/>
-                      <w:sz w:val="24"/>
-                      <w:szCs w:val="24"/>
-                    </w:rPr>
-                    <m:t xml:space="preserve"> </m:t>
+                    <m:t xml:space="preserve">CA </m:t>
                   </m:r>
                 </m:e>
               </m:groupChr>
@@ -6589,15 +6195,7 @@
                       <w:sz w:val="24"/>
                       <w:szCs w:val="24"/>
                     </w:rPr>
-                    <m:t>AB</m:t>
-                  </m:r>
-                  <m:r>
-                    <w:rPr>
-                      <w:rFonts w:ascii="Cambria Math" w:hAnsi="Cambria Math" w:cs="Cambria Math"/>
-                      <w:sz w:val="24"/>
-                      <w:szCs w:val="24"/>
-                    </w:rPr>
-                    <m:t xml:space="preserve"> </m:t>
+                    <m:t xml:space="preserve">AB </m:t>
                   </m:r>
                 </m:e>
               </m:groupChr>
@@ -6617,15 +6215,7 @@
               <w:sz w:val="24"/>
               <w:szCs w:val="24"/>
             </w:rPr>
-            <m:t xml:space="preserve"> </m:t>
-          </m:r>
-          <m:r>
-            <w:rPr>
-              <w:rFonts w:ascii="Cambria Math" w:hAnsi="Cambria Math" w:cs="Cambria Math"/>
-              <w:sz w:val="24"/>
-              <w:szCs w:val="24"/>
-            </w:rPr>
-            <m:t>×</m:t>
+            <m:t xml:space="preserve"> ×</m:t>
           </m:r>
           <m:box>
             <m:boxPr>
@@ -6658,15 +6248,7 @@
                       <w:sz w:val="24"/>
                       <w:szCs w:val="24"/>
                     </w:rPr>
-                    <m:t>CA</m:t>
-                  </m:r>
-                  <m:r>
-                    <w:rPr>
-                      <w:rFonts w:ascii="Cambria Math" w:hAnsi="Cambria Math" w:cs="Cambria Math"/>
-                      <w:sz w:val="24"/>
-                      <w:szCs w:val="24"/>
-                    </w:rPr>
-                    <m:t xml:space="preserve"> </m:t>
+                    <m:t xml:space="preserve">CA </m:t>
                   </m:r>
                 </m:e>
               </m:groupChr>
@@ -6759,15 +6341,7 @@
                       <w:sz w:val="24"/>
                       <w:szCs w:val="24"/>
                     </w:rPr>
-                    <m:t>AB</m:t>
-                  </m:r>
-                  <m:r>
-                    <w:rPr>
-                      <w:rFonts w:ascii="Cambria Math" w:hAnsi="Cambria Math" w:cs="Cambria Math"/>
-                      <w:sz w:val="24"/>
-                      <w:szCs w:val="24"/>
-                    </w:rPr>
-                    <m:t xml:space="preserve"> </m:t>
+                    <m:t xml:space="preserve">AB </m:t>
                   </m:r>
                 </m:e>
               </m:groupChr>
@@ -6787,15 +6361,7 @@
               <w:sz w:val="24"/>
               <w:szCs w:val="24"/>
             </w:rPr>
-            <m:t xml:space="preserve"> </m:t>
-          </m:r>
-          <m:r>
-            <w:rPr>
-              <w:rFonts w:ascii="Cambria Math" w:hAnsi="Cambria Math" w:cs="Cambria Math"/>
-              <w:sz w:val="24"/>
-              <w:szCs w:val="24"/>
-            </w:rPr>
-            <m:t>×</m:t>
+            <m:t xml:space="preserve"> ×</m:t>
           </m:r>
           <m:box>
             <m:boxPr>
@@ -6828,15 +6394,7 @@
                       <w:sz w:val="24"/>
                       <w:szCs w:val="24"/>
                     </w:rPr>
-                    <m:t>CA</m:t>
-                  </m:r>
-                  <m:r>
-                    <w:rPr>
-                      <w:rFonts w:ascii="Cambria Math" w:hAnsi="Cambria Math" w:cs="Cambria Math"/>
-                      <w:sz w:val="24"/>
-                      <w:szCs w:val="24"/>
-                    </w:rPr>
-                    <m:t xml:space="preserve"> </m:t>
+                    <m:t xml:space="preserve">CA </m:t>
                   </m:r>
                 </m:e>
               </m:groupChr>
@@ -7163,15 +6721,7 @@
               <w:sz w:val="24"/>
               <w:szCs w:val="24"/>
             </w:rPr>
-            <m:t>=</m:t>
-          </m:r>
-          <m:r>
-            <w:rPr>
-              <w:rFonts w:ascii="Cambria Math" w:eastAsiaTheme="minorEastAsia" w:hAnsi="Cambria Math" w:cs="Cambria Math"/>
-              <w:sz w:val="24"/>
-              <w:szCs w:val="24"/>
-            </w:rPr>
-            <m:t>15.89</m:t>
+            <m:t>=15.89</m:t>
           </m:r>
         </m:oMath>
       </m:oMathPara>
@@ -7994,29 +7544,7 @@
                   <w:sz w:val="24"/>
                   <w:szCs w:val="24"/>
                 </w:rPr>
-                <m:t xml:space="preserve">(7, -2, </m:t>
-              </m:r>
-              <m:r>
-                <m:rPr>
-                  <m:sty m:val="p"/>
-                </m:rPr>
-                <w:rPr>
-                  <w:rFonts w:ascii="Cambria Math" w:eastAsiaTheme="minorEastAsia" w:hAnsi="Cambria Math" w:cs="Cambria Math"/>
-                  <w:sz w:val="24"/>
-                  <w:szCs w:val="24"/>
-                </w:rPr>
-                <m:t>0.3</m:t>
-              </m:r>
-              <m:r>
-                <m:rPr>
-                  <m:sty m:val="p"/>
-                </m:rPr>
-                <w:rPr>
-                  <w:rFonts w:ascii="Cambria Math" w:eastAsiaTheme="minorEastAsia" w:hAnsi="Cambria Math" w:cs="Cambria Math"/>
-                  <w:sz w:val="24"/>
-                  <w:szCs w:val="24"/>
-                </w:rPr>
-                <m:t>) + (6,6, -4)</m:t>
+                <m:t>(7, -2, 0.3) + (6,6, -4)</m:t>
               </m:r>
             </m:e>
           </m:box>
@@ -8208,29 +7736,7 @@
                   <w:sz w:val="24"/>
                   <w:szCs w:val="24"/>
                 </w:rPr>
-                <m:t xml:space="preserve">(7, -2, </m:t>
-              </m:r>
-              <m:r>
-                <m:rPr>
-                  <m:sty m:val="p"/>
-                </m:rPr>
-                <w:rPr>
-                  <w:rFonts w:ascii="Cambria Math" w:eastAsiaTheme="minorEastAsia" w:hAnsi="Cambria Math" w:cs="Cambria Math"/>
-                  <w:sz w:val="24"/>
-                  <w:szCs w:val="24"/>
-                </w:rPr>
-                <m:t>0.3</m:t>
-              </m:r>
-              <m:r>
-                <m:rPr>
-                  <m:sty m:val="p"/>
-                </m:rPr>
-                <w:rPr>
-                  <w:rFonts w:ascii="Cambria Math" w:eastAsiaTheme="minorEastAsia" w:hAnsi="Cambria Math" w:cs="Cambria Math"/>
-                  <w:sz w:val="24"/>
-                  <w:szCs w:val="24"/>
-                </w:rPr>
-                <m:t>) + (6,6, -4)</m:t>
+                <m:t>(7, -2, 0.3) + (6,6, -4)</m:t>
               </m:r>
               <m:r>
                 <w:rPr>
@@ -8282,41 +7788,17 @@
                       <w:sz w:val="24"/>
                       <w:szCs w:val="24"/>
                     </w:rPr>
-                    <m:t>7</m:t>
-                  </m:r>
-                  <m:r>
-                    <w:rPr>
-                      <w:rFonts w:ascii="Cambria Math" w:hAnsi="Cambria Math" w:cs="Cambria Math"/>
-                      <w:sz w:val="24"/>
-                      <w:szCs w:val="24"/>
-                    </w:rPr>
-                    <m:t>+6</m:t>
-                  </m:r>
-                </m:e>
-                <m:e>
-                  <m:r>
-                    <w:rPr>
-                      <w:rFonts w:ascii="Cambria Math" w:hAnsi="Cambria Math" w:cs="Cambria Math"/>
-                      <w:sz w:val="24"/>
-                      <w:szCs w:val="24"/>
-                    </w:rPr>
-                    <m:t>-</m:t>
-                  </m:r>
-                  <m:r>
-                    <w:rPr>
-                      <w:rFonts w:ascii="Cambria Math" w:hAnsi="Cambria Math" w:cs="Cambria Math"/>
-                      <w:sz w:val="24"/>
-                      <w:szCs w:val="24"/>
-                    </w:rPr>
-                    <m:t>2</m:t>
-                  </m:r>
-                  <m:r>
-                    <w:rPr>
-                      <w:rFonts w:ascii="Cambria Math" w:hAnsi="Cambria Math" w:cs="Cambria Math"/>
-                      <w:sz w:val="24"/>
-                      <w:szCs w:val="24"/>
-                    </w:rPr>
-                    <m:t>+6</m:t>
+                    <m:t>7+6</m:t>
+                  </m:r>
+                </m:e>
+                <m:e>
+                  <m:r>
+                    <w:rPr>
+                      <w:rFonts w:ascii="Cambria Math" w:hAnsi="Cambria Math" w:cs="Cambria Math"/>
+                      <w:sz w:val="24"/>
+                      <w:szCs w:val="24"/>
+                    </w:rPr>
+                    <m:t>-2+6</m:t>
                   </m:r>
                   <m:ctrlPr>
                     <w:rPr>
@@ -8388,29 +7870,7 @@
                   <w:sz w:val="24"/>
                   <w:szCs w:val="24"/>
                 </w:rPr>
-                <m:t xml:space="preserve">(7, -2, </m:t>
-              </m:r>
-              <m:r>
-                <m:rPr>
-                  <m:sty m:val="p"/>
-                </m:rPr>
-                <w:rPr>
-                  <w:rFonts w:ascii="Cambria Math" w:eastAsiaTheme="minorEastAsia" w:hAnsi="Cambria Math" w:cs="Cambria Math"/>
-                  <w:sz w:val="24"/>
-                  <w:szCs w:val="24"/>
-                </w:rPr>
-                <m:t>0.3</m:t>
-              </m:r>
-              <m:r>
-                <m:rPr>
-                  <m:sty m:val="p"/>
-                </m:rPr>
-                <w:rPr>
-                  <w:rFonts w:ascii="Cambria Math" w:eastAsiaTheme="minorEastAsia" w:hAnsi="Cambria Math" w:cs="Cambria Math"/>
-                  <w:sz w:val="24"/>
-                  <w:szCs w:val="24"/>
-                </w:rPr>
-                <m:t>) + (6,6, -4)</m:t>
+                <m:t>(7, -2, 0.3) + (6,6, -4)</m:t>
               </m:r>
               <m:r>
                 <w:rPr>
@@ -8533,29 +7993,7 @@
                   <w:sz w:val="24"/>
                   <w:szCs w:val="24"/>
                 </w:rPr>
-                <m:t xml:space="preserve">(7, -2, </m:t>
-              </m:r>
-              <m:r>
-                <m:rPr>
-                  <m:sty m:val="p"/>
-                </m:rPr>
-                <w:rPr>
-                  <w:rFonts w:ascii="Cambria Math" w:eastAsiaTheme="minorEastAsia" w:hAnsi="Cambria Math" w:cs="Cambria Math"/>
-                  <w:sz w:val="24"/>
-                  <w:szCs w:val="24"/>
-                </w:rPr>
-                <m:t>0.3</m:t>
-              </m:r>
-              <m:r>
-                <m:rPr>
-                  <m:sty m:val="p"/>
-                </m:rPr>
-                <w:rPr>
-                  <w:rFonts w:ascii="Cambria Math" w:eastAsiaTheme="minorEastAsia" w:hAnsi="Cambria Math" w:cs="Cambria Math"/>
-                  <w:sz w:val="24"/>
-                  <w:szCs w:val="24"/>
-                </w:rPr>
-                <m:t>) + (6,6, -4)</m:t>
+                <m:t>(7, -2, 0.3) + (6,6, -4)</m:t>
               </m:r>
               <m:r>
                 <w:rPr>
@@ -9709,33 +9147,17 @@
                       <w:sz w:val="24"/>
                       <w:szCs w:val="24"/>
                     </w:rPr>
-                    <m:t>3</m:t>
-                  </m:r>
-                  <m:r>
-                    <w:rPr>
-                      <w:rFonts w:ascii="Cambria Math" w:hAnsi="Cambria Math" w:cs="Cambria Math"/>
-                      <w:sz w:val="24"/>
-                      <w:szCs w:val="24"/>
-                    </w:rPr>
-                    <m:t>-8</m:t>
-                  </m:r>
-                </m:e>
-                <m:e>
-                  <m:r>
-                    <w:rPr>
-                      <w:rFonts w:ascii="Cambria Math" w:hAnsi="Cambria Math" w:cs="Cambria Math"/>
-                      <w:sz w:val="24"/>
-                      <w:szCs w:val="24"/>
-                    </w:rPr>
-                    <m:t>10</m:t>
-                  </m:r>
-                  <m:r>
-                    <w:rPr>
-                      <w:rFonts w:ascii="Cambria Math" w:hAnsi="Cambria Math" w:cs="Cambria Math"/>
-                      <w:sz w:val="24"/>
-                      <w:szCs w:val="24"/>
-                    </w:rPr>
-                    <m:t>+7</m:t>
+                    <m:t>3-8</m:t>
+                  </m:r>
+                </m:e>
+                <m:e>
+                  <m:r>
+                    <w:rPr>
+                      <w:rFonts w:ascii="Cambria Math" w:hAnsi="Cambria Math" w:cs="Cambria Math"/>
+                      <w:sz w:val="24"/>
+                      <w:szCs w:val="24"/>
+                    </w:rPr>
+                    <m:t>10+7</m:t>
                   </m:r>
                   <m:ctrlPr>
                     <w:rPr>
@@ -9753,23 +9175,7 @@
                       <w:sz w:val="24"/>
                       <w:szCs w:val="24"/>
                     </w:rPr>
-                    <m:t>7 -</m:t>
-                  </m:r>
-                  <m:r>
-                    <w:rPr>
-                      <w:rFonts w:ascii="Cambria Math" w:eastAsia="Cambria Math" w:hAnsi="Cambria Math" w:cs="Cambria Math"/>
-                      <w:sz w:val="24"/>
-                      <w:szCs w:val="24"/>
-                    </w:rPr>
-                    <m:t>4</m:t>
-                  </m:r>
-                  <m:r>
-                    <w:rPr>
-                      <w:rFonts w:ascii="Cambria Math" w:eastAsia="Cambria Math" w:hAnsi="Cambria Math" w:cs="Cambria Math"/>
-                      <w:sz w:val="24"/>
-                      <w:szCs w:val="24"/>
-                    </w:rPr>
-                    <m:t xml:space="preserve">   </m:t>
+                    <m:t xml:space="preserve">7 -4   </m:t>
                   </m:r>
                 </m:e>
               </m:eqArr>
@@ -10000,15 +9406,7 @@
                       <w:sz w:val="24"/>
                       <w:szCs w:val="24"/>
                     </w:rPr>
-                    <m:t>1</m:t>
-                  </m:r>
-                  <m:r>
-                    <w:rPr>
-                      <w:rFonts w:ascii="Cambria Math" w:hAnsi="Cambria Math" w:cs="Cambria Math"/>
-                      <w:sz w:val="24"/>
-                      <w:szCs w:val="24"/>
-                    </w:rPr>
-                    <m:t>7</m:t>
+                    <m:t>17</m:t>
                   </m:r>
                   <m:ctrlPr>
                     <w:rPr>
@@ -10026,15 +9424,7 @@
                       <w:sz w:val="24"/>
                       <w:szCs w:val="24"/>
                     </w:rPr>
-                    <m:t>3</m:t>
-                  </m:r>
-                  <m:r>
-                    <w:rPr>
-                      <w:rFonts w:ascii="Cambria Math" w:eastAsia="Cambria Math" w:hAnsi="Cambria Math" w:cs="Cambria Math"/>
-                      <w:sz w:val="24"/>
-                      <w:szCs w:val="24"/>
-                    </w:rPr>
-                    <m:t xml:space="preserve">  </m:t>
+                    <m:t xml:space="preserve">3  </m:t>
                   </m:r>
                 </m:e>
               </m:eqArr>
@@ -10205,55 +9595,7 @@
               <w:sz w:val="24"/>
               <w:szCs w:val="24"/>
             </w:rPr>
-            <m:t>=(</m:t>
-          </m:r>
-          <m:r>
-            <w:rPr>
-              <w:rFonts w:ascii="Cambria Math" w:hAnsi="Cambria Math" w:cs="Cambria Math"/>
-              <w:sz w:val="24"/>
-              <w:szCs w:val="24"/>
-            </w:rPr>
-            <m:t>-</m:t>
-          </m:r>
-          <m:r>
-            <w:rPr>
-              <w:rFonts w:ascii="Cambria Math" w:hAnsi="Cambria Math" w:cs="Cambria Math"/>
-              <w:sz w:val="24"/>
-              <w:szCs w:val="24"/>
-            </w:rPr>
-            <m:t>5,1</m:t>
-          </m:r>
-          <m:r>
-            <w:rPr>
-              <w:rFonts w:ascii="Cambria Math" w:hAnsi="Cambria Math" w:cs="Cambria Math"/>
-              <w:sz w:val="24"/>
-              <w:szCs w:val="24"/>
-            </w:rPr>
-            <m:t>7</m:t>
-          </m:r>
-          <m:r>
-            <w:rPr>
-              <w:rFonts w:ascii="Cambria Math" w:hAnsi="Cambria Math" w:cs="Cambria Math"/>
-              <w:sz w:val="24"/>
-              <w:szCs w:val="24"/>
-            </w:rPr>
-            <m:t>,</m:t>
-          </m:r>
-          <m:r>
-            <w:rPr>
-              <w:rFonts w:ascii="Cambria Math" w:hAnsi="Cambria Math" w:cs="Cambria Math"/>
-              <w:sz w:val="24"/>
-              <w:szCs w:val="24"/>
-            </w:rPr>
-            <m:t>3</m:t>
-          </m:r>
-          <m:r>
-            <w:rPr>
-              <w:rFonts w:ascii="Cambria Math" w:hAnsi="Cambria Math" w:cs="Cambria Math"/>
-              <w:sz w:val="24"/>
-              <w:szCs w:val="24"/>
-            </w:rPr>
-            <m:t>)</m:t>
+            <m:t>=(-5,17,3)</m:t>
           </m:r>
         </m:oMath>
       </m:oMathPara>
@@ -12224,15 +11566,7 @@
                       <w:sz w:val="24"/>
                       <w:szCs w:val="24"/>
                     </w:rPr>
-                    <m:t>-</m:t>
-                  </m:r>
-                  <m:r>
-                    <w:rPr>
-                      <w:rFonts w:ascii="Cambria Math" w:eastAsia="Cambria Math" w:hAnsi="Cambria Math" w:cs="Cambria Math"/>
-                      <w:sz w:val="24"/>
-                      <w:szCs w:val="24"/>
-                    </w:rPr>
-                    <m:t>24</m:t>
+                    <m:t>-24</m:t>
                   </m:r>
                 </m:e>
               </m:eqArr>
@@ -12478,31 +11812,7 @@
                       <w:sz w:val="24"/>
                       <w:szCs w:val="24"/>
                     </w:rPr>
-                    <m:t>3c-</m:t>
-                  </m:r>
-                  <m:r>
-                    <w:rPr>
-                      <w:rFonts w:ascii="Cambria Math" w:eastAsia="Cambria Math" w:hAnsi="Cambria Math" w:cs="Cambria Math"/>
-                      <w:sz w:val="24"/>
-                      <w:szCs w:val="24"/>
-                    </w:rPr>
-                    <m:t>(-</m:t>
-                  </m:r>
-                  <m:r>
-                    <w:rPr>
-                      <w:rFonts w:ascii="Cambria Math" w:eastAsia="Cambria Math" w:hAnsi="Cambria Math" w:cs="Cambria Math"/>
-                      <w:sz w:val="24"/>
-                      <w:szCs w:val="24"/>
-                    </w:rPr>
-                    <m:t>24</m:t>
-                  </m:r>
-                  <m:r>
-                    <w:rPr>
-                      <w:rFonts w:ascii="Cambria Math" w:eastAsia="Cambria Math" w:hAnsi="Cambria Math" w:cs="Cambria Math"/>
-                      <w:sz w:val="24"/>
-                      <w:szCs w:val="24"/>
-                    </w:rPr>
-                    <m:t>)</m:t>
+                    <m:t>3c-(-24)</m:t>
                   </m:r>
                 </m:e>
               </m:eqArr>
@@ -12686,39 +11996,7 @@
               <w:sz w:val="24"/>
               <w:szCs w:val="24"/>
             </w:rPr>
-            <m:t>=(</m:t>
-          </m:r>
-          <m:r>
-            <w:rPr>
-              <w:rFonts w:ascii="Cambria Math" w:hAnsi="Cambria Math" w:cs="Cambria Math"/>
-              <w:sz w:val="24"/>
-              <w:szCs w:val="24"/>
-            </w:rPr>
-            <m:t>3a-8</m:t>
-          </m:r>
-          <m:r>
-            <w:rPr>
-              <w:rFonts w:ascii="Cambria Math" w:hAnsi="Cambria Math" w:cs="Cambria Math"/>
-              <w:sz w:val="24"/>
-              <w:szCs w:val="24"/>
-            </w:rPr>
-            <m:t>,</m:t>
-          </m:r>
-          <m:r>
-            <w:rPr>
-              <w:rFonts w:ascii="Cambria Math" w:hAnsi="Cambria Math" w:cs="Cambria Math"/>
-              <w:sz w:val="24"/>
-              <w:szCs w:val="24"/>
-            </w:rPr>
-            <m:t>3b-40,3c+24</m:t>
-          </m:r>
-          <m:r>
-            <w:rPr>
-              <w:rFonts w:ascii="Cambria Math" w:hAnsi="Cambria Math" w:cs="Cambria Math"/>
-              <w:sz w:val="24"/>
-              <w:szCs w:val="24"/>
-            </w:rPr>
-            <m:t>)</m:t>
+            <m:t>=(3a-8,3b-40,3c+24)</m:t>
           </m:r>
         </m:oMath>
       </m:oMathPara>
@@ -12852,15 +12130,7 @@
               <w:sz w:val="24"/>
               <w:szCs w:val="24"/>
             </w:rPr>
-            <m:t>=</m:t>
-          </m:r>
-          <m:r>
-            <w:rPr>
-              <w:rFonts w:ascii="Cambria Math" w:hAnsi="Cambria Math" w:cs="Cambria Math"/>
-              <w:sz w:val="24"/>
-              <w:szCs w:val="24"/>
-            </w:rPr>
-            <m:t>(</m:t>
+            <m:t>=(</m:t>
           </m:r>
           <m:d>
             <m:dPr>
@@ -12890,15 +12160,7 @@
               <w:sz w:val="24"/>
               <w:szCs w:val="24"/>
             </w:rPr>
-            <m:t>,(30-6)</m:t>
-          </m:r>
-          <m:r>
-            <w:rPr>
-              <w:rFonts w:ascii="Cambria Math" w:hAnsi="Cambria Math" w:cs="Cambria Math"/>
-              <w:sz w:val="24"/>
-              <w:szCs w:val="24"/>
-            </w:rPr>
-            <m:t>)</m:t>
+            <m:t>,(30-6))</m:t>
           </m:r>
         </m:oMath>
       </m:oMathPara>
@@ -12974,39 +12236,7 @@
               <w:sz w:val="24"/>
               <w:szCs w:val="24"/>
             </w:rPr>
-            <m:t>=(</m:t>
-          </m:r>
-          <m:r>
-            <w:rPr>
-              <w:rFonts w:ascii="Cambria Math" w:hAnsi="Cambria Math" w:cs="Cambria Math"/>
-              <w:sz w:val="24"/>
-              <w:szCs w:val="24"/>
-            </w:rPr>
-            <m:t>-24</m:t>
-          </m:r>
-          <m:r>
-            <w:rPr>
-              <w:rFonts w:ascii="Cambria Math" w:hAnsi="Cambria Math" w:cs="Cambria Math"/>
-              <w:sz w:val="24"/>
-              <w:szCs w:val="24"/>
-            </w:rPr>
-            <m:t>,</m:t>
-          </m:r>
-          <m:r>
-            <w:rPr>
-              <w:rFonts w:ascii="Cambria Math" w:hAnsi="Cambria Math" w:cs="Cambria Math"/>
-              <w:sz w:val="24"/>
-              <w:szCs w:val="24"/>
-            </w:rPr>
-            <m:t>24</m:t>
-          </m:r>
-          <m:r>
-            <w:rPr>
-              <w:rFonts w:ascii="Cambria Math" w:hAnsi="Cambria Math" w:cs="Cambria Math"/>
-              <w:sz w:val="24"/>
-              <w:szCs w:val="24"/>
-            </w:rPr>
-            <m:t>)</m:t>
+            <m:t>=(-24,24)</m:t>
           </m:r>
         </m:oMath>
       </m:oMathPara>
@@ -13268,23 +12498,7 @@
                   <w:sz w:val="24"/>
                   <w:szCs w:val="24"/>
                 </w:rPr>
-                <m:t>576</m:t>
-              </m:r>
-              <m:r>
-                <w:rPr>
-                  <w:rFonts w:ascii="Cambria Math" w:hAnsi="Cambria Math" w:cs="Cambria Math"/>
-                  <w:sz w:val="24"/>
-                  <w:szCs w:val="24"/>
-                </w:rPr>
-                <m:t>+</m:t>
-              </m:r>
-              <m:r>
-                <w:rPr>
-                  <w:rFonts w:ascii="Cambria Math" w:hAnsi="Cambria Math" w:cs="Cambria Math"/>
-                  <w:sz w:val="24"/>
-                  <w:szCs w:val="24"/>
-                </w:rPr>
-                <m:t>576</m:t>
+                <m:t>576+576</m:t>
               </m:r>
             </m:e>
           </m:rad>
@@ -13462,15 +12676,7 @@
               <w:sz w:val="24"/>
               <w:szCs w:val="24"/>
             </w:rPr>
-            <m:t>=</m:t>
-          </m:r>
-          <m:r>
-            <w:rPr>
-              <w:rFonts w:ascii="Cambria Math" w:hAnsi="Cambria Math" w:cs="Cambria Math"/>
-              <w:sz w:val="24"/>
-              <w:szCs w:val="24"/>
-            </w:rPr>
-            <m:t>24</m:t>
+            <m:t>=24</m:t>
           </m:r>
           <m:rad>
             <m:radPr>
@@ -13569,15 +12775,7 @@
                   <w:sz w:val="24"/>
                   <w:szCs w:val="24"/>
                 </w:rPr>
-                <m:t>0,</m:t>
-              </m:r>
-              <m:r>
-                <w:rPr>
-                  <w:rFonts w:ascii="Cambria Math" w:hAnsi="Cambria Math" w:cs="Cambria Math"/>
-                  <w:sz w:val="24"/>
-                  <w:szCs w:val="24"/>
-                </w:rPr>
-                <m:t>0</m:t>
+                <m:t>0,0</m:t>
               </m:r>
             </m:e>
           </m:d>
@@ -13607,31 +12805,7 @@
                   <w:sz w:val="24"/>
                   <w:szCs w:val="24"/>
                 </w:rPr>
-                <m:t>-</m:t>
-              </m:r>
-              <m:r>
-                <w:rPr>
-                  <w:rFonts w:ascii="Cambria Math" w:hAnsi="Cambria Math" w:cs="Cambria Math"/>
-                  <w:sz w:val="24"/>
-                  <w:szCs w:val="24"/>
-                </w:rPr>
-                <m:t>12</m:t>
-              </m:r>
-              <m:r>
-                <w:rPr>
-                  <w:rFonts w:ascii="Cambria Math" w:hAnsi="Cambria Math" w:cs="Cambria Math"/>
-                  <w:sz w:val="24"/>
-                  <w:szCs w:val="24"/>
-                </w:rPr>
-                <m:t>,</m:t>
-              </m:r>
-              <m:r>
-                <w:rPr>
-                  <w:rFonts w:ascii="Cambria Math" w:hAnsi="Cambria Math" w:cs="Cambria Math"/>
-                  <w:sz w:val="24"/>
-                  <w:szCs w:val="24"/>
-                </w:rPr>
-                <m:t>5</m:t>
+                <m:t>-12,5</m:t>
               </m:r>
             </m:e>
           </m:d>
@@ -13661,24 +12835,8 @@
                   <w:sz w:val="24"/>
                   <w:szCs w:val="24"/>
                 </w:rPr>
-                <m:t>-1</m:t>
+                <m:t>-12-0</m:t>
               </m:r>
-              <m:r>
-                <w:rPr>
-                  <w:rFonts w:ascii="Cambria Math" w:hAnsi="Cambria Math" w:cs="Cambria Math"/>
-                  <w:sz w:val="24"/>
-                  <w:szCs w:val="24"/>
-                </w:rPr>
-                <m:t>2</m:t>
-              </m:r>
-              <m:r>
-                <w:rPr>
-                  <w:rFonts w:ascii="Cambria Math" w:hAnsi="Cambria Math" w:cs="Cambria Math"/>
-                  <w:sz w:val="24"/>
-                  <w:szCs w:val="24"/>
-                </w:rPr>
-                <m:t>-0</m:t>
-              </m:r>
             </m:e>
           </m:d>
           <m:r>
@@ -13687,39 +12845,7 @@
               <w:sz w:val="24"/>
               <w:szCs w:val="24"/>
             </w:rPr>
-            <m:t>,(</m:t>
-          </m:r>
-          <m:r>
-            <w:rPr>
-              <w:rFonts w:ascii="Cambria Math" w:hAnsi="Cambria Math" w:cs="Cambria Math"/>
-              <w:sz w:val="24"/>
-              <w:szCs w:val="24"/>
-            </w:rPr>
-            <m:t>5</m:t>
-          </m:r>
-          <m:r>
-            <w:rPr>
-              <w:rFonts w:ascii="Cambria Math" w:hAnsi="Cambria Math" w:cs="Cambria Math"/>
-              <w:sz w:val="24"/>
-              <w:szCs w:val="24"/>
-            </w:rPr>
-            <m:t>-</m:t>
-          </m:r>
-          <m:r>
-            <w:rPr>
-              <w:rFonts w:ascii="Cambria Math" w:hAnsi="Cambria Math" w:cs="Cambria Math"/>
-              <w:sz w:val="24"/>
-              <w:szCs w:val="24"/>
-            </w:rPr>
-            <m:t>0</m:t>
-          </m:r>
-          <m:r>
-            <w:rPr>
-              <w:rFonts w:ascii="Cambria Math" w:hAnsi="Cambria Math" w:cs="Cambria Math"/>
-              <w:sz w:val="24"/>
-              <w:szCs w:val="24"/>
-            </w:rPr>
-            <m:t>))</m:t>
+            <m:t>,(5-0))</m:t>
           </m:r>
         </m:oMath>
       </m:oMathPara>
@@ -13795,39 +12921,7 @@
               <w:sz w:val="24"/>
               <w:szCs w:val="24"/>
             </w:rPr>
-            <m:t>=(-</m:t>
-          </m:r>
-          <m:r>
-            <w:rPr>
-              <w:rFonts w:ascii="Cambria Math" w:hAnsi="Cambria Math" w:cs="Cambria Math"/>
-              <w:sz w:val="24"/>
-              <w:szCs w:val="24"/>
-            </w:rPr>
-            <m:t>1</m:t>
-          </m:r>
-          <m:r>
-            <w:rPr>
-              <w:rFonts w:ascii="Cambria Math" w:hAnsi="Cambria Math" w:cs="Cambria Math"/>
-              <w:sz w:val="24"/>
-              <w:szCs w:val="24"/>
-            </w:rPr>
-            <m:t>2,</m:t>
-          </m:r>
-          <m:r>
-            <w:rPr>
-              <w:rFonts w:ascii="Cambria Math" w:hAnsi="Cambria Math" w:cs="Cambria Math"/>
-              <w:sz w:val="24"/>
-              <w:szCs w:val="24"/>
-            </w:rPr>
-            <m:t>5</m:t>
-          </m:r>
-          <m:r>
-            <w:rPr>
-              <w:rFonts w:ascii="Cambria Math" w:hAnsi="Cambria Math" w:cs="Cambria Math"/>
-              <w:sz w:val="24"/>
-              <w:szCs w:val="24"/>
-            </w:rPr>
-            <m:t>)</m:t>
+            <m:t>=(-12,5)</m:t>
           </m:r>
         </m:oMath>
       </m:oMathPara>
@@ -13937,23 +13031,7 @@
                       <w:sz w:val="24"/>
                       <w:szCs w:val="24"/>
                     </w:rPr>
-                    <m:t>(-</m:t>
-                  </m:r>
-                  <m:r>
-                    <w:rPr>
-                      <w:rFonts w:ascii="Cambria Math" w:hAnsi="Cambria Math" w:cs="Cambria Math"/>
-                      <w:sz w:val="24"/>
-                      <w:szCs w:val="24"/>
-                    </w:rPr>
-                    <m:t>12</m:t>
-                  </m:r>
-                  <m:r>
-                    <w:rPr>
-                      <w:rFonts w:ascii="Cambria Math" w:hAnsi="Cambria Math" w:cs="Cambria Math"/>
-                      <w:sz w:val="24"/>
-                      <w:szCs w:val="24"/>
-                    </w:rPr>
-                    <m:t>)</m:t>
+                    <m:t>(-12)</m:t>
                   </m:r>
                 </m:e>
                 <m:sup>
@@ -14105,23 +13183,7 @@
                   <w:sz w:val="24"/>
                   <w:szCs w:val="24"/>
                 </w:rPr>
-                <m:t>144</m:t>
-              </m:r>
-              <m:r>
-                <w:rPr>
-                  <w:rFonts w:ascii="Cambria Math" w:hAnsi="Cambria Math" w:cs="Cambria Math"/>
-                  <w:sz w:val="24"/>
-                  <w:szCs w:val="24"/>
-                </w:rPr>
-                <m:t>+</m:t>
-              </m:r>
-              <m:r>
-                <w:rPr>
-                  <w:rFonts w:ascii="Cambria Math" w:hAnsi="Cambria Math" w:cs="Cambria Math"/>
-                  <w:sz w:val="24"/>
-                  <w:szCs w:val="24"/>
-                </w:rPr>
-                <m:t>25</m:t>
+                <m:t>144+25</m:t>
               </m:r>
             </m:e>
           </m:rad>
@@ -14299,15 +13361,7 @@
               <w:sz w:val="24"/>
               <w:szCs w:val="24"/>
             </w:rPr>
-            <m:t>=</m:t>
-          </m:r>
-          <m:r>
-            <w:rPr>
-              <w:rFonts w:ascii="Cambria Math" w:hAnsi="Cambria Math" w:cs="Cambria Math"/>
-              <w:sz w:val="24"/>
-              <w:szCs w:val="24"/>
-            </w:rPr>
-            <m:t>13</m:t>
+            <m:t>=13</m:t>
           </m:r>
         </m:oMath>
       </m:oMathPara>
@@ -14366,39 +13420,7 @@
                   <w:sz w:val="24"/>
                   <w:szCs w:val="24"/>
                 </w:rPr>
-                <m:t>3</m:t>
-              </m:r>
-              <m:r>
-                <w:rPr>
-                  <w:rFonts w:ascii="Cambria Math" w:hAnsi="Cambria Math" w:cs="Cambria Math"/>
-                  <w:sz w:val="24"/>
-                  <w:szCs w:val="24"/>
-                </w:rPr>
-                <m:t>,</m:t>
-              </m:r>
-              <m:r>
-                <w:rPr>
-                  <w:rFonts w:ascii="Cambria Math" w:hAnsi="Cambria Math" w:cs="Cambria Math"/>
-                  <w:sz w:val="24"/>
-                  <w:szCs w:val="24"/>
-                </w:rPr>
-                <m:t>1</m:t>
-              </m:r>
-              <m:r>
-                <w:rPr>
-                  <w:rFonts w:ascii="Cambria Math" w:hAnsi="Cambria Math" w:cs="Cambria Math"/>
-                  <w:sz w:val="24"/>
-                  <w:szCs w:val="24"/>
-                </w:rPr>
-                <m:t>0</m:t>
-              </m:r>
-              <m:r>
-                <w:rPr>
-                  <w:rFonts w:ascii="Cambria Math" w:hAnsi="Cambria Math" w:cs="Cambria Math"/>
-                  <w:sz w:val="24"/>
-                  <w:szCs w:val="24"/>
-                </w:rPr>
-                <m:t>,7</m:t>
+                <m:t>3,10,7</m:t>
               </m:r>
             </m:e>
           </m:d>
@@ -14428,39 +13450,7 @@
                   <w:sz w:val="24"/>
                   <w:szCs w:val="24"/>
                 </w:rPr>
-                <m:t>8,</m:t>
-              </m:r>
-              <m:r>
-                <w:rPr>
-                  <w:rFonts w:ascii="Cambria Math" w:hAnsi="Cambria Math" w:cs="Cambria Math"/>
-                  <w:sz w:val="24"/>
-                  <w:szCs w:val="24"/>
-                </w:rPr>
-                <m:t>-</m:t>
-              </m:r>
-              <m:r>
-                <w:rPr>
-                  <w:rFonts w:ascii="Cambria Math" w:hAnsi="Cambria Math" w:cs="Cambria Math"/>
-                  <w:sz w:val="24"/>
-                  <w:szCs w:val="24"/>
-                </w:rPr>
-                <m:t>7</m:t>
-              </m:r>
-              <m:r>
-                <w:rPr>
-                  <w:rFonts w:ascii="Cambria Math" w:hAnsi="Cambria Math" w:cs="Cambria Math"/>
-                  <w:sz w:val="24"/>
-                  <w:szCs w:val="24"/>
-                </w:rPr>
-                <m:t>,</m:t>
-              </m:r>
-              <m:r>
-                <w:rPr>
-                  <w:rFonts w:ascii="Cambria Math" w:hAnsi="Cambria Math" w:cs="Cambria Math"/>
-                  <w:sz w:val="24"/>
-                  <w:szCs w:val="24"/>
-                </w:rPr>
-                <m:t>4</m:t>
+                <m:t>8,-7,4</m:t>
               </m:r>
             </m:e>
           </m:d>
@@ -14490,23 +13480,7 @@
                   <w:sz w:val="24"/>
                   <w:szCs w:val="24"/>
                 </w:rPr>
-                <m:t>8</m:t>
-              </m:r>
-              <m:r>
-                <w:rPr>
-                  <w:rFonts w:ascii="Cambria Math" w:hAnsi="Cambria Math" w:cs="Cambria Math"/>
-                  <w:sz w:val="24"/>
-                  <w:szCs w:val="24"/>
-                </w:rPr>
-                <m:t>-</m:t>
-              </m:r>
-              <m:r>
-                <w:rPr>
-                  <w:rFonts w:ascii="Cambria Math" w:hAnsi="Cambria Math" w:cs="Cambria Math"/>
-                  <w:sz w:val="24"/>
-                  <w:szCs w:val="24"/>
-                </w:rPr>
-                <m:t>3</m:t>
+                <m:t>8-3</m:t>
               </m:r>
             </m:e>
           </m:d>
@@ -14536,16 +13510,8 @@
                   <w:sz w:val="24"/>
                   <w:szCs w:val="24"/>
                 </w:rPr>
-                <m:t>-</m:t>
+                <m:t>-7-10</m:t>
               </m:r>
-              <m:r>
-                <w:rPr>
-                  <w:rFonts w:ascii="Cambria Math" w:hAnsi="Cambria Math" w:cs="Cambria Math"/>
-                  <w:sz w:val="24"/>
-                  <w:szCs w:val="24"/>
-                </w:rPr>
-                <m:t>7-10</m:t>
-              </m:r>
             </m:e>
           </m:d>
           <m:r>
@@ -14554,15 +13520,7 @@
               <w:sz w:val="24"/>
               <w:szCs w:val="24"/>
             </w:rPr>
-            <m:t>,(4-7)</m:t>
-          </m:r>
-          <m:r>
-            <w:rPr>
-              <w:rFonts w:ascii="Cambria Math" w:hAnsi="Cambria Math" w:cs="Cambria Math"/>
-              <w:sz w:val="24"/>
-              <w:szCs w:val="24"/>
-            </w:rPr>
-            <m:t>)</m:t>
+            <m:t>,(4-7))</m:t>
           </m:r>
         </m:oMath>
       </m:oMathPara>
@@ -14638,23 +13596,7 @@
               <w:sz w:val="24"/>
               <w:szCs w:val="24"/>
             </w:rPr>
-            <m:t>=(5</m:t>
-          </m:r>
-          <m:r>
-            <w:rPr>
-              <w:rFonts w:ascii="Cambria Math" w:hAnsi="Cambria Math" w:cs="Cambria Math"/>
-              <w:sz w:val="24"/>
-              <w:szCs w:val="24"/>
-            </w:rPr>
-            <m:t>,-17,-3</m:t>
-          </m:r>
-          <m:r>
-            <w:rPr>
-              <w:rFonts w:ascii="Cambria Math" w:hAnsi="Cambria Math" w:cs="Cambria Math"/>
-              <w:sz w:val="24"/>
-              <w:szCs w:val="24"/>
-            </w:rPr>
-            <m:t>)</m:t>
+            <m:t>=(5,-17,-3)</m:t>
           </m:r>
         </m:oMath>
       </m:oMathPara>
@@ -14796,31 +13738,7 @@
                       <w:sz w:val="24"/>
                       <w:szCs w:val="24"/>
                     </w:rPr>
-                    <m:t>+</m:t>
-                  </m:r>
-                  <m:r>
-                    <w:rPr>
-                      <w:rFonts w:ascii="Cambria Math" w:hAnsi="Cambria Math" w:cs="Cambria Math"/>
-                      <w:sz w:val="24"/>
-                      <w:szCs w:val="24"/>
-                    </w:rPr>
-                    <m:t>(-1</m:t>
-                  </m:r>
-                  <m:r>
-                    <w:rPr>
-                      <w:rFonts w:ascii="Cambria Math" w:hAnsi="Cambria Math" w:cs="Cambria Math"/>
-                      <w:sz w:val="24"/>
-                      <w:szCs w:val="24"/>
-                    </w:rPr>
-                    <m:t>7</m:t>
-                  </m:r>
-                  <m:r>
-                    <w:rPr>
-                      <w:rFonts w:ascii="Cambria Math" w:hAnsi="Cambria Math" w:cs="Cambria Math"/>
-                      <w:sz w:val="24"/>
-                      <w:szCs w:val="24"/>
-                    </w:rPr>
-                    <m:t>)</m:t>
+                    <m:t>+(-17)</m:t>
                   </m:r>
                 </m:e>
                 <m:sup>
@@ -14840,15 +13758,7 @@
                   <w:sz w:val="24"/>
                   <w:szCs w:val="24"/>
                 </w:rPr>
-                <m:t>+</m:t>
-              </m:r>
-              <m:r>
-                <w:rPr>
-                  <w:rFonts w:ascii="Cambria Math" w:hAnsi="Cambria Math" w:cs="Cambria Math"/>
-                  <w:sz w:val="24"/>
-                  <w:szCs w:val="24"/>
-                </w:rPr>
-                <m:t>(</m:t>
+                <m:t>+(</m:t>
               </m:r>
               <m:sSup>
                 <m:sSupPr>
@@ -14980,15 +13890,7 @@
                   <w:sz w:val="24"/>
                   <w:szCs w:val="24"/>
                 </w:rPr>
-                <m:t>25</m:t>
-              </m:r>
-              <m:r>
-                <w:rPr>
-                  <w:rFonts w:ascii="Cambria Math" w:hAnsi="Cambria Math" w:cs="Cambria Math"/>
-                  <w:sz w:val="24"/>
-                  <w:szCs w:val="24"/>
-                </w:rPr>
-                <m:t>+289+9</m:t>
+                <m:t>25+289+9</m:t>
               </m:r>
             </m:e>
           </m:rad>
@@ -15166,15 +14068,7 @@
               <w:sz w:val="24"/>
               <w:szCs w:val="24"/>
             </w:rPr>
-            <m:t>=1</m:t>
-          </m:r>
-          <m:r>
-            <w:rPr>
-              <w:rFonts w:ascii="Cambria Math" w:hAnsi="Cambria Math" w:cs="Cambria Math"/>
-              <w:sz w:val="24"/>
-              <w:szCs w:val="24"/>
-            </w:rPr>
-            <m:t>7.97</m:t>
+            <m:t>=17.97</m:t>
           </m:r>
         </m:oMath>
       </m:oMathPara>
@@ -15241,39 +14135,7 @@
                   <w:sz w:val="24"/>
                   <w:szCs w:val="24"/>
                 </w:rPr>
-                <m:t>-2</m:t>
-              </m:r>
-              <m:r>
-                <w:rPr>
-                  <w:rFonts w:ascii="Cambria Math" w:hAnsi="Cambria Math" w:cs="Cambria Math"/>
-                  <w:sz w:val="24"/>
-                  <w:szCs w:val="24"/>
-                </w:rPr>
-                <m:t>,</m:t>
-              </m:r>
-              <m:r>
-                <w:rPr>
-                  <w:rFonts w:ascii="Cambria Math" w:hAnsi="Cambria Math" w:cs="Cambria Math"/>
-                  <w:sz w:val="24"/>
-                  <w:szCs w:val="24"/>
-                </w:rPr>
-                <m:t>-4</m:t>
-              </m:r>
-              <m:r>
-                <w:rPr>
-                  <w:rFonts w:ascii="Cambria Math" w:hAnsi="Cambria Math" w:cs="Cambria Math"/>
-                  <w:sz w:val="24"/>
-                  <w:szCs w:val="24"/>
-                </w:rPr>
-                <m:t>,</m:t>
-              </m:r>
-              <m:r>
-                <w:rPr>
-                  <w:rFonts w:ascii="Cambria Math" w:hAnsi="Cambria Math" w:cs="Cambria Math"/>
-                  <w:sz w:val="24"/>
-                  <w:szCs w:val="24"/>
-                </w:rPr>
-                <m:t>9</m:t>
+                <m:t>-2,-4,9</m:t>
               </m:r>
             </m:e>
           </m:d>
@@ -15303,23 +14165,7 @@
                   <w:sz w:val="24"/>
                   <w:szCs w:val="24"/>
                 </w:rPr>
-                <m:t>6</m:t>
-              </m:r>
-              <m:r>
-                <w:rPr>
-                  <w:rFonts w:ascii="Cambria Math" w:hAnsi="Cambria Math" w:cs="Cambria Math"/>
-                  <w:sz w:val="24"/>
-                  <w:szCs w:val="24"/>
-                </w:rPr>
-                <m:t>,-7,</m:t>
-              </m:r>
-              <m:r>
-                <w:rPr>
-                  <w:rFonts w:ascii="Cambria Math" w:hAnsi="Cambria Math" w:cs="Cambria Math"/>
-                  <w:sz w:val="24"/>
-                  <w:szCs w:val="24"/>
-                </w:rPr>
-                <m:t>9.5</m:t>
+                <m:t>6,-7,9.5</m:t>
               </m:r>
             </m:e>
           </m:d>
@@ -15349,15 +14195,7 @@
                   <w:sz w:val="24"/>
                   <w:szCs w:val="24"/>
                 </w:rPr>
-                <m:t>6</m:t>
-              </m:r>
-              <m:r>
-                <w:rPr>
-                  <w:rFonts w:ascii="Cambria Math" w:hAnsi="Cambria Math" w:cs="Cambria Math"/>
-                  <w:sz w:val="24"/>
-                  <w:szCs w:val="24"/>
-                </w:rPr>
-                <m:t>-</m:t>
+                <m:t>6-</m:t>
               </m:r>
               <m:d>
                 <m:dPr>
@@ -15409,40 +14247,8 @@
                   <w:sz w:val="24"/>
                   <w:szCs w:val="24"/>
                 </w:rPr>
-                <m:t>-7</m:t>
+                <m:t>-7-(-4)</m:t>
               </m:r>
-              <m:r>
-                <w:rPr>
-                  <w:rFonts w:ascii="Cambria Math" w:hAnsi="Cambria Math" w:cs="Cambria Math"/>
-                  <w:sz w:val="24"/>
-                  <w:szCs w:val="24"/>
-                </w:rPr>
-                <m:t>-(</m:t>
-              </m:r>
-              <m:r>
-                <w:rPr>
-                  <w:rFonts w:ascii="Cambria Math" w:hAnsi="Cambria Math" w:cs="Cambria Math"/>
-                  <w:sz w:val="24"/>
-                  <w:szCs w:val="24"/>
-                </w:rPr>
-                <m:t>-</m:t>
-              </m:r>
-              <m:r>
-                <w:rPr>
-                  <w:rFonts w:ascii="Cambria Math" w:hAnsi="Cambria Math" w:cs="Cambria Math"/>
-                  <w:sz w:val="24"/>
-                  <w:szCs w:val="24"/>
-                </w:rPr>
-                <m:t>4</m:t>
-              </m:r>
-              <m:r>
-                <w:rPr>
-                  <w:rFonts w:ascii="Cambria Math" w:hAnsi="Cambria Math" w:cs="Cambria Math"/>
-                  <w:sz w:val="24"/>
-                  <w:szCs w:val="24"/>
-                </w:rPr>
-                <m:t>)</m:t>
-              </m:r>
             </m:e>
           </m:d>
           <m:r>
@@ -15451,39 +14257,7 @@
               <w:sz w:val="24"/>
               <w:szCs w:val="24"/>
             </w:rPr>
-            <m:t>,(</m:t>
-          </m:r>
-          <m:r>
-            <w:rPr>
-              <w:rFonts w:ascii="Cambria Math" w:hAnsi="Cambria Math" w:cs="Cambria Math"/>
-              <w:sz w:val="24"/>
-              <w:szCs w:val="24"/>
-            </w:rPr>
-            <m:t>9.5</m:t>
-          </m:r>
-          <m:r>
-            <w:rPr>
-              <w:rFonts w:ascii="Cambria Math" w:hAnsi="Cambria Math" w:cs="Cambria Math"/>
-              <w:sz w:val="24"/>
-              <w:szCs w:val="24"/>
-            </w:rPr>
-            <m:t>-</m:t>
-          </m:r>
-          <m:r>
-            <w:rPr>
-              <w:rFonts w:ascii="Cambria Math" w:hAnsi="Cambria Math" w:cs="Cambria Math"/>
-              <w:sz w:val="24"/>
-              <w:szCs w:val="24"/>
-            </w:rPr>
-            <m:t>9</m:t>
-          </m:r>
-          <m:r>
-            <w:rPr>
-              <w:rFonts w:ascii="Cambria Math" w:hAnsi="Cambria Math" w:cs="Cambria Math"/>
-              <w:sz w:val="24"/>
-              <w:szCs w:val="24"/>
-            </w:rPr>
-            <m:t>))</m:t>
+            <m:t>,(9.5-9))</m:t>
           </m:r>
         </m:oMath>
       </m:oMathPara>
@@ -15559,55 +14333,7 @@
               <w:sz w:val="24"/>
               <w:szCs w:val="24"/>
             </w:rPr>
-            <m:t>=(</m:t>
-          </m:r>
-          <m:r>
-            <w:rPr>
-              <w:rFonts w:ascii="Cambria Math" w:hAnsi="Cambria Math" w:cs="Cambria Math"/>
-              <w:sz w:val="24"/>
-              <w:szCs w:val="24"/>
-            </w:rPr>
-            <m:t>8</m:t>
-          </m:r>
-          <m:r>
-            <w:rPr>
-              <w:rFonts w:ascii="Cambria Math" w:hAnsi="Cambria Math" w:cs="Cambria Math"/>
-              <w:sz w:val="24"/>
-              <w:szCs w:val="24"/>
-            </w:rPr>
-            <m:t>,-</m:t>
-          </m:r>
-          <m:r>
-            <w:rPr>
-              <w:rFonts w:ascii="Cambria Math" w:hAnsi="Cambria Math" w:cs="Cambria Math"/>
-              <w:sz w:val="24"/>
-              <w:szCs w:val="24"/>
-            </w:rPr>
-            <m:t>3</m:t>
-          </m:r>
-          <m:r>
-            <w:rPr>
-              <w:rFonts w:ascii="Cambria Math" w:hAnsi="Cambria Math" w:cs="Cambria Math"/>
-              <w:sz w:val="24"/>
-              <w:szCs w:val="24"/>
-            </w:rPr>
-            <m:t>,</m:t>
-          </m:r>
-          <m:r>
-            <w:rPr>
-              <w:rFonts w:ascii="Cambria Math" w:hAnsi="Cambria Math" w:cs="Cambria Math"/>
-              <w:sz w:val="24"/>
-              <w:szCs w:val="24"/>
-            </w:rPr>
-            <m:t xml:space="preserve"> 0.5</m:t>
-          </m:r>
-          <m:r>
-            <w:rPr>
-              <w:rFonts w:ascii="Cambria Math" w:hAnsi="Cambria Math" w:cs="Cambria Math"/>
-              <w:sz w:val="24"/>
-              <w:szCs w:val="24"/>
-            </w:rPr>
-            <m:t>)</m:t>
+            <m:t>=(8,-3, 0.5)</m:t>
           </m:r>
         </m:oMath>
       </m:oMathPara>
@@ -15749,23 +14475,7 @@
                       <w:sz w:val="24"/>
                       <w:szCs w:val="24"/>
                     </w:rPr>
-                    <m:t>+(-</m:t>
-                  </m:r>
-                  <m:r>
-                    <w:rPr>
-                      <w:rFonts w:ascii="Cambria Math" w:hAnsi="Cambria Math" w:cs="Cambria Math"/>
-                      <w:sz w:val="24"/>
-                      <w:szCs w:val="24"/>
-                    </w:rPr>
-                    <m:t>3</m:t>
-                  </m:r>
-                  <m:r>
-                    <w:rPr>
-                      <w:rFonts w:ascii="Cambria Math" w:hAnsi="Cambria Math" w:cs="Cambria Math"/>
-                      <w:sz w:val="24"/>
-                      <w:szCs w:val="24"/>
-                    </w:rPr>
-                    <m:t>)</m:t>
+                    <m:t>+(-3)</m:t>
                   </m:r>
                 </m:e>
                 <m:sup>
@@ -15785,15 +14495,7 @@
                   <w:sz w:val="24"/>
                   <w:szCs w:val="24"/>
                 </w:rPr>
-                <m:t>+</m:t>
-              </m:r>
-              <m:r>
-                <w:rPr>
-                  <w:rFonts w:ascii="Cambria Math" w:hAnsi="Cambria Math" w:cs="Cambria Math"/>
-                  <w:sz w:val="24"/>
-                  <w:szCs w:val="24"/>
-                </w:rPr>
-                <m:t>(</m:t>
+                <m:t>+(</m:t>
               </m:r>
               <m:sSup>
                 <m:sSupPr>
@@ -15813,15 +14515,7 @@
                       <w:sz w:val="24"/>
                       <w:szCs w:val="24"/>
                     </w:rPr>
-                    <m:t>0.5</m:t>
-                  </m:r>
-                  <m:r>
-                    <w:rPr>
-                      <w:rFonts w:ascii="Cambria Math" w:hAnsi="Cambria Math" w:cs="Cambria Math"/>
-                      <w:sz w:val="24"/>
-                      <w:szCs w:val="24"/>
-                    </w:rPr>
-                    <m:t>)</m:t>
+                    <m:t>0.5)</m:t>
                   </m:r>
                 </m:e>
                 <m:sup>
@@ -15933,39 +14627,7 @@
                   <w:sz w:val="24"/>
                   <w:szCs w:val="24"/>
                 </w:rPr>
-                <m:t>64</m:t>
-              </m:r>
-              <m:r>
-                <w:rPr>
-                  <w:rFonts w:ascii="Cambria Math" w:hAnsi="Cambria Math" w:cs="Cambria Math"/>
-                  <w:sz w:val="24"/>
-                  <w:szCs w:val="24"/>
-                </w:rPr>
-                <m:t>+</m:t>
-              </m:r>
-              <m:r>
-                <w:rPr>
-                  <w:rFonts w:ascii="Cambria Math" w:hAnsi="Cambria Math" w:cs="Cambria Math"/>
-                  <w:sz w:val="24"/>
-                  <w:szCs w:val="24"/>
-                </w:rPr>
-                <m:t>9</m:t>
-              </m:r>
-              <m:r>
-                <w:rPr>
-                  <w:rFonts w:ascii="Cambria Math" w:hAnsi="Cambria Math" w:cs="Cambria Math"/>
-                  <w:sz w:val="24"/>
-                  <w:szCs w:val="24"/>
-                </w:rPr>
-                <m:t>+</m:t>
-              </m:r>
-              <m:r>
-                <w:rPr>
-                  <w:rFonts w:ascii="Cambria Math" w:hAnsi="Cambria Math" w:cs="Cambria Math"/>
-                  <w:sz w:val="24"/>
-                  <w:szCs w:val="24"/>
-                </w:rPr>
-                <m:t>0.25</m:t>
+                <m:t>64+9+0.25</m:t>
               </m:r>
             </m:e>
           </m:rad>
@@ -16143,15 +14805,7 @@
               <w:sz w:val="24"/>
               <w:szCs w:val="24"/>
             </w:rPr>
-            <m:t>=</m:t>
-          </m:r>
-          <m:r>
-            <w:rPr>
-              <w:rFonts w:ascii="Cambria Math" w:hAnsi="Cambria Math" w:cs="Cambria Math"/>
-              <w:sz w:val="24"/>
-              <w:szCs w:val="24"/>
-            </w:rPr>
-            <m:t>8.55</m:t>
+            <m:t>=8.55</m:t>
           </m:r>
         </m:oMath>
       </m:oMathPara>
@@ -16218,39 +14872,7 @@
                   <w:sz w:val="24"/>
                   <w:szCs w:val="24"/>
                 </w:rPr>
-                <m:t>4,</m:t>
-              </m:r>
-              <m:r>
-                <w:rPr>
-                  <w:rFonts w:ascii="Cambria Math" w:hAnsi="Cambria Math" w:cs="Cambria Math"/>
-                  <w:sz w:val="24"/>
-                  <w:szCs w:val="24"/>
-                </w:rPr>
-                <m:t>-</m:t>
-              </m:r>
-              <m:r>
-                <w:rPr>
-                  <w:rFonts w:ascii="Cambria Math" w:hAnsi="Cambria Math" w:cs="Cambria Math"/>
-                  <w:sz w:val="24"/>
-                  <w:szCs w:val="24"/>
-                </w:rPr>
-                <m:t>4</m:t>
-              </m:r>
-              <m:r>
-                <w:rPr>
-                  <w:rFonts w:ascii="Cambria Math" w:hAnsi="Cambria Math" w:cs="Cambria Math"/>
-                  <w:sz w:val="24"/>
-                  <w:szCs w:val="24"/>
-                </w:rPr>
-                <m:t>,-4,</m:t>
-              </m:r>
-              <m:r>
-                <w:rPr>
-                  <w:rFonts w:ascii="Cambria Math" w:hAnsi="Cambria Math" w:cs="Cambria Math"/>
-                  <w:sz w:val="24"/>
-                  <w:szCs w:val="24"/>
-                </w:rPr>
-                <m:t>4</m:t>
+                <m:t>4,-4,-4,4</m:t>
               </m:r>
             </m:e>
           </m:d>
@@ -16280,40 +14902,8 @@
                   <w:sz w:val="24"/>
                   <w:szCs w:val="24"/>
                 </w:rPr>
-                <m:t>-6,</m:t>
+                <m:t>-6,6,6,-6</m:t>
               </m:r>
-              <m:r>
-                <w:rPr>
-                  <w:rFonts w:ascii="Cambria Math" w:hAnsi="Cambria Math" w:cs="Cambria Math"/>
-                  <w:sz w:val="24"/>
-                  <w:szCs w:val="24"/>
-                </w:rPr>
-                <m:t>6,</m:t>
-              </m:r>
-              <m:r>
-                <w:rPr>
-                  <w:rFonts w:ascii="Cambria Math" w:hAnsi="Cambria Math" w:cs="Cambria Math"/>
-                  <w:sz w:val="24"/>
-                  <w:szCs w:val="24"/>
-                </w:rPr>
-                <m:t>6</m:t>
-              </m:r>
-              <m:r>
-                <w:rPr>
-                  <w:rFonts w:ascii="Cambria Math" w:hAnsi="Cambria Math" w:cs="Cambria Math"/>
-                  <w:sz w:val="24"/>
-                  <w:szCs w:val="24"/>
-                </w:rPr>
-                <m:t>,</m:t>
-              </m:r>
-              <m:r>
-                <w:rPr>
-                  <w:rFonts w:ascii="Cambria Math" w:hAnsi="Cambria Math" w:cs="Cambria Math"/>
-                  <w:sz w:val="24"/>
-                  <w:szCs w:val="24"/>
-                </w:rPr>
-                <m:t>-6</m:t>
-              </m:r>
             </m:e>
           </m:d>
           <m:r>
@@ -16322,15 +14912,7 @@
               <w:sz w:val="24"/>
               <w:szCs w:val="24"/>
             </w:rPr>
-            <m:t>=(</m:t>
-          </m:r>
-          <m:r>
-            <w:rPr>
-              <w:rFonts w:ascii="Cambria Math" w:hAnsi="Cambria Math" w:cs="Cambria Math"/>
-              <w:sz w:val="24"/>
-              <w:szCs w:val="24"/>
-            </w:rPr>
-            <m:t>(-6-4),</m:t>
+            <m:t>=((-6-4),</m:t>
           </m:r>
           <m:d>
             <m:dPr>
@@ -16370,15 +14952,7 @@
                       <w:sz w:val="24"/>
                       <w:szCs w:val="24"/>
                     </w:rPr>
-                    <m:t>-</m:t>
-                  </m:r>
-                  <m:r>
-                    <w:rPr>
-                      <w:rFonts w:ascii="Cambria Math" w:hAnsi="Cambria Math" w:cs="Cambria Math"/>
-                      <w:sz w:val="24"/>
-                      <w:szCs w:val="24"/>
-                    </w:rPr>
-                    <m:t>4</m:t>
+                    <m:t>-4</m:t>
                   </m:r>
                 </m:e>
               </m:d>
@@ -16410,15 +14984,7 @@
                   <w:sz w:val="24"/>
                   <w:szCs w:val="24"/>
                 </w:rPr>
-                <m:t>6</m:t>
-              </m:r>
-              <m:r>
-                <w:rPr>
-                  <w:rFonts w:ascii="Cambria Math" w:hAnsi="Cambria Math" w:cs="Cambria Math"/>
-                  <w:sz w:val="24"/>
-                  <w:szCs w:val="24"/>
-                </w:rPr>
-                <m:t>-</m:t>
+                <m:t>6-</m:t>
               </m:r>
               <m:d>
                 <m:dPr>
@@ -16438,15 +15004,7 @@
                       <w:sz w:val="24"/>
                       <w:szCs w:val="24"/>
                     </w:rPr>
-                    <m:t>-</m:t>
-                  </m:r>
-                  <m:r>
-                    <w:rPr>
-                      <w:rFonts w:ascii="Cambria Math" w:hAnsi="Cambria Math" w:cs="Cambria Math"/>
-                      <w:sz w:val="24"/>
-                      <w:szCs w:val="24"/>
-                    </w:rPr>
-                    <m:t>4</m:t>
+                    <m:t>-4</m:t>
                   </m:r>
                 </m:e>
               </m:d>
@@ -16458,39 +15016,7 @@
               <w:sz w:val="24"/>
               <w:szCs w:val="24"/>
             </w:rPr>
-            <m:t>,(</m:t>
-          </m:r>
-          <m:r>
-            <w:rPr>
-              <w:rFonts w:ascii="Cambria Math" w:hAnsi="Cambria Math" w:cs="Cambria Math"/>
-              <w:sz w:val="24"/>
-              <w:szCs w:val="24"/>
-            </w:rPr>
-            <m:t>-6</m:t>
-          </m:r>
-          <m:r>
-            <w:rPr>
-              <w:rFonts w:ascii="Cambria Math" w:hAnsi="Cambria Math" w:cs="Cambria Math"/>
-              <w:sz w:val="24"/>
-              <w:szCs w:val="24"/>
-            </w:rPr>
-            <m:t>-</m:t>
-          </m:r>
-          <m:r>
-            <w:rPr>
-              <w:rFonts w:ascii="Cambria Math" w:hAnsi="Cambria Math" w:cs="Cambria Math"/>
-              <w:sz w:val="24"/>
-              <w:szCs w:val="24"/>
-            </w:rPr>
-            <m:t>4</m:t>
-          </m:r>
-          <m:r>
-            <w:rPr>
-              <w:rFonts w:ascii="Cambria Math" w:hAnsi="Cambria Math" w:cs="Cambria Math"/>
-              <w:sz w:val="24"/>
-              <w:szCs w:val="24"/>
-            </w:rPr>
-            <m:t>))</m:t>
+            <m:t>,(-6-4))</m:t>
           </m:r>
         </m:oMath>
       </m:oMathPara>
@@ -16566,23 +15092,7 @@
               <w:sz w:val="24"/>
               <w:szCs w:val="24"/>
             </w:rPr>
-            <m:t>=(</m:t>
-          </m:r>
-          <m:r>
-            <w:rPr>
-              <w:rFonts w:ascii="Cambria Math" w:hAnsi="Cambria Math" w:cs="Cambria Math"/>
-              <w:sz w:val="24"/>
-              <w:szCs w:val="24"/>
-            </w:rPr>
-            <m:t>-10,10,10,-10</m:t>
-          </m:r>
-          <m:r>
-            <w:rPr>
-              <w:rFonts w:ascii="Cambria Math" w:hAnsi="Cambria Math" w:cs="Cambria Math"/>
-              <w:sz w:val="24"/>
-              <w:szCs w:val="24"/>
-            </w:rPr>
-            <m:t>)</m:t>
+            <m:t>=(-10,10,10,-10)</m:t>
           </m:r>
         </m:oMath>
       </m:oMathPara>
@@ -16716,23 +15226,7 @@
                               <w:sz w:val="24"/>
                               <w:szCs w:val="24"/>
                             </w:rPr>
-                            <m:t>(-</m:t>
-                          </m:r>
-                          <m:r>
-                            <w:rPr>
-                              <w:rFonts w:ascii="Cambria Math" w:hAnsi="Cambria Math" w:cs="Cambria Math"/>
-                              <w:sz w:val="24"/>
-                              <w:szCs w:val="24"/>
-                            </w:rPr>
-                            <m:t>10</m:t>
-                          </m:r>
-                          <m:r>
-                            <w:rPr>
-                              <w:rFonts w:ascii="Cambria Math" w:hAnsi="Cambria Math" w:cs="Cambria Math"/>
-                              <w:sz w:val="24"/>
-                              <w:szCs w:val="24"/>
-                            </w:rPr>
-                            <m:t>)</m:t>
+                            <m:t>(-10)</m:t>
                           </m:r>
                         </m:e>
                         <m:sup>
@@ -16772,15 +15266,7 @@
                       <w:sz w:val="24"/>
                       <w:szCs w:val="24"/>
                     </w:rPr>
-                    <m:t>+</m:t>
-                  </m:r>
-                  <m:r>
-                    <w:rPr>
-                      <w:rFonts w:ascii="Cambria Math" w:hAnsi="Cambria Math" w:cs="Cambria Math"/>
-                      <w:sz w:val="24"/>
-                      <w:szCs w:val="24"/>
-                    </w:rPr>
-                    <m:t>10</m:t>
+                    <m:t>+10</m:t>
                   </m:r>
                 </m:e>
                 <m:sup>
@@ -16800,23 +15286,7 @@
                   <w:sz w:val="24"/>
                   <w:szCs w:val="24"/>
                 </w:rPr>
-                <m:t>+</m:t>
-              </m:r>
-              <m:r>
-                <w:rPr>
-                  <w:rFonts w:ascii="Cambria Math" w:hAnsi="Cambria Math" w:cs="Cambria Math"/>
-                  <w:sz w:val="24"/>
-                  <w:szCs w:val="24"/>
-                </w:rPr>
-                <m:t>(</m:t>
-              </m:r>
-              <m:r>
-                <w:rPr>
-                  <w:rFonts w:ascii="Cambria Math" w:hAnsi="Cambria Math" w:cs="Cambria Math"/>
-                  <w:sz w:val="24"/>
-                  <w:szCs w:val="24"/>
-                </w:rPr>
-                <m:t>-</m:t>
+                <m:t>+(-</m:t>
               </m:r>
               <m:sSup>
                 <m:sSupPr>
@@ -16836,15 +15306,7 @@
                       <w:sz w:val="24"/>
                       <w:szCs w:val="24"/>
                     </w:rPr>
-                    <m:t>10</m:t>
-                  </m:r>
-                  <m:r>
-                    <w:rPr>
-                      <w:rFonts w:ascii="Cambria Math" w:hAnsi="Cambria Math" w:cs="Cambria Math"/>
-                      <w:sz w:val="24"/>
-                      <w:szCs w:val="24"/>
-                    </w:rPr>
-                    <m:t>)</m:t>
+                    <m:t>10)</m:t>
                   </m:r>
                 </m:e>
                 <m:sup>
@@ -17134,15 +15596,7 @@
               <w:sz w:val="24"/>
               <w:szCs w:val="24"/>
             </w:rPr>
-            <m:t>=</m:t>
-          </m:r>
-          <m:r>
-            <w:rPr>
-              <w:rFonts w:ascii="Cambria Math" w:hAnsi="Cambria Math" w:cs="Cambria Math"/>
-              <w:sz w:val="24"/>
-              <w:szCs w:val="24"/>
-            </w:rPr>
-            <m:t>20</m:t>
+            <m:t>=20</m:t>
           </m:r>
         </m:oMath>
       </m:oMathPara>
@@ -17323,23 +15777,7 @@
                   <w:sz w:val="24"/>
                   <w:szCs w:val="24"/>
                 </w:rPr>
-                <m:t>0</m:t>
-              </m:r>
-              <m:r>
-                <w:rPr>
-                  <w:rFonts w:ascii="Cambria Math" w:hAnsi="Cambria Math" w:cs="Cambria Math"/>
-                  <w:sz w:val="24"/>
-                  <w:szCs w:val="24"/>
-                </w:rPr>
-                <m:t>,0,</m:t>
-              </m:r>
-              <m:r>
-                <w:rPr>
-                  <w:rFonts w:ascii="Cambria Math" w:hAnsi="Cambria Math" w:cs="Cambria Math"/>
-                  <w:sz w:val="24"/>
-                  <w:szCs w:val="24"/>
-                </w:rPr>
-                <m:t>0</m:t>
+                <m:t>0,0,0</m:t>
               </m:r>
             </m:e>
           </m:d>
@@ -17369,39 +15807,7 @@
                   <w:sz w:val="24"/>
                   <w:szCs w:val="24"/>
                 </w:rPr>
-                <m:t>5</m:t>
-              </m:r>
-              <m:r>
-                <w:rPr>
-                  <w:rFonts w:ascii="Cambria Math" w:hAnsi="Cambria Math" w:cs="Cambria Math"/>
-                  <w:sz w:val="24"/>
-                  <w:szCs w:val="24"/>
-                </w:rPr>
-                <m:t>,</m:t>
-              </m:r>
-              <m:r>
-                <w:rPr>
-                  <w:rFonts w:ascii="Cambria Math" w:hAnsi="Cambria Math" w:cs="Cambria Math"/>
-                  <w:sz w:val="24"/>
-                  <w:szCs w:val="24"/>
-                </w:rPr>
-                <m:t>3</m:t>
-              </m:r>
-              <m:r>
-                <w:rPr>
-                  <w:rFonts w:ascii="Cambria Math" w:hAnsi="Cambria Math" w:cs="Cambria Math"/>
-                  <w:sz w:val="24"/>
-                  <w:szCs w:val="24"/>
-                </w:rPr>
-                <m:t>,</m:t>
-              </m:r>
-              <m:r>
-                <w:rPr>
-                  <w:rFonts w:ascii="Cambria Math" w:hAnsi="Cambria Math" w:cs="Cambria Math"/>
-                  <w:sz w:val="24"/>
-                  <w:szCs w:val="24"/>
-                </w:rPr>
-                <m:t>7</m:t>
+                <m:t>5,3,7</m:t>
               </m:r>
             </m:e>
           </m:d>
@@ -17431,23 +15837,7 @@
                   <w:sz w:val="24"/>
                   <w:szCs w:val="24"/>
                 </w:rPr>
-                <m:t>0</m:t>
-              </m:r>
-              <m:r>
-                <w:rPr>
-                  <w:rFonts w:ascii="Cambria Math" w:hAnsi="Cambria Math" w:cs="Cambria Math"/>
-                  <w:sz w:val="24"/>
-                  <w:szCs w:val="24"/>
-                </w:rPr>
-                <m:t>-</m:t>
-              </m:r>
-              <m:r>
-                <w:rPr>
-                  <w:rFonts w:ascii="Cambria Math" w:hAnsi="Cambria Math" w:cs="Cambria Math"/>
-                  <w:sz w:val="24"/>
-                  <w:szCs w:val="24"/>
-                </w:rPr>
-                <m:t>5</m:t>
+                <m:t>0-5</m:t>
               </m:r>
             </m:e>
           </m:d>
@@ -17477,24 +15867,8 @@
                   <w:sz w:val="24"/>
                   <w:szCs w:val="24"/>
                 </w:rPr>
-                <m:t>0</m:t>
+                <m:t>0-3</m:t>
               </m:r>
-              <m:r>
-                <w:rPr>
-                  <w:rFonts w:ascii="Cambria Math" w:hAnsi="Cambria Math" w:cs="Cambria Math"/>
-                  <w:sz w:val="24"/>
-                  <w:szCs w:val="24"/>
-                </w:rPr>
-                <m:t>-</m:t>
-              </m:r>
-              <m:r>
-                <w:rPr>
-                  <w:rFonts w:ascii="Cambria Math" w:hAnsi="Cambria Math" w:cs="Cambria Math"/>
-                  <w:sz w:val="24"/>
-                  <w:szCs w:val="24"/>
-                </w:rPr>
-                <m:t>3</m:t>
-              </m:r>
             </m:e>
           </m:d>
           <m:r>
@@ -17503,23 +15877,7 @@
               <w:sz w:val="24"/>
               <w:szCs w:val="24"/>
             </w:rPr>
-            <m:t>,(</m:t>
-          </m:r>
-          <m:r>
-            <w:rPr>
-              <w:rFonts w:ascii="Cambria Math" w:hAnsi="Cambria Math" w:cs="Cambria Math"/>
-              <w:sz w:val="24"/>
-              <w:szCs w:val="24"/>
-            </w:rPr>
-            <m:t>0</m:t>
-          </m:r>
-          <m:r>
-            <w:rPr>
-              <w:rFonts w:ascii="Cambria Math" w:hAnsi="Cambria Math" w:cs="Cambria Math"/>
-              <w:sz w:val="24"/>
-              <w:szCs w:val="24"/>
-            </w:rPr>
-            <m:t>-7))</m:t>
+            <m:t>,(0-7))</m:t>
           </m:r>
         </m:oMath>
       </m:oMathPara>
@@ -17595,15 +15953,7 @@
               <w:sz w:val="24"/>
               <w:szCs w:val="24"/>
             </w:rPr>
-            <m:t>=(</m:t>
-          </m:r>
-          <m:r>
-            <w:rPr>
-              <w:rFonts w:ascii="Cambria Math" w:hAnsi="Cambria Math" w:cs="Cambria Math"/>
-              <w:sz w:val="24"/>
-              <w:szCs w:val="24"/>
-            </w:rPr>
-            <m:t>-5,-3-7)</m:t>
+            <m:t>=(-5,-3-7)</m:t>
           </m:r>
         </m:oMath>
       </m:oMathPara>
@@ -17745,15 +16095,7 @@
                       <w:sz w:val="24"/>
                       <w:szCs w:val="24"/>
                     </w:rPr>
-                    <m:t>+</m:t>
-                  </m:r>
-                  <m:r>
-                    <w:rPr>
-                      <w:rFonts w:ascii="Cambria Math" w:hAnsi="Cambria Math" w:cs="Cambria Math"/>
-                      <w:sz w:val="24"/>
-                      <w:szCs w:val="24"/>
-                    </w:rPr>
-                    <m:t>(-3)</m:t>
+                    <m:t>+(-3)</m:t>
                   </m:r>
                 </m:e>
                 <m:sup>
@@ -17773,15 +16115,7 @@
                   <w:sz w:val="24"/>
                   <w:szCs w:val="24"/>
                 </w:rPr>
-                <m:t>+</m:t>
-              </m:r>
-              <m:r>
-                <w:rPr>
-                  <w:rFonts w:ascii="Cambria Math" w:hAnsi="Cambria Math" w:cs="Cambria Math"/>
-                  <w:sz w:val="24"/>
-                  <w:szCs w:val="24"/>
-                </w:rPr>
-                <m:t>(-</m:t>
+                <m:t>+(-</m:t>
               </m:r>
               <m:sSup>
                 <m:sSupPr>
@@ -18048,15 +16382,7 @@
               <w:sz w:val="24"/>
               <w:szCs w:val="24"/>
             </w:rPr>
-            <m:t>Vn</m:t>
-          </m:r>
-          <m:r>
-            <w:rPr>
-              <w:rFonts w:ascii="Cambria Math" w:hAnsi="Cambria Math" w:cs="Cambria Math"/>
-              <w:sz w:val="24"/>
-              <w:szCs w:val="24"/>
-            </w:rPr>
-            <m:t>=</m:t>
+            <m:t>Vn=</m:t>
           </m:r>
           <m:f>
             <m:fPr>
@@ -18136,15 +16462,7 @@
               <w:sz w:val="24"/>
               <w:szCs w:val="24"/>
             </w:rPr>
-            <m:t>Vn</m:t>
-          </m:r>
-          <m:r>
-            <w:rPr>
-              <w:rFonts w:ascii="Cambria Math" w:hAnsi="Cambria Math" w:cs="Cambria Math"/>
-              <w:sz w:val="24"/>
-              <w:szCs w:val="24"/>
-            </w:rPr>
-            <m:t>=</m:t>
+            <m:t>Vn=</m:t>
           </m:r>
           <m:f>
             <m:fPr>
@@ -18328,47 +16646,7 @@
               <w:sz w:val="24"/>
               <w:szCs w:val="24"/>
             </w:rPr>
-            <m:t>Vn=</m:t>
-          </m:r>
-          <m:r>
-            <w:rPr>
-              <w:rFonts w:ascii="Cambria Math" w:hAnsi="Cambria Math" w:cs="Cambria Math"/>
-              <w:sz w:val="24"/>
-              <w:szCs w:val="24"/>
-            </w:rPr>
-            <m:t>0.54</m:t>
-          </m:r>
-          <m:r>
-            <w:rPr>
-              <w:rFonts w:ascii="Cambria Math" w:hAnsi="Cambria Math" w:cs="Cambria Math"/>
-              <w:sz w:val="24"/>
-              <w:szCs w:val="24"/>
-            </w:rPr>
-            <m:t>,</m:t>
-          </m:r>
-          <m:r>
-            <w:rPr>
-              <w:rFonts w:ascii="Cambria Math" w:hAnsi="Cambria Math" w:cs="Cambria Math"/>
-              <w:sz w:val="24"/>
-              <w:szCs w:val="24"/>
-            </w:rPr>
-            <m:t xml:space="preserve"> 0.32</m:t>
-          </m:r>
-          <m:r>
-            <w:rPr>
-              <w:rFonts w:ascii="Cambria Math" w:hAnsi="Cambria Math" w:cs="Cambria Math"/>
-              <w:sz w:val="24"/>
-              <w:szCs w:val="24"/>
-            </w:rPr>
-            <m:t>,</m:t>
-          </m:r>
-          <m:r>
-            <w:rPr>
-              <w:rFonts w:ascii="Cambria Math" w:hAnsi="Cambria Math" w:cs="Cambria Math"/>
-              <w:sz w:val="24"/>
-              <w:szCs w:val="24"/>
-            </w:rPr>
-            <m:t xml:space="preserve"> 0.76</m:t>
+            <m:t>Vn=0.54, 0.32, 0.76</m:t>
           </m:r>
         </m:oMath>
       </m:oMathPara>
@@ -18671,15 +16949,7 @@
                   <w:sz w:val="24"/>
                   <w:szCs w:val="24"/>
                 </w:rPr>
-                <m:t>+</m:t>
-              </m:r>
-              <m:r>
-                <w:rPr>
-                  <w:rFonts w:ascii="Cambria Math" w:hAnsi="Cambria Math" w:cs="Cambria Math"/>
-                  <w:sz w:val="24"/>
-                  <w:szCs w:val="24"/>
-                </w:rPr>
-                <m:t>(-</m:t>
+                <m:t>+(-</m:t>
               </m:r>
               <m:sSup>
                 <m:sSupPr>
@@ -19137,15 +17407,7 @@
               <w:sz w:val="24"/>
               <w:szCs w:val="24"/>
             </w:rPr>
-            <m:t>=</m:t>
-          </m:r>
-          <m:r>
-            <w:rPr>
-              <w:rFonts w:ascii="Cambria Math" w:hAnsi="Cambria Math" w:cs="Cambria Math"/>
-              <w:sz w:val="24"/>
-              <w:szCs w:val="24"/>
-            </w:rPr>
-            <m:t>1</m:t>
+            <m:t>=1</m:t>
           </m:r>
         </m:oMath>
       </m:oMathPara>
@@ -19494,31 +17756,7 @@
               <w:sz w:val="24"/>
               <w:szCs w:val="24"/>
             </w:rPr>
-            <m:t>Vn=</m:t>
-          </m:r>
-          <m:r>
-            <w:rPr>
-              <w:rFonts w:ascii="Cambria Math" w:hAnsi="Cambria Math" w:cs="Cambria Math"/>
-              <w:sz w:val="24"/>
-              <w:szCs w:val="24"/>
-            </w:rPr>
-            <m:t>(</m:t>
-          </m:r>
-          <m:r>
-            <w:rPr>
-              <w:rFonts w:ascii="Cambria Math" w:hAnsi="Cambria Math" w:cs="Cambria Math"/>
-              <w:sz w:val="24"/>
-              <w:szCs w:val="24"/>
-            </w:rPr>
-            <m:t>0.54, 0.32, 0.76</m:t>
-          </m:r>
-          <m:r>
-            <w:rPr>
-              <w:rFonts w:ascii="Cambria Math" w:hAnsi="Cambria Math" w:cs="Cambria Math"/>
-              <w:sz w:val="24"/>
-              <w:szCs w:val="24"/>
-            </w:rPr>
-            <m:t>)</m:t>
+            <m:t>Vn=(0.54, 0.32, 0.76)</m:t>
           </m:r>
         </m:oMath>
       </m:oMathPara>
@@ -19542,15 +17780,7 @@
               <w:sz w:val="24"/>
               <w:szCs w:val="24"/>
             </w:rPr>
-            <m:t>Posicion de personaje seg1</m:t>
-          </m:r>
-          <m:r>
-            <w:rPr>
-              <w:rFonts w:ascii="Cambria Math" w:hAnsi="Cambria Math" w:cs="Cambria Math"/>
-              <w:sz w:val="24"/>
-              <w:szCs w:val="24"/>
-            </w:rPr>
-            <m:t xml:space="preserve"> </m:t>
+            <m:t xml:space="preserve">Posicion de personaje seg1 </m:t>
           </m:r>
           <m:d>
             <m:dPr>
@@ -19634,15 +17864,7 @@
               <w:sz w:val="24"/>
               <w:szCs w:val="24"/>
             </w:rPr>
-            <m:t>Posicion de personaje seg1</m:t>
-          </m:r>
-          <m:r>
-            <w:rPr>
-              <w:rFonts w:ascii="Cambria Math" w:hAnsi="Cambria Math" w:cs="Cambria Math"/>
-              <w:sz w:val="24"/>
-              <w:szCs w:val="24"/>
-            </w:rPr>
-            <m:t xml:space="preserve"> </m:t>
+            <m:t xml:space="preserve">Posicion de personaje seg1 </m:t>
           </m:r>
           <m:d>
             <m:dPr>
@@ -19662,47 +17884,7 @@
                   <w:sz w:val="24"/>
                   <w:szCs w:val="24"/>
                 </w:rPr>
-                <m:t>1.08</m:t>
-              </m:r>
-              <m:r>
-                <w:rPr>
-                  <w:rFonts w:ascii="Cambria Math" w:hAnsi="Cambria Math" w:cs="Cambria Math"/>
-                  <w:sz w:val="24"/>
-                  <w:szCs w:val="24"/>
-                </w:rPr>
-                <m:t xml:space="preserve">, </m:t>
-              </m:r>
-              <m:r>
-                <w:rPr>
-                  <w:rFonts w:ascii="Cambria Math" w:hAnsi="Cambria Math" w:cs="Cambria Math"/>
-                  <w:sz w:val="24"/>
-                  <w:szCs w:val="24"/>
-                </w:rPr>
-                <m:t>0.64</m:t>
-              </m:r>
-              <m:r>
-                <w:rPr>
-                  <w:rFonts w:ascii="Cambria Math" w:hAnsi="Cambria Math" w:cs="Cambria Math"/>
-                  <w:sz w:val="24"/>
-                  <w:szCs w:val="24"/>
-                </w:rPr>
-                <m:t>,</m:t>
-              </m:r>
-              <m:r>
-                <w:rPr>
-                  <w:rFonts w:ascii="Cambria Math" w:hAnsi="Cambria Math" w:cs="Cambria Math"/>
-                  <w:sz w:val="24"/>
-                  <w:szCs w:val="24"/>
-                </w:rPr>
-                <m:t>1.52</m:t>
-              </m:r>
-              <m:r>
-                <w:rPr>
-                  <w:rFonts w:ascii="Cambria Math" w:hAnsi="Cambria Math" w:cs="Cambria Math"/>
-                  <w:sz w:val="24"/>
-                  <w:szCs w:val="24"/>
-                </w:rPr>
-                <m:t xml:space="preserve"> </m:t>
+                <m:t xml:space="preserve">1.08, 0.64,1.52 </m:t>
               </m:r>
             </m:e>
           </m:d>
@@ -19728,23 +17910,7 @@
               <w:sz w:val="24"/>
               <w:szCs w:val="24"/>
             </w:rPr>
-            <m:t>Posicion de personaje seg</m:t>
-          </m:r>
-          <m:r>
-            <w:rPr>
-              <w:rFonts w:ascii="Cambria Math" w:hAnsi="Cambria Math" w:cs="Cambria Math"/>
-              <w:sz w:val="24"/>
-              <w:szCs w:val="24"/>
-            </w:rPr>
-            <m:t>2</m:t>
-          </m:r>
-          <m:r>
-            <w:rPr>
-              <w:rFonts w:ascii="Cambria Math" w:hAnsi="Cambria Math" w:cs="Cambria Math"/>
-              <w:sz w:val="24"/>
-              <w:szCs w:val="24"/>
-            </w:rPr>
-            <m:t xml:space="preserve"> </m:t>
+            <m:t xml:space="preserve">Posicion de personaje seg2 </m:t>
           </m:r>
           <m:d>
             <m:dPr>
@@ -19804,15 +17970,7 @@
               <w:sz w:val="24"/>
               <w:szCs w:val="24"/>
             </w:rPr>
-            <m:t>.</m:t>
-          </m:r>
-          <m:r>
-            <w:rPr>
-              <w:rFonts w:ascii="Cambria Math" w:hAnsi="Cambria Math" w:cs="Cambria Math"/>
-              <w:sz w:val="24"/>
-              <w:szCs w:val="24"/>
-            </w:rPr>
-            <m:t>4</m:t>
+            <m:t>.4</m:t>
           </m:r>
         </m:oMath>
       </m:oMathPara>
@@ -19836,23 +17994,7 @@
               <w:sz w:val="24"/>
               <w:szCs w:val="24"/>
             </w:rPr>
-            <m:t>Posicion de personaje seg</m:t>
-          </m:r>
-          <m:r>
-            <w:rPr>
-              <w:rFonts w:ascii="Cambria Math" w:hAnsi="Cambria Math" w:cs="Cambria Math"/>
-              <w:sz w:val="24"/>
-              <w:szCs w:val="24"/>
-            </w:rPr>
-            <m:t>2</m:t>
-          </m:r>
-          <m:r>
-            <w:rPr>
-              <w:rFonts w:ascii="Cambria Math" w:hAnsi="Cambria Math" w:cs="Cambria Math"/>
-              <w:sz w:val="24"/>
-              <w:szCs w:val="24"/>
-            </w:rPr>
-            <m:t xml:space="preserve"> </m:t>
+            <m:t xml:space="preserve">Posicion de personaje seg2 </m:t>
           </m:r>
           <m:d>
             <m:dPr>
@@ -19872,15 +18014,7 @@
                   <w:sz w:val="24"/>
                   <w:szCs w:val="24"/>
                 </w:rPr>
-                <m:t>2.16,1.28,3.04</m:t>
-              </m:r>
-              <m:r>
-                <w:rPr>
-                  <w:rFonts w:ascii="Cambria Math" w:hAnsi="Cambria Math" w:cs="Cambria Math"/>
-                  <w:sz w:val="24"/>
-                  <w:szCs w:val="24"/>
-                </w:rPr>
-                <m:t xml:space="preserve"> </m:t>
+                <m:t xml:space="preserve">2.16,1.28,3.04 </m:t>
               </m:r>
             </m:e>
           </m:d>
@@ -19906,23 +18040,7 @@
               <w:sz w:val="24"/>
               <w:szCs w:val="24"/>
             </w:rPr>
-            <m:t>Posicion de personaje seg</m:t>
-          </m:r>
-          <m:r>
-            <w:rPr>
-              <w:rFonts w:ascii="Cambria Math" w:hAnsi="Cambria Math" w:cs="Cambria Math"/>
-              <w:sz w:val="24"/>
-              <w:szCs w:val="24"/>
-            </w:rPr>
-            <m:t>3</m:t>
-          </m:r>
-          <m:r>
-            <w:rPr>
-              <w:rFonts w:ascii="Cambria Math" w:hAnsi="Cambria Math" w:cs="Cambria Math"/>
-              <w:sz w:val="24"/>
-              <w:szCs w:val="24"/>
-            </w:rPr>
-            <m:t xml:space="preserve"> </m:t>
+            <m:t xml:space="preserve">Posicion de personaje seg3 </m:t>
           </m:r>
           <m:d>
             <m:dPr>
@@ -19972,16 +18090,8 @@
                   <w:sz w:val="24"/>
                   <w:szCs w:val="24"/>
                 </w:rPr>
-                <m:t>0.54, 0.32, 0.76</m:t>
+                <m:t xml:space="preserve">0.54, 0.32, 0.76 </m:t>
               </m:r>
-              <m:r>
-                <w:rPr>
-                  <w:rFonts w:ascii="Cambria Math" w:hAnsi="Cambria Math" w:cs="Cambria Math"/>
-                  <w:sz w:val="24"/>
-                  <w:szCs w:val="24"/>
-                </w:rPr>
-                <m:t xml:space="preserve"> </m:t>
-              </m:r>
             </m:e>
           </m:d>
           <m:r>
@@ -19990,15 +18100,7 @@
               <w:sz w:val="24"/>
               <w:szCs w:val="24"/>
             </w:rPr>
-            <m:t>.</m:t>
-          </m:r>
-          <m:r>
-            <w:rPr>
-              <w:rFonts w:ascii="Cambria Math" w:hAnsi="Cambria Math" w:cs="Cambria Math"/>
-              <w:sz w:val="24"/>
-              <w:szCs w:val="24"/>
-            </w:rPr>
-            <m:t>6</m:t>
+            <m:t>.6</m:t>
           </m:r>
         </m:oMath>
       </m:oMathPara>
@@ -20022,15 +18124,7 @@
               <w:sz w:val="24"/>
               <w:szCs w:val="24"/>
             </w:rPr>
-            <m:t>Posicion de personaje seg</m:t>
-          </m:r>
-          <m:r>
-            <w:rPr>
-              <w:rFonts w:ascii="Cambria Math" w:hAnsi="Cambria Math" w:cs="Cambria Math"/>
-              <w:sz w:val="24"/>
-              <w:szCs w:val="24"/>
-            </w:rPr>
-            <m:t>3</m:t>
+            <m:t>Posicion de personaje seg3</m:t>
           </m:r>
           <m:d>
             <m:dPr>
@@ -20050,71 +18144,7 @@
                   <w:sz w:val="24"/>
                   <w:szCs w:val="24"/>
                 </w:rPr>
-                <m:t>3</m:t>
-              </m:r>
-              <m:r>
-                <w:rPr>
-                  <w:rFonts w:ascii="Cambria Math" w:hAnsi="Cambria Math" w:cs="Cambria Math"/>
-                  <w:sz w:val="24"/>
-                  <w:szCs w:val="24"/>
-                </w:rPr>
-                <m:t>.</m:t>
-              </m:r>
-              <m:r>
-                <w:rPr>
-                  <w:rFonts w:ascii="Cambria Math" w:hAnsi="Cambria Math" w:cs="Cambria Math"/>
-                  <w:sz w:val="24"/>
-                  <w:szCs w:val="24"/>
-                </w:rPr>
-                <m:t>2</m:t>
-              </m:r>
-              <m:r>
-                <w:rPr>
-                  <w:rFonts w:ascii="Cambria Math" w:hAnsi="Cambria Math" w:cs="Cambria Math"/>
-                  <w:sz w:val="24"/>
-                  <w:szCs w:val="24"/>
-                </w:rPr>
-                <m:t>4</m:t>
-              </m:r>
-              <m:r>
-                <w:rPr>
-                  <w:rFonts w:ascii="Cambria Math" w:hAnsi="Cambria Math" w:cs="Cambria Math"/>
-                  <w:sz w:val="24"/>
-                  <w:szCs w:val="24"/>
-                </w:rPr>
-                <m:t>,</m:t>
-              </m:r>
-              <m:r>
-                <w:rPr>
-                  <w:rFonts w:ascii="Cambria Math" w:hAnsi="Cambria Math" w:cs="Cambria Math"/>
-                  <w:sz w:val="24"/>
-                  <w:szCs w:val="24"/>
-                </w:rPr>
-                <m:t>1.92</m:t>
-              </m:r>
-              <m:r>
-                <w:rPr>
-                  <w:rFonts w:ascii="Cambria Math" w:hAnsi="Cambria Math" w:cs="Cambria Math"/>
-                  <w:sz w:val="24"/>
-                  <w:szCs w:val="24"/>
-                </w:rPr>
-                <m:t>,</m:t>
-              </m:r>
-              <m:r>
-                <w:rPr>
-                  <w:rFonts w:ascii="Cambria Math" w:hAnsi="Cambria Math" w:cs="Cambria Math"/>
-                  <w:sz w:val="24"/>
-                  <w:szCs w:val="24"/>
-                </w:rPr>
-                <m:t>4.56</m:t>
-              </m:r>
-              <m:r>
-                <w:rPr>
-                  <w:rFonts w:ascii="Cambria Math" w:hAnsi="Cambria Math" w:cs="Cambria Math"/>
-                  <w:sz w:val="24"/>
-                  <w:szCs w:val="24"/>
-                </w:rPr>
-                <m:t xml:space="preserve"> </m:t>
+                <m:t xml:space="preserve">3.24,1.92,4.56 </m:t>
               </m:r>
             </m:e>
           </m:d>
@@ -20611,15 +18641,7 @@
               <w:sz w:val="24"/>
               <w:szCs w:val="24"/>
             </w:rPr>
-            <m:t>(7,-1)</m:t>
-          </m:r>
-          <m:r>
-            <w:rPr>
-              <w:rFonts w:ascii="Cambria Math" w:hAnsi="Cambria Math" w:cs="Cambria Math"/>
-              <w:sz w:val="24"/>
-              <w:szCs w:val="24"/>
-            </w:rPr>
-            <m:t>=</m:t>
+            <m:t>(7,-1)=</m:t>
           </m:r>
           <m:d>
             <m:dPr>
@@ -20857,15 +18879,7 @@
                     <w:sz w:val="24"/>
                     <w:szCs w:val="24"/>
                   </w:rPr>
-                  <m:t>b</m:t>
-                </m:r>
-                <m:r>
-                  <w:rPr>
-                    <w:rFonts w:ascii="Cambria Math" w:hAnsi="Cambria Math" w:cs="Cambria Math"/>
-                    <w:sz w:val="24"/>
-                    <w:szCs w:val="24"/>
-                  </w:rPr>
-                  <m:t xml:space="preserve"> </m:t>
+                  <m:t xml:space="preserve">b </m:t>
                 </m:r>
               </m:e>
             </m:groupChr>
@@ -20920,15 +18934,7 @@
                     <w:sz w:val="24"/>
                     <w:szCs w:val="24"/>
                   </w:rPr>
-                  <m:t>c</m:t>
-                </m:r>
-                <m:r>
-                  <w:rPr>
-                    <w:rFonts w:ascii="Cambria Math" w:hAnsi="Cambria Math" w:cs="Cambria Math"/>
-                    <w:sz w:val="24"/>
-                    <w:szCs w:val="24"/>
-                  </w:rPr>
-                  <m:t xml:space="preserve"> </m:t>
+                  <m:t xml:space="preserve">c </m:t>
                 </m:r>
               </m:e>
             </m:groupChr>
@@ -21053,15 +19059,7 @@
                     <w:sz w:val="24"/>
                     <w:szCs w:val="24"/>
                   </w:rPr>
-                  <m:t>a</m:t>
-                </m:r>
-                <m:r>
-                  <w:rPr>
-                    <w:rFonts w:ascii="Cambria Math" w:hAnsi="Cambria Math" w:cs="Cambria Math"/>
-                    <w:sz w:val="24"/>
-                    <w:szCs w:val="24"/>
-                  </w:rPr>
-                  <m:t xml:space="preserve"> </m:t>
+                  <m:t xml:space="preserve">a </m:t>
                 </m:r>
               </m:e>
             </m:groupChr>
@@ -21224,15 +19222,7 @@
                       <w:sz w:val="24"/>
                       <w:szCs w:val="24"/>
                     </w:rPr>
-                    <m:t xml:space="preserve"> </m:t>
-                  </m:r>
-                  <m:r>
-                    <w:rPr>
-                      <w:rFonts w:ascii="Cambria Math" w:hAnsi="Cambria Math" w:cs="Cambria Math"/>
-                      <w:sz w:val="24"/>
-                      <w:szCs w:val="24"/>
-                    </w:rPr>
-                    <m:t>b</m:t>
+                    <m:t xml:space="preserve"> b</m:t>
                   </m:r>
                 </m:e>
               </m:groupChr>
@@ -21302,23 +19292,7 @@
                   <w:sz w:val="24"/>
                   <w:szCs w:val="24"/>
                 </w:rPr>
-                <m:t>-2</m:t>
-              </m:r>
-              <m:r>
-                <w:rPr>
-                  <w:rFonts w:ascii="Cambria Math" w:hAnsi="Cambria Math" w:cs="Cambria Math"/>
-                  <w:sz w:val="24"/>
-                  <w:szCs w:val="24"/>
-                </w:rPr>
-                <m:t>,-</m:t>
-              </m:r>
-              <m:r>
-                <w:rPr>
-                  <w:rFonts w:ascii="Cambria Math" w:hAnsi="Cambria Math" w:cs="Cambria Math"/>
-                  <w:sz w:val="24"/>
-                  <w:szCs w:val="24"/>
-                </w:rPr>
-                <m:t>2</m:t>
+                <m:t>-2,-2</m:t>
               </m:r>
             </m:e>
           </m:d>
@@ -21660,49 +19634,17 @@
                       <w:sz w:val="24"/>
                       <w:szCs w:val="24"/>
                     </w:rPr>
-                    <m:t>3</m:t>
-                  </m:r>
-                  <m:r>
-                    <w:rPr>
-                      <w:rFonts w:ascii="Cambria Math" w:hAnsi="Cambria Math" w:cs="Cambria Math"/>
-                      <w:sz w:val="24"/>
-                      <w:szCs w:val="24"/>
-                    </w:rPr>
-                    <m:t>+</m:t>
-                  </m:r>
-                  <m:r>
-                    <w:rPr>
-                      <w:rFonts w:ascii="Cambria Math" w:hAnsi="Cambria Math" w:cs="Cambria Math"/>
-                      <w:sz w:val="24"/>
-                      <w:szCs w:val="24"/>
-                    </w:rPr>
-                    <m:t>2</m:t>
-                  </m:r>
-                </m:e>
-                <m:e>
-                  <m:r>
-                    <w:rPr>
-                      <w:rFonts w:ascii="Cambria Math" w:hAnsi="Cambria Math" w:cs="Cambria Math"/>
-                      <w:sz w:val="24"/>
-                      <w:szCs w:val="24"/>
-                    </w:rPr>
-                    <m:t>-1</m:t>
-                  </m:r>
-                  <m:r>
-                    <w:rPr>
-                      <w:rFonts w:ascii="Cambria Math" w:hAnsi="Cambria Math" w:cs="Cambria Math"/>
-                      <w:sz w:val="24"/>
-                      <w:szCs w:val="24"/>
-                    </w:rPr>
-                    <m:t>+</m:t>
-                  </m:r>
-                  <m:r>
-                    <w:rPr>
-                      <w:rFonts w:ascii="Cambria Math" w:hAnsi="Cambria Math" w:cs="Cambria Math"/>
-                      <w:sz w:val="24"/>
-                      <w:szCs w:val="24"/>
-                    </w:rPr>
-                    <m:t>2</m:t>
+                    <m:t>3+2</m:t>
+                  </m:r>
+                </m:e>
+                <m:e>
+                  <m:r>
+                    <w:rPr>
+                      <w:rFonts w:ascii="Cambria Math" w:hAnsi="Cambria Math" w:cs="Cambria Math"/>
+                      <w:sz w:val="24"/>
+                      <w:szCs w:val="24"/>
+                    </w:rPr>
+                    <m:t>-1+2</m:t>
                   </m:r>
                 </m:e>
               </m:eqArr>
@@ -21972,15 +19914,7 @@
                       <w:sz w:val="24"/>
                       <w:szCs w:val="24"/>
                     </w:rPr>
-                    <m:t xml:space="preserve"> </m:t>
-                  </m:r>
-                  <m:r>
-                    <w:rPr>
-                      <w:rFonts w:ascii="Cambria Math" w:hAnsi="Cambria Math" w:cs="Cambria Math"/>
-                      <w:sz w:val="24"/>
-                      <w:szCs w:val="24"/>
-                    </w:rPr>
-                    <m:t>b</m:t>
+                    <m:t xml:space="preserve"> b</m:t>
                   </m:r>
                 </m:e>
               </m:groupChr>
@@ -22000,15 +19934,7 @@
               <w:sz w:val="24"/>
               <w:szCs w:val="24"/>
             </w:rPr>
-            <m:t>=</m:t>
-          </m:r>
-          <m:r>
-            <w:rPr>
-              <w:rFonts w:ascii="Cambria Math" w:hAnsi="Cambria Math" w:cs="Cambria Math"/>
-              <w:sz w:val="24"/>
-              <w:szCs w:val="24"/>
-            </w:rPr>
-            <m:t>(5,1)</m:t>
+            <m:t>=(5,1)</m:t>
           </m:r>
         </m:oMath>
       </m:oMathPara>
@@ -22079,15 +20005,7 @@
                     <w:sz w:val="24"/>
                     <w:szCs w:val="24"/>
                   </w:rPr>
-                  <m:t>b</m:t>
-                </m:r>
-                <m:r>
-                  <w:rPr>
-                    <w:rFonts w:ascii="Cambria Math" w:hAnsi="Cambria Math" w:cs="Cambria Math"/>
-                    <w:sz w:val="24"/>
-                    <w:szCs w:val="24"/>
-                  </w:rPr>
-                  <m:t xml:space="preserve"> </m:t>
+                  <m:t xml:space="preserve">b </m:t>
                 </m:r>
               </m:e>
             </m:groupChr>
@@ -22199,15 +20117,7 @@
                   <w:sz w:val="24"/>
                   <w:szCs w:val="24"/>
                 </w:rPr>
-                <m:t>b</m:t>
-              </m:r>
-              <m:r>
-                <w:rPr>
-                  <w:rFonts w:ascii="Cambria Math" w:hAnsi="Cambria Math" w:cs="Cambria Math"/>
-                  <w:sz w:val="24"/>
-                  <w:szCs w:val="24"/>
-                </w:rPr>
-                <m:t xml:space="preserve"> </m:t>
+                <m:t xml:space="preserve">b </m:t>
               </m:r>
             </m:e>
           </m:groupChr>
@@ -22258,15 +20168,7 @@
                       <w:sz w:val="24"/>
                       <w:szCs w:val="24"/>
                     </w:rPr>
-                    <m:t xml:space="preserve"> </m:t>
-                  </m:r>
-                  <m:r>
-                    <w:rPr>
-                      <w:rFonts w:ascii="Cambria Math" w:hAnsi="Cambria Math" w:cs="Cambria Math"/>
-                      <w:sz w:val="24"/>
-                      <w:szCs w:val="24"/>
-                    </w:rPr>
-                    <m:t>a</m:t>
+                    <m:t xml:space="preserve"> a</m:t>
                   </m:r>
                 </m:e>
               </m:groupChr>
@@ -22511,15 +20413,7 @@
                       <w:sz w:val="24"/>
                       <w:szCs w:val="24"/>
                     </w:rPr>
-                    <m:t>-2-</m:t>
-                  </m:r>
-                  <m:r>
-                    <w:rPr>
-                      <w:rFonts w:ascii="Cambria Math" w:hAnsi="Cambria Math" w:cs="Cambria Math"/>
-                      <w:sz w:val="24"/>
-                      <w:szCs w:val="24"/>
-                    </w:rPr>
-                    <m:t>(-1)</m:t>
+                    <m:t>-2-(-1)</m:t>
                   </m:r>
                 </m:e>
               </m:eqArr>
@@ -22915,15 +20809,7 @@
                   <w:sz w:val="24"/>
                   <w:szCs w:val="24"/>
                 </w:rPr>
-                <m:t>b</m:t>
-              </m:r>
-              <m:r>
-                <w:rPr>
-                  <w:rFonts w:ascii="Cambria Math" w:hAnsi="Cambria Math" w:cs="Cambria Math"/>
-                  <w:sz w:val="24"/>
-                  <w:szCs w:val="24"/>
-                </w:rPr>
-                <m:t xml:space="preserve"> </m:t>
+                <m:t xml:space="preserve">b </m:t>
               </m:r>
             </m:e>
           </m:groupChr>
@@ -22994,39 +20880,7 @@
               <w:sz w:val="24"/>
               <w:szCs w:val="24"/>
             </w:rPr>
-            <m:t>=(</m:t>
-          </m:r>
-          <m:r>
-            <w:rPr>
-              <w:rFonts w:ascii="Cambria Math" w:hAnsi="Cambria Math" w:cs="Cambria Math"/>
-              <w:sz w:val="24"/>
-              <w:szCs w:val="24"/>
-            </w:rPr>
-            <m:t>-</m:t>
-          </m:r>
-          <m:r>
-            <w:rPr>
-              <w:rFonts w:ascii="Cambria Math" w:hAnsi="Cambria Math" w:cs="Cambria Math"/>
-              <w:sz w:val="24"/>
-              <w:szCs w:val="24"/>
-            </w:rPr>
-            <m:t>5,</m:t>
-          </m:r>
-          <m:r>
-            <w:rPr>
-              <w:rFonts w:ascii="Cambria Math" w:hAnsi="Cambria Math" w:cs="Cambria Math"/>
-              <w:sz w:val="24"/>
-              <w:szCs w:val="24"/>
-            </w:rPr>
-            <m:t>-</m:t>
-          </m:r>
-          <m:r>
-            <w:rPr>
-              <w:rFonts w:ascii="Cambria Math" w:hAnsi="Cambria Math" w:cs="Cambria Math"/>
-              <w:sz w:val="24"/>
-              <w:szCs w:val="24"/>
-            </w:rPr>
-            <m:t>1)</m:t>
+            <m:t>=(-5,-1)</m:t>
           </m:r>
         </m:oMath>
       </m:oMathPara>
@@ -23167,15 +21021,7 @@
                     <w:sz w:val="24"/>
                     <w:szCs w:val="24"/>
                   </w:rPr>
-                  <m:t xml:space="preserve"> c</m:t>
-                </m:r>
-                <m:r>
-                  <w:rPr>
-                    <w:rFonts w:ascii="Cambria Math" w:hAnsi="Cambria Math" w:cs="Cambria Math"/>
-                    <w:sz w:val="24"/>
-                    <w:szCs w:val="24"/>
-                  </w:rPr>
-                  <m:t xml:space="preserve"> </m:t>
+                  <m:t xml:space="preserve"> c </m:t>
                 </m:r>
               </m:e>
             </m:groupChr>
@@ -23224,15 +21070,7 @@
                   <w:sz w:val="24"/>
                   <w:szCs w:val="24"/>
                 </w:rPr>
-                <m:t>a</m:t>
-              </m:r>
-              <m:r>
-                <w:rPr>
-                  <w:rFonts w:ascii="Cambria Math" w:hAnsi="Cambria Math" w:cs="Cambria Math"/>
-                  <w:sz w:val="24"/>
-                  <w:szCs w:val="24"/>
-                </w:rPr>
-                <m:t xml:space="preserve"> </m:t>
+                <m:t xml:space="preserve">a </m:t>
               </m:r>
             </m:e>
           </m:groupChr>
@@ -23283,15 +21121,7 @@
                       <w:sz w:val="24"/>
                       <w:szCs w:val="24"/>
                     </w:rPr>
-                    <m:t xml:space="preserve"> </m:t>
-                  </m:r>
-                  <m:r>
-                    <w:rPr>
-                      <w:rFonts w:ascii="Cambria Math" w:hAnsi="Cambria Math" w:cs="Cambria Math"/>
-                      <w:sz w:val="24"/>
-                      <w:szCs w:val="24"/>
-                    </w:rPr>
-                    <m:t>c</m:t>
+                    <m:t xml:space="preserve"> c</m:t>
                   </m:r>
                 </m:e>
               </m:groupChr>
@@ -23331,23 +21161,7 @@
                   <w:sz w:val="24"/>
                   <w:szCs w:val="24"/>
                 </w:rPr>
-                <m:t>3</m:t>
-              </m:r>
-              <m:r>
-                <w:rPr>
-                  <w:rFonts w:ascii="Cambria Math" w:hAnsi="Cambria Math" w:cs="Cambria Math"/>
-                  <w:sz w:val="24"/>
-                  <w:szCs w:val="24"/>
-                </w:rPr>
-                <m:t>,-</m:t>
-              </m:r>
-              <m:r>
-                <w:rPr>
-                  <w:rFonts w:ascii="Cambria Math" w:hAnsi="Cambria Math" w:cs="Cambria Math"/>
-                  <w:sz w:val="24"/>
-                  <w:szCs w:val="24"/>
-                </w:rPr>
-                <m:t>1</m:t>
+                <m:t>3,-1</m:t>
               </m:r>
             </m:e>
           </m:d>
@@ -23377,15 +21191,7 @@
                   <w:sz w:val="24"/>
                   <w:szCs w:val="24"/>
                 </w:rPr>
-                <m:t>-</m:t>
-              </m:r>
-              <m:r>
-                <w:rPr>
-                  <w:rFonts w:ascii="Cambria Math" w:hAnsi="Cambria Math" w:cs="Cambria Math"/>
-                  <w:sz w:val="24"/>
-                  <w:szCs w:val="24"/>
-                </w:rPr>
-                <m:t>3,-1</m:t>
+                <m:t>-3,-1</m:t>
               </m:r>
             </m:e>
           </m:d>
@@ -23448,15 +21254,7 @@
                       <w:sz w:val="24"/>
                       <w:szCs w:val="24"/>
                     </w:rPr>
-                    <m:t>-</m:t>
-                  </m:r>
-                  <m:r>
-                    <w:rPr>
-                      <w:rFonts w:ascii="Cambria Math" w:hAnsi="Cambria Math" w:cs="Cambria Math"/>
-                      <w:sz w:val="24"/>
-                      <w:szCs w:val="24"/>
-                    </w:rPr>
-                    <m:t>1</m:t>
+                    <m:t>-1</m:t>
                   </m:r>
                 </m:e>
               </m:eqArr>
@@ -23502,15 +21300,7 @@
                       <w:sz w:val="24"/>
                       <w:szCs w:val="24"/>
                     </w:rPr>
-                    <m:t>-</m:t>
-                  </m:r>
-                  <m:r>
-                    <w:rPr>
-                      <w:rFonts w:ascii="Cambria Math" w:hAnsi="Cambria Math" w:cs="Cambria Math"/>
-                      <w:sz w:val="24"/>
-                      <w:szCs w:val="24"/>
-                    </w:rPr>
-                    <m:t>3</m:t>
+                    <m:t>-3</m:t>
                   </m:r>
                 </m:e>
                 <m:e>
@@ -23566,49 +21356,33 @@
                       <w:sz w:val="24"/>
                       <w:szCs w:val="24"/>
                     </w:rPr>
-                    <m:t>3+(</m:t>
-                  </m:r>
-                  <m:r>
-                    <w:rPr>
-                      <w:rFonts w:ascii="Cambria Math" w:hAnsi="Cambria Math" w:cs="Cambria Math"/>
-                      <w:sz w:val="24"/>
-                      <w:szCs w:val="24"/>
-                    </w:rPr>
-                    <m:t>-3</m:t>
-                  </m:r>
-                  <m:r>
-                    <w:rPr>
-                      <w:rFonts w:ascii="Cambria Math" w:hAnsi="Cambria Math" w:cs="Cambria Math"/>
-                      <w:sz w:val="24"/>
-                      <w:szCs w:val="24"/>
-                    </w:rPr>
-                    <m:t>)</m:t>
-                  </m:r>
-                </m:e>
-                <m:e>
-                  <m:r>
-                    <w:rPr>
-                      <w:rFonts w:ascii="Cambria Math" w:hAnsi="Cambria Math" w:cs="Cambria Math"/>
-                      <w:sz w:val="24"/>
-                      <w:szCs w:val="24"/>
-                    </w:rPr>
-                    <m:t>-</m:t>
-                  </m:r>
-                  <m:r>
-                    <w:rPr>
-                      <w:rFonts w:ascii="Cambria Math" w:hAnsi="Cambria Math" w:cs="Cambria Math"/>
-                      <w:sz w:val="24"/>
-                      <w:szCs w:val="24"/>
-                    </w:rPr>
-                    <m:t>1</m:t>
-                  </m:r>
-                  <m:r>
-                    <w:rPr>
-                      <w:rFonts w:ascii="Cambria Math" w:hAnsi="Cambria Math" w:cs="Cambria Math"/>
-                      <w:sz w:val="24"/>
-                      <w:szCs w:val="24"/>
-                    </w:rPr>
-                    <m:t>-(-1)</m:t>
+                    <m:t>3+(-3)</m:t>
+                  </m:r>
+                </m:e>
+                <m:e>
+                  <m:r>
+                    <w:rPr>
+                      <w:rFonts w:ascii="Cambria Math" w:hAnsi="Cambria Math" w:cs="Cambria Math"/>
+                      <w:sz w:val="24"/>
+                      <w:szCs w:val="24"/>
+                    </w:rPr>
+                    <m:t>-1</m:t>
+                  </m:r>
+                  <m:r>
+                    <w:rPr>
+                      <w:rFonts w:ascii="Cambria Math" w:hAnsi="Cambria Math" w:cs="Cambria Math"/>
+                      <w:sz w:val="24"/>
+                      <w:szCs w:val="24"/>
+                    </w:rPr>
+                    <m:t>+</m:t>
+                  </m:r>
+                  <m:r>
+                    <w:rPr>
+                      <w:rFonts w:ascii="Cambria Math" w:hAnsi="Cambria Math" w:cs="Cambria Math"/>
+                      <w:sz w:val="24"/>
+                      <w:szCs w:val="24"/>
+                    </w:rPr>
+                    <m:t>(-1)</m:t>
                   </m:r>
                 </m:e>
               </m:eqArr>
@@ -23775,18 +21549,18 @@
                       <w:sz w:val="24"/>
                       <w:szCs w:val="24"/>
                     </w:rPr>
-                    <m:t>3</m:t>
-                  </m:r>
-                  <m:r>
-                    <w:rPr>
-                      <w:rFonts w:ascii="Cambria Math" w:hAnsi="Cambria Math" w:cs="Cambria Math"/>
-                      <w:sz w:val="24"/>
-                      <w:szCs w:val="24"/>
-                    </w:rPr>
-                    <m:t>-3</m:t>
-                  </m:r>
-                </m:e>
-                <m:e>
+                    <m:t>3-3</m:t>
+                  </m:r>
+                </m:e>
+                <m:e>
+                  <m:r>
+                    <w:rPr>
+                      <w:rFonts w:ascii="Cambria Math" w:hAnsi="Cambria Math" w:cs="Cambria Math"/>
+                      <w:sz w:val="24"/>
+                      <w:szCs w:val="24"/>
+                    </w:rPr>
+                    <m:t>-1</m:t>
+                  </m:r>
                   <m:r>
                     <w:rPr>
                       <w:rFonts w:ascii="Cambria Math" w:hAnsi="Cambria Math" w:cs="Cambria Math"/>
@@ -23802,14 +21576,6 @@
                       <w:szCs w:val="24"/>
                     </w:rPr>
                     <m:t>1</m:t>
-                  </m:r>
-                  <m:r>
-                    <w:rPr>
-                      <w:rFonts w:ascii="Cambria Math" w:hAnsi="Cambria Math" w:cs="Cambria Math"/>
-                      <w:sz w:val="24"/>
-                      <w:szCs w:val="24"/>
-                    </w:rPr>
-                    <m:t>+1</m:t>
                   </m:r>
                 </m:e>
               </m:eqArr>
@@ -23986,7 +21752,7 @@
                       <w:sz w:val="24"/>
                       <w:szCs w:val="24"/>
                     </w:rPr>
-                    <m:t>0</m:t>
+                    <m:t>-2</m:t>
                   </m:r>
                 </m:e>
               </m:eqArr>
@@ -24028,15 +21794,7 @@
                   <w:sz w:val="24"/>
                   <w:szCs w:val="24"/>
                 </w:rPr>
-                <m:t>a</m:t>
-              </m:r>
-              <m:r>
-                <w:rPr>
-                  <w:rFonts w:ascii="Cambria Math" w:hAnsi="Cambria Math" w:cs="Cambria Math"/>
-                  <w:sz w:val="24"/>
-                  <w:szCs w:val="24"/>
-                </w:rPr>
-                <m:t xml:space="preserve"> </m:t>
+                <m:t xml:space="preserve">a </m:t>
               </m:r>
             </m:e>
           </m:groupChr>
@@ -24107,31 +21865,15 @@
               <w:sz w:val="24"/>
               <w:szCs w:val="24"/>
             </w:rPr>
-            <m:t>=(</m:t>
-          </m:r>
-          <m:r>
-            <w:rPr>
-              <w:rFonts w:ascii="Cambria Math" w:hAnsi="Cambria Math" w:cs="Cambria Math"/>
-              <w:sz w:val="24"/>
-              <w:szCs w:val="24"/>
-            </w:rPr>
-            <m:t>0</m:t>
-          </m:r>
-          <m:r>
-            <w:rPr>
-              <w:rFonts w:ascii="Cambria Math" w:hAnsi="Cambria Math" w:cs="Cambria Math"/>
-              <w:sz w:val="24"/>
-              <w:szCs w:val="24"/>
-            </w:rPr>
-            <m:t>,</m:t>
-          </m:r>
-          <m:r>
-            <w:rPr>
-              <w:rFonts w:ascii="Cambria Math" w:hAnsi="Cambria Math" w:cs="Cambria Math"/>
-              <w:sz w:val="24"/>
-              <w:szCs w:val="24"/>
-            </w:rPr>
-            <m:t>0</m:t>
+            <m:t>=(0,</m:t>
+          </m:r>
+          <m:r>
+            <w:rPr>
+              <w:rFonts w:ascii="Cambria Math" w:hAnsi="Cambria Math" w:cs="Cambria Math"/>
+              <w:sz w:val="24"/>
+              <w:szCs w:val="24"/>
+            </w:rPr>
+            <m:t>-2</m:t>
           </m:r>
           <m:r>
             <w:rPr>

</xml_diff>

<commit_message>
Se añadieron los graficos del punto 2 y 6
</commit_message>
<xml_diff>
--- a/Planeamientos y dinamicas de videojuegos TP1.docx
+++ b/Planeamientos y dinamicas de videojuegos TP1.docx
@@ -2662,6 +2662,60 @@
           <w:rFonts w:ascii="Cambria Math" w:eastAsiaTheme="minorEastAsia" w:hAnsi="Cambria Math" w:cs="Cambria Math"/>
         </w:rPr>
       </w:pPr>
+      <w:r>
+        <w:rPr>
+          <w:noProof/>
+        </w:rPr>
+        <w:drawing>
+          <wp:anchor distT="0" distB="0" distL="114300" distR="114300" simplePos="0" relativeHeight="251660288" behindDoc="1" locked="0" layoutInCell="1" allowOverlap="1" wp14:anchorId="66D51F12" wp14:editId="11E85D60">
+            <wp:simplePos x="0" y="0"/>
+            <wp:positionH relativeFrom="page">
+              <wp:align>right</wp:align>
+            </wp:positionH>
+            <wp:positionV relativeFrom="paragraph">
+              <wp:posOffset>678300</wp:posOffset>
+            </wp:positionV>
+            <wp:extent cx="5400040" cy="3181985"/>
+            <wp:effectExtent l="0" t="0" r="0" b="0"/>
+            <wp:wrapNone/>
+            <wp:docPr id="2" name="Imagen 2"/>
+            <wp:cNvGraphicFramePr>
+              <a:graphicFrameLocks xmlns:a="http://schemas.openxmlformats.org/drawingml/2006/main" noChangeAspect="1"/>
+            </wp:cNvGraphicFramePr>
+            <a:graphic xmlns:a="http://schemas.openxmlformats.org/drawingml/2006/main">
+              <a:graphicData uri="http://schemas.openxmlformats.org/drawingml/2006/picture">
+                <pic:pic xmlns:pic="http://schemas.openxmlformats.org/drawingml/2006/picture">
+                  <pic:nvPicPr>
+                    <pic:cNvPr id="1" name=""/>
+                    <pic:cNvPicPr/>
+                  </pic:nvPicPr>
+                  <pic:blipFill>
+                    <a:blip r:embed="rId9">
+                      <a:extLst>
+                        <a:ext uri="{28A0092B-C50C-407E-A947-70E740481C1C}">
+                          <a14:useLocalDpi xmlns:a14="http://schemas.microsoft.com/office/drawing/2010/main" val="0"/>
+                        </a:ext>
+                      </a:extLst>
+                    </a:blip>
+                    <a:stretch>
+                      <a:fillRect/>
+                    </a:stretch>
+                  </pic:blipFill>
+                  <pic:spPr>
+                    <a:xfrm>
+                      <a:off x="0" y="0"/>
+                      <a:ext cx="5400040" cy="3181985"/>
+                    </a:xfrm>
+                    <a:prstGeom prst="rect">
+                      <a:avLst/>
+                    </a:prstGeom>
+                  </pic:spPr>
+                </pic:pic>
+              </a:graphicData>
+            </a:graphic>
+          </wp:anchor>
+        </w:drawing>
+      </w:r>
     </w:p>
     <w:p>
       <w:pPr>
@@ -2847,206 +2901,207 @@
           <w:szCs w:val="24"/>
         </w:rPr>
       </w:pPr>
-      <m:oMathPara>
-        <m:oMathParaPr>
-          <m:jc m:val="left"/>
-        </m:oMathParaPr>
-        <m:oMath>
-          <m:box>
-            <m:boxPr>
-              <m:opEmu m:val="1"/>
-              <m:ctrlPr>
-                <w:rPr>
-                  <w:rFonts w:ascii="Cambria Math" w:hAnsi="Cambria Math" w:cs="Cambria Math"/>
-                  <w:sz w:val="24"/>
-                  <w:szCs w:val="24"/>
-                </w:rPr>
-              </m:ctrlPr>
-            </m:boxPr>
-            <m:e>
-              <m:groupChr>
-                <m:groupChrPr>
-                  <m:chr m:val="→"/>
-                  <m:pos m:val="top"/>
-                  <m:ctrlPr>
-                    <w:rPr>
-                      <w:rFonts w:ascii="Cambria Math" w:hAnsi="Cambria Math" w:cs="Cambria Math"/>
-                      <w:sz w:val="24"/>
-                      <w:szCs w:val="24"/>
-                    </w:rPr>
-                  </m:ctrlPr>
-                </m:groupChrPr>
-                <m:e>
-                  <m:r>
-                    <w:rPr>
-                      <w:rFonts w:ascii="Cambria Math" w:hAnsi="Cambria Math" w:cs="Cambria Math"/>
-                      <w:sz w:val="24"/>
-                      <w:szCs w:val="24"/>
-                    </w:rPr>
-                    <m:t xml:space="preserve">AB </m:t>
-                  </m:r>
-                </m:e>
-              </m:groupChr>
-              <m:r>
-                <w:rPr>
-                  <w:rFonts w:ascii="Cambria Math" w:hAnsi="Cambria Math" w:cs="Cambria Math"/>
-                  <w:sz w:val="24"/>
-                  <w:szCs w:val="24"/>
-                </w:rPr>
-                <m:t xml:space="preserve"> </m:t>
-              </m:r>
-            </m:e>
-          </m:box>
-          <m:r>
-            <w:rPr>
-              <w:rFonts w:ascii="Cambria Math" w:hAnsi="Cambria Math" w:cs="Cambria Math"/>
-              <w:sz w:val="24"/>
-              <w:szCs w:val="24"/>
-            </w:rPr>
-            <m:t xml:space="preserve"> =</m:t>
-          </m:r>
-          <m:d>
-            <m:dPr>
-              <m:begChr m:val="["/>
-              <m:endChr m:val="]"/>
-              <m:ctrlPr>
-                <w:rPr>
-                  <w:rFonts w:ascii="Cambria Math" w:hAnsi="Cambria Math" w:cs="Cambria Math"/>
-                  <w:i/>
-                  <w:sz w:val="24"/>
-                  <w:szCs w:val="24"/>
-                </w:rPr>
-              </m:ctrlPr>
-            </m:dPr>
-            <m:e>
-              <m:eqArr>
-                <m:eqArrPr>
-                  <m:ctrlPr>
-                    <w:rPr>
-                      <w:rFonts w:ascii="Cambria Math" w:hAnsi="Cambria Math" w:cs="Cambria Math"/>
-                      <w:i/>
-                      <w:sz w:val="24"/>
-                      <w:szCs w:val="24"/>
-                    </w:rPr>
-                  </m:ctrlPr>
-                </m:eqArrPr>
-                <m:e>
-                  <m:r>
-                    <w:rPr>
-                      <w:rFonts w:ascii="Cambria Math" w:hAnsi="Cambria Math" w:cs="Cambria Math"/>
-                      <w:sz w:val="24"/>
-                      <w:szCs w:val="24"/>
-                    </w:rPr>
-                    <m:t>-2</m:t>
-                  </m:r>
-                </m:e>
-                <m:e>
-                  <m:r>
-                    <w:rPr>
-                      <w:rFonts w:ascii="Cambria Math" w:hAnsi="Cambria Math" w:cs="Cambria Math"/>
-                      <w:sz w:val="24"/>
-                      <w:szCs w:val="24"/>
-                    </w:rPr>
-                    <m:t>2</m:t>
-                  </m:r>
-                  <m:ctrlPr>
-                    <w:rPr>
-                      <w:rFonts w:ascii="Cambria Math" w:eastAsia="Cambria Math" w:hAnsi="Cambria Math" w:cs="Cambria Math"/>
-                      <w:i/>
-                      <w:sz w:val="24"/>
-                      <w:szCs w:val="24"/>
-                    </w:rPr>
-                  </m:ctrlPr>
-                </m:e>
-                <m:e>
-                  <m:r>
-                    <w:rPr>
-                      <w:rFonts w:ascii="Cambria Math" w:eastAsia="Cambria Math" w:hAnsi="Cambria Math" w:cs="Cambria Math"/>
-                      <w:sz w:val="24"/>
-                      <w:szCs w:val="24"/>
-                    </w:rPr>
-                    <m:t>4</m:t>
-                  </m:r>
-                </m:e>
-              </m:eqArr>
-            </m:e>
-          </m:d>
-          <m:r>
-            <w:rPr>
-              <w:rFonts w:ascii="Cambria Math" w:hAnsi="Cambria Math" w:cs="Cambria Math"/>
-              <w:sz w:val="24"/>
-              <w:szCs w:val="24"/>
-            </w:rPr>
-            <m:t>-</m:t>
-          </m:r>
-          <m:d>
-            <m:dPr>
-              <m:begChr m:val="["/>
-              <m:endChr m:val="]"/>
-              <m:ctrlPr>
-                <w:rPr>
-                  <w:rFonts w:ascii="Cambria Math" w:hAnsi="Cambria Math" w:cs="Cambria Math"/>
-                  <w:i/>
-                  <w:sz w:val="24"/>
-                  <w:szCs w:val="24"/>
-                </w:rPr>
-              </m:ctrlPr>
-            </m:dPr>
-            <m:e>
-              <m:eqArr>
-                <m:eqArrPr>
-                  <m:ctrlPr>
-                    <w:rPr>
-                      <w:rFonts w:ascii="Cambria Math" w:hAnsi="Cambria Math" w:cs="Cambria Math"/>
-                      <w:i/>
-                      <w:sz w:val="24"/>
-                      <w:szCs w:val="24"/>
-                    </w:rPr>
-                  </m:ctrlPr>
-                </m:eqArrPr>
-                <m:e>
-                  <m:r>
-                    <w:rPr>
-                      <w:rFonts w:ascii="Cambria Math" w:hAnsi="Cambria Math" w:cs="Cambria Math"/>
-                      <w:sz w:val="24"/>
-                      <w:szCs w:val="24"/>
-                    </w:rPr>
-                    <m:t>1</m:t>
-                  </m:r>
-                </m:e>
-                <m:e>
-                  <m:r>
-                    <w:rPr>
-                      <w:rFonts w:ascii="Cambria Math" w:hAnsi="Cambria Math" w:cs="Cambria Math"/>
-                      <w:sz w:val="24"/>
-                      <w:szCs w:val="24"/>
-                    </w:rPr>
-                    <m:t>2</m:t>
-                  </m:r>
-                  <m:ctrlPr>
-                    <w:rPr>
-                      <w:rFonts w:ascii="Cambria Math" w:eastAsia="Cambria Math" w:hAnsi="Cambria Math" w:cs="Cambria Math"/>
-                      <w:i/>
-                      <w:sz w:val="24"/>
-                      <w:szCs w:val="24"/>
-                    </w:rPr>
-                  </m:ctrlPr>
-                </m:e>
-                <m:e>
-                  <m:r>
-                    <w:rPr>
-                      <w:rFonts w:ascii="Cambria Math" w:eastAsia="Cambria Math" w:hAnsi="Cambria Math" w:cs="Cambria Math"/>
-                      <w:sz w:val="24"/>
-                      <w:szCs w:val="24"/>
-                    </w:rPr>
-                    <m:t>3</m:t>
-                  </m:r>
-                </m:e>
-              </m:eqArr>
-            </m:e>
-          </m:d>
-        </m:oMath>
-      </m:oMathPara>
+      <m:oMath>
+        <m:box>
+          <m:boxPr>
+            <m:opEmu m:val="1"/>
+            <m:ctrlPr>
+              <w:rPr>
+                <w:rFonts w:ascii="Cambria Math" w:hAnsi="Cambria Math" w:cs="Cambria Math"/>
+                <w:sz w:val="24"/>
+                <w:szCs w:val="24"/>
+              </w:rPr>
+            </m:ctrlPr>
+          </m:boxPr>
+          <m:e>
+            <m:groupChr>
+              <m:groupChrPr>
+                <m:chr m:val="→"/>
+                <m:pos m:val="top"/>
+                <m:ctrlPr>
+                  <w:rPr>
+                    <w:rFonts w:ascii="Cambria Math" w:hAnsi="Cambria Math" w:cs="Cambria Math"/>
+                    <w:sz w:val="24"/>
+                    <w:szCs w:val="24"/>
+                  </w:rPr>
+                </m:ctrlPr>
+              </m:groupChrPr>
+              <m:e>
+                <m:r>
+                  <w:rPr>
+                    <w:rFonts w:ascii="Cambria Math" w:hAnsi="Cambria Math" w:cs="Cambria Math"/>
+                    <w:sz w:val="24"/>
+                    <w:szCs w:val="24"/>
+                  </w:rPr>
+                  <m:t xml:space="preserve">AB </m:t>
+                </m:r>
+              </m:e>
+            </m:groupChr>
+            <m:r>
+              <w:rPr>
+                <w:rFonts w:ascii="Cambria Math" w:hAnsi="Cambria Math" w:cs="Cambria Math"/>
+                <w:sz w:val="24"/>
+                <w:szCs w:val="24"/>
+              </w:rPr>
+              <m:t xml:space="preserve"> </m:t>
+            </m:r>
+          </m:e>
+        </m:box>
+        <m:r>
+          <w:rPr>
+            <w:rFonts w:ascii="Cambria Math" w:hAnsi="Cambria Math" w:cs="Cambria Math"/>
+            <w:sz w:val="24"/>
+            <w:szCs w:val="24"/>
+          </w:rPr>
+          <m:t xml:space="preserve"> =</m:t>
+        </m:r>
+        <m:d>
+          <m:dPr>
+            <m:begChr m:val="["/>
+            <m:endChr m:val="]"/>
+            <m:ctrlPr>
+              <w:rPr>
+                <w:rFonts w:ascii="Cambria Math" w:hAnsi="Cambria Math" w:cs="Cambria Math"/>
+                <w:i/>
+                <w:sz w:val="24"/>
+                <w:szCs w:val="24"/>
+              </w:rPr>
+            </m:ctrlPr>
+          </m:dPr>
+          <m:e>
+            <m:eqArr>
+              <m:eqArrPr>
+                <m:ctrlPr>
+                  <w:rPr>
+                    <w:rFonts w:ascii="Cambria Math" w:hAnsi="Cambria Math" w:cs="Cambria Math"/>
+                    <w:i/>
+                    <w:sz w:val="24"/>
+                    <w:szCs w:val="24"/>
+                  </w:rPr>
+                </m:ctrlPr>
+              </m:eqArrPr>
+              <m:e>
+                <m:r>
+                  <w:rPr>
+                    <w:rFonts w:ascii="Cambria Math" w:hAnsi="Cambria Math" w:cs="Cambria Math"/>
+                    <w:sz w:val="24"/>
+                    <w:szCs w:val="24"/>
+                  </w:rPr>
+                  <m:t>-2</m:t>
+                </m:r>
+              </m:e>
+              <m:e>
+                <m:r>
+                  <w:rPr>
+                    <w:rFonts w:ascii="Cambria Math" w:hAnsi="Cambria Math" w:cs="Cambria Math"/>
+                    <w:sz w:val="24"/>
+                    <w:szCs w:val="24"/>
+                  </w:rPr>
+                  <m:t>2</m:t>
+                </m:r>
+                <m:ctrlPr>
+                  <w:rPr>
+                    <w:rFonts w:ascii="Cambria Math" w:eastAsia="Cambria Math" w:hAnsi="Cambria Math" w:cs="Cambria Math"/>
+                    <w:i/>
+                    <w:sz w:val="24"/>
+                    <w:szCs w:val="24"/>
+                  </w:rPr>
+                </m:ctrlPr>
+              </m:e>
+              <m:e>
+                <m:r>
+                  <w:rPr>
+                    <w:rFonts w:ascii="Cambria Math" w:eastAsia="Cambria Math" w:hAnsi="Cambria Math" w:cs="Cambria Math"/>
+                    <w:sz w:val="24"/>
+                    <w:szCs w:val="24"/>
+                  </w:rPr>
+                  <m:t>4</m:t>
+                </m:r>
+              </m:e>
+            </m:eqArr>
+          </m:e>
+        </m:d>
+        <m:r>
+          <w:rPr>
+            <w:rFonts w:ascii="Cambria Math" w:hAnsi="Cambria Math" w:cs="Cambria Math"/>
+            <w:sz w:val="24"/>
+            <w:szCs w:val="24"/>
+          </w:rPr>
+          <m:t>-</m:t>
+        </m:r>
+        <m:d>
+          <m:dPr>
+            <m:begChr m:val="["/>
+            <m:endChr m:val="]"/>
+            <m:ctrlPr>
+              <w:rPr>
+                <w:rFonts w:ascii="Cambria Math" w:hAnsi="Cambria Math" w:cs="Cambria Math"/>
+                <w:i/>
+                <w:sz w:val="24"/>
+                <w:szCs w:val="24"/>
+              </w:rPr>
+            </m:ctrlPr>
+          </m:dPr>
+          <m:e>
+            <m:eqArr>
+              <m:eqArrPr>
+                <m:ctrlPr>
+                  <w:rPr>
+                    <w:rFonts w:ascii="Cambria Math" w:hAnsi="Cambria Math" w:cs="Cambria Math"/>
+                    <w:i/>
+                    <w:sz w:val="24"/>
+                    <w:szCs w:val="24"/>
+                  </w:rPr>
+                </m:ctrlPr>
+              </m:eqArrPr>
+              <m:e>
+                <m:r>
+                  <w:rPr>
+                    <w:rFonts w:ascii="Cambria Math" w:hAnsi="Cambria Math" w:cs="Cambria Math"/>
+                    <w:sz w:val="24"/>
+                    <w:szCs w:val="24"/>
+                  </w:rPr>
+                  <m:t>1</m:t>
+                </m:r>
+              </m:e>
+              <m:e>
+                <m:r>
+                  <w:rPr>
+                    <w:rFonts w:ascii="Cambria Math" w:hAnsi="Cambria Math" w:cs="Cambria Math"/>
+                    <w:sz w:val="24"/>
+                    <w:szCs w:val="24"/>
+                  </w:rPr>
+                  <m:t>2</m:t>
+                </m:r>
+                <m:ctrlPr>
+                  <w:rPr>
+                    <w:rFonts w:ascii="Cambria Math" w:eastAsia="Cambria Math" w:hAnsi="Cambria Math" w:cs="Cambria Math"/>
+                    <w:i/>
+                    <w:sz w:val="24"/>
+                    <w:szCs w:val="24"/>
+                  </w:rPr>
+                </m:ctrlPr>
+              </m:e>
+              <m:e>
+                <m:r>
+                  <w:rPr>
+                    <w:rFonts w:ascii="Cambria Math" w:eastAsia="Cambria Math" w:hAnsi="Cambria Math" w:cs="Cambria Math"/>
+                    <w:sz w:val="24"/>
+                    <w:szCs w:val="24"/>
+                  </w:rPr>
+                  <m:t>3</m:t>
+                </m:r>
+              </m:e>
+            </m:eqArr>
+          </m:e>
+        </m:d>
+      </m:oMath>
+      <w:r>
+        <w:rPr>
+          <w:noProof/>
+        </w:rPr>
+        <w:t xml:space="preserve"> </w:t>
+      </w:r>
     </w:p>
     <w:p>
       <w:pPr>
@@ -6836,7 +6891,7 @@
                     <pic:cNvPicPr/>
                   </pic:nvPicPr>
                   <pic:blipFill>
-                    <a:blip r:embed="rId9">
+                    <a:blip r:embed="rId10">
                       <a:extLst>
                         <a:ext uri="{28A0092B-C50C-407E-A947-70E740481C1C}">
                           <a14:useLocalDpi xmlns:a14="http://schemas.microsoft.com/office/drawing/2010/main" val="0"/>
@@ -15715,6 +15770,74 @@
       </w:pPr>
       <w:r>
         <w:rPr>
+          <w:noProof/>
+        </w:rPr>
+        <w:drawing>
+          <wp:anchor distT="0" distB="0" distL="114300" distR="114300" simplePos="0" relativeHeight="251662336" behindDoc="1" locked="0" layoutInCell="1" allowOverlap="1" wp14:anchorId="4F5A8DEA" wp14:editId="05156E37">
+            <wp:simplePos x="0" y="0"/>
+            <wp:positionH relativeFrom="margin">
+              <wp:posOffset>3206331</wp:posOffset>
+            </wp:positionH>
+            <wp:positionV relativeFrom="paragraph">
+              <wp:posOffset>3810</wp:posOffset>
+            </wp:positionV>
+            <wp:extent cx="3053715" cy="1997710"/>
+            <wp:effectExtent l="0" t="0" r="0" b="2540"/>
+            <wp:wrapTight wrapText="bothSides">
+              <wp:wrapPolygon edited="0">
+                <wp:start x="0" y="0"/>
+                <wp:lineTo x="0" y="21421"/>
+                <wp:lineTo x="21425" y="21421"/>
+                <wp:lineTo x="21425" y="0"/>
+                <wp:lineTo x="0" y="0"/>
+              </wp:wrapPolygon>
+            </wp:wrapTight>
+            <wp:docPr id="5" name="Imagen 5"/>
+            <wp:cNvGraphicFramePr>
+              <a:graphicFrameLocks xmlns:a="http://schemas.openxmlformats.org/drawingml/2006/main" noChangeAspect="1"/>
+            </wp:cNvGraphicFramePr>
+            <a:graphic xmlns:a="http://schemas.openxmlformats.org/drawingml/2006/main">
+              <a:graphicData uri="http://schemas.openxmlformats.org/drawingml/2006/picture">
+                <pic:pic xmlns:pic="http://schemas.openxmlformats.org/drawingml/2006/picture">
+                  <pic:nvPicPr>
+                    <pic:cNvPr id="1" name=""/>
+                    <pic:cNvPicPr/>
+                  </pic:nvPicPr>
+                  <pic:blipFill>
+                    <a:blip r:embed="rId11" cstate="print">
+                      <a:extLst>
+                        <a:ext uri="{28A0092B-C50C-407E-A947-70E740481C1C}">
+                          <a14:useLocalDpi xmlns:a14="http://schemas.microsoft.com/office/drawing/2010/main" val="0"/>
+                        </a:ext>
+                      </a:extLst>
+                    </a:blip>
+                    <a:stretch>
+                      <a:fillRect/>
+                    </a:stretch>
+                  </pic:blipFill>
+                  <pic:spPr>
+                    <a:xfrm>
+                      <a:off x="0" y="0"/>
+                      <a:ext cx="3053715" cy="1997710"/>
+                    </a:xfrm>
+                    <a:prstGeom prst="rect">
+                      <a:avLst/>
+                    </a:prstGeom>
+                  </pic:spPr>
+                </pic:pic>
+              </a:graphicData>
+            </a:graphic>
+            <wp14:sizeRelH relativeFrom="margin">
+              <wp14:pctWidth>0</wp14:pctWidth>
+            </wp14:sizeRelH>
+            <wp14:sizeRelV relativeFrom="margin">
+              <wp14:pctHeight>0</wp14:pctHeight>
+            </wp14:sizeRelV>
+          </wp:anchor>
+        </w:drawing>
+      </w:r>
+      <w:r>
+        <w:rPr>
           <w:rFonts w:ascii="Cambria Math" w:eastAsiaTheme="minorEastAsia" w:hAnsi="Cambria Math" w:cs="Cambria Math"/>
           <w:sz w:val="24"/>
           <w:szCs w:val="24"/>
@@ -16362,6 +16485,66 @@
           <w:szCs w:val="24"/>
         </w:rPr>
       </w:pPr>
+      <w:r>
+        <w:rPr>
+          <w:noProof/>
+        </w:rPr>
+        <w:drawing>
+          <wp:anchor distT="0" distB="0" distL="114300" distR="114300" simplePos="0" relativeHeight="251661312" behindDoc="1" locked="0" layoutInCell="1" allowOverlap="1" wp14:anchorId="1B5AE61C" wp14:editId="5BBB9C81">
+            <wp:simplePos x="0" y="0"/>
+            <wp:positionH relativeFrom="margin">
+              <wp:posOffset>2473301</wp:posOffset>
+            </wp:positionH>
+            <wp:positionV relativeFrom="paragraph">
+              <wp:posOffset>305063</wp:posOffset>
+            </wp:positionV>
+            <wp:extent cx="3616816" cy="2103571"/>
+            <wp:effectExtent l="0" t="0" r="3175" b="0"/>
+            <wp:wrapNone/>
+            <wp:docPr id="4" name="Imagen 4"/>
+            <wp:cNvGraphicFramePr>
+              <a:graphicFrameLocks xmlns:a="http://schemas.openxmlformats.org/drawingml/2006/main" noChangeAspect="1"/>
+            </wp:cNvGraphicFramePr>
+            <a:graphic xmlns:a="http://schemas.openxmlformats.org/drawingml/2006/main">
+              <a:graphicData uri="http://schemas.openxmlformats.org/drawingml/2006/picture">
+                <pic:pic xmlns:pic="http://schemas.openxmlformats.org/drawingml/2006/picture">
+                  <pic:nvPicPr>
+                    <pic:cNvPr id="1" name=""/>
+                    <pic:cNvPicPr/>
+                  </pic:nvPicPr>
+                  <pic:blipFill>
+                    <a:blip r:embed="rId12" cstate="print">
+                      <a:extLst>
+                        <a:ext uri="{28A0092B-C50C-407E-A947-70E740481C1C}">
+                          <a14:useLocalDpi xmlns:a14="http://schemas.microsoft.com/office/drawing/2010/main" val="0"/>
+                        </a:ext>
+                      </a:extLst>
+                    </a:blip>
+                    <a:stretch>
+                      <a:fillRect/>
+                    </a:stretch>
+                  </pic:blipFill>
+                  <pic:spPr>
+                    <a:xfrm>
+                      <a:off x="0" y="0"/>
+                      <a:ext cx="3616816" cy="2103571"/>
+                    </a:xfrm>
+                    <a:prstGeom prst="rect">
+                      <a:avLst/>
+                    </a:prstGeom>
+                  </pic:spPr>
+                </pic:pic>
+              </a:graphicData>
+            </a:graphic>
+            <wp14:sizeRelH relativeFrom="margin">
+              <wp14:pctWidth>0</wp14:pctWidth>
+            </wp14:sizeRelH>
+            <wp14:sizeRelV relativeFrom="margin">
+              <wp14:pctHeight>0</wp14:pctHeight>
+            </wp14:sizeRelV>
+          </wp:anchor>
+        </w:drawing>
+      </w:r>
     </w:p>
     <w:p>
       <w:pPr>
@@ -21366,23 +21549,7 @@
                       <w:sz w:val="24"/>
                       <w:szCs w:val="24"/>
                     </w:rPr>
-                    <m:t>-1</m:t>
-                  </m:r>
-                  <m:r>
-                    <w:rPr>
-                      <w:rFonts w:ascii="Cambria Math" w:hAnsi="Cambria Math" w:cs="Cambria Math"/>
-                      <w:sz w:val="24"/>
-                      <w:szCs w:val="24"/>
-                    </w:rPr>
-                    <m:t>+</m:t>
-                  </m:r>
-                  <m:r>
-                    <w:rPr>
-                      <w:rFonts w:ascii="Cambria Math" w:hAnsi="Cambria Math" w:cs="Cambria Math"/>
-                      <w:sz w:val="24"/>
-                      <w:szCs w:val="24"/>
-                    </w:rPr>
-                    <m:t>(-1)</m:t>
+                    <m:t>-1+(-1)</m:t>
                   </m:r>
                 </m:e>
               </m:eqArr>
@@ -21559,23 +21726,7 @@
                       <w:sz w:val="24"/>
                       <w:szCs w:val="24"/>
                     </w:rPr>
-                    <m:t>-1</m:t>
-                  </m:r>
-                  <m:r>
-                    <w:rPr>
-                      <w:rFonts w:ascii="Cambria Math" w:hAnsi="Cambria Math" w:cs="Cambria Math"/>
-                      <w:sz w:val="24"/>
-                      <w:szCs w:val="24"/>
-                    </w:rPr>
-                    <m:t>-</m:t>
-                  </m:r>
-                  <m:r>
-                    <w:rPr>
-                      <w:rFonts w:ascii="Cambria Math" w:hAnsi="Cambria Math" w:cs="Cambria Math"/>
-                      <w:sz w:val="24"/>
-                      <w:szCs w:val="24"/>
-                    </w:rPr>
-                    <m:t>1</m:t>
+                    <m:t>-1-1</m:t>
                   </m:r>
                 </m:e>
               </m:eqArr>
@@ -21865,23 +22016,7 @@
               <w:sz w:val="24"/>
               <w:szCs w:val="24"/>
             </w:rPr>
-            <m:t>=(0,</m:t>
-          </m:r>
-          <m:r>
-            <w:rPr>
-              <w:rFonts w:ascii="Cambria Math" w:hAnsi="Cambria Math" w:cs="Cambria Math"/>
-              <w:sz w:val="24"/>
-              <w:szCs w:val="24"/>
-            </w:rPr>
-            <m:t>-2</m:t>
-          </m:r>
-          <m:r>
-            <w:rPr>
-              <w:rFonts w:ascii="Cambria Math" w:hAnsi="Cambria Math" w:cs="Cambria Math"/>
-              <w:sz w:val="24"/>
-              <w:szCs w:val="24"/>
-            </w:rPr>
-            <m:t>)</m:t>
+            <m:t>=(0,-2)</m:t>
           </m:r>
         </m:oMath>
       </m:oMathPara>

</xml_diff>

<commit_message>
se añadio clase Escenario
se añadio la clase Escenario y se la inicializo en el sketch principal
</commit_message>
<xml_diff>
--- a/Planeamientos y dinamicas de videojuegos TP1.docx
+++ b/Planeamientos y dinamicas de videojuegos TP1.docx
@@ -20022,105 +20022,106 @@
           <w:szCs w:val="24"/>
         </w:rPr>
       </w:pPr>
-      <m:oMathPara>
-        <m:oMathParaPr>
-          <m:jc m:val="left"/>
-        </m:oMathParaPr>
-        <m:oMath>
-          <m:groupChr>
-            <m:groupChrPr>
-              <m:chr m:val="→"/>
-              <m:pos m:val="top"/>
-              <m:ctrlPr>
-                <w:rPr>
-                  <w:rFonts w:ascii="Cambria Math" w:hAnsi="Cambria Math" w:cs="Cambria Math"/>
-                  <w:sz w:val="24"/>
-                  <w:szCs w:val="24"/>
-                </w:rPr>
-              </m:ctrlPr>
-            </m:groupChrPr>
-            <m:e>
-              <m:r>
-                <w:rPr>
-                  <w:rFonts w:ascii="Cambria Math" w:hAnsi="Cambria Math" w:cs="Cambria Math"/>
-                  <w:sz w:val="24"/>
-                  <w:szCs w:val="24"/>
-                </w:rPr>
-                <m:t xml:space="preserve">a </m:t>
-              </m:r>
-            </m:e>
-          </m:groupChr>
-          <m:r>
-            <w:rPr>
-              <w:rFonts w:ascii="Cambria Math" w:hAnsi="Cambria Math" w:cs="Cambria Math"/>
-              <w:sz w:val="24"/>
-              <w:szCs w:val="24"/>
-            </w:rPr>
-            <m:t>-</m:t>
-          </m:r>
-          <m:box>
-            <m:boxPr>
-              <m:opEmu m:val="1"/>
-              <m:ctrlPr>
-                <w:rPr>
-                  <w:rFonts w:ascii="Cambria Math" w:hAnsi="Cambria Math" w:cs="Cambria Math"/>
-                  <w:sz w:val="24"/>
-                  <w:szCs w:val="24"/>
-                </w:rPr>
-              </m:ctrlPr>
-            </m:boxPr>
-            <m:e>
-              <m:r>
-                <w:rPr>
-                  <w:rFonts w:ascii="Cambria Math" w:hAnsi="Cambria Math" w:cs="Cambria Math"/>
-                  <w:sz w:val="24"/>
-                  <w:szCs w:val="24"/>
-                </w:rPr>
-                <m:t xml:space="preserve"> </m:t>
-              </m:r>
-              <m:groupChr>
-                <m:groupChrPr>
-                  <m:chr m:val="→"/>
-                  <m:pos m:val="top"/>
-                  <m:ctrlPr>
-                    <w:rPr>
-                      <w:rFonts w:ascii="Cambria Math" w:hAnsi="Cambria Math" w:cs="Cambria Math"/>
-                      <w:sz w:val="24"/>
-                      <w:szCs w:val="24"/>
-                    </w:rPr>
-                  </m:ctrlPr>
-                </m:groupChrPr>
-                <m:e>
-                  <m:r>
-                    <w:rPr>
-                      <w:rFonts w:ascii="Cambria Math" w:hAnsi="Cambria Math" w:cs="Cambria Math"/>
-                      <w:sz w:val="24"/>
-                      <w:szCs w:val="24"/>
-                    </w:rPr>
-                    <m:t xml:space="preserve"> b</m:t>
-                  </m:r>
-                </m:e>
-              </m:groupChr>
-              <m:r>
-                <w:rPr>
-                  <w:rFonts w:ascii="Cambria Math" w:hAnsi="Cambria Math" w:cs="Cambria Math"/>
-                  <w:sz w:val="24"/>
-                  <w:szCs w:val="24"/>
-                </w:rPr>
-                <m:t xml:space="preserve"> </m:t>
-              </m:r>
-            </m:e>
-          </m:box>
-          <m:r>
-            <w:rPr>
-              <w:rFonts w:ascii="Cambria Math" w:hAnsi="Cambria Math" w:cs="Cambria Math"/>
-              <w:sz w:val="24"/>
-              <w:szCs w:val="24"/>
-            </w:rPr>
-            <m:t>=(5,1)</m:t>
-          </m:r>
-        </m:oMath>
-      </m:oMathPara>
+      <m:oMath>
+        <m:groupChr>
+          <m:groupChrPr>
+            <m:chr m:val="→"/>
+            <m:pos m:val="top"/>
+            <m:ctrlPr>
+              <w:rPr>
+                <w:rFonts w:ascii="Cambria Math" w:hAnsi="Cambria Math" w:cs="Cambria Math"/>
+                <w:sz w:val="24"/>
+                <w:szCs w:val="24"/>
+              </w:rPr>
+            </m:ctrlPr>
+          </m:groupChrPr>
+          <m:e>
+            <m:r>
+              <w:rPr>
+                <w:rFonts w:ascii="Cambria Math" w:hAnsi="Cambria Math" w:cs="Cambria Math"/>
+                <w:sz w:val="24"/>
+                <w:szCs w:val="24"/>
+              </w:rPr>
+              <m:t xml:space="preserve">a </m:t>
+            </m:r>
+          </m:e>
+        </m:groupChr>
+        <m:r>
+          <w:rPr>
+            <w:rFonts w:ascii="Cambria Math" w:hAnsi="Cambria Math" w:cs="Cambria Math"/>
+            <w:sz w:val="24"/>
+            <w:szCs w:val="24"/>
+          </w:rPr>
+          <m:t>-</m:t>
+        </m:r>
+        <m:box>
+          <m:boxPr>
+            <m:opEmu m:val="1"/>
+            <m:ctrlPr>
+              <w:rPr>
+                <w:rFonts w:ascii="Cambria Math" w:hAnsi="Cambria Math" w:cs="Cambria Math"/>
+                <w:sz w:val="24"/>
+                <w:szCs w:val="24"/>
+              </w:rPr>
+            </m:ctrlPr>
+          </m:boxPr>
+          <m:e>
+            <m:r>
+              <w:rPr>
+                <w:rFonts w:ascii="Cambria Math" w:hAnsi="Cambria Math" w:cs="Cambria Math"/>
+                <w:sz w:val="24"/>
+                <w:szCs w:val="24"/>
+              </w:rPr>
+              <m:t xml:space="preserve"> </m:t>
+            </m:r>
+            <m:groupChr>
+              <m:groupChrPr>
+                <m:chr m:val="→"/>
+                <m:pos m:val="top"/>
+                <m:ctrlPr>
+                  <w:rPr>
+                    <w:rFonts w:ascii="Cambria Math" w:hAnsi="Cambria Math" w:cs="Cambria Math"/>
+                    <w:sz w:val="24"/>
+                    <w:szCs w:val="24"/>
+                  </w:rPr>
+                </m:ctrlPr>
+              </m:groupChrPr>
+              <m:e>
+                <m:r>
+                  <w:rPr>
+                    <w:rFonts w:ascii="Cambria Math" w:hAnsi="Cambria Math" w:cs="Cambria Math"/>
+                    <w:sz w:val="24"/>
+                    <w:szCs w:val="24"/>
+                  </w:rPr>
+                  <m:t xml:space="preserve"> b</m:t>
+                </m:r>
+              </m:e>
+            </m:groupChr>
+            <m:r>
+              <w:rPr>
+                <w:rFonts w:ascii="Cambria Math" w:hAnsi="Cambria Math" w:cs="Cambria Math"/>
+                <w:sz w:val="24"/>
+                <w:szCs w:val="24"/>
+              </w:rPr>
+              <m:t xml:space="preserve"> </m:t>
+            </m:r>
+          </m:e>
+        </m:box>
+        <m:r>
+          <w:rPr>
+            <w:rFonts w:ascii="Cambria Math" w:hAnsi="Cambria Math" w:cs="Cambria Math"/>
+            <w:sz w:val="24"/>
+            <w:szCs w:val="24"/>
+          </w:rPr>
+          <m:t>=(5,1)</m:t>
+        </m:r>
+      </m:oMath>
+      <w:r>
+        <w:rPr>
+          <w:noProof/>
+        </w:rPr>
+        <w:t xml:space="preserve"> </w:t>
+      </w:r>
     </w:p>
     <w:p>
       <w:pPr>
@@ -20131,6 +20132,126 @@
           <w:szCs w:val="24"/>
         </w:rPr>
       </w:pPr>
+      <w:r>
+        <w:rPr>
+          <w:noProof/>
+        </w:rPr>
+        <w:drawing>
+          <wp:anchor distT="0" distB="0" distL="114300" distR="114300" simplePos="0" relativeHeight="251664384" behindDoc="1" locked="0" layoutInCell="1" allowOverlap="1" wp14:anchorId="5884EDE7" wp14:editId="071FE3F8">
+            <wp:simplePos x="0" y="0"/>
+            <wp:positionH relativeFrom="column">
+              <wp:posOffset>2301144</wp:posOffset>
+            </wp:positionH>
+            <wp:positionV relativeFrom="paragraph">
+              <wp:posOffset>117296</wp:posOffset>
+            </wp:positionV>
+            <wp:extent cx="3126149" cy="2544721"/>
+            <wp:effectExtent l="0" t="0" r="0" b="8255"/>
+            <wp:wrapNone/>
+            <wp:docPr id="7" name="Imagen 7"/>
+            <wp:cNvGraphicFramePr>
+              <a:graphicFrameLocks xmlns:a="http://schemas.openxmlformats.org/drawingml/2006/main" noChangeAspect="1"/>
+            </wp:cNvGraphicFramePr>
+            <a:graphic xmlns:a="http://schemas.openxmlformats.org/drawingml/2006/main">
+              <a:graphicData uri="http://schemas.openxmlformats.org/drawingml/2006/picture">
+                <pic:pic xmlns:pic="http://schemas.openxmlformats.org/drawingml/2006/picture">
+                  <pic:nvPicPr>
+                    <pic:cNvPr id="1" name=""/>
+                    <pic:cNvPicPr/>
+                  </pic:nvPicPr>
+                  <pic:blipFill>
+                    <a:blip r:embed="rId13">
+                      <a:extLst>
+                        <a:ext uri="{28A0092B-C50C-407E-A947-70E740481C1C}">
+                          <a14:useLocalDpi xmlns:a14="http://schemas.microsoft.com/office/drawing/2010/main" val="0"/>
+                        </a:ext>
+                      </a:extLst>
+                    </a:blip>
+                    <a:stretch>
+                      <a:fillRect/>
+                    </a:stretch>
+                  </pic:blipFill>
+                  <pic:spPr>
+                    <a:xfrm>
+                      <a:off x="0" y="0"/>
+                      <a:ext cx="3126149" cy="2544721"/>
+                    </a:xfrm>
+                    <a:prstGeom prst="rect">
+                      <a:avLst/>
+                    </a:prstGeom>
+                  </pic:spPr>
+                </pic:pic>
+              </a:graphicData>
+            </a:graphic>
+            <wp14:sizeRelH relativeFrom="margin">
+              <wp14:pctWidth>0</wp14:pctWidth>
+            </wp14:sizeRelH>
+            <wp14:sizeRelV relativeFrom="margin">
+              <wp14:pctHeight>0</wp14:pctHeight>
+            </wp14:sizeRelV>
+          </wp:anchor>
+        </w:drawing>
+      </w:r>
+      <w:r>
+        <w:rPr>
+          <w:noProof/>
+        </w:rPr>
+        <w:drawing>
+          <wp:anchor distT="0" distB="0" distL="114300" distR="114300" simplePos="0" relativeHeight="251663360" behindDoc="1" locked="0" layoutInCell="1" allowOverlap="1" wp14:anchorId="2F9BA286" wp14:editId="347DAEA7">
+            <wp:simplePos x="0" y="0"/>
+            <wp:positionH relativeFrom="margin">
+              <wp:posOffset>2387133</wp:posOffset>
+            </wp:positionH>
+            <wp:positionV relativeFrom="paragraph">
+              <wp:posOffset>-2360583</wp:posOffset>
+            </wp:positionV>
+            <wp:extent cx="2829464" cy="2320400"/>
+            <wp:effectExtent l="0" t="0" r="9525" b="3810"/>
+            <wp:wrapNone/>
+            <wp:docPr id="6" name="Imagen 6"/>
+            <wp:cNvGraphicFramePr>
+              <a:graphicFrameLocks xmlns:a="http://schemas.openxmlformats.org/drawingml/2006/main" noChangeAspect="1"/>
+            </wp:cNvGraphicFramePr>
+            <a:graphic xmlns:a="http://schemas.openxmlformats.org/drawingml/2006/main">
+              <a:graphicData uri="http://schemas.openxmlformats.org/drawingml/2006/picture">
+                <pic:pic xmlns:pic="http://schemas.openxmlformats.org/drawingml/2006/picture">
+                  <pic:nvPicPr>
+                    <pic:cNvPr id="1" name=""/>
+                    <pic:cNvPicPr/>
+                  </pic:nvPicPr>
+                  <pic:blipFill>
+                    <a:blip r:embed="rId14" cstate="print">
+                      <a:extLst>
+                        <a:ext uri="{28A0092B-C50C-407E-A947-70E740481C1C}">
+                          <a14:useLocalDpi xmlns:a14="http://schemas.microsoft.com/office/drawing/2010/main" val="0"/>
+                        </a:ext>
+                      </a:extLst>
+                    </a:blip>
+                    <a:stretch>
+                      <a:fillRect/>
+                    </a:stretch>
+                  </pic:blipFill>
+                  <pic:spPr>
+                    <a:xfrm>
+                      <a:off x="0" y="0"/>
+                      <a:ext cx="2829464" cy="2320400"/>
+                    </a:xfrm>
+                    <a:prstGeom prst="rect">
+                      <a:avLst/>
+                    </a:prstGeom>
+                  </pic:spPr>
+                </pic:pic>
+              </a:graphicData>
+            </a:graphic>
+            <wp14:sizeRelH relativeFrom="margin">
+              <wp14:pctWidth>0</wp14:pctWidth>
+            </wp14:sizeRelH>
+            <wp14:sizeRelV relativeFrom="margin">
+              <wp14:pctHeight>0</wp14:pctHeight>
+            </wp14:sizeRelV>
+          </wp:anchor>
+        </w:drawing>
+      </w:r>
     </w:p>
     <w:p>
       <w:pPr>
@@ -21085,6 +21206,66 @@
           <w:szCs w:val="24"/>
         </w:rPr>
       </w:pPr>
+      <w:r>
+        <w:rPr>
+          <w:noProof/>
+        </w:rPr>
+        <w:drawing>
+          <wp:anchor distT="0" distB="0" distL="114300" distR="114300" simplePos="0" relativeHeight="251665408" behindDoc="1" locked="0" layoutInCell="1" allowOverlap="1" wp14:anchorId="6F9115E4" wp14:editId="68983F7A">
+            <wp:simplePos x="0" y="0"/>
+            <wp:positionH relativeFrom="column">
+              <wp:posOffset>2378566</wp:posOffset>
+            </wp:positionH>
+            <wp:positionV relativeFrom="paragraph">
+              <wp:posOffset>10028</wp:posOffset>
+            </wp:positionV>
+            <wp:extent cx="3567571" cy="2552760"/>
+            <wp:effectExtent l="0" t="0" r="0" b="0"/>
+            <wp:wrapNone/>
+            <wp:docPr id="8" name="Imagen 8"/>
+            <wp:cNvGraphicFramePr>
+              <a:graphicFrameLocks xmlns:a="http://schemas.openxmlformats.org/drawingml/2006/main" noChangeAspect="1"/>
+            </wp:cNvGraphicFramePr>
+            <a:graphic xmlns:a="http://schemas.openxmlformats.org/drawingml/2006/main">
+              <a:graphicData uri="http://schemas.openxmlformats.org/drawingml/2006/picture">
+                <pic:pic xmlns:pic="http://schemas.openxmlformats.org/drawingml/2006/picture">
+                  <pic:nvPicPr>
+                    <pic:cNvPr id="1" name=""/>
+                    <pic:cNvPicPr/>
+                  </pic:nvPicPr>
+                  <pic:blipFill>
+                    <a:blip r:embed="rId15">
+                      <a:extLst>
+                        <a:ext uri="{28A0092B-C50C-407E-A947-70E740481C1C}">
+                          <a14:useLocalDpi xmlns:a14="http://schemas.microsoft.com/office/drawing/2010/main" val="0"/>
+                        </a:ext>
+                      </a:extLst>
+                    </a:blip>
+                    <a:stretch>
+                      <a:fillRect/>
+                    </a:stretch>
+                  </pic:blipFill>
+                  <pic:spPr>
+                    <a:xfrm>
+                      <a:off x="0" y="0"/>
+                      <a:ext cx="3567571" cy="2552760"/>
+                    </a:xfrm>
+                    <a:prstGeom prst="rect">
+                      <a:avLst/>
+                    </a:prstGeom>
+                  </pic:spPr>
+                </pic:pic>
+              </a:graphicData>
+            </a:graphic>
+            <wp14:sizeRelH relativeFrom="margin">
+              <wp14:pctWidth>0</wp14:pctWidth>
+            </wp14:sizeRelH>
+            <wp14:sizeRelV relativeFrom="margin">
+              <wp14:pctHeight>0</wp14:pctHeight>
+            </wp14:sizeRelV>
+          </wp:anchor>
+        </w:drawing>
+      </w:r>
       <w:r>
         <w:rPr>
           <w:rFonts w:ascii="Cambria Math" w:eastAsiaTheme="minorEastAsia" w:hAnsi="Cambria Math" w:cs="Cambria Math"/>

</xml_diff>

<commit_message>
Se modifico el tamaño de la imagen
</commit_message>
<xml_diff>
--- a/Planeamientos y dinamicas de videojuegos TP1.docx
+++ b/Planeamientos y dinamicas de videojuegos TP1.docx
@@ -21211,13 +21211,13 @@
           <w:noProof/>
         </w:rPr>
         <w:drawing>
-          <wp:anchor distT="0" distB="0" distL="114300" distR="114300" simplePos="0" relativeHeight="251665408" behindDoc="1" locked="0" layoutInCell="1" allowOverlap="1" wp14:anchorId="6F9115E4" wp14:editId="68983F7A">
+          <wp:anchor distT="0" distB="0" distL="114300" distR="114300" simplePos="0" relativeHeight="251665408" behindDoc="1" locked="0" layoutInCell="1" allowOverlap="1" wp14:anchorId="6F9115E4" wp14:editId="0A52A11D">
             <wp:simplePos x="0" y="0"/>
             <wp:positionH relativeFrom="column">
-              <wp:posOffset>2378566</wp:posOffset>
+              <wp:posOffset>2317690</wp:posOffset>
             </wp:positionH>
             <wp:positionV relativeFrom="paragraph">
-              <wp:posOffset>10028</wp:posOffset>
+              <wp:posOffset>9525</wp:posOffset>
             </wp:positionV>
             <wp:extent cx="3567571" cy="2552760"/>
             <wp:effectExtent l="0" t="0" r="0" b="0"/>

</xml_diff>

<commit_message>
Se agrego contenido al archivo
Se agregaron al archivo los puntos 10,11,12 con sus respectivos modelados y visualizacion de estos mismos
</commit_message>
<xml_diff>
--- a/Planeamientos y dinamicas de videojuegos TP1.docx
+++ b/Planeamientos y dinamicas de videojuegos TP1.docx
@@ -22258,6 +22258,188 @@
       </w:pPr>
       <w:r>
         <w:rPr>
+          <w:noProof/>
+        </w:rPr>
+        <w:drawing>
+          <wp:anchor distT="0" distB="0" distL="114300" distR="114300" simplePos="0" relativeHeight="251666432" behindDoc="1" locked="0" layoutInCell="1" allowOverlap="1" wp14:anchorId="4B9DFCEC" wp14:editId="0B365C1C">
+            <wp:simplePos x="0" y="0"/>
+            <wp:positionH relativeFrom="margin">
+              <wp:posOffset>-983615</wp:posOffset>
+            </wp:positionH>
+            <wp:positionV relativeFrom="paragraph">
+              <wp:posOffset>1583055</wp:posOffset>
+            </wp:positionV>
+            <wp:extent cx="3017520" cy="2917825"/>
+            <wp:effectExtent l="0" t="0" r="0" b="0"/>
+            <wp:wrapNone/>
+            <wp:docPr id="9" name="Imagen 9"/>
+            <wp:cNvGraphicFramePr>
+              <a:graphicFrameLocks xmlns:a="http://schemas.openxmlformats.org/drawingml/2006/main" noChangeAspect="1"/>
+            </wp:cNvGraphicFramePr>
+            <a:graphic xmlns:a="http://schemas.openxmlformats.org/drawingml/2006/main">
+              <a:graphicData uri="http://schemas.openxmlformats.org/drawingml/2006/picture">
+                <pic:pic xmlns:pic="http://schemas.openxmlformats.org/drawingml/2006/picture">
+                  <pic:nvPicPr>
+                    <pic:cNvPr id="1" name=""/>
+                    <pic:cNvPicPr/>
+                  </pic:nvPicPr>
+                  <pic:blipFill>
+                    <a:blip r:embed="rId16">
+                      <a:extLst>
+                        <a:ext uri="{28A0092B-C50C-407E-A947-70E740481C1C}">
+                          <a14:useLocalDpi xmlns:a14="http://schemas.microsoft.com/office/drawing/2010/main" val="0"/>
+                        </a:ext>
+                      </a:extLst>
+                    </a:blip>
+                    <a:stretch>
+                      <a:fillRect/>
+                    </a:stretch>
+                  </pic:blipFill>
+                  <pic:spPr>
+                    <a:xfrm>
+                      <a:off x="0" y="0"/>
+                      <a:ext cx="3017520" cy="2917825"/>
+                    </a:xfrm>
+                    <a:prstGeom prst="rect">
+                      <a:avLst/>
+                    </a:prstGeom>
+                  </pic:spPr>
+                </pic:pic>
+              </a:graphicData>
+            </a:graphic>
+            <wp14:sizeRelH relativeFrom="margin">
+              <wp14:pctWidth>0</wp14:pctWidth>
+            </wp14:sizeRelH>
+            <wp14:sizeRelV relativeFrom="margin">
+              <wp14:pctHeight>0</wp14:pctHeight>
+            </wp14:sizeRelV>
+          </wp:anchor>
+        </w:drawing>
+      </w:r>
+      <w:r>
+        <w:rPr>
+          <w:rFonts w:ascii="Cambria Math" w:eastAsiaTheme="minorEastAsia" w:hAnsi="Cambria Math" w:cs="Cambria Math"/>
+          <w:sz w:val="24"/>
+          <w:szCs w:val="24"/>
+        </w:rPr>
+        <w:t>Ejercicio 10: Modele (con diagrama de clases) y programe (con Processing) una clase Vector a la</w:t>
+      </w:r>
+      <w:r>
+        <w:rPr>
+          <w:rFonts w:ascii="Cambria Math" w:eastAsiaTheme="minorEastAsia" w:hAnsi="Cambria Math" w:cs="Cambria Math"/>
+          <w:sz w:val="24"/>
+          <w:szCs w:val="24"/>
+        </w:rPr>
+        <w:t xml:space="preserve"> </w:t>
+      </w:r>
+      <w:r>
+        <w:rPr>
+          <w:rFonts w:ascii="Cambria Math" w:eastAsiaTheme="minorEastAsia" w:hAnsi="Cambria Math" w:cs="Cambria Math"/>
+          <w:sz w:val="24"/>
+          <w:szCs w:val="24"/>
+        </w:rPr>
+        <w:t>que se pueda pasar el punto origen y el punto destino. Esta clase debe poder incluir operaciones</w:t>
+      </w:r>
+      <w:r>
+        <w:rPr>
+          <w:rFonts w:ascii="Cambria Math" w:eastAsiaTheme="minorEastAsia" w:hAnsi="Cambria Math" w:cs="Cambria Math"/>
+          <w:sz w:val="24"/>
+          <w:szCs w:val="24"/>
+        </w:rPr>
+        <w:t xml:space="preserve"> </w:t>
+      </w:r>
+      <w:r>
+        <w:rPr>
+          <w:rFonts w:ascii="Cambria Math" w:eastAsiaTheme="minorEastAsia" w:hAnsi="Cambria Math" w:cs="Cambria Math"/>
+          <w:sz w:val="24"/>
+          <w:szCs w:val="24"/>
+        </w:rPr>
+        <w:t>para sumar y restar otro objeto de tipo Vector, y que devuelve otro Vector resultante. El objetivo</w:t>
+      </w:r>
+      <w:r>
+        <w:rPr>
+          <w:rFonts w:ascii="Cambria Math" w:eastAsiaTheme="minorEastAsia" w:hAnsi="Cambria Math" w:cs="Cambria Math"/>
+          <w:sz w:val="24"/>
+          <w:szCs w:val="24"/>
+        </w:rPr>
+        <w:t xml:space="preserve"> </w:t>
+      </w:r>
+      <w:r>
+        <w:rPr>
+          <w:rFonts w:ascii="Cambria Math" w:eastAsiaTheme="minorEastAsia" w:hAnsi="Cambria Math" w:cs="Cambria Math"/>
+          <w:sz w:val="24"/>
+          <w:szCs w:val="24"/>
+        </w:rPr>
+        <w:t>por cumplir (planteado como una historia de usuario) será que se dibujen los vectores de tal</w:t>
+      </w:r>
+      <w:r>
+        <w:rPr>
+          <w:rFonts w:ascii="Cambria Math" w:eastAsiaTheme="minorEastAsia" w:hAnsi="Cambria Math" w:cs="Cambria Math"/>
+          <w:sz w:val="24"/>
+          <w:szCs w:val="24"/>
+        </w:rPr>
+        <w:t xml:space="preserve"> </w:t>
+      </w:r>
+      <w:r>
+        <w:rPr>
+          <w:rFonts w:ascii="Cambria Math" w:eastAsiaTheme="minorEastAsia" w:hAnsi="Cambria Math" w:cs="Cambria Math"/>
+          <w:sz w:val="24"/>
+          <w:szCs w:val="24"/>
+        </w:rPr>
+        <w:t>forma que conformen un paralelogramo. Use como referencia A = (−1, −2), B = (4, −1) y</w:t>
+      </w:r>
+      <w:r>
+        <w:rPr>
+          <w:rFonts w:ascii="Cambria Math" w:eastAsiaTheme="minorEastAsia" w:hAnsi="Cambria Math" w:cs="Cambria Math"/>
+          <w:sz w:val="24"/>
+          <w:szCs w:val="24"/>
+        </w:rPr>
+        <w:t xml:space="preserve"> </w:t>
+      </w:r>
+      <w:r>
+        <w:rPr>
+          <w:rFonts w:ascii="Cambria Math" w:eastAsiaTheme="minorEastAsia" w:hAnsi="Cambria Math" w:cs="Cambria Math"/>
+          <w:sz w:val="24"/>
+          <w:szCs w:val="24"/>
+        </w:rPr>
+        <w:t>C = (5,2). Entonces deberá calcular el punto D, para lo cual, obviamente use las operaciones y</w:t>
+      </w:r>
+      <w:r>
+        <w:rPr>
+          <w:rFonts w:ascii="Cambria Math" w:eastAsiaTheme="minorEastAsia" w:hAnsi="Cambria Math" w:cs="Cambria Math"/>
+          <w:sz w:val="24"/>
+          <w:szCs w:val="24"/>
+        </w:rPr>
+        <w:t xml:space="preserve"> </w:t>
+      </w:r>
+      <w:r>
+        <w:rPr>
+          <w:rFonts w:ascii="Cambria Math" w:eastAsiaTheme="minorEastAsia" w:hAnsi="Cambria Math" w:cs="Cambria Math"/>
+          <w:sz w:val="24"/>
+          <w:szCs w:val="24"/>
+        </w:rPr>
+        <w:t xml:space="preserve">atributos que provee esta clase que </w:t>
+      </w:r>
+      <w:proofErr w:type="spellStart"/>
+      <w:r>
+        <w:rPr>
+          <w:rFonts w:ascii="Cambria Math" w:eastAsiaTheme="minorEastAsia" w:hAnsi="Cambria Math" w:cs="Cambria Math"/>
+          <w:sz w:val="24"/>
+          <w:szCs w:val="24"/>
+        </w:rPr>
+        <w:t>ud.</w:t>
+      </w:r>
+      <w:proofErr w:type="spellEnd"/>
+      <w:r>
+        <w:rPr>
+          <w:rFonts w:ascii="Cambria Math" w:eastAsiaTheme="minorEastAsia" w:hAnsi="Cambria Math" w:cs="Cambria Math"/>
+          <w:sz w:val="24"/>
+          <w:szCs w:val="24"/>
+        </w:rPr>
+        <w:t xml:space="preserve"> ha de diseñar.</w:t>
+      </w:r>
+      <w:r>
+        <w:rPr>
           <w:rFonts w:ascii="Cambria Math" w:eastAsiaTheme="minorEastAsia" w:hAnsi="Cambria Math" w:cs="Cambria Math"/>
           <w:sz w:val="24"/>
           <w:szCs w:val="24"/>
@@ -22282,18 +22464,79 @@
           <w:szCs w:val="24"/>
         </w:rPr>
       </w:pPr>
-    </w:p>
-    <w:p>
-      <w:pPr>
-        <w:rPr>
-          <w:rFonts w:ascii="Cambria Math" w:eastAsiaTheme="minorEastAsia" w:hAnsi="Cambria Math" w:cs="Cambria Math"/>
-          <w:sz w:val="24"/>
-          <w:szCs w:val="24"/>
-        </w:rPr>
-      </w:pPr>
-    </w:p>
-    <w:p>
-      <w:pPr>
+      <w:r>
+        <w:rPr>
+          <w:noProof/>
+        </w:rPr>
+        <w:drawing>
+          <wp:anchor distT="0" distB="0" distL="114300" distR="114300" simplePos="0" relativeHeight="251667456" behindDoc="1" locked="0" layoutInCell="1" allowOverlap="1" wp14:anchorId="67649F48" wp14:editId="0CC537BB">
+            <wp:simplePos x="0" y="0"/>
+            <wp:positionH relativeFrom="margin">
+              <wp:posOffset>2251494</wp:posOffset>
+            </wp:positionH>
+            <wp:positionV relativeFrom="paragraph">
+              <wp:posOffset>12928</wp:posOffset>
+            </wp:positionV>
+            <wp:extent cx="3872982" cy="1662777"/>
+            <wp:effectExtent l="0" t="0" r="0" b="0"/>
+            <wp:wrapNone/>
+            <wp:docPr id="10" name="Imagen 10"/>
+            <wp:cNvGraphicFramePr>
+              <a:graphicFrameLocks xmlns:a="http://schemas.openxmlformats.org/drawingml/2006/main" noChangeAspect="1"/>
+            </wp:cNvGraphicFramePr>
+            <a:graphic xmlns:a="http://schemas.openxmlformats.org/drawingml/2006/main">
+              <a:graphicData uri="http://schemas.openxmlformats.org/drawingml/2006/picture">
+                <pic:pic xmlns:pic="http://schemas.openxmlformats.org/drawingml/2006/picture">
+                  <pic:nvPicPr>
+                    <pic:cNvPr id="1" name=""/>
+                    <pic:cNvPicPr/>
+                  </pic:nvPicPr>
+                  <pic:blipFill>
+                    <a:blip r:embed="rId17">
+                      <a:extLst>
+                        <a:ext uri="{28A0092B-C50C-407E-A947-70E740481C1C}">
+                          <a14:useLocalDpi xmlns:a14="http://schemas.microsoft.com/office/drawing/2010/main" val="0"/>
+                        </a:ext>
+                      </a:extLst>
+                    </a:blip>
+                    <a:stretch>
+                      <a:fillRect/>
+                    </a:stretch>
+                  </pic:blipFill>
+                  <pic:spPr>
+                    <a:xfrm>
+                      <a:off x="0" y="0"/>
+                      <a:ext cx="3872982" cy="1662777"/>
+                    </a:xfrm>
+                    <a:prstGeom prst="rect">
+                      <a:avLst/>
+                    </a:prstGeom>
+                  </pic:spPr>
+                </pic:pic>
+              </a:graphicData>
+            </a:graphic>
+            <wp14:sizeRelH relativeFrom="margin">
+              <wp14:pctWidth>0</wp14:pctWidth>
+            </wp14:sizeRelH>
+            <wp14:sizeRelV relativeFrom="margin">
+              <wp14:pctHeight>0</wp14:pctHeight>
+            </wp14:sizeRelV>
+          </wp:anchor>
+        </w:drawing>
+      </w:r>
+    </w:p>
+    <w:p>
+      <w:pPr>
+        <w:rPr>
+          <w:rFonts w:ascii="Cambria Math" w:eastAsiaTheme="minorEastAsia" w:hAnsi="Cambria Math" w:cs="Cambria Math"/>
+          <w:sz w:val="24"/>
+          <w:szCs w:val="24"/>
+        </w:rPr>
+      </w:pPr>
+    </w:p>
+    <w:p>
+      <w:pPr>
+        <w:jc w:val="center"/>
         <w:rPr>
           <w:rFonts w:ascii="Cambria Math" w:eastAsiaTheme="minorEastAsia" w:hAnsi="Cambria Math" w:cs="Cambria Math"/>
           <w:sz w:val="24"/>
@@ -22337,6 +22580,1008 @@
           <w:szCs w:val="24"/>
         </w:rPr>
       </w:pPr>
+    </w:p>
+    <w:p>
+      <w:pPr>
+        <w:rPr>
+          <w:rFonts w:ascii="Cambria Math" w:eastAsiaTheme="minorEastAsia" w:hAnsi="Cambria Math" w:cs="Cambria Math"/>
+          <w:sz w:val="24"/>
+          <w:szCs w:val="24"/>
+        </w:rPr>
+      </w:pPr>
+    </w:p>
+    <w:p>
+      <w:pPr>
+        <w:rPr>
+          <w:rFonts w:ascii="Cambria Math" w:eastAsiaTheme="minorEastAsia" w:hAnsi="Cambria Math" w:cs="Cambria Math"/>
+          <w:sz w:val="24"/>
+          <w:szCs w:val="24"/>
+        </w:rPr>
+      </w:pPr>
+    </w:p>
+    <w:p>
+      <w:pPr>
+        <w:rPr>
+          <w:rFonts w:ascii="Cambria Math" w:eastAsiaTheme="minorEastAsia" w:hAnsi="Cambria Math" w:cs="Cambria Math"/>
+          <w:sz w:val="24"/>
+          <w:szCs w:val="24"/>
+        </w:rPr>
+      </w:pPr>
+      <w:r>
+        <w:rPr>
+          <w:rFonts w:ascii="Cambria Math" w:eastAsiaTheme="minorEastAsia" w:hAnsi="Cambria Math" w:cs="Cambria Math"/>
+          <w:sz w:val="24"/>
+          <w:szCs w:val="24"/>
+        </w:rPr>
+        <w:t>Ejercicio 11: En clases se mostró la aplicación del producto punto para determinar el campo de</w:t>
+      </w:r>
+      <w:r>
+        <w:rPr>
+          <w:rFonts w:ascii="Cambria Math" w:eastAsiaTheme="minorEastAsia" w:hAnsi="Cambria Math" w:cs="Cambria Math"/>
+          <w:sz w:val="24"/>
+          <w:szCs w:val="24"/>
+        </w:rPr>
+        <w:t xml:space="preserve"> </w:t>
+      </w:r>
+      <w:r>
+        <w:rPr>
+          <w:rFonts w:ascii="Cambria Math" w:eastAsiaTheme="minorEastAsia" w:hAnsi="Cambria Math" w:cs="Cambria Math"/>
+          <w:sz w:val="24"/>
+          <w:szCs w:val="24"/>
+        </w:rPr>
+        <w:t xml:space="preserve">visión de un </w:t>
+      </w:r>
+      <w:proofErr w:type="spellStart"/>
+      <w:r>
+        <w:rPr>
+          <w:rFonts w:ascii="Cambria Math" w:eastAsiaTheme="minorEastAsia" w:hAnsi="Cambria Math" w:cs="Cambria Math"/>
+          <w:sz w:val="24"/>
+          <w:szCs w:val="24"/>
+        </w:rPr>
+        <w:t>GameObject</w:t>
+      </w:r>
+      <w:proofErr w:type="spellEnd"/>
+      <w:r>
+        <w:rPr>
+          <w:rFonts w:ascii="Cambria Math" w:eastAsiaTheme="minorEastAsia" w:hAnsi="Cambria Math" w:cs="Cambria Math"/>
+          <w:sz w:val="24"/>
+          <w:szCs w:val="24"/>
+        </w:rPr>
+        <w:t xml:space="preserve">. Realice un prototipo que incluya imágenes para los </w:t>
+      </w:r>
+      <w:proofErr w:type="spellStart"/>
+      <w:r>
+        <w:rPr>
+          <w:rFonts w:ascii="Cambria Math" w:eastAsiaTheme="minorEastAsia" w:hAnsi="Cambria Math" w:cs="Cambria Math"/>
+          <w:sz w:val="24"/>
+          <w:szCs w:val="24"/>
+        </w:rPr>
+        <w:t>gameObjects</w:t>
+      </w:r>
+      <w:proofErr w:type="spellEnd"/>
+      <w:r>
+        <w:rPr>
+          <w:rFonts w:ascii="Cambria Math" w:eastAsiaTheme="minorEastAsia" w:hAnsi="Cambria Math" w:cs="Cambria Math"/>
+          <w:sz w:val="24"/>
+          <w:szCs w:val="24"/>
+        </w:rPr>
+        <w:t>.</w:t>
+      </w:r>
+      <w:r>
+        <w:rPr>
+          <w:rFonts w:ascii="Cambria Math" w:eastAsiaTheme="minorEastAsia" w:hAnsi="Cambria Math" w:cs="Cambria Math"/>
+          <w:sz w:val="24"/>
+          <w:szCs w:val="24"/>
+        </w:rPr>
+        <w:t xml:space="preserve"> </w:t>
+      </w:r>
+      <w:r>
+        <w:rPr>
+          <w:rFonts w:ascii="Cambria Math" w:eastAsiaTheme="minorEastAsia" w:hAnsi="Cambria Math" w:cs="Cambria Math"/>
+          <w:sz w:val="24"/>
+          <w:szCs w:val="24"/>
+        </w:rPr>
+        <w:t>Cuando el enemigo detecte al</w:t>
+      </w:r>
+      <w:r>
+        <w:rPr>
+          <w:rFonts w:ascii="Cambria Math" w:eastAsiaTheme="minorEastAsia" w:hAnsi="Cambria Math" w:cs="Cambria Math"/>
+          <w:sz w:val="24"/>
+          <w:szCs w:val="24"/>
+        </w:rPr>
+        <w:t xml:space="preserve"> </w:t>
+      </w:r>
+      <w:r>
+        <w:rPr>
+          <w:rFonts w:ascii="Cambria Math" w:eastAsiaTheme="minorEastAsia" w:hAnsi="Cambria Math" w:cs="Cambria Math"/>
+          <w:sz w:val="24"/>
+          <w:szCs w:val="24"/>
+        </w:rPr>
+        <w:t>personaje, le disparará una bola de fuego. El campo de visión del</w:t>
+      </w:r>
+      <w:r>
+        <w:rPr>
+          <w:rFonts w:ascii="Cambria Math" w:eastAsiaTheme="minorEastAsia" w:hAnsi="Cambria Math" w:cs="Cambria Math"/>
+          <w:sz w:val="24"/>
+          <w:szCs w:val="24"/>
+        </w:rPr>
+        <w:t xml:space="preserve"> </w:t>
+      </w:r>
+      <w:r>
+        <w:rPr>
+          <w:rFonts w:ascii="Cambria Math" w:eastAsiaTheme="minorEastAsia" w:hAnsi="Cambria Math" w:cs="Cambria Math"/>
+          <w:sz w:val="24"/>
+          <w:szCs w:val="24"/>
+        </w:rPr>
+        <w:t>enemigo es de 30 grados hacia arriba y 30 grados hacia abajo, siempre mirando hacia la derecha.</w:t>
+      </w:r>
+      <w:r>
+        <w:rPr>
+          <w:rFonts w:ascii="Cambria Math" w:eastAsiaTheme="minorEastAsia" w:hAnsi="Cambria Math" w:cs="Cambria Math"/>
+          <w:sz w:val="24"/>
+          <w:szCs w:val="24"/>
+        </w:rPr>
+        <w:t xml:space="preserve"> </w:t>
+      </w:r>
+      <w:r>
+        <w:rPr>
+          <w:rFonts w:ascii="Cambria Math" w:eastAsiaTheme="minorEastAsia" w:hAnsi="Cambria Math" w:cs="Cambria Math"/>
+          <w:sz w:val="24"/>
+          <w:szCs w:val="24"/>
+        </w:rPr>
+        <w:t xml:space="preserve">Esto es una mecánica: Detección y ataque de un </w:t>
+      </w:r>
+      <w:proofErr w:type="spellStart"/>
+      <w:r>
+        <w:rPr>
+          <w:rFonts w:ascii="Cambria Math" w:eastAsiaTheme="minorEastAsia" w:hAnsi="Cambria Math" w:cs="Cambria Math"/>
+          <w:sz w:val="24"/>
+          <w:szCs w:val="24"/>
+        </w:rPr>
+        <w:t>gameObject</w:t>
+      </w:r>
+      <w:proofErr w:type="spellEnd"/>
+      <w:r>
+        <w:rPr>
+          <w:rFonts w:ascii="Cambria Math" w:eastAsiaTheme="minorEastAsia" w:hAnsi="Cambria Math" w:cs="Cambria Math"/>
+          <w:sz w:val="24"/>
+          <w:szCs w:val="24"/>
+        </w:rPr>
+        <w:t xml:space="preserve"> a otro dentro del campo de visión.</w:t>
+      </w:r>
+      <w:r>
+        <w:rPr>
+          <w:rFonts w:ascii="Cambria Math" w:eastAsiaTheme="minorEastAsia" w:hAnsi="Cambria Math" w:cs="Cambria Math"/>
+          <w:sz w:val="24"/>
+          <w:szCs w:val="24"/>
+        </w:rPr>
+        <w:t xml:space="preserve"> </w:t>
+      </w:r>
+      <w:r>
+        <w:rPr>
+          <w:rFonts w:ascii="Cambria Math" w:eastAsiaTheme="minorEastAsia" w:hAnsi="Cambria Math" w:cs="Cambria Math"/>
+          <w:sz w:val="24"/>
+          <w:szCs w:val="24"/>
+        </w:rPr>
+        <w:t>Modele el diagrama de clases, el diagrama de elementos visibles y la historia de usuario.</w:t>
+      </w:r>
+    </w:p>
+    <w:p>
+      <w:pPr>
+        <w:rPr>
+          <w:rFonts w:ascii="Cambria Math" w:eastAsiaTheme="minorEastAsia" w:hAnsi="Cambria Math" w:cs="Cambria Math"/>
+          <w:sz w:val="24"/>
+          <w:szCs w:val="24"/>
+        </w:rPr>
+      </w:pPr>
+      <w:r>
+        <w:rPr>
+          <w:noProof/>
+        </w:rPr>
+        <w:drawing>
+          <wp:anchor distT="0" distB="0" distL="114300" distR="114300" simplePos="0" relativeHeight="251668480" behindDoc="1" locked="0" layoutInCell="1" allowOverlap="1" wp14:anchorId="22574D92" wp14:editId="407D46DA">
+            <wp:simplePos x="0" y="0"/>
+            <wp:positionH relativeFrom="margin">
+              <wp:posOffset>-828028</wp:posOffset>
+            </wp:positionH>
+            <wp:positionV relativeFrom="paragraph">
+              <wp:posOffset>9525</wp:posOffset>
+            </wp:positionV>
+            <wp:extent cx="2380891" cy="2524016"/>
+            <wp:effectExtent l="0" t="0" r="635" b="0"/>
+            <wp:wrapNone/>
+            <wp:docPr id="11" name="Imagen 11"/>
+            <wp:cNvGraphicFramePr>
+              <a:graphicFrameLocks xmlns:a="http://schemas.openxmlformats.org/drawingml/2006/main" noChangeAspect="1"/>
+            </wp:cNvGraphicFramePr>
+            <a:graphic xmlns:a="http://schemas.openxmlformats.org/drawingml/2006/main">
+              <a:graphicData uri="http://schemas.openxmlformats.org/drawingml/2006/picture">
+                <pic:pic xmlns:pic="http://schemas.openxmlformats.org/drawingml/2006/picture">
+                  <pic:nvPicPr>
+                    <pic:cNvPr id="1" name=""/>
+                    <pic:cNvPicPr/>
+                  </pic:nvPicPr>
+                  <pic:blipFill>
+                    <a:blip r:embed="rId18">
+                      <a:extLst>
+                        <a:ext uri="{28A0092B-C50C-407E-A947-70E740481C1C}">
+                          <a14:useLocalDpi xmlns:a14="http://schemas.microsoft.com/office/drawing/2010/main" val="0"/>
+                        </a:ext>
+                      </a:extLst>
+                    </a:blip>
+                    <a:stretch>
+                      <a:fillRect/>
+                    </a:stretch>
+                  </pic:blipFill>
+                  <pic:spPr>
+                    <a:xfrm>
+                      <a:off x="0" y="0"/>
+                      <a:ext cx="2380891" cy="2524016"/>
+                    </a:xfrm>
+                    <a:prstGeom prst="rect">
+                      <a:avLst/>
+                    </a:prstGeom>
+                  </pic:spPr>
+                </pic:pic>
+              </a:graphicData>
+            </a:graphic>
+            <wp14:sizeRelH relativeFrom="margin">
+              <wp14:pctWidth>0</wp14:pctWidth>
+            </wp14:sizeRelH>
+            <wp14:sizeRelV relativeFrom="margin">
+              <wp14:pctHeight>0</wp14:pctHeight>
+            </wp14:sizeRelV>
+          </wp:anchor>
+        </w:drawing>
+      </w:r>
+      <w:r>
+        <w:rPr>
+          <w:noProof/>
+        </w:rPr>
+        <w:drawing>
+          <wp:anchor distT="0" distB="0" distL="114300" distR="114300" simplePos="0" relativeHeight="251669504" behindDoc="1" locked="0" layoutInCell="1" allowOverlap="1" wp14:anchorId="1900A8CC" wp14:editId="309F4B65">
+            <wp:simplePos x="0" y="0"/>
+            <wp:positionH relativeFrom="column">
+              <wp:posOffset>1783739</wp:posOffset>
+            </wp:positionH>
+            <wp:positionV relativeFrom="paragraph">
+              <wp:posOffset>93153</wp:posOffset>
+            </wp:positionV>
+            <wp:extent cx="4106073" cy="2408890"/>
+            <wp:effectExtent l="0" t="0" r="8890" b="0"/>
+            <wp:wrapNone/>
+            <wp:docPr id="12" name="Imagen 12"/>
+            <wp:cNvGraphicFramePr>
+              <a:graphicFrameLocks xmlns:a="http://schemas.openxmlformats.org/drawingml/2006/main" noChangeAspect="1"/>
+            </wp:cNvGraphicFramePr>
+            <a:graphic xmlns:a="http://schemas.openxmlformats.org/drawingml/2006/main">
+              <a:graphicData uri="http://schemas.openxmlformats.org/drawingml/2006/picture">
+                <pic:pic xmlns:pic="http://schemas.openxmlformats.org/drawingml/2006/picture">
+                  <pic:nvPicPr>
+                    <pic:cNvPr id="1" name=""/>
+                    <pic:cNvPicPr/>
+                  </pic:nvPicPr>
+                  <pic:blipFill>
+                    <a:blip r:embed="rId19">
+                      <a:extLst>
+                        <a:ext uri="{28A0092B-C50C-407E-A947-70E740481C1C}">
+                          <a14:useLocalDpi xmlns:a14="http://schemas.microsoft.com/office/drawing/2010/main" val="0"/>
+                        </a:ext>
+                      </a:extLst>
+                    </a:blip>
+                    <a:stretch>
+                      <a:fillRect/>
+                    </a:stretch>
+                  </pic:blipFill>
+                  <pic:spPr>
+                    <a:xfrm>
+                      <a:off x="0" y="0"/>
+                      <a:ext cx="4106073" cy="2408890"/>
+                    </a:xfrm>
+                    <a:prstGeom prst="rect">
+                      <a:avLst/>
+                    </a:prstGeom>
+                  </pic:spPr>
+                </pic:pic>
+              </a:graphicData>
+            </a:graphic>
+            <wp14:sizeRelH relativeFrom="margin">
+              <wp14:pctWidth>0</wp14:pctWidth>
+            </wp14:sizeRelH>
+            <wp14:sizeRelV relativeFrom="margin">
+              <wp14:pctHeight>0</wp14:pctHeight>
+            </wp14:sizeRelV>
+          </wp:anchor>
+        </w:drawing>
+      </w:r>
+    </w:p>
+    <w:p>
+      <w:pPr>
+        <w:rPr>
+          <w:rFonts w:ascii="Cambria Math" w:eastAsiaTheme="minorEastAsia" w:hAnsi="Cambria Math" w:cs="Cambria Math"/>
+          <w:sz w:val="24"/>
+          <w:szCs w:val="24"/>
+        </w:rPr>
+      </w:pPr>
+    </w:p>
+    <w:p>
+      <w:pPr>
+        <w:rPr>
+          <w:rFonts w:ascii="Cambria Math" w:eastAsiaTheme="minorEastAsia" w:hAnsi="Cambria Math" w:cs="Cambria Math"/>
+          <w:sz w:val="24"/>
+          <w:szCs w:val="24"/>
+        </w:rPr>
+      </w:pPr>
+    </w:p>
+    <w:p>
+      <w:pPr>
+        <w:tabs>
+          <w:tab w:val="left" w:pos="5543"/>
+        </w:tabs>
+        <w:rPr>
+          <w:rFonts w:ascii="Cambria Math" w:eastAsiaTheme="minorEastAsia" w:hAnsi="Cambria Math" w:cs="Cambria Math"/>
+          <w:sz w:val="24"/>
+          <w:szCs w:val="24"/>
+        </w:rPr>
+      </w:pPr>
+      <w:r>
+        <w:rPr>
+          <w:rFonts w:ascii="Cambria Math" w:eastAsiaTheme="minorEastAsia" w:hAnsi="Cambria Math" w:cs="Cambria Math"/>
+          <w:sz w:val="24"/>
+          <w:szCs w:val="24"/>
+        </w:rPr>
+        <w:tab/>
+      </w:r>
+    </w:p>
+    <w:p>
+      <w:pPr>
+        <w:tabs>
+          <w:tab w:val="left" w:pos="3125"/>
+        </w:tabs>
+        <w:rPr>
+          <w:rFonts w:ascii="Cambria Math" w:eastAsiaTheme="minorEastAsia" w:hAnsi="Cambria Math" w:cs="Cambria Math"/>
+          <w:sz w:val="24"/>
+          <w:szCs w:val="24"/>
+        </w:rPr>
+      </w:pPr>
+      <w:r>
+        <w:rPr>
+          <w:rFonts w:ascii="Cambria Math" w:eastAsiaTheme="minorEastAsia" w:hAnsi="Cambria Math" w:cs="Cambria Math"/>
+          <w:sz w:val="24"/>
+          <w:szCs w:val="24"/>
+        </w:rPr>
+        <w:tab/>
+      </w:r>
+    </w:p>
+    <w:p>
+      <w:pPr>
+        <w:tabs>
+          <w:tab w:val="left" w:pos="3125"/>
+        </w:tabs>
+        <w:rPr>
+          <w:rFonts w:ascii="Cambria Math" w:eastAsiaTheme="minorEastAsia" w:hAnsi="Cambria Math" w:cs="Cambria Math"/>
+          <w:sz w:val="24"/>
+          <w:szCs w:val="24"/>
+        </w:rPr>
+      </w:pPr>
+    </w:p>
+    <w:p>
+      <w:pPr>
+        <w:tabs>
+          <w:tab w:val="left" w:pos="3125"/>
+        </w:tabs>
+        <w:rPr>
+          <w:rFonts w:ascii="Cambria Math" w:eastAsiaTheme="minorEastAsia" w:hAnsi="Cambria Math" w:cs="Cambria Math"/>
+          <w:sz w:val="24"/>
+          <w:szCs w:val="24"/>
+        </w:rPr>
+      </w:pPr>
+    </w:p>
+    <w:p>
+      <w:pPr>
+        <w:tabs>
+          <w:tab w:val="left" w:pos="3125"/>
+        </w:tabs>
+        <w:rPr>
+          <w:rFonts w:ascii="Cambria Math" w:eastAsiaTheme="minorEastAsia" w:hAnsi="Cambria Math" w:cs="Cambria Math"/>
+          <w:sz w:val="24"/>
+          <w:szCs w:val="24"/>
+        </w:rPr>
+      </w:pPr>
+    </w:p>
+    <w:p>
+      <w:pPr>
+        <w:tabs>
+          <w:tab w:val="left" w:pos="3125"/>
+        </w:tabs>
+        <w:rPr>
+          <w:rFonts w:ascii="Cambria Math" w:eastAsiaTheme="minorEastAsia" w:hAnsi="Cambria Math" w:cs="Cambria Math"/>
+          <w:sz w:val="24"/>
+          <w:szCs w:val="24"/>
+        </w:rPr>
+      </w:pPr>
+      <w:r>
+        <w:rPr>
+          <w:noProof/>
+        </w:rPr>
+        <w:lastRenderedPageBreak/>
+        <w:drawing>
+          <wp:anchor distT="0" distB="0" distL="114300" distR="114300" simplePos="0" relativeHeight="251670528" behindDoc="1" locked="0" layoutInCell="1" allowOverlap="1" wp14:anchorId="29908395" wp14:editId="0A941F7D">
+            <wp:simplePos x="0" y="0"/>
+            <wp:positionH relativeFrom="column">
+              <wp:posOffset>740242</wp:posOffset>
+            </wp:positionH>
+            <wp:positionV relativeFrom="paragraph">
+              <wp:posOffset>-899136</wp:posOffset>
+            </wp:positionV>
+            <wp:extent cx="3473705" cy="2271143"/>
+            <wp:effectExtent l="0" t="0" r="0" b="0"/>
+            <wp:wrapNone/>
+            <wp:docPr id="13" name="Imagen 13"/>
+            <wp:cNvGraphicFramePr>
+              <a:graphicFrameLocks xmlns:a="http://schemas.openxmlformats.org/drawingml/2006/main" noChangeAspect="1"/>
+            </wp:cNvGraphicFramePr>
+            <a:graphic xmlns:a="http://schemas.openxmlformats.org/drawingml/2006/main">
+              <a:graphicData uri="http://schemas.openxmlformats.org/drawingml/2006/picture">
+                <pic:pic xmlns:pic="http://schemas.openxmlformats.org/drawingml/2006/picture">
+                  <pic:nvPicPr>
+                    <pic:cNvPr id="1" name=""/>
+                    <pic:cNvPicPr/>
+                  </pic:nvPicPr>
+                  <pic:blipFill>
+                    <a:blip r:embed="rId20">
+                      <a:extLst>
+                        <a:ext uri="{28A0092B-C50C-407E-A947-70E740481C1C}">
+                          <a14:useLocalDpi xmlns:a14="http://schemas.microsoft.com/office/drawing/2010/main" val="0"/>
+                        </a:ext>
+                      </a:extLst>
+                    </a:blip>
+                    <a:stretch>
+                      <a:fillRect/>
+                    </a:stretch>
+                  </pic:blipFill>
+                  <pic:spPr>
+                    <a:xfrm>
+                      <a:off x="0" y="0"/>
+                      <a:ext cx="3473705" cy="2271143"/>
+                    </a:xfrm>
+                    <a:prstGeom prst="rect">
+                      <a:avLst/>
+                    </a:prstGeom>
+                  </pic:spPr>
+                </pic:pic>
+              </a:graphicData>
+            </a:graphic>
+          </wp:anchor>
+        </w:drawing>
+      </w:r>
+    </w:p>
+    <w:p>
+      <w:pPr>
+        <w:rPr>
+          <w:rFonts w:ascii="Cambria Math" w:eastAsiaTheme="minorEastAsia" w:hAnsi="Cambria Math" w:cs="Cambria Math"/>
+          <w:sz w:val="24"/>
+          <w:szCs w:val="24"/>
+        </w:rPr>
+      </w:pPr>
+    </w:p>
+    <w:p>
+      <w:pPr>
+        <w:rPr>
+          <w:rFonts w:ascii="Cambria Math" w:eastAsiaTheme="minorEastAsia" w:hAnsi="Cambria Math" w:cs="Cambria Math"/>
+          <w:sz w:val="24"/>
+          <w:szCs w:val="24"/>
+        </w:rPr>
+      </w:pPr>
+    </w:p>
+    <w:p>
+      <w:pPr>
+        <w:rPr>
+          <w:rFonts w:ascii="Cambria Math" w:eastAsiaTheme="minorEastAsia" w:hAnsi="Cambria Math" w:cs="Cambria Math"/>
+          <w:sz w:val="24"/>
+          <w:szCs w:val="24"/>
+        </w:rPr>
+      </w:pPr>
+    </w:p>
+    <w:p>
+      <w:pPr>
+        <w:rPr>
+          <w:rFonts w:ascii="Cambria Math" w:eastAsiaTheme="minorEastAsia" w:hAnsi="Cambria Math" w:cs="Cambria Math"/>
+          <w:sz w:val="24"/>
+          <w:szCs w:val="24"/>
+        </w:rPr>
+      </w:pPr>
+    </w:p>
+    <w:p>
+      <w:pPr>
+        <w:rPr>
+          <w:rFonts w:ascii="Cambria Math" w:eastAsiaTheme="minorEastAsia" w:hAnsi="Cambria Math" w:cs="Cambria Math"/>
+          <w:sz w:val="24"/>
+          <w:szCs w:val="24"/>
+        </w:rPr>
+      </w:pPr>
+    </w:p>
+    <w:p>
+      <w:pPr>
+        <w:rPr>
+          <w:rFonts w:ascii="Cambria Math" w:eastAsiaTheme="minorEastAsia" w:hAnsi="Cambria Math" w:cs="Cambria Math"/>
+          <w:sz w:val="24"/>
+          <w:szCs w:val="24"/>
+        </w:rPr>
+      </w:pPr>
+    </w:p>
+    <w:p>
+      <w:pPr>
+        <w:rPr>
+          <w:rFonts w:ascii="Cambria Math" w:eastAsiaTheme="minorEastAsia" w:hAnsi="Cambria Math" w:cs="Cambria Math"/>
+          <w:sz w:val="24"/>
+          <w:szCs w:val="24"/>
+        </w:rPr>
+      </w:pPr>
+      <w:r>
+        <w:rPr>
+          <w:rFonts w:ascii="Cambria Math" w:eastAsiaTheme="minorEastAsia" w:hAnsi="Cambria Math" w:cs="Cambria Math"/>
+          <w:sz w:val="24"/>
+          <w:szCs w:val="24"/>
+        </w:rPr>
+        <w:t>Ejercicio 12: Elabore los requisitos (historia de usuario que usa diagrama de elementos visibles),</w:t>
+      </w:r>
+      <w:r>
+        <w:rPr>
+          <w:rFonts w:ascii="Cambria Math" w:eastAsiaTheme="minorEastAsia" w:hAnsi="Cambria Math" w:cs="Cambria Math"/>
+          <w:sz w:val="24"/>
+          <w:szCs w:val="24"/>
+        </w:rPr>
+        <w:t xml:space="preserve"> </w:t>
+      </w:r>
+      <w:r>
+        <w:rPr>
+          <w:rFonts w:ascii="Cambria Math" w:eastAsiaTheme="minorEastAsia" w:hAnsi="Cambria Math" w:cs="Cambria Math"/>
+          <w:sz w:val="24"/>
+          <w:szCs w:val="24"/>
+        </w:rPr>
+        <w:t>modele la estructura de su juego (diagrama de clases) y programe en Processing un tanque que</w:t>
+      </w:r>
+      <w:r>
+        <w:rPr>
+          <w:rFonts w:ascii="Cambria Math" w:eastAsiaTheme="minorEastAsia" w:hAnsi="Cambria Math" w:cs="Cambria Math"/>
+          <w:sz w:val="24"/>
+          <w:szCs w:val="24"/>
+        </w:rPr>
+        <w:t xml:space="preserve"> </w:t>
+      </w:r>
+      <w:r>
+        <w:rPr>
+          <w:rFonts w:ascii="Cambria Math" w:eastAsiaTheme="minorEastAsia" w:hAnsi="Cambria Math" w:cs="Cambria Math"/>
+          <w:sz w:val="24"/>
+          <w:szCs w:val="24"/>
+        </w:rPr>
+        <w:t>gira hacia la ubicación de un objetivo móvil y dispare; siempre que la distancia hacia ese enemigo</w:t>
+      </w:r>
+      <w:r>
+        <w:rPr>
+          <w:rFonts w:ascii="Cambria Math" w:eastAsiaTheme="minorEastAsia" w:hAnsi="Cambria Math" w:cs="Cambria Math"/>
+          <w:sz w:val="24"/>
+          <w:szCs w:val="24"/>
+        </w:rPr>
+        <w:t xml:space="preserve"> </w:t>
+      </w:r>
+      <w:r>
+        <w:rPr>
+          <w:rFonts w:ascii="Cambria Math" w:eastAsiaTheme="minorEastAsia" w:hAnsi="Cambria Math" w:cs="Cambria Math"/>
+          <w:sz w:val="24"/>
+          <w:szCs w:val="24"/>
+        </w:rPr>
+        <w:t>sea menor que una constante definida.</w:t>
+      </w:r>
+    </w:p>
+    <w:p>
+      <w:pPr>
+        <w:rPr>
+          <w:rFonts w:ascii="Cambria Math" w:eastAsiaTheme="minorEastAsia" w:hAnsi="Cambria Math" w:cs="Cambria Math"/>
+          <w:sz w:val="24"/>
+          <w:szCs w:val="24"/>
+        </w:rPr>
+      </w:pPr>
+      <w:r>
+        <w:rPr>
+          <w:noProof/>
+        </w:rPr>
+        <w:drawing>
+          <wp:anchor distT="0" distB="0" distL="114300" distR="114300" simplePos="0" relativeHeight="251674624" behindDoc="1" locked="0" layoutInCell="1" allowOverlap="1" wp14:anchorId="0068048E" wp14:editId="727147D3">
+            <wp:simplePos x="0" y="0"/>
+            <wp:positionH relativeFrom="page">
+              <wp:posOffset>3247521</wp:posOffset>
+            </wp:positionH>
+            <wp:positionV relativeFrom="paragraph">
+              <wp:posOffset>67789</wp:posOffset>
+            </wp:positionV>
+            <wp:extent cx="4080294" cy="2805921"/>
+            <wp:effectExtent l="0" t="0" r="0" b="0"/>
+            <wp:wrapNone/>
+            <wp:docPr id="17" name="Imagen 17"/>
+            <wp:cNvGraphicFramePr>
+              <a:graphicFrameLocks xmlns:a="http://schemas.openxmlformats.org/drawingml/2006/main" noChangeAspect="1"/>
+            </wp:cNvGraphicFramePr>
+            <a:graphic xmlns:a="http://schemas.openxmlformats.org/drawingml/2006/main">
+              <a:graphicData uri="http://schemas.openxmlformats.org/drawingml/2006/picture">
+                <pic:pic xmlns:pic="http://schemas.openxmlformats.org/drawingml/2006/picture">
+                  <pic:nvPicPr>
+                    <pic:cNvPr id="1" name=""/>
+                    <pic:cNvPicPr/>
+                  </pic:nvPicPr>
+                  <pic:blipFill>
+                    <a:blip r:embed="rId21">
+                      <a:extLst>
+                        <a:ext uri="{28A0092B-C50C-407E-A947-70E740481C1C}">
+                          <a14:useLocalDpi xmlns:a14="http://schemas.microsoft.com/office/drawing/2010/main" val="0"/>
+                        </a:ext>
+                      </a:extLst>
+                    </a:blip>
+                    <a:stretch>
+                      <a:fillRect/>
+                    </a:stretch>
+                  </pic:blipFill>
+                  <pic:spPr>
+                    <a:xfrm>
+                      <a:off x="0" y="0"/>
+                      <a:ext cx="4080294" cy="2805921"/>
+                    </a:xfrm>
+                    <a:prstGeom prst="rect">
+                      <a:avLst/>
+                    </a:prstGeom>
+                  </pic:spPr>
+                </pic:pic>
+              </a:graphicData>
+            </a:graphic>
+            <wp14:sizeRelH relativeFrom="margin">
+              <wp14:pctWidth>0</wp14:pctWidth>
+            </wp14:sizeRelH>
+            <wp14:sizeRelV relativeFrom="margin">
+              <wp14:pctHeight>0</wp14:pctHeight>
+            </wp14:sizeRelV>
+          </wp:anchor>
+        </w:drawing>
+      </w:r>
+      <w:r>
+        <w:rPr>
+          <w:noProof/>
+        </w:rPr>
+        <w:drawing>
+          <wp:anchor distT="0" distB="0" distL="114300" distR="114300" simplePos="0" relativeHeight="251671552" behindDoc="1" locked="0" layoutInCell="1" allowOverlap="1" wp14:anchorId="2317F188" wp14:editId="36D07462">
+            <wp:simplePos x="0" y="0"/>
+            <wp:positionH relativeFrom="column">
+              <wp:posOffset>-726044</wp:posOffset>
+            </wp:positionH>
+            <wp:positionV relativeFrom="paragraph">
+              <wp:posOffset>10148</wp:posOffset>
+            </wp:positionV>
+            <wp:extent cx="2759896" cy="2898475"/>
+            <wp:effectExtent l="0" t="0" r="2540" b="0"/>
+            <wp:wrapNone/>
+            <wp:docPr id="14" name="Imagen 14"/>
+            <wp:cNvGraphicFramePr>
+              <a:graphicFrameLocks xmlns:a="http://schemas.openxmlformats.org/drawingml/2006/main" noChangeAspect="1"/>
+            </wp:cNvGraphicFramePr>
+            <a:graphic xmlns:a="http://schemas.openxmlformats.org/drawingml/2006/main">
+              <a:graphicData uri="http://schemas.openxmlformats.org/drawingml/2006/picture">
+                <pic:pic xmlns:pic="http://schemas.openxmlformats.org/drawingml/2006/picture">
+                  <pic:nvPicPr>
+                    <pic:cNvPr id="1" name=""/>
+                    <pic:cNvPicPr/>
+                  </pic:nvPicPr>
+                  <pic:blipFill>
+                    <a:blip r:embed="rId22">
+                      <a:extLst>
+                        <a:ext uri="{28A0092B-C50C-407E-A947-70E740481C1C}">
+                          <a14:useLocalDpi xmlns:a14="http://schemas.microsoft.com/office/drawing/2010/main" val="0"/>
+                        </a:ext>
+                      </a:extLst>
+                    </a:blip>
+                    <a:stretch>
+                      <a:fillRect/>
+                    </a:stretch>
+                  </pic:blipFill>
+                  <pic:spPr>
+                    <a:xfrm>
+                      <a:off x="0" y="0"/>
+                      <a:ext cx="2759896" cy="2898475"/>
+                    </a:xfrm>
+                    <a:prstGeom prst="rect">
+                      <a:avLst/>
+                    </a:prstGeom>
+                  </pic:spPr>
+                </pic:pic>
+              </a:graphicData>
+            </a:graphic>
+            <wp14:sizeRelH relativeFrom="margin">
+              <wp14:pctWidth>0</wp14:pctWidth>
+            </wp14:sizeRelH>
+            <wp14:sizeRelV relativeFrom="margin">
+              <wp14:pctHeight>0</wp14:pctHeight>
+            </wp14:sizeRelV>
+          </wp:anchor>
+        </w:drawing>
+      </w:r>
+    </w:p>
+    <w:p>
+      <w:pPr>
+        <w:rPr>
+          <w:rFonts w:ascii="Cambria Math" w:eastAsiaTheme="minorEastAsia" w:hAnsi="Cambria Math" w:cs="Cambria Math"/>
+          <w:sz w:val="24"/>
+          <w:szCs w:val="24"/>
+        </w:rPr>
+      </w:pPr>
+    </w:p>
+    <w:p>
+      <w:pPr>
+        <w:rPr>
+          <w:rFonts w:ascii="Cambria Math" w:eastAsiaTheme="minorEastAsia" w:hAnsi="Cambria Math" w:cs="Cambria Math"/>
+          <w:sz w:val="24"/>
+          <w:szCs w:val="24"/>
+        </w:rPr>
+      </w:pPr>
+    </w:p>
+    <w:p>
+      <w:pPr>
+        <w:rPr>
+          <w:rFonts w:ascii="Cambria Math" w:eastAsiaTheme="minorEastAsia" w:hAnsi="Cambria Math" w:cs="Cambria Math"/>
+          <w:sz w:val="24"/>
+          <w:szCs w:val="24"/>
+        </w:rPr>
+      </w:pPr>
+    </w:p>
+    <w:p>
+      <w:pPr>
+        <w:tabs>
+          <w:tab w:val="left" w:pos="3627"/>
+        </w:tabs>
+        <w:rPr>
+          <w:rFonts w:ascii="Cambria Math" w:eastAsiaTheme="minorEastAsia" w:hAnsi="Cambria Math" w:cs="Cambria Math"/>
+          <w:sz w:val="24"/>
+          <w:szCs w:val="24"/>
+        </w:rPr>
+      </w:pPr>
+      <w:r>
+        <w:rPr>
+          <w:rFonts w:ascii="Cambria Math" w:eastAsiaTheme="minorEastAsia" w:hAnsi="Cambria Math" w:cs="Cambria Math"/>
+          <w:sz w:val="24"/>
+          <w:szCs w:val="24"/>
+        </w:rPr>
+        <w:tab/>
+      </w:r>
+    </w:p>
+    <w:p>
+      <w:pPr>
+        <w:rPr>
+          <w:rFonts w:ascii="Cambria Math" w:eastAsiaTheme="minorEastAsia" w:hAnsi="Cambria Math" w:cs="Cambria Math"/>
+          <w:sz w:val="24"/>
+          <w:szCs w:val="24"/>
+        </w:rPr>
+      </w:pPr>
+    </w:p>
+    <w:p>
+      <w:pPr>
+        <w:rPr>
+          <w:rFonts w:ascii="Cambria Math" w:eastAsiaTheme="minorEastAsia" w:hAnsi="Cambria Math" w:cs="Cambria Math"/>
+          <w:sz w:val="24"/>
+          <w:szCs w:val="24"/>
+        </w:rPr>
+      </w:pPr>
+    </w:p>
+    <w:p>
+      <w:pPr>
+        <w:rPr>
+          <w:rFonts w:ascii="Cambria Math" w:eastAsiaTheme="minorEastAsia" w:hAnsi="Cambria Math" w:cs="Cambria Math"/>
+          <w:sz w:val="24"/>
+          <w:szCs w:val="24"/>
+        </w:rPr>
+      </w:pPr>
+    </w:p>
+    <w:p>
+      <w:pPr>
+        <w:rPr>
+          <w:rFonts w:ascii="Cambria Math" w:eastAsiaTheme="minorEastAsia" w:hAnsi="Cambria Math" w:cs="Cambria Math"/>
+          <w:sz w:val="24"/>
+          <w:szCs w:val="24"/>
+        </w:rPr>
+      </w:pPr>
+    </w:p>
+    <w:p>
+      <w:pPr>
+        <w:rPr>
+          <w:rFonts w:ascii="Cambria Math" w:eastAsiaTheme="minorEastAsia" w:hAnsi="Cambria Math" w:cs="Cambria Math"/>
+          <w:sz w:val="24"/>
+          <w:szCs w:val="24"/>
+        </w:rPr>
+      </w:pPr>
+    </w:p>
+    <w:p>
+      <w:pPr>
+        <w:tabs>
+          <w:tab w:val="left" w:pos="1549"/>
+        </w:tabs>
+        <w:rPr>
+          <w:rFonts w:ascii="Cambria Math" w:eastAsiaTheme="minorEastAsia" w:hAnsi="Cambria Math" w:cs="Cambria Math"/>
+          <w:sz w:val="24"/>
+          <w:szCs w:val="24"/>
+        </w:rPr>
+      </w:pPr>
+      <w:r>
+        <w:rPr>
+          <w:noProof/>
+        </w:rPr>
+        <w:drawing>
+          <wp:anchor distT="0" distB="0" distL="114300" distR="114300" simplePos="0" relativeHeight="251673600" behindDoc="1" locked="0" layoutInCell="1" allowOverlap="1" wp14:anchorId="7EE798FC" wp14:editId="229B3D04">
+            <wp:simplePos x="0" y="0"/>
+            <wp:positionH relativeFrom="margin">
+              <wp:posOffset>-890258</wp:posOffset>
+            </wp:positionH>
+            <wp:positionV relativeFrom="paragraph">
+              <wp:posOffset>171713</wp:posOffset>
+            </wp:positionV>
+            <wp:extent cx="6944264" cy="3182338"/>
+            <wp:effectExtent l="0" t="0" r="0" b="0"/>
+            <wp:wrapNone/>
+            <wp:docPr id="16" name="Imagen 16"/>
+            <wp:cNvGraphicFramePr>
+              <a:graphicFrameLocks xmlns:a="http://schemas.openxmlformats.org/drawingml/2006/main" noChangeAspect="1"/>
+            </wp:cNvGraphicFramePr>
+            <a:graphic xmlns:a="http://schemas.openxmlformats.org/drawingml/2006/main">
+              <a:graphicData uri="http://schemas.openxmlformats.org/drawingml/2006/picture">
+                <pic:pic xmlns:pic="http://schemas.openxmlformats.org/drawingml/2006/picture">
+                  <pic:nvPicPr>
+                    <pic:cNvPr id="1" name=""/>
+                    <pic:cNvPicPr/>
+                  </pic:nvPicPr>
+                  <pic:blipFill>
+                    <a:blip r:embed="rId23">
+                      <a:extLst>
+                        <a:ext uri="{28A0092B-C50C-407E-A947-70E740481C1C}">
+                          <a14:useLocalDpi xmlns:a14="http://schemas.microsoft.com/office/drawing/2010/main" val="0"/>
+                        </a:ext>
+                      </a:extLst>
+                    </a:blip>
+                    <a:stretch>
+                      <a:fillRect/>
+                    </a:stretch>
+                  </pic:blipFill>
+                  <pic:spPr>
+                    <a:xfrm>
+                      <a:off x="0" y="0"/>
+                      <a:ext cx="6944264" cy="3182338"/>
+                    </a:xfrm>
+                    <a:prstGeom prst="rect">
+                      <a:avLst/>
+                    </a:prstGeom>
+                  </pic:spPr>
+                </pic:pic>
+              </a:graphicData>
+            </a:graphic>
+            <wp14:sizeRelH relativeFrom="margin">
+              <wp14:pctWidth>0</wp14:pctWidth>
+            </wp14:sizeRelH>
+            <wp14:sizeRelV relativeFrom="margin">
+              <wp14:pctHeight>0</wp14:pctHeight>
+            </wp14:sizeRelV>
+          </wp:anchor>
+        </w:drawing>
+      </w:r>
+      <w:r>
+        <w:rPr>
+          <w:rFonts w:ascii="Cambria Math" w:eastAsiaTheme="minorEastAsia" w:hAnsi="Cambria Math" w:cs="Cambria Math"/>
+          <w:sz w:val="24"/>
+          <w:szCs w:val="24"/>
+        </w:rPr>
+        <w:tab/>
+      </w:r>
+    </w:p>
+    <w:p>
+      <w:pPr>
+        <w:rPr>
+          <w:rFonts w:ascii="Cambria Math" w:eastAsiaTheme="minorEastAsia" w:hAnsi="Cambria Math" w:cs="Cambria Math"/>
+          <w:sz w:val="24"/>
+          <w:szCs w:val="24"/>
+        </w:rPr>
+      </w:pPr>
+    </w:p>
+    <w:p>
+      <w:pPr>
+        <w:rPr>
+          <w:rFonts w:ascii="Cambria Math" w:eastAsiaTheme="minorEastAsia" w:hAnsi="Cambria Math" w:cs="Cambria Math"/>
+          <w:sz w:val="24"/>
+          <w:szCs w:val="24"/>
+        </w:rPr>
+      </w:pPr>
+    </w:p>
+    <w:p>
+      <w:pPr>
+        <w:rPr>
+          <w:rFonts w:ascii="Cambria Math" w:eastAsiaTheme="minorEastAsia" w:hAnsi="Cambria Math" w:cs="Cambria Math"/>
+          <w:sz w:val="24"/>
+          <w:szCs w:val="24"/>
+        </w:rPr>
+      </w:pPr>
+    </w:p>
+    <w:p>
+      <w:pPr>
+        <w:rPr>
+          <w:rFonts w:ascii="Cambria Math" w:eastAsiaTheme="minorEastAsia" w:hAnsi="Cambria Math" w:cs="Cambria Math"/>
+          <w:sz w:val="24"/>
+          <w:szCs w:val="24"/>
+        </w:rPr>
+      </w:pPr>
+    </w:p>
+    <w:p>
+      <w:pPr>
+        <w:rPr>
+          <w:rFonts w:ascii="Cambria Math" w:eastAsiaTheme="minorEastAsia" w:hAnsi="Cambria Math" w:cs="Cambria Math"/>
+          <w:sz w:val="24"/>
+          <w:szCs w:val="24"/>
+        </w:rPr>
+      </w:pPr>
+    </w:p>
+    <w:p>
+      <w:pPr>
+        <w:jc w:val="center"/>
+        <w:rPr>
+          <w:rFonts w:ascii="Cambria Math" w:eastAsiaTheme="minorEastAsia" w:hAnsi="Cambria Math" w:cs="Cambria Math"/>
+          <w:sz w:val="24"/>
+          <w:szCs w:val="24"/>
+        </w:rPr>
+      </w:pPr>
+    </w:p>
+    <w:p>
+      <w:pPr>
+        <w:rPr>
+          <w:rFonts w:ascii="Cambria Math" w:eastAsiaTheme="minorEastAsia" w:hAnsi="Cambria Math" w:cs="Cambria Math"/>
+          <w:sz w:val="24"/>
+          <w:szCs w:val="24"/>
+        </w:rPr>
+      </w:pPr>
+    </w:p>
+    <w:p>
+      <w:pPr>
+        <w:rPr>
+          <w:rFonts w:ascii="Cambria Math" w:eastAsiaTheme="minorEastAsia" w:hAnsi="Cambria Math" w:cs="Cambria Math"/>
+          <w:sz w:val="24"/>
+          <w:szCs w:val="24"/>
+        </w:rPr>
+      </w:pPr>
+    </w:p>
+    <w:p>
+      <w:pPr>
+        <w:rPr>
+          <w:rFonts w:ascii="Cambria Math" w:eastAsiaTheme="minorEastAsia" w:hAnsi="Cambria Math" w:cs="Cambria Math"/>
+          <w:sz w:val="24"/>
+          <w:szCs w:val="24"/>
+        </w:rPr>
+      </w:pPr>
+      <w:r>
+        <w:rPr>
+          <w:rFonts w:ascii="Cambria Math" w:eastAsiaTheme="minorEastAsia" w:hAnsi="Cambria Math" w:cs="Cambria Math"/>
+          <w:sz w:val="24"/>
+          <w:szCs w:val="24"/>
+        </w:rPr>
+        <w:lastRenderedPageBreak/>
+        <w:t>Ejercicio 13: Investigue la relación entre reflexión y el producto punto, y ejemplifique su</w:t>
+      </w:r>
+      <w:r>
+        <w:rPr>
+          <w:rFonts w:ascii="Cambria Math" w:eastAsiaTheme="minorEastAsia" w:hAnsi="Cambria Math" w:cs="Cambria Math"/>
+          <w:sz w:val="24"/>
+          <w:szCs w:val="24"/>
+        </w:rPr>
+        <w:t xml:space="preserve"> </w:t>
+      </w:r>
+      <w:r>
+        <w:rPr>
+          <w:rFonts w:ascii="Cambria Math" w:eastAsiaTheme="minorEastAsia" w:hAnsi="Cambria Math" w:cs="Cambria Math"/>
+          <w:sz w:val="24"/>
+          <w:szCs w:val="24"/>
+        </w:rPr>
+        <w:t>aplicación en juegos. Realice un prototipo en Processing.</w:t>
+      </w:r>
     </w:p>
     <w:sectPr>
       <w:pgSz w:w="11906" w:h="16838"/>

</xml_diff>

<commit_message>
Se agrego el punto 13 al trabajo
</commit_message>
<xml_diff>
--- a/Planeamientos y dinamicas de videojuegos TP1.docx
+++ b/Planeamientos y dinamicas de videojuegos TP1.docx
@@ -16,6 +16,73 @@
       </w:pPr>
       <w:r>
         <w:rPr>
+          <w:noProof/>
+        </w:rPr>
+        <w:drawing>
+          <wp:anchor distT="0" distB="0" distL="114300" distR="114300" simplePos="0" relativeHeight="251679744" behindDoc="1" locked="0" layoutInCell="1" allowOverlap="1" wp14:anchorId="2E710A61" wp14:editId="5A211FDB">
+            <wp:simplePos x="0" y="0"/>
+            <wp:positionH relativeFrom="page">
+              <wp:align>right</wp:align>
+            </wp:positionH>
+            <wp:positionV relativeFrom="paragraph">
+              <wp:posOffset>-899795</wp:posOffset>
+            </wp:positionV>
+            <wp:extent cx="7577421" cy="4267200"/>
+            <wp:effectExtent l="0" t="0" r="5080" b="0"/>
+            <wp:wrapNone/>
+            <wp:docPr id="27" name="Imagen 27" descr="Pixel art HD fondos de pantalla descarga gratuita | Wallpaperbetter"/>
+            <wp:cNvGraphicFramePr>
+              <a:graphicFrameLocks xmlns:a="http://schemas.openxmlformats.org/drawingml/2006/main" noChangeAspect="1"/>
+            </wp:cNvGraphicFramePr>
+            <a:graphic xmlns:a="http://schemas.openxmlformats.org/drawingml/2006/main">
+              <a:graphicData uri="http://schemas.openxmlformats.org/drawingml/2006/picture">
+                <pic:pic xmlns:pic="http://schemas.openxmlformats.org/drawingml/2006/picture">
+                  <pic:nvPicPr>
+                    <pic:cNvPr id="0" name="Picture 33" descr="Pixel art HD fondos de pantalla descarga gratuita | Wallpaperbetter"/>
+                    <pic:cNvPicPr>
+                      <a:picLocks noChangeAspect="1" noChangeArrowheads="1"/>
+                    </pic:cNvPicPr>
+                  </pic:nvPicPr>
+                  <pic:blipFill>
+                    <a:blip r:embed="rId8">
+                      <a:extLst>
+                        <a:ext uri="{28A0092B-C50C-407E-A947-70E740481C1C}">
+                          <a14:useLocalDpi xmlns:a14="http://schemas.microsoft.com/office/drawing/2010/main" val="0"/>
+                        </a:ext>
+                      </a:extLst>
+                    </a:blip>
+                    <a:srcRect/>
+                    <a:stretch>
+                      <a:fillRect/>
+                    </a:stretch>
+                  </pic:blipFill>
+                  <pic:spPr bwMode="auto">
+                    <a:xfrm>
+                      <a:off x="0" y="0"/>
+                      <a:ext cx="7577421" cy="4267200"/>
+                    </a:xfrm>
+                    <a:prstGeom prst="rect">
+                      <a:avLst/>
+                    </a:prstGeom>
+                    <a:noFill/>
+                    <a:ln>
+                      <a:noFill/>
+                    </a:ln>
+                  </pic:spPr>
+                </pic:pic>
+              </a:graphicData>
+            </a:graphic>
+            <wp14:sizeRelH relativeFrom="margin">
+              <wp14:pctWidth>0</wp14:pctWidth>
+            </wp14:sizeRelH>
+            <wp14:sizeRelV relativeFrom="margin">
+              <wp14:pctHeight>0</wp14:pctHeight>
+            </wp14:sizeRelV>
+          </wp:anchor>
+        </w:drawing>
+      </w:r>
+      <w:r>
+        <w:rPr>
           <w:b/>
           <w:bCs/>
           <w:color w:val="0070C0"/>
@@ -40,6 +107,73 @@
       </w:pPr>
       <w:r>
         <w:rPr>
+          <w:noProof/>
+        </w:rPr>
+        <w:drawing>
+          <wp:anchor distT="0" distB="0" distL="114300" distR="114300" simplePos="0" relativeHeight="251682816" behindDoc="1" locked="0" layoutInCell="1" allowOverlap="1" wp14:anchorId="4B9E46CC" wp14:editId="22813930">
+            <wp:simplePos x="0" y="0"/>
+            <wp:positionH relativeFrom="page">
+              <wp:align>right</wp:align>
+            </wp:positionH>
+            <wp:positionV relativeFrom="paragraph">
+              <wp:posOffset>183705</wp:posOffset>
+            </wp:positionV>
+            <wp:extent cx="2192910" cy="7550150"/>
+            <wp:effectExtent l="7303" t="0" r="5397" b="5398"/>
+            <wp:wrapNone/>
+            <wp:docPr id="29" name="Imagen 29" descr="Dark pixel HD wallpapers | Pxfuel"/>
+            <wp:cNvGraphicFramePr>
+              <a:graphicFrameLocks xmlns:a="http://schemas.openxmlformats.org/drawingml/2006/main" noChangeAspect="1"/>
+            </wp:cNvGraphicFramePr>
+            <a:graphic xmlns:a="http://schemas.openxmlformats.org/drawingml/2006/main">
+              <a:graphicData uri="http://schemas.openxmlformats.org/drawingml/2006/picture">
+                <pic:pic xmlns:pic="http://schemas.openxmlformats.org/drawingml/2006/picture">
+                  <pic:nvPicPr>
+                    <pic:cNvPr id="0" name="Picture 35" descr="Dark pixel HD wallpapers | Pxfuel"/>
+                    <pic:cNvPicPr>
+                      <a:picLocks noChangeAspect="1" noChangeArrowheads="1"/>
+                    </pic:cNvPicPr>
+                  </pic:nvPicPr>
+                  <pic:blipFill>
+                    <a:blip r:embed="rId9">
+                      <a:extLst>
+                        <a:ext uri="{28A0092B-C50C-407E-A947-70E740481C1C}">
+                          <a14:useLocalDpi xmlns:a14="http://schemas.microsoft.com/office/drawing/2010/main" val="0"/>
+                        </a:ext>
+                      </a:extLst>
+                    </a:blip>
+                    <a:srcRect/>
+                    <a:stretch>
+                      <a:fillRect/>
+                    </a:stretch>
+                  </pic:blipFill>
+                  <pic:spPr bwMode="auto">
+                    <a:xfrm rot="5400000">
+                      <a:off x="0" y="0"/>
+                      <a:ext cx="2192910" cy="7550150"/>
+                    </a:xfrm>
+                    <a:prstGeom prst="rect">
+                      <a:avLst/>
+                    </a:prstGeom>
+                    <a:noFill/>
+                    <a:ln>
+                      <a:noFill/>
+                    </a:ln>
+                  </pic:spPr>
+                </pic:pic>
+              </a:graphicData>
+            </a:graphic>
+            <wp14:sizeRelH relativeFrom="margin">
+              <wp14:pctWidth>0</wp14:pctWidth>
+            </wp14:sizeRelH>
+            <wp14:sizeRelV relativeFrom="margin">
+              <wp14:pctHeight>0</wp14:pctHeight>
+            </wp14:sizeRelV>
+          </wp:anchor>
+        </w:drawing>
+      </w:r>
+      <w:r>
+        <w:rPr>
           <w:b/>
           <w:bCs/>
           <w:color w:val="0070C0"/>
@@ -66,18 +200,18 @@
           <w:szCs w:val="48"/>
         </w:rPr>
         <w:drawing>
-          <wp:anchor distT="0" distB="0" distL="114300" distR="114300" simplePos="0" relativeHeight="251658240" behindDoc="1" locked="0" layoutInCell="1" allowOverlap="1" wp14:anchorId="2EEC190C" wp14:editId="5CDFD744">
+          <wp:anchor distT="0" distB="0" distL="114300" distR="114300" simplePos="0" relativeHeight="251684864" behindDoc="1" locked="0" layoutInCell="1" allowOverlap="1" wp14:anchorId="509214A8" wp14:editId="174308CC">
             <wp:simplePos x="0" y="0"/>
             <wp:positionH relativeFrom="margin">
-              <wp:align>center</wp:align>
+              <wp:posOffset>-99060</wp:posOffset>
             </wp:positionH>
             <wp:positionV relativeFrom="paragraph">
-              <wp:posOffset>138126</wp:posOffset>
+              <wp:posOffset>46354</wp:posOffset>
             </wp:positionV>
-            <wp:extent cx="4786519" cy="2456731"/>
-            <wp:effectExtent l="0" t="0" r="0" b="1270"/>
+            <wp:extent cx="5324475" cy="2732843"/>
+            <wp:effectExtent l="0" t="0" r="0" b="0"/>
             <wp:wrapNone/>
-            <wp:docPr id="3" name="Imagen 3"/>
+            <wp:docPr id="30" name="Imagen 30"/>
             <wp:cNvGraphicFramePr>
               <a:graphicFrameLocks xmlns:a="http://schemas.openxmlformats.org/drawingml/2006/main" noChangeAspect="1"/>
             </wp:cNvGraphicFramePr>
@@ -91,7 +225,7 @@
                     </pic:cNvPicPr>
                   </pic:nvPicPr>
                   <pic:blipFill rotWithShape="1">
-                    <a:blip r:embed="rId8">
+                    <a:blip r:embed="rId10">
                       <a:extLst>
                         <a:ext uri="{28A0092B-C50C-407E-A947-70E740481C1C}">
                           <a14:useLocalDpi xmlns:a14="http://schemas.microsoft.com/office/drawing/2010/main" val="0"/>
@@ -104,7 +238,7 @@
                   <pic:spPr bwMode="auto">
                     <a:xfrm>
                       <a:off x="0" y="0"/>
-                      <a:ext cx="4786519" cy="2456731"/>
+                      <a:ext cx="5337406" cy="2739480"/>
                     </a:xfrm>
                     <a:prstGeom prst="rect">
                       <a:avLst/>
@@ -148,7 +282,6 @@
     </w:p>
     <w:p>
       <w:pPr>
-        <w:jc w:val="center"/>
         <w:rPr>
           <w:sz w:val="48"/>
           <w:szCs w:val="48"/>
@@ -203,6 +336,7 @@
         <w:rPr>
           <w:b/>
           <w:bCs/>
+          <w:color w:val="FFFFFF" w:themeColor="background1"/>
           <w:sz w:val="48"/>
           <w:szCs w:val="48"/>
         </w:rPr>
@@ -216,13 +350,24 @@
           <w:szCs w:val="48"/>
           <w:u w:val="double"/>
         </w:rPr>
-        <w:t>Tema:</w:t>
-      </w:r>
-      <w:r>
-        <w:rPr>
+        <w:t xml:space="preserve"> </w:t>
+      </w:r>
+      <w:r>
+        <w:rPr>
+          <w:b/>
+          <w:bCs/>
           <w:color w:val="0070C0"/>
           <w:sz w:val="48"/>
           <w:szCs w:val="48"/>
+          <w:u w:val="double"/>
+        </w:rPr>
+        <w:t>Tema:</w:t>
+      </w:r>
+      <w:r>
+        <w:rPr>
+          <w:color w:val="0070C0"/>
+          <w:sz w:val="48"/>
+          <w:szCs w:val="48"/>
         </w:rPr>
         <w:t xml:space="preserve"> </w:t>
       </w:r>
@@ -230,6 +375,7 @@
         <w:rPr>
           <w:b/>
           <w:bCs/>
+          <w:color w:val="FFFFFF" w:themeColor="background1"/>
           <w:sz w:val="48"/>
           <w:szCs w:val="48"/>
         </w:rPr>
@@ -241,6 +387,7 @@
         <w:rPr>
           <w:b/>
           <w:bCs/>
+          <w:color w:val="FFFFFF" w:themeColor="background1"/>
           <w:sz w:val="40"/>
           <w:szCs w:val="40"/>
         </w:rPr>
@@ -249,7 +396,7 @@
         <w:rPr>
           <w:b/>
           <w:bCs/>
-          <w:color w:val="FF0000"/>
+          <w:color w:val="FFFFFF" w:themeColor="background1"/>
           <w:sz w:val="44"/>
           <w:szCs w:val="44"/>
           <w:u w:val="double"/>
@@ -258,28 +405,12 @@
       </w:r>
       <w:r>
         <w:rPr>
+          <w:color w:val="FFFFFF" w:themeColor="background1"/>
           <w:sz w:val="44"/>
           <w:szCs w:val="44"/>
         </w:rPr>
         <w:t xml:space="preserve"> </w:t>
       </w:r>
-      <w:r>
-        <w:rPr>
-          <w:b/>
-          <w:bCs/>
-          <w:sz w:val="40"/>
-          <w:szCs w:val="40"/>
-        </w:rPr>
-        <w:t>Ariel Alejandro Vega</w:t>
-      </w:r>
-    </w:p>
-    <w:p>
-      <w:pPr>
-        <w:rPr>
-          <w:sz w:val="36"/>
-          <w:szCs w:val="36"/>
-        </w:rPr>
-      </w:pPr>
       <w:r>
         <w:rPr>
           <w:b/>
@@ -287,6 +418,92 @@
           <w:color w:val="FF0000"/>
           <w:sz w:val="40"/>
           <w:szCs w:val="40"/>
+        </w:rPr>
+        <w:t>Ariel Alejandro Vega</w:t>
+      </w:r>
+    </w:p>
+    <w:p>
+      <w:pPr>
+        <w:rPr>
+          <w:sz w:val="36"/>
+          <w:szCs w:val="36"/>
+        </w:rPr>
+      </w:pPr>
+      <w:r>
+        <w:rPr>
+          <w:noProof/>
+          <w:color w:val="FFFFFF" w:themeColor="background1"/>
+        </w:rPr>
+        <w:drawing>
+          <wp:anchor distT="0" distB="0" distL="114300" distR="114300" simplePos="0" relativeHeight="251678720" behindDoc="1" locked="0" layoutInCell="1" allowOverlap="1" wp14:anchorId="04510904" wp14:editId="07AA8EBB">
+            <wp:simplePos x="0" y="0"/>
+            <wp:positionH relativeFrom="page">
+              <wp:posOffset>-50165</wp:posOffset>
+            </wp:positionH>
+            <wp:positionV relativeFrom="paragraph">
+              <wp:posOffset>244475</wp:posOffset>
+            </wp:positionV>
+            <wp:extent cx="7553325" cy="4249189"/>
+            <wp:effectExtent l="0" t="0" r="0" b="0"/>
+            <wp:wrapNone/>
+            <wp:docPr id="26" name="Imagen 26" descr="240+] Pixel Art Wallpapers"/>
+            <wp:cNvGraphicFramePr>
+              <a:graphicFrameLocks xmlns:a="http://schemas.openxmlformats.org/drawingml/2006/main" noChangeAspect="1"/>
+            </wp:cNvGraphicFramePr>
+            <a:graphic xmlns:a="http://schemas.openxmlformats.org/drawingml/2006/main">
+              <a:graphicData uri="http://schemas.openxmlformats.org/drawingml/2006/picture">
+                <pic:pic xmlns:pic="http://schemas.openxmlformats.org/drawingml/2006/picture">
+                  <pic:nvPicPr>
+                    <pic:cNvPr id="0" name="Picture 31" descr="240+] Pixel Art Wallpapers"/>
+                    <pic:cNvPicPr>
+                      <a:picLocks noChangeAspect="1" noChangeArrowheads="1"/>
+                    </pic:cNvPicPr>
+                  </pic:nvPicPr>
+                  <pic:blipFill>
+                    <a:blip r:embed="rId11" cstate="print">
+                      <a:extLst>
+                        <a:ext uri="{28A0092B-C50C-407E-A947-70E740481C1C}">
+                          <a14:useLocalDpi xmlns:a14="http://schemas.microsoft.com/office/drawing/2010/main" val="0"/>
+                        </a:ext>
+                      </a:extLst>
+                    </a:blip>
+                    <a:srcRect/>
+                    <a:stretch>
+                      <a:fillRect/>
+                    </a:stretch>
+                  </pic:blipFill>
+                  <pic:spPr bwMode="auto">
+                    <a:xfrm>
+                      <a:off x="0" y="0"/>
+                      <a:ext cx="7553325" cy="4249189"/>
+                    </a:xfrm>
+                    <a:prstGeom prst="rect">
+                      <a:avLst/>
+                    </a:prstGeom>
+                    <a:noFill/>
+                    <a:ln>
+                      <a:noFill/>
+                    </a:ln>
+                  </pic:spPr>
+                </pic:pic>
+              </a:graphicData>
+            </a:graphic>
+            <wp14:sizeRelH relativeFrom="margin">
+              <wp14:pctWidth>0</wp14:pctWidth>
+            </wp14:sizeRelH>
+            <wp14:sizeRelV relativeFrom="margin">
+              <wp14:pctHeight>0</wp14:pctHeight>
+            </wp14:sizeRelV>
+          </wp:anchor>
+        </w:drawing>
+      </w:r>
+      <w:r>
+        <w:rPr>
+          <w:b/>
+          <w:bCs/>
+          <w:color w:val="FFFFFF" w:themeColor="background1"/>
+          <w:sz w:val="40"/>
+          <w:szCs w:val="40"/>
           <w:u w:val="double"/>
         </w:rPr>
         <w:t>Año:</w:t>
@@ -305,6 +522,7 @@
         <w:rPr>
           <w:b/>
           <w:bCs/>
+          <w:color w:val="FF0000"/>
           <w:sz w:val="36"/>
           <w:szCs w:val="36"/>
         </w:rPr>
@@ -314,6 +532,7 @@
     <w:p>
       <w:pPr>
         <w:rPr>
+          <w:color w:val="FFFFFF" w:themeColor="background1"/>
           <w:sz w:val="36"/>
           <w:szCs w:val="36"/>
         </w:rPr>
@@ -340,6 +559,7 @@
         <w:rPr>
           <w:b/>
           <w:bCs/>
+          <w:color w:val="FFFFFF" w:themeColor="background1"/>
           <w:sz w:val="36"/>
           <w:szCs w:val="36"/>
         </w:rPr>
@@ -375,17 +595,28 @@
         <w:rPr>
           <w:b/>
           <w:bCs/>
+          <w:color w:val="FFFFFF" w:themeColor="background1"/>
           <w:sz w:val="36"/>
           <w:szCs w:val="36"/>
         </w:rPr>
-        <w:t xml:space="preserve">45881200  </w:t>
-      </w:r>
-    </w:p>
-    <w:p>
-      <w:pPr>
+        <w:t>45881200</w:t>
+      </w:r>
+      <w:r>
         <w:rPr>
           <w:b/>
           <w:bCs/>
+          <w:sz w:val="36"/>
+          <w:szCs w:val="36"/>
+        </w:rPr>
+        <w:t xml:space="preserve">  </w:t>
+      </w:r>
+    </w:p>
+    <w:p>
+      <w:pPr>
+        <w:rPr>
+          <w:b/>
+          <w:bCs/>
+          <w:color w:val="FFFFFF" w:themeColor="background1"/>
           <w:sz w:val="36"/>
           <w:szCs w:val="36"/>
         </w:rPr>
@@ -413,6 +644,7 @@
         <w:rPr>
           <w:b/>
           <w:bCs/>
+          <w:color w:val="FFFFFF" w:themeColor="background1"/>
           <w:sz w:val="36"/>
           <w:szCs w:val="36"/>
         </w:rPr>
@@ -428,10 +660,70 @@
     <w:p>
       <w:r>
         <w:rPr>
+          <w:noProof/>
+        </w:rPr>
+        <w:lastRenderedPageBreak/>
+        <w:drawing>
+          <wp:anchor distT="0" distB="0" distL="114300" distR="114300" simplePos="0" relativeHeight="251696128" behindDoc="1" locked="0" layoutInCell="1" allowOverlap="1" wp14:anchorId="2876D5EE" wp14:editId="4E5AFF33">
+            <wp:simplePos x="0" y="0"/>
+            <wp:positionH relativeFrom="column">
+              <wp:posOffset>-660317</wp:posOffset>
+            </wp:positionH>
+            <wp:positionV relativeFrom="paragraph">
+              <wp:posOffset>-209881</wp:posOffset>
+            </wp:positionV>
+            <wp:extent cx="450000" cy="734400"/>
+            <wp:effectExtent l="0" t="0" r="7620" b="8890"/>
+            <wp:wrapNone/>
+            <wp:docPr id="37" name="Imagen 37"/>
+            <wp:cNvGraphicFramePr>
+              <a:graphicFrameLocks xmlns:a="http://schemas.openxmlformats.org/drawingml/2006/main" noChangeAspect="1"/>
+            </wp:cNvGraphicFramePr>
+            <a:graphic xmlns:a="http://schemas.openxmlformats.org/drawingml/2006/main">
+              <a:graphicData uri="http://schemas.openxmlformats.org/drawingml/2006/picture">
+                <pic:pic xmlns:pic="http://schemas.openxmlformats.org/drawingml/2006/picture">
+                  <pic:nvPicPr>
+                    <pic:cNvPr id="1" name=""/>
+                    <pic:cNvPicPr/>
+                  </pic:nvPicPr>
+                  <pic:blipFill>
+                    <a:blip r:embed="rId12" cstate="print">
+                      <a:extLst>
+                        <a:ext uri="{28A0092B-C50C-407E-A947-70E740481C1C}">
+                          <a14:useLocalDpi xmlns:a14="http://schemas.microsoft.com/office/drawing/2010/main" val="0"/>
+                        </a:ext>
+                      </a:extLst>
+                    </a:blip>
+                    <a:stretch>
+                      <a:fillRect/>
+                    </a:stretch>
+                  </pic:blipFill>
+                  <pic:spPr>
+                    <a:xfrm>
+                      <a:off x="0" y="0"/>
+                      <a:ext cx="450000" cy="734400"/>
+                    </a:xfrm>
+                    <a:prstGeom prst="rect">
+                      <a:avLst/>
+                    </a:prstGeom>
+                  </pic:spPr>
+                </pic:pic>
+              </a:graphicData>
+            </a:graphic>
+            <wp14:sizeRelH relativeFrom="margin">
+              <wp14:pctWidth>0</wp14:pctWidth>
+            </wp14:sizeRelH>
+            <wp14:sizeRelV relativeFrom="margin">
+              <wp14:pctHeight>0</wp14:pctHeight>
+            </wp14:sizeRelV>
+          </wp:anchor>
+        </w:drawing>
+      </w:r>
+      <w:r>
+        <w:rPr>
           <w:b/>
           <w:bCs/>
         </w:rPr>
-        <w:lastRenderedPageBreak/>
         <w:t>Ejercicio 1:</w:t>
       </w:r>
       <w:r>
@@ -745,6 +1037,174 @@
           <w:szCs w:val="24"/>
         </w:rPr>
       </w:pPr>
+      <m:oMath>
+        <m:box>
+          <m:boxPr>
+            <m:opEmu m:val="1"/>
+            <m:ctrlPr>
+              <w:rPr>
+                <w:rFonts w:ascii="Cambria Math" w:hAnsi="Cambria Math" w:cs="Cambria Math"/>
+                <w:sz w:val="24"/>
+                <w:szCs w:val="24"/>
+              </w:rPr>
+            </m:ctrlPr>
+          </m:boxPr>
+          <m:e>
+            <m:groupChr>
+              <m:groupChrPr>
+                <m:chr m:val="→"/>
+                <m:pos m:val="top"/>
+                <m:ctrlPr>
+                  <w:rPr>
+                    <w:rFonts w:ascii="Cambria Math" w:hAnsi="Cambria Math" w:cs="Cambria Math"/>
+                    <w:sz w:val="24"/>
+                    <w:szCs w:val="24"/>
+                  </w:rPr>
+                </m:ctrlPr>
+              </m:groupChrPr>
+              <m:e>
+                <m:r>
+                  <w:rPr>
+                    <w:rFonts w:ascii="Cambria Math" w:hAnsi="Cambria Math" w:cs="Cambria Math"/>
+                    <w:sz w:val="24"/>
+                    <w:szCs w:val="24"/>
+                  </w:rPr>
+                  <m:t xml:space="preserve">p </m:t>
+                </m:r>
+              </m:e>
+            </m:groupChr>
+            <m:r>
+              <w:rPr>
+                <w:rFonts w:ascii="Cambria Math" w:hAnsi="Cambria Math" w:cs="Cambria Math"/>
+                <w:sz w:val="24"/>
+                <w:szCs w:val="24"/>
+              </w:rPr>
+              <m:t xml:space="preserve">. </m:t>
+            </m:r>
+          </m:e>
+        </m:box>
+        <m:r>
+          <w:rPr>
+            <w:rFonts w:ascii="Cambria Math" w:hAnsi="Cambria Math" w:cs="Cambria Math"/>
+            <w:sz w:val="24"/>
+            <w:szCs w:val="24"/>
+          </w:rPr>
+          <m:t xml:space="preserve"> </m:t>
+        </m:r>
+        <m:groupChr>
+          <m:groupChrPr>
+            <m:chr m:val="→"/>
+            <m:pos m:val="top"/>
+            <m:ctrlPr>
+              <w:rPr>
+                <w:rFonts w:ascii="Cambria Math" w:hAnsi="Cambria Math" w:cs="Cambria Math"/>
+                <w:sz w:val="24"/>
+                <w:szCs w:val="24"/>
+              </w:rPr>
+            </m:ctrlPr>
+          </m:groupChrPr>
+          <m:e>
+            <m:r>
+              <w:rPr>
+                <w:rFonts w:ascii="Cambria Math" w:hAnsi="Cambria Math" w:cs="Cambria Math"/>
+                <w:sz w:val="24"/>
+                <w:szCs w:val="24"/>
+              </w:rPr>
+              <m:t>q</m:t>
+            </m:r>
+          </m:e>
+        </m:groupChr>
+        <m:r>
+          <w:rPr>
+            <w:rFonts w:ascii="Cambria Math" w:hAnsi="Cambria Math" w:cs="Cambria Math"/>
+            <w:sz w:val="24"/>
+            <w:szCs w:val="24"/>
+          </w:rPr>
+          <m:t>=</m:t>
+        </m:r>
+        <m:d>
+          <m:dPr>
+            <m:begChr m:val="["/>
+            <m:endChr m:val="]"/>
+            <m:ctrlPr>
+              <w:rPr>
+                <w:rFonts w:ascii="Cambria Math" w:hAnsi="Cambria Math" w:cs="Cambria Math"/>
+                <w:i/>
+                <w:sz w:val="24"/>
+                <w:szCs w:val="24"/>
+              </w:rPr>
+            </m:ctrlPr>
+          </m:dPr>
+          <m:e>
+            <m:eqArr>
+              <m:eqArrPr>
+                <m:ctrlPr>
+                  <w:rPr>
+                    <w:rFonts w:ascii="Cambria Math" w:hAnsi="Cambria Math" w:cs="Cambria Math"/>
+                    <w:i/>
+                    <w:sz w:val="24"/>
+                    <w:szCs w:val="24"/>
+                  </w:rPr>
+                </m:ctrlPr>
+              </m:eqArrPr>
+              <m:e>
+                <m:r>
+                  <w:rPr>
+                    <w:rFonts w:ascii="Cambria Math" w:hAnsi="Cambria Math" w:cs="Cambria Math"/>
+                    <w:sz w:val="24"/>
+                    <w:szCs w:val="24"/>
+                  </w:rPr>
+                  <m:t>(2 . 1)</m:t>
+                </m:r>
+              </m:e>
+              <m:e>
+                <m:r>
+                  <w:rPr>
+                    <w:rFonts w:ascii="Cambria Math" w:hAnsi="Cambria Math" w:cs="Cambria Math"/>
+                    <w:sz w:val="24"/>
+                    <w:szCs w:val="24"/>
+                  </w:rPr>
+                  <m:t>(2  .-2)</m:t>
+                </m:r>
+                <m:ctrlPr>
+                  <w:rPr>
+                    <w:rFonts w:ascii="Cambria Math" w:eastAsia="Cambria Math" w:hAnsi="Cambria Math" w:cs="Cambria Math"/>
+                    <w:i/>
+                    <w:sz w:val="24"/>
+                    <w:szCs w:val="24"/>
+                  </w:rPr>
+                </m:ctrlPr>
+              </m:e>
+              <m:e>
+                <m:r>
+                  <w:rPr>
+                    <w:rFonts w:ascii="Cambria Math" w:eastAsia="Cambria Math" w:hAnsi="Cambria Math" w:cs="Cambria Math"/>
+                    <w:sz w:val="24"/>
+                    <w:szCs w:val="24"/>
+                  </w:rPr>
+                  <m:t>(1 . 0)</m:t>
+                </m:r>
+              </m:e>
+            </m:eqArr>
+          </m:e>
+        </m:d>
+      </m:oMath>
+      <w:r>
+        <w:rPr>
+          <w:noProof/>
+        </w:rPr>
+        <w:t xml:space="preserve"> </w:t>
+      </w:r>
+    </w:p>
+    <w:p>
+      <w:pPr>
+        <w:ind w:left="360"/>
+        <w:rPr>
+          <w:rFonts w:ascii="Cambria Math" w:eastAsiaTheme="minorEastAsia" w:hAnsi="Cambria Math" w:cs="Cambria Math"/>
+          <w:sz w:val="24"/>
+          <w:szCs w:val="24"/>
+        </w:rPr>
+      </w:pPr>
       <m:oMathPara>
         <m:oMathParaPr>
           <m:jc m:val="left"/>
@@ -866,17 +1326,17 @@
                       <w:sz w:val="24"/>
                       <w:szCs w:val="24"/>
                     </w:rPr>
-                    <m:t>(2 . 1)</m:t>
-                  </m:r>
-                </m:e>
-                <m:e>
-                  <m:r>
-                    <w:rPr>
-                      <w:rFonts w:ascii="Cambria Math" w:hAnsi="Cambria Math" w:cs="Cambria Math"/>
-                      <w:sz w:val="24"/>
-                      <w:szCs w:val="24"/>
-                    </w:rPr>
-                    <m:t>(2  .-2)</m:t>
+                    <m:t>2</m:t>
+                  </m:r>
+                </m:e>
+                <m:e>
+                  <m:r>
+                    <w:rPr>
+                      <w:rFonts w:ascii="Cambria Math" w:hAnsi="Cambria Math" w:cs="Cambria Math"/>
+                      <w:sz w:val="24"/>
+                      <w:szCs w:val="24"/>
+                    </w:rPr>
+                    <m:t>-4</m:t>
                   </m:r>
                   <m:ctrlPr>
                     <w:rPr>
@@ -894,7 +1354,7 @@
                       <w:sz w:val="24"/>
                       <w:szCs w:val="24"/>
                     </w:rPr>
-                    <m:t>(1 . 0)</m:t>
+                    <m:t>0</m:t>
                   </m:r>
                 </m:e>
               </m:eqArr>
@@ -999,74 +1459,8 @@
               <w:sz w:val="24"/>
               <w:szCs w:val="24"/>
             </w:rPr>
-            <m:t>=</m:t>
-          </m:r>
-          <m:d>
-            <m:dPr>
-              <m:begChr m:val="["/>
-              <m:endChr m:val="]"/>
-              <m:ctrlPr>
-                <w:rPr>
-                  <w:rFonts w:ascii="Cambria Math" w:hAnsi="Cambria Math" w:cs="Cambria Math"/>
-                  <w:i/>
-                  <w:sz w:val="24"/>
-                  <w:szCs w:val="24"/>
-                </w:rPr>
-              </m:ctrlPr>
-            </m:dPr>
-            <m:e>
-              <m:eqArr>
-                <m:eqArrPr>
-                  <m:ctrlPr>
-                    <w:rPr>
-                      <w:rFonts w:ascii="Cambria Math" w:hAnsi="Cambria Math" w:cs="Cambria Math"/>
-                      <w:i/>
-                      <w:sz w:val="24"/>
-                      <w:szCs w:val="24"/>
-                    </w:rPr>
-                  </m:ctrlPr>
-                </m:eqArrPr>
-                <m:e>
-                  <m:r>
-                    <w:rPr>
-                      <w:rFonts w:ascii="Cambria Math" w:hAnsi="Cambria Math" w:cs="Cambria Math"/>
-                      <w:sz w:val="24"/>
-                      <w:szCs w:val="24"/>
-                    </w:rPr>
-                    <m:t>2</m:t>
-                  </m:r>
-                </m:e>
-                <m:e>
-                  <m:r>
-                    <w:rPr>
-                      <w:rFonts w:ascii="Cambria Math" w:hAnsi="Cambria Math" w:cs="Cambria Math"/>
-                      <w:sz w:val="24"/>
-                      <w:szCs w:val="24"/>
-                    </w:rPr>
-                    <m:t>-4</m:t>
-                  </m:r>
-                  <m:ctrlPr>
-                    <w:rPr>
-                      <w:rFonts w:ascii="Cambria Math" w:eastAsia="Cambria Math" w:hAnsi="Cambria Math" w:cs="Cambria Math"/>
-                      <w:i/>
-                      <w:sz w:val="24"/>
-                      <w:szCs w:val="24"/>
-                    </w:rPr>
-                  </m:ctrlPr>
-                </m:e>
-                <m:e>
-                  <m:r>
-                    <w:rPr>
-                      <w:rFonts w:ascii="Cambria Math" w:eastAsia="Cambria Math" w:hAnsi="Cambria Math" w:cs="Cambria Math"/>
-                      <w:sz w:val="24"/>
-                      <w:szCs w:val="24"/>
-                    </w:rPr>
-                    <m:t>0</m:t>
-                  </m:r>
-                </m:e>
-              </m:eqArr>
-            </m:e>
-          </m:d>
+            <m:t>=(2+(-4+0)</m:t>
+          </m:r>
         </m:oMath>
       </m:oMathPara>
     </w:p>
@@ -1166,18 +1560,61 @@
               <w:sz w:val="24"/>
               <w:szCs w:val="24"/>
             </w:rPr>
-            <m:t>=(2+(-4+0)</m:t>
+            <m:t>=-2</m:t>
           </m:r>
         </m:oMath>
       </m:oMathPara>
     </w:p>
-    <w:p>
-      <w:pPr>
-        <w:ind w:left="360"/>
-        <w:rPr>
-          <w:rFonts w:ascii="Cambria Math" w:eastAsiaTheme="minorEastAsia" w:hAnsi="Cambria Math" w:cs="Cambria Math"/>
-          <w:sz w:val="24"/>
-          <w:szCs w:val="24"/>
+    <w:p/>
+    <w:p>
+      <w:pPr>
+        <w:pStyle w:val="Prrafodelista"/>
+      </w:pPr>
+    </w:p>
+    <w:p>
+      <w:pPr>
+        <w:pStyle w:val="Prrafodelista"/>
+        <w:numPr>
+          <w:ilvl w:val="0"/>
+          <w:numId w:val="1"/>
+        </w:numPr>
+        <w:rPr>
+          <w:rFonts w:ascii="Cambria Math" w:hAnsi="Cambria Math" w:cs="Cambria Math"/>
+        </w:rPr>
+      </w:pPr>
+      <w:r>
+        <w:t>p</w:t>
+      </w:r>
+      <w:r>
+        <w:rPr>
+          <w:rFonts w:ascii="Cambria Math" w:hAnsi="Cambria Math" w:cs="Cambria Math"/>
+        </w:rPr>
+        <w:t>⃗</w:t>
+      </w:r>
+      <w:r>
+        <w:t xml:space="preserve"> </w:t>
+      </w:r>
+      <w:r>
+        <w:rPr>
+          <w:rFonts w:ascii="Calibri" w:hAnsi="Calibri" w:cs="Calibri"/>
+        </w:rPr>
+        <w:t>×</w:t>
+      </w:r>
+      <w:r>
+        <w:t xml:space="preserve"> q</w:t>
+      </w:r>
+      <w:r>
+        <w:rPr>
+          <w:rFonts w:ascii="Cambria Math" w:hAnsi="Cambria Math" w:cs="Cambria Math"/>
+        </w:rPr>
+        <w:t>⃗</w:t>
+      </w:r>
+    </w:p>
+    <w:p>
+      <w:pPr>
+        <w:pStyle w:val="Prrafodelista"/>
+        <w:rPr>
+          <w:rFonts w:ascii="Cambria Math" w:eastAsiaTheme="minorEastAsia" w:hAnsi="Cambria Math" w:cs="Cambria Math"/>
         </w:rPr>
       </w:pPr>
       <m:oMathPara>
@@ -1185,150 +1622,6 @@
           <m:jc m:val="left"/>
         </m:oMathParaPr>
         <m:oMath>
-          <m:box>
-            <m:boxPr>
-              <m:opEmu m:val="1"/>
-              <m:ctrlPr>
-                <w:rPr>
-                  <w:rFonts w:ascii="Cambria Math" w:hAnsi="Cambria Math" w:cs="Cambria Math"/>
-                  <w:sz w:val="24"/>
-                  <w:szCs w:val="24"/>
-                </w:rPr>
-              </m:ctrlPr>
-            </m:boxPr>
-            <m:e>
-              <m:groupChr>
-                <m:groupChrPr>
-                  <m:chr m:val="→"/>
-                  <m:pos m:val="top"/>
-                  <m:ctrlPr>
-                    <w:rPr>
-                      <w:rFonts w:ascii="Cambria Math" w:hAnsi="Cambria Math" w:cs="Cambria Math"/>
-                      <w:sz w:val="24"/>
-                      <w:szCs w:val="24"/>
-                    </w:rPr>
-                  </m:ctrlPr>
-                </m:groupChrPr>
-                <m:e>
-                  <m:r>
-                    <w:rPr>
-                      <w:rFonts w:ascii="Cambria Math" w:hAnsi="Cambria Math" w:cs="Cambria Math"/>
-                      <w:sz w:val="24"/>
-                      <w:szCs w:val="24"/>
-                    </w:rPr>
-                    <m:t xml:space="preserve">p </m:t>
-                  </m:r>
-                </m:e>
-              </m:groupChr>
-              <m:r>
-                <w:rPr>
-                  <w:rFonts w:ascii="Cambria Math" w:hAnsi="Cambria Math" w:cs="Cambria Math"/>
-                  <w:sz w:val="24"/>
-                  <w:szCs w:val="24"/>
-                </w:rPr>
-                <m:t xml:space="preserve">. </m:t>
-              </m:r>
-            </m:e>
-          </m:box>
-          <m:r>
-            <w:rPr>
-              <w:rFonts w:ascii="Cambria Math" w:hAnsi="Cambria Math" w:cs="Cambria Math"/>
-              <w:sz w:val="24"/>
-              <w:szCs w:val="24"/>
-            </w:rPr>
-            <m:t xml:space="preserve"> </m:t>
-          </m:r>
-          <m:groupChr>
-            <m:groupChrPr>
-              <m:chr m:val="→"/>
-              <m:pos m:val="top"/>
-              <m:ctrlPr>
-                <w:rPr>
-                  <w:rFonts w:ascii="Cambria Math" w:hAnsi="Cambria Math" w:cs="Cambria Math"/>
-                  <w:sz w:val="24"/>
-                  <w:szCs w:val="24"/>
-                </w:rPr>
-              </m:ctrlPr>
-            </m:groupChrPr>
-            <m:e>
-              <m:r>
-                <w:rPr>
-                  <w:rFonts w:ascii="Cambria Math" w:hAnsi="Cambria Math" w:cs="Cambria Math"/>
-                  <w:sz w:val="24"/>
-                  <w:szCs w:val="24"/>
-                </w:rPr>
-                <m:t>q</m:t>
-              </m:r>
-            </m:e>
-          </m:groupChr>
-          <m:r>
-            <w:rPr>
-              <w:rFonts w:ascii="Cambria Math" w:hAnsi="Cambria Math" w:cs="Cambria Math"/>
-              <w:sz w:val="24"/>
-              <w:szCs w:val="24"/>
-            </w:rPr>
-            <m:t>=-2</m:t>
-          </m:r>
-        </m:oMath>
-      </m:oMathPara>
-    </w:p>
-    <w:p/>
-    <w:p>
-      <w:pPr>
-        <w:pStyle w:val="Prrafodelista"/>
-      </w:pPr>
-    </w:p>
-    <w:p>
-      <w:pPr>
-        <w:pStyle w:val="Prrafodelista"/>
-        <w:numPr>
-          <w:ilvl w:val="0"/>
-          <w:numId w:val="1"/>
-        </w:numPr>
-        <w:rPr>
-          <w:rFonts w:ascii="Cambria Math" w:hAnsi="Cambria Math" w:cs="Cambria Math"/>
-        </w:rPr>
-      </w:pPr>
-      <w:r>
-        <w:t>p</w:t>
-      </w:r>
-      <w:r>
-        <w:rPr>
-          <w:rFonts w:ascii="Cambria Math" w:hAnsi="Cambria Math" w:cs="Cambria Math"/>
-        </w:rPr>
-        <w:t>⃗</w:t>
-      </w:r>
-      <w:r>
-        <w:t xml:space="preserve"> </w:t>
-      </w:r>
-      <w:r>
-        <w:rPr>
-          <w:rFonts w:ascii="Calibri" w:hAnsi="Calibri" w:cs="Calibri"/>
-        </w:rPr>
-        <w:t>×</w:t>
-      </w:r>
-      <w:r>
-        <w:t xml:space="preserve"> q</w:t>
-      </w:r>
-      <w:r>
-        <w:rPr>
-          <w:rFonts w:ascii="Cambria Math" w:hAnsi="Cambria Math" w:cs="Cambria Math"/>
-        </w:rPr>
-        <w:t>⃗</w:t>
-      </w:r>
-    </w:p>
-    <w:p>
-      <w:pPr>
-        <w:pStyle w:val="Prrafodelista"/>
-        <w:rPr>
-          <w:rFonts w:ascii="Cambria Math" w:eastAsiaTheme="minorEastAsia" w:hAnsi="Cambria Math" w:cs="Cambria Math"/>
-        </w:rPr>
-      </w:pPr>
-      <m:oMathPara>
-        <m:oMathParaPr>
-          <m:jc m:val="left"/>
-        </m:oMathParaPr>
-        <m:oMath>
           <m:r>
             <m:rPr>
               <m:sty m:val="p"/>
@@ -1363,187 +1656,188 @@
           <w:rFonts w:ascii="Cambria Math" w:eastAsiaTheme="minorEastAsia" w:hAnsi="Cambria Math" w:cs="Cambria Math"/>
         </w:rPr>
       </w:pPr>
-      <m:oMathPara>
-        <m:oMathParaPr>
-          <m:jc m:val="left"/>
-        </m:oMathParaPr>
-        <m:oMath>
-          <m:d>
-            <m:dPr>
-              <m:begChr m:val="["/>
-              <m:endChr m:val="]"/>
-              <m:ctrlPr>
-                <w:rPr>
-                  <w:rFonts w:ascii="Cambria Math" w:hAnsi="Cambria Math" w:cs="Cambria Math"/>
-                  <w:i/>
-                </w:rPr>
-              </m:ctrlPr>
-            </m:dPr>
-            <m:e>
-              <m:eqArr>
-                <m:eqArrPr>
-                  <m:ctrlPr>
-                    <w:rPr>
-                      <w:rFonts w:ascii="Cambria Math" w:hAnsi="Cambria Math" w:cs="Cambria Math"/>
-                      <w:i/>
-                    </w:rPr>
-                  </m:ctrlPr>
-                </m:eqArrPr>
-                <m:e>
-                  <m:r>
-                    <w:rPr>
-                      <w:rFonts w:ascii="Cambria Math" w:hAnsi="Cambria Math" w:cs="Cambria Math"/>
-                    </w:rPr>
-                    <m:t>x1</m:t>
-                  </m:r>
-                </m:e>
-                <m:e>
-                  <m:r>
-                    <w:rPr>
-                      <w:rFonts w:ascii="Cambria Math" w:hAnsi="Cambria Math" w:cs="Cambria Math"/>
-                    </w:rPr>
-                    <m:t>y|</m:t>
-                  </m:r>
-                  <m:ctrlPr>
-                    <w:rPr>
-                      <w:rFonts w:ascii="Cambria Math" w:eastAsia="Cambria Math" w:hAnsi="Cambria Math" w:cs="Cambria Math"/>
-                      <w:i/>
-                    </w:rPr>
-                  </m:ctrlPr>
-                </m:e>
-                <m:e>
-                  <m:r>
-                    <w:rPr>
-                      <w:rFonts w:ascii="Cambria Math" w:eastAsia="Cambria Math" w:hAnsi="Cambria Math" w:cs="Cambria Math"/>
-                    </w:rPr>
-                    <m:t>z1</m:t>
-                  </m:r>
-                </m:e>
-              </m:eqArr>
-            </m:e>
-          </m:d>
-          <m:r>
-            <w:rPr>
-              <w:rFonts w:ascii="Cambria Math" w:hAnsi="Cambria Math" w:cs="Cambria Math"/>
-            </w:rPr>
-            <m:t>×</m:t>
-          </m:r>
-          <m:d>
-            <m:dPr>
-              <m:begChr m:val="["/>
-              <m:endChr m:val="]"/>
-              <m:ctrlPr>
-                <w:rPr>
-                  <w:rFonts w:ascii="Cambria Math" w:hAnsi="Cambria Math" w:cs="Cambria Math"/>
-                  <w:i/>
-                </w:rPr>
-              </m:ctrlPr>
-            </m:dPr>
-            <m:e>
-              <m:eqArr>
-                <m:eqArrPr>
-                  <m:ctrlPr>
-                    <w:rPr>
-                      <w:rFonts w:ascii="Cambria Math" w:hAnsi="Cambria Math" w:cs="Cambria Math"/>
-                      <w:i/>
-                    </w:rPr>
-                  </m:ctrlPr>
-                </m:eqArrPr>
-                <m:e>
-                  <m:r>
-                    <w:rPr>
-                      <w:rFonts w:ascii="Cambria Math" w:hAnsi="Cambria Math" w:cs="Cambria Math"/>
-                    </w:rPr>
-                    <m:t>x2</m:t>
-                  </m:r>
-                </m:e>
-                <m:e>
-                  <m:r>
-                    <w:rPr>
-                      <w:rFonts w:ascii="Cambria Math" w:hAnsi="Cambria Math" w:cs="Cambria Math"/>
-                    </w:rPr>
-                    <m:t>y2</m:t>
-                  </m:r>
-                  <m:ctrlPr>
-                    <w:rPr>
-                      <w:rFonts w:ascii="Cambria Math" w:eastAsia="Cambria Math" w:hAnsi="Cambria Math" w:cs="Cambria Math"/>
-                      <w:i/>
-                    </w:rPr>
-                  </m:ctrlPr>
-                </m:e>
-                <m:e>
-                  <m:r>
-                    <w:rPr>
-                      <w:rFonts w:ascii="Cambria Math" w:eastAsia="Cambria Math" w:hAnsi="Cambria Math" w:cs="Cambria Math"/>
-                    </w:rPr>
-                    <m:t>z2</m:t>
-                  </m:r>
-                </m:e>
-              </m:eqArr>
-            </m:e>
-          </m:d>
-          <m:r>
-            <w:rPr>
-              <w:rFonts w:ascii="Cambria Math" w:hAnsi="Cambria Math" w:cs="Cambria Math"/>
-            </w:rPr>
-            <m:t>=</m:t>
-          </m:r>
-          <m:d>
-            <m:dPr>
-              <m:begChr m:val="["/>
-              <m:endChr m:val="]"/>
-              <m:ctrlPr>
-                <w:rPr>
-                  <w:rFonts w:ascii="Cambria Math" w:hAnsi="Cambria Math" w:cs="Cambria Math"/>
-                  <w:i/>
-                </w:rPr>
-              </m:ctrlPr>
-            </m:dPr>
-            <m:e>
-              <m:eqArr>
-                <m:eqArrPr>
-                  <m:ctrlPr>
-                    <w:rPr>
-                      <w:rFonts w:ascii="Cambria Math" w:hAnsi="Cambria Math" w:cs="Cambria Math"/>
-                      <w:i/>
-                    </w:rPr>
-                  </m:ctrlPr>
-                </m:eqArrPr>
-                <m:e>
-                  <m:r>
-                    <w:rPr>
-                      <w:rFonts w:ascii="Cambria Math" w:hAnsi="Cambria Math" w:cs="Cambria Math"/>
-                    </w:rPr>
-                    <m:t>y1.z2-z1.y2</m:t>
-                  </m:r>
-                </m:e>
-                <m:e>
-                  <m:r>
-                    <w:rPr>
-                      <w:rFonts w:ascii="Cambria Math" w:hAnsi="Cambria Math" w:cs="Cambria Math"/>
-                    </w:rPr>
-                    <m:t>z1.x2-x1.z2</m:t>
-                  </m:r>
-                  <m:ctrlPr>
-                    <w:rPr>
-                      <w:rFonts w:ascii="Cambria Math" w:eastAsia="Cambria Math" w:hAnsi="Cambria Math" w:cs="Cambria Math"/>
-                      <w:i/>
-                    </w:rPr>
-                  </m:ctrlPr>
-                </m:e>
-                <m:e>
-                  <m:r>
-                    <w:rPr>
-                      <w:rFonts w:ascii="Cambria Math" w:eastAsia="Cambria Math" w:hAnsi="Cambria Math" w:cs="Cambria Math"/>
-                    </w:rPr>
-                    <m:t>x1.y2-y1.x2</m:t>
-                  </m:r>
-                </m:e>
-              </m:eqArr>
-            </m:e>
-          </m:d>
-        </m:oMath>
-      </m:oMathPara>
+      <m:oMath>
+        <m:d>
+          <m:dPr>
+            <m:begChr m:val="["/>
+            <m:endChr m:val="]"/>
+            <m:ctrlPr>
+              <w:rPr>
+                <w:rFonts w:ascii="Cambria Math" w:hAnsi="Cambria Math" w:cs="Cambria Math"/>
+                <w:i/>
+              </w:rPr>
+            </m:ctrlPr>
+          </m:dPr>
+          <m:e>
+            <m:eqArr>
+              <m:eqArrPr>
+                <m:ctrlPr>
+                  <w:rPr>
+                    <w:rFonts w:ascii="Cambria Math" w:hAnsi="Cambria Math" w:cs="Cambria Math"/>
+                    <w:i/>
+                  </w:rPr>
+                </m:ctrlPr>
+              </m:eqArrPr>
+              <m:e>
+                <m:r>
+                  <w:rPr>
+                    <w:rFonts w:ascii="Cambria Math" w:hAnsi="Cambria Math" w:cs="Cambria Math"/>
+                  </w:rPr>
+                  <m:t>x1</m:t>
+                </m:r>
+              </m:e>
+              <m:e>
+                <m:r>
+                  <w:rPr>
+                    <w:rFonts w:ascii="Cambria Math" w:hAnsi="Cambria Math" w:cs="Cambria Math"/>
+                  </w:rPr>
+                  <m:t>y|</m:t>
+                </m:r>
+                <m:ctrlPr>
+                  <w:rPr>
+                    <w:rFonts w:ascii="Cambria Math" w:eastAsia="Cambria Math" w:hAnsi="Cambria Math" w:cs="Cambria Math"/>
+                    <w:i/>
+                  </w:rPr>
+                </m:ctrlPr>
+              </m:e>
+              <m:e>
+                <m:r>
+                  <w:rPr>
+                    <w:rFonts w:ascii="Cambria Math" w:eastAsia="Cambria Math" w:hAnsi="Cambria Math" w:cs="Cambria Math"/>
+                  </w:rPr>
+                  <m:t>z1</m:t>
+                </m:r>
+              </m:e>
+            </m:eqArr>
+          </m:e>
+        </m:d>
+        <m:r>
+          <w:rPr>
+            <w:rFonts w:ascii="Cambria Math" w:hAnsi="Cambria Math" w:cs="Cambria Math"/>
+          </w:rPr>
+          <m:t>×</m:t>
+        </m:r>
+        <m:d>
+          <m:dPr>
+            <m:begChr m:val="["/>
+            <m:endChr m:val="]"/>
+            <m:ctrlPr>
+              <w:rPr>
+                <w:rFonts w:ascii="Cambria Math" w:hAnsi="Cambria Math" w:cs="Cambria Math"/>
+                <w:i/>
+              </w:rPr>
+            </m:ctrlPr>
+          </m:dPr>
+          <m:e>
+            <m:eqArr>
+              <m:eqArrPr>
+                <m:ctrlPr>
+                  <w:rPr>
+                    <w:rFonts w:ascii="Cambria Math" w:hAnsi="Cambria Math" w:cs="Cambria Math"/>
+                    <w:i/>
+                  </w:rPr>
+                </m:ctrlPr>
+              </m:eqArrPr>
+              <m:e>
+                <m:r>
+                  <w:rPr>
+                    <w:rFonts w:ascii="Cambria Math" w:hAnsi="Cambria Math" w:cs="Cambria Math"/>
+                  </w:rPr>
+                  <m:t>x2</m:t>
+                </m:r>
+              </m:e>
+              <m:e>
+                <m:r>
+                  <w:rPr>
+                    <w:rFonts w:ascii="Cambria Math" w:hAnsi="Cambria Math" w:cs="Cambria Math"/>
+                  </w:rPr>
+                  <m:t>y2</m:t>
+                </m:r>
+                <m:ctrlPr>
+                  <w:rPr>
+                    <w:rFonts w:ascii="Cambria Math" w:eastAsia="Cambria Math" w:hAnsi="Cambria Math" w:cs="Cambria Math"/>
+                    <w:i/>
+                  </w:rPr>
+                </m:ctrlPr>
+              </m:e>
+              <m:e>
+                <m:r>
+                  <w:rPr>
+                    <w:rFonts w:ascii="Cambria Math" w:eastAsia="Cambria Math" w:hAnsi="Cambria Math" w:cs="Cambria Math"/>
+                  </w:rPr>
+                  <m:t>z2</m:t>
+                </m:r>
+              </m:e>
+            </m:eqArr>
+          </m:e>
+        </m:d>
+        <m:r>
+          <w:rPr>
+            <w:rFonts w:ascii="Cambria Math" w:hAnsi="Cambria Math" w:cs="Cambria Math"/>
+          </w:rPr>
+          <m:t>=</m:t>
+        </m:r>
+        <m:d>
+          <m:dPr>
+            <m:begChr m:val="["/>
+            <m:endChr m:val="]"/>
+            <m:ctrlPr>
+              <w:rPr>
+                <w:rFonts w:ascii="Cambria Math" w:hAnsi="Cambria Math" w:cs="Cambria Math"/>
+                <w:i/>
+              </w:rPr>
+            </m:ctrlPr>
+          </m:dPr>
+          <m:e>
+            <m:eqArr>
+              <m:eqArrPr>
+                <m:ctrlPr>
+                  <w:rPr>
+                    <w:rFonts w:ascii="Cambria Math" w:hAnsi="Cambria Math" w:cs="Cambria Math"/>
+                    <w:i/>
+                  </w:rPr>
+                </m:ctrlPr>
+              </m:eqArrPr>
+              <m:e>
+                <m:r>
+                  <w:rPr>
+                    <w:rFonts w:ascii="Cambria Math" w:hAnsi="Cambria Math" w:cs="Cambria Math"/>
+                  </w:rPr>
+                  <m:t>y1.z2-z1.y2</m:t>
+                </m:r>
+              </m:e>
+              <m:e>
+                <m:r>
+                  <w:rPr>
+                    <w:rFonts w:ascii="Cambria Math" w:hAnsi="Cambria Math" w:cs="Cambria Math"/>
+                  </w:rPr>
+                  <m:t>z1.x2-x1.z2</m:t>
+                </m:r>
+                <m:ctrlPr>
+                  <w:rPr>
+                    <w:rFonts w:ascii="Cambria Math" w:eastAsia="Cambria Math" w:hAnsi="Cambria Math" w:cs="Cambria Math"/>
+                    <w:i/>
+                  </w:rPr>
+                </m:ctrlPr>
+              </m:e>
+              <m:e>
+                <m:r>
+                  <w:rPr>
+                    <w:rFonts w:ascii="Cambria Math" w:eastAsia="Cambria Math" w:hAnsi="Cambria Math" w:cs="Cambria Math"/>
+                  </w:rPr>
+                  <m:t>x1.y2-y1.x2</m:t>
+                </m:r>
+              </m:e>
+            </m:eqArr>
+          </m:e>
+        </m:d>
+      </m:oMath>
+      <w:r>
+        <w:rPr>
+          <w:noProof/>
+        </w:rPr>
+        <w:t xml:space="preserve"> </w:t>
+      </w:r>
     </w:p>
     <w:p>
       <w:pPr>
@@ -2510,6 +2804,67 @@
           <w:bCs/>
         </w:rPr>
       </w:pPr>
+      <w:r>
+        <w:rPr>
+          <w:noProof/>
+        </w:rPr>
+        <w:lastRenderedPageBreak/>
+        <w:drawing>
+          <wp:anchor distT="0" distB="0" distL="114300" distR="114300" simplePos="0" relativeHeight="251697152" behindDoc="1" locked="0" layoutInCell="1" allowOverlap="1" wp14:anchorId="461604BE" wp14:editId="3A6EC265">
+            <wp:simplePos x="0" y="0"/>
+            <wp:positionH relativeFrom="column">
+              <wp:posOffset>-794385</wp:posOffset>
+            </wp:positionH>
+            <wp:positionV relativeFrom="paragraph">
+              <wp:posOffset>136525</wp:posOffset>
+            </wp:positionV>
+            <wp:extent cx="579600" cy="720000"/>
+            <wp:effectExtent l="0" t="0" r="0" b="4445"/>
+            <wp:wrapNone/>
+            <wp:docPr id="38" name="Imagen 38"/>
+            <wp:cNvGraphicFramePr>
+              <a:graphicFrameLocks xmlns:a="http://schemas.openxmlformats.org/drawingml/2006/main" noChangeAspect="1"/>
+            </wp:cNvGraphicFramePr>
+            <a:graphic xmlns:a="http://schemas.openxmlformats.org/drawingml/2006/main">
+              <a:graphicData uri="http://schemas.openxmlformats.org/drawingml/2006/picture">
+                <pic:pic xmlns:pic="http://schemas.openxmlformats.org/drawingml/2006/picture">
+                  <pic:nvPicPr>
+                    <pic:cNvPr id="1" name=""/>
+                    <pic:cNvPicPr/>
+                  </pic:nvPicPr>
+                  <pic:blipFill>
+                    <a:blip r:embed="rId13">
+                      <a:extLst>
+                        <a:ext uri="{28A0092B-C50C-407E-A947-70E740481C1C}">
+                          <a14:useLocalDpi xmlns:a14="http://schemas.microsoft.com/office/drawing/2010/main" val="0"/>
+                        </a:ext>
+                      </a:extLst>
+                    </a:blip>
+                    <a:stretch>
+                      <a:fillRect/>
+                    </a:stretch>
+                  </pic:blipFill>
+                  <pic:spPr>
+                    <a:xfrm>
+                      <a:off x="0" y="0"/>
+                      <a:ext cx="579600" cy="720000"/>
+                    </a:xfrm>
+                    <a:prstGeom prst="rect">
+                      <a:avLst/>
+                    </a:prstGeom>
+                  </pic:spPr>
+                </pic:pic>
+              </a:graphicData>
+            </a:graphic>
+            <wp14:sizeRelH relativeFrom="margin">
+              <wp14:pctWidth>0</wp14:pctWidth>
+            </wp14:sizeRelH>
+            <wp14:sizeRelV relativeFrom="margin">
+              <wp14:pctHeight>0</wp14:pctHeight>
+            </wp14:sizeRelV>
+          </wp:anchor>
+        </w:drawing>
+      </w:r>
     </w:p>
     <w:p>
       <w:pPr>
@@ -2690,7 +3045,7 @@
                     <pic:cNvPicPr/>
                   </pic:nvPicPr>
                   <pic:blipFill>
-                    <a:blip r:embed="rId9">
+                    <a:blip r:embed="rId14">
                       <a:extLst>
                         <a:ext uri="{28A0092B-C50C-407E-A947-70E740481C1C}">
                           <a14:useLocalDpi xmlns:a14="http://schemas.microsoft.com/office/drawing/2010/main" val="0"/>
@@ -6800,13 +7155,73 @@
       </w:pPr>
       <w:r>
         <w:rPr>
+          <w:noProof/>
+        </w:rPr>
+        <w:lastRenderedPageBreak/>
+        <w:drawing>
+          <wp:anchor distT="0" distB="0" distL="114300" distR="114300" simplePos="0" relativeHeight="251698176" behindDoc="1" locked="0" layoutInCell="1" allowOverlap="1" wp14:anchorId="21DFD109" wp14:editId="49040634">
+            <wp:simplePos x="0" y="0"/>
+            <wp:positionH relativeFrom="column">
+              <wp:posOffset>-632460</wp:posOffset>
+            </wp:positionH>
+            <wp:positionV relativeFrom="paragraph">
+              <wp:posOffset>3810</wp:posOffset>
+            </wp:positionV>
+            <wp:extent cx="489600" cy="734400"/>
+            <wp:effectExtent l="0" t="0" r="5715" b="8890"/>
+            <wp:wrapNone/>
+            <wp:docPr id="39" name="Imagen 39"/>
+            <wp:cNvGraphicFramePr>
+              <a:graphicFrameLocks xmlns:a="http://schemas.openxmlformats.org/drawingml/2006/main" noChangeAspect="1"/>
+            </wp:cNvGraphicFramePr>
+            <a:graphic xmlns:a="http://schemas.openxmlformats.org/drawingml/2006/main">
+              <a:graphicData uri="http://schemas.openxmlformats.org/drawingml/2006/picture">
+                <pic:pic xmlns:pic="http://schemas.openxmlformats.org/drawingml/2006/picture">
+                  <pic:nvPicPr>
+                    <pic:cNvPr id="1" name=""/>
+                    <pic:cNvPicPr/>
+                  </pic:nvPicPr>
+                  <pic:blipFill>
+                    <a:blip r:embed="rId15">
+                      <a:extLst>
+                        <a:ext uri="{28A0092B-C50C-407E-A947-70E740481C1C}">
+                          <a14:useLocalDpi xmlns:a14="http://schemas.microsoft.com/office/drawing/2010/main" val="0"/>
+                        </a:ext>
+                      </a:extLst>
+                    </a:blip>
+                    <a:stretch>
+                      <a:fillRect/>
+                    </a:stretch>
+                  </pic:blipFill>
+                  <pic:spPr>
+                    <a:xfrm>
+                      <a:off x="0" y="0"/>
+                      <a:ext cx="489600" cy="734400"/>
+                    </a:xfrm>
+                    <a:prstGeom prst="rect">
+                      <a:avLst/>
+                    </a:prstGeom>
+                  </pic:spPr>
+                </pic:pic>
+              </a:graphicData>
+            </a:graphic>
+            <wp14:sizeRelH relativeFrom="margin">
+              <wp14:pctWidth>0</wp14:pctWidth>
+            </wp14:sizeRelH>
+            <wp14:sizeRelV relativeFrom="margin">
+              <wp14:pctHeight>0</wp14:pctHeight>
+            </wp14:sizeRelV>
+          </wp:anchor>
+        </w:drawing>
+      </w:r>
+      <w:r>
+        <w:rPr>
           <w:rFonts w:ascii="Cambria Math" w:eastAsiaTheme="minorEastAsia" w:hAnsi="Cambria Math" w:cs="Cambria Math"/>
           <w:b/>
           <w:bCs/>
           <w:sz w:val="24"/>
           <w:szCs w:val="24"/>
         </w:rPr>
-        <w:lastRenderedPageBreak/>
         <w:t>Ejercicio 3:</w:t>
       </w:r>
       <w:r>
@@ -6891,7 +7306,7 @@
                     <pic:cNvPicPr/>
                   </pic:nvPicPr>
                   <pic:blipFill>
-                    <a:blip r:embed="rId10">
+                    <a:blip r:embed="rId16">
                       <a:extLst>
                         <a:ext uri="{28A0092B-C50C-407E-A947-70E740481C1C}">
                           <a14:useLocalDpi xmlns:a14="http://schemas.microsoft.com/office/drawing/2010/main" val="0"/>
@@ -7504,6 +7919,66 @@
           <w:szCs w:val="24"/>
         </w:rPr>
       </w:pPr>
+      <w:r>
+        <w:rPr>
+          <w:noProof/>
+        </w:rPr>
+        <w:drawing>
+          <wp:anchor distT="0" distB="0" distL="114300" distR="114300" simplePos="0" relativeHeight="251699200" behindDoc="1" locked="0" layoutInCell="1" allowOverlap="1" wp14:anchorId="40C0EDEF" wp14:editId="66BDF44D">
+            <wp:simplePos x="0" y="0"/>
+            <wp:positionH relativeFrom="column">
+              <wp:posOffset>-753745</wp:posOffset>
+            </wp:positionH>
+            <wp:positionV relativeFrom="paragraph">
+              <wp:posOffset>139700</wp:posOffset>
+            </wp:positionV>
+            <wp:extent cx="518400" cy="720000"/>
+            <wp:effectExtent l="0" t="0" r="0" b="4445"/>
+            <wp:wrapNone/>
+            <wp:docPr id="40" name="Imagen 40"/>
+            <wp:cNvGraphicFramePr>
+              <a:graphicFrameLocks xmlns:a="http://schemas.openxmlformats.org/drawingml/2006/main" noChangeAspect="1"/>
+            </wp:cNvGraphicFramePr>
+            <a:graphic xmlns:a="http://schemas.openxmlformats.org/drawingml/2006/main">
+              <a:graphicData uri="http://schemas.openxmlformats.org/drawingml/2006/picture">
+                <pic:pic xmlns:pic="http://schemas.openxmlformats.org/drawingml/2006/picture">
+                  <pic:nvPicPr>
+                    <pic:cNvPr id="1" name=""/>
+                    <pic:cNvPicPr/>
+                  </pic:nvPicPr>
+                  <pic:blipFill>
+                    <a:blip r:embed="rId17">
+                      <a:extLst>
+                        <a:ext uri="{28A0092B-C50C-407E-A947-70E740481C1C}">
+                          <a14:useLocalDpi xmlns:a14="http://schemas.microsoft.com/office/drawing/2010/main" val="0"/>
+                        </a:ext>
+                      </a:extLst>
+                    </a:blip>
+                    <a:stretch>
+                      <a:fillRect/>
+                    </a:stretch>
+                  </pic:blipFill>
+                  <pic:spPr>
+                    <a:xfrm>
+                      <a:off x="0" y="0"/>
+                      <a:ext cx="518400" cy="720000"/>
+                    </a:xfrm>
+                    <a:prstGeom prst="rect">
+                      <a:avLst/>
+                    </a:prstGeom>
+                  </pic:spPr>
+                </pic:pic>
+              </a:graphicData>
+            </a:graphic>
+            <wp14:sizeRelH relativeFrom="margin">
+              <wp14:pctWidth>0</wp14:pctWidth>
+            </wp14:sizeRelH>
+            <wp14:sizeRelV relativeFrom="margin">
+              <wp14:pctHeight>0</wp14:pctHeight>
+            </wp14:sizeRelV>
+          </wp:anchor>
+        </w:drawing>
+      </w:r>
     </w:p>
     <w:p>
       <w:pPr>
@@ -12064,6 +12539,66 @@
           <w:szCs w:val="24"/>
         </w:rPr>
       </w:pPr>
+      <w:r>
+        <w:rPr>
+          <w:noProof/>
+        </w:rPr>
+        <w:drawing>
+          <wp:anchor distT="0" distB="0" distL="114300" distR="114300" simplePos="0" relativeHeight="251706368" behindDoc="1" locked="0" layoutInCell="1" allowOverlap="1" wp14:anchorId="768C390C" wp14:editId="3D16F4BA">
+            <wp:simplePos x="0" y="0"/>
+            <wp:positionH relativeFrom="page">
+              <wp:posOffset>381663</wp:posOffset>
+            </wp:positionH>
+            <wp:positionV relativeFrom="paragraph">
+              <wp:posOffset>244503</wp:posOffset>
+            </wp:positionV>
+            <wp:extent cx="504000" cy="727200"/>
+            <wp:effectExtent l="0" t="0" r="0" b="0"/>
+            <wp:wrapNone/>
+            <wp:docPr id="45" name="Imagen 45"/>
+            <wp:cNvGraphicFramePr>
+              <a:graphicFrameLocks xmlns:a="http://schemas.openxmlformats.org/drawingml/2006/main" noChangeAspect="1"/>
+            </wp:cNvGraphicFramePr>
+            <a:graphic xmlns:a="http://schemas.openxmlformats.org/drawingml/2006/main">
+              <a:graphicData uri="http://schemas.openxmlformats.org/drawingml/2006/picture">
+                <pic:pic xmlns:pic="http://schemas.openxmlformats.org/drawingml/2006/picture">
+                  <pic:nvPicPr>
+                    <pic:cNvPr id="1" name=""/>
+                    <pic:cNvPicPr/>
+                  </pic:nvPicPr>
+                  <pic:blipFill>
+                    <a:blip r:embed="rId18">
+                      <a:extLst>
+                        <a:ext uri="{28A0092B-C50C-407E-A947-70E740481C1C}">
+                          <a14:useLocalDpi xmlns:a14="http://schemas.microsoft.com/office/drawing/2010/main" val="0"/>
+                        </a:ext>
+                      </a:extLst>
+                    </a:blip>
+                    <a:stretch>
+                      <a:fillRect/>
+                    </a:stretch>
+                  </pic:blipFill>
+                  <pic:spPr>
+                    <a:xfrm>
+                      <a:off x="0" y="0"/>
+                      <a:ext cx="504000" cy="727200"/>
+                    </a:xfrm>
+                    <a:prstGeom prst="rect">
+                      <a:avLst/>
+                    </a:prstGeom>
+                  </pic:spPr>
+                </pic:pic>
+              </a:graphicData>
+            </a:graphic>
+            <wp14:sizeRelH relativeFrom="margin">
+              <wp14:pctWidth>0</wp14:pctWidth>
+            </wp14:sizeRelH>
+            <wp14:sizeRelV relativeFrom="margin">
+              <wp14:pctHeight>0</wp14:pctHeight>
+            </wp14:sizeRelV>
+          </wp:anchor>
+        </w:drawing>
+      </w:r>
     </w:p>
     <w:p>
       <w:pPr>
@@ -15720,11 +16255,71 @@
       </w:pPr>
       <w:r>
         <w:rPr>
-          <w:rFonts w:ascii="Cambria Math" w:eastAsiaTheme="minorEastAsia" w:hAnsi="Cambria Math" w:cs="Cambria Math"/>
-          <w:sz w:val="24"/>
-          <w:szCs w:val="24"/>
+          <w:noProof/>
         </w:rPr>
         <w:lastRenderedPageBreak/>
+        <w:drawing>
+          <wp:anchor distT="0" distB="0" distL="114300" distR="114300" simplePos="0" relativeHeight="251707392" behindDoc="1" locked="0" layoutInCell="1" allowOverlap="1" wp14:anchorId="1390A3E3" wp14:editId="3FA61879">
+            <wp:simplePos x="0" y="0"/>
+            <wp:positionH relativeFrom="leftMargin">
+              <wp:posOffset>468712</wp:posOffset>
+            </wp:positionH>
+            <wp:positionV relativeFrom="paragraph">
+              <wp:posOffset>-48371</wp:posOffset>
+            </wp:positionV>
+            <wp:extent cx="471600" cy="730800"/>
+            <wp:effectExtent l="0" t="0" r="5080" b="0"/>
+            <wp:wrapNone/>
+            <wp:docPr id="46" name="Imagen 46"/>
+            <wp:cNvGraphicFramePr>
+              <a:graphicFrameLocks xmlns:a="http://schemas.openxmlformats.org/drawingml/2006/main" noChangeAspect="1"/>
+            </wp:cNvGraphicFramePr>
+            <a:graphic xmlns:a="http://schemas.openxmlformats.org/drawingml/2006/main">
+              <a:graphicData uri="http://schemas.openxmlformats.org/drawingml/2006/picture">
+                <pic:pic xmlns:pic="http://schemas.openxmlformats.org/drawingml/2006/picture">
+                  <pic:nvPicPr>
+                    <pic:cNvPr id="1" name=""/>
+                    <pic:cNvPicPr/>
+                  </pic:nvPicPr>
+                  <pic:blipFill>
+                    <a:blip r:embed="rId19">
+                      <a:extLst>
+                        <a:ext uri="{28A0092B-C50C-407E-A947-70E740481C1C}">
+                          <a14:useLocalDpi xmlns:a14="http://schemas.microsoft.com/office/drawing/2010/main" val="0"/>
+                        </a:ext>
+                      </a:extLst>
+                    </a:blip>
+                    <a:stretch>
+                      <a:fillRect/>
+                    </a:stretch>
+                  </pic:blipFill>
+                  <pic:spPr>
+                    <a:xfrm>
+                      <a:off x="0" y="0"/>
+                      <a:ext cx="471600" cy="730800"/>
+                    </a:xfrm>
+                    <a:prstGeom prst="rect">
+                      <a:avLst/>
+                    </a:prstGeom>
+                  </pic:spPr>
+                </pic:pic>
+              </a:graphicData>
+            </a:graphic>
+            <wp14:sizeRelH relativeFrom="margin">
+              <wp14:pctWidth>0</wp14:pctWidth>
+            </wp14:sizeRelH>
+            <wp14:sizeRelV relativeFrom="margin">
+              <wp14:pctHeight>0</wp14:pctHeight>
+            </wp14:sizeRelV>
+          </wp:anchor>
+        </w:drawing>
+      </w:r>
+      <w:r>
+        <w:rPr>
+          <w:rFonts w:ascii="Cambria Math" w:eastAsiaTheme="minorEastAsia" w:hAnsi="Cambria Math" w:cs="Cambria Math"/>
+          <w:sz w:val="24"/>
+          <w:szCs w:val="24"/>
+        </w:rPr>
         <w:t>Ejercicio 6: Supongamos que queremos mover un personaje desde la posición inicial (0,0,0)</w:t>
       </w:r>
       <w:r>
@@ -15804,7 +16399,7 @@
                     <pic:cNvPicPr/>
                   </pic:nvPicPr>
                   <pic:blipFill>
-                    <a:blip r:embed="rId11" cstate="print">
+                    <a:blip r:embed="rId20" cstate="print">
                       <a:extLst>
                         <a:ext uri="{28A0092B-C50C-407E-A947-70E740481C1C}">
                           <a14:useLocalDpi xmlns:a14="http://schemas.microsoft.com/office/drawing/2010/main" val="0"/>
@@ -16513,7 +17108,7 @@
                     <pic:cNvPicPr/>
                   </pic:nvPicPr>
                   <pic:blipFill>
-                    <a:blip r:embed="rId12" cstate="print">
+                    <a:blip r:embed="rId21" cstate="print">
                       <a:extLst>
                         <a:ext uri="{28A0092B-C50C-407E-A947-70E740481C1C}">
                           <a14:useLocalDpi xmlns:a14="http://schemas.microsoft.com/office/drawing/2010/main" val="0"/>
@@ -17650,11 +18245,71 @@
       </w:pPr>
       <w:r>
         <w:rPr>
-          <w:rFonts w:ascii="Cambria Math" w:eastAsiaTheme="minorEastAsia" w:hAnsi="Cambria Math" w:cs="Cambria Math"/>
-          <w:sz w:val="24"/>
-          <w:szCs w:val="24"/>
+          <w:noProof/>
         </w:rPr>
         <w:lastRenderedPageBreak/>
+        <w:drawing>
+          <wp:anchor distT="0" distB="0" distL="114300" distR="114300" simplePos="0" relativeHeight="251708416" behindDoc="1" locked="0" layoutInCell="1" allowOverlap="1" wp14:anchorId="10C01697" wp14:editId="45EC9D25">
+            <wp:simplePos x="0" y="0"/>
+            <wp:positionH relativeFrom="column">
+              <wp:posOffset>-650627</wp:posOffset>
+            </wp:positionH>
+            <wp:positionV relativeFrom="paragraph">
+              <wp:posOffset>-24930</wp:posOffset>
+            </wp:positionV>
+            <wp:extent cx="536400" cy="738000"/>
+            <wp:effectExtent l="0" t="0" r="0" b="5080"/>
+            <wp:wrapNone/>
+            <wp:docPr id="47" name="Imagen 47"/>
+            <wp:cNvGraphicFramePr>
+              <a:graphicFrameLocks xmlns:a="http://schemas.openxmlformats.org/drawingml/2006/main" noChangeAspect="1"/>
+            </wp:cNvGraphicFramePr>
+            <a:graphic xmlns:a="http://schemas.openxmlformats.org/drawingml/2006/main">
+              <a:graphicData uri="http://schemas.openxmlformats.org/drawingml/2006/picture">
+                <pic:pic xmlns:pic="http://schemas.openxmlformats.org/drawingml/2006/picture">
+                  <pic:nvPicPr>
+                    <pic:cNvPr id="1" name=""/>
+                    <pic:cNvPicPr/>
+                  </pic:nvPicPr>
+                  <pic:blipFill>
+                    <a:blip r:embed="rId22">
+                      <a:extLst>
+                        <a:ext uri="{28A0092B-C50C-407E-A947-70E740481C1C}">
+                          <a14:useLocalDpi xmlns:a14="http://schemas.microsoft.com/office/drawing/2010/main" val="0"/>
+                        </a:ext>
+                      </a:extLst>
+                    </a:blip>
+                    <a:stretch>
+                      <a:fillRect/>
+                    </a:stretch>
+                  </pic:blipFill>
+                  <pic:spPr>
+                    <a:xfrm>
+                      <a:off x="0" y="0"/>
+                      <a:ext cx="536400" cy="738000"/>
+                    </a:xfrm>
+                    <a:prstGeom prst="rect">
+                      <a:avLst/>
+                    </a:prstGeom>
+                  </pic:spPr>
+                </pic:pic>
+              </a:graphicData>
+            </a:graphic>
+            <wp14:sizeRelH relativeFrom="margin">
+              <wp14:pctWidth>0</wp14:pctWidth>
+            </wp14:sizeRelH>
+            <wp14:sizeRelV relativeFrom="margin">
+              <wp14:pctHeight>0</wp14:pctHeight>
+            </wp14:sizeRelV>
+          </wp:anchor>
+        </w:drawing>
+      </w:r>
+      <w:r>
+        <w:rPr>
+          <w:rFonts w:ascii="Cambria Math" w:eastAsiaTheme="minorEastAsia" w:hAnsi="Cambria Math" w:cs="Cambria Math"/>
+          <w:sz w:val="24"/>
+          <w:szCs w:val="24"/>
+        </w:rPr>
         <w:t>Ejercicio 7: Suponga que la velocidad del personaje es (v=2)) unidades por segundo. En cada</w:t>
       </w:r>
       <w:r>
@@ -17963,7 +18618,23 @@
               <w:sz w:val="24"/>
               <w:szCs w:val="24"/>
             </w:rPr>
-            <m:t xml:space="preserve">Posicion de personaje seg1 </m:t>
+            <m:t>Posicion de personaje seg1</m:t>
+          </m:r>
+          <m:r>
+            <w:rPr>
+              <w:rFonts w:ascii="Cambria Math" w:hAnsi="Cambria Math" w:cs="Cambria Math"/>
+              <w:sz w:val="24"/>
+              <w:szCs w:val="24"/>
+            </w:rPr>
+            <m:t>=</m:t>
+          </m:r>
+          <m:r>
+            <w:rPr>
+              <w:rFonts w:ascii="Cambria Math" w:hAnsi="Cambria Math" w:cs="Cambria Math"/>
+              <w:sz w:val="24"/>
+              <w:szCs w:val="24"/>
+            </w:rPr>
+            <m:t xml:space="preserve"> </m:t>
           </m:r>
           <m:d>
             <m:dPr>
@@ -18047,7 +18718,23 @@
               <w:sz w:val="24"/>
               <w:szCs w:val="24"/>
             </w:rPr>
-            <m:t xml:space="preserve">Posicion de personaje seg1 </m:t>
+            <m:t>Posicion de personaje seg1</m:t>
+          </m:r>
+          <m:r>
+            <w:rPr>
+              <w:rFonts w:ascii="Cambria Math" w:hAnsi="Cambria Math" w:cs="Cambria Math"/>
+              <w:sz w:val="24"/>
+              <w:szCs w:val="24"/>
+            </w:rPr>
+            <m:t>=</m:t>
+          </m:r>
+          <m:r>
+            <w:rPr>
+              <w:rFonts w:ascii="Cambria Math" w:hAnsi="Cambria Math" w:cs="Cambria Math"/>
+              <w:sz w:val="24"/>
+              <w:szCs w:val="24"/>
+            </w:rPr>
+            <m:t xml:space="preserve"> </m:t>
           </m:r>
           <m:d>
             <m:dPr>
@@ -18095,6 +18782,14 @@
             </w:rPr>
             <m:t xml:space="preserve">Posicion de personaje seg2 </m:t>
           </m:r>
+          <m:r>
+            <w:rPr>
+              <w:rFonts w:ascii="Cambria Math" w:hAnsi="Cambria Math" w:cs="Cambria Math"/>
+              <w:sz w:val="24"/>
+              <w:szCs w:val="24"/>
+            </w:rPr>
+            <m:t>=</m:t>
+          </m:r>
           <m:d>
             <m:dPr>
               <m:ctrlPr>
@@ -18177,7 +18872,15 @@
               <w:sz w:val="24"/>
               <w:szCs w:val="24"/>
             </w:rPr>
-            <m:t xml:space="preserve">Posicion de personaje seg2 </m:t>
+            <m:t>Posicion de personaje seg2</m:t>
+          </m:r>
+          <m:r>
+            <w:rPr>
+              <w:rFonts w:ascii="Cambria Math" w:hAnsi="Cambria Math" w:cs="Cambria Math"/>
+              <w:sz w:val="24"/>
+              <w:szCs w:val="24"/>
+            </w:rPr>
+            <m:t xml:space="preserve">= </m:t>
           </m:r>
           <m:d>
             <m:dPr>
@@ -18223,7 +18926,15 @@
               <w:sz w:val="24"/>
               <w:szCs w:val="24"/>
             </w:rPr>
-            <m:t xml:space="preserve">Posicion de personaje seg3 </m:t>
+            <m:t>Posicion de personaje seg3</m:t>
+          </m:r>
+          <m:r>
+            <w:rPr>
+              <w:rFonts w:ascii="Cambria Math" w:hAnsi="Cambria Math" w:cs="Cambria Math"/>
+              <w:sz w:val="24"/>
+              <w:szCs w:val="24"/>
+            </w:rPr>
+            <m:t xml:space="preserve">= </m:t>
           </m:r>
           <m:d>
             <m:dPr>
@@ -18309,6 +19020,14 @@
             </w:rPr>
             <m:t>Posicion de personaje seg3</m:t>
           </m:r>
+          <m:r>
+            <w:rPr>
+              <w:rFonts w:ascii="Cambria Math" w:hAnsi="Cambria Math" w:cs="Cambria Math"/>
+              <w:sz w:val="24"/>
+              <w:szCs w:val="24"/>
+            </w:rPr>
+            <m:t>=</m:t>
+          </m:r>
           <m:d>
             <m:dPr>
               <m:ctrlPr>
@@ -18342,6 +19061,66 @@
           <w:szCs w:val="24"/>
         </w:rPr>
       </w:pPr>
+      <w:r>
+        <w:rPr>
+          <w:noProof/>
+        </w:rPr>
+        <w:drawing>
+          <wp:anchor distT="0" distB="0" distL="114300" distR="114300" simplePos="0" relativeHeight="251709440" behindDoc="1" locked="0" layoutInCell="1" allowOverlap="1" wp14:anchorId="6E3E0B95" wp14:editId="07557138">
+            <wp:simplePos x="0" y="0"/>
+            <wp:positionH relativeFrom="column">
+              <wp:posOffset>-682101</wp:posOffset>
+            </wp:positionH>
+            <wp:positionV relativeFrom="paragraph">
+              <wp:posOffset>181086</wp:posOffset>
+            </wp:positionV>
+            <wp:extent cx="540000" cy="730800"/>
+            <wp:effectExtent l="0" t="0" r="0" b="0"/>
+            <wp:wrapNone/>
+            <wp:docPr id="48" name="Imagen 48"/>
+            <wp:cNvGraphicFramePr>
+              <a:graphicFrameLocks xmlns:a="http://schemas.openxmlformats.org/drawingml/2006/main" noChangeAspect="1"/>
+            </wp:cNvGraphicFramePr>
+            <a:graphic xmlns:a="http://schemas.openxmlformats.org/drawingml/2006/main">
+              <a:graphicData uri="http://schemas.openxmlformats.org/drawingml/2006/picture">
+                <pic:pic xmlns:pic="http://schemas.openxmlformats.org/drawingml/2006/picture">
+                  <pic:nvPicPr>
+                    <pic:cNvPr id="1" name=""/>
+                    <pic:cNvPicPr/>
+                  </pic:nvPicPr>
+                  <pic:blipFill>
+                    <a:blip r:embed="rId23">
+                      <a:extLst>
+                        <a:ext uri="{28A0092B-C50C-407E-A947-70E740481C1C}">
+                          <a14:useLocalDpi xmlns:a14="http://schemas.microsoft.com/office/drawing/2010/main" val="0"/>
+                        </a:ext>
+                      </a:extLst>
+                    </a:blip>
+                    <a:stretch>
+                      <a:fillRect/>
+                    </a:stretch>
+                  </pic:blipFill>
+                  <pic:spPr>
+                    <a:xfrm>
+                      <a:off x="0" y="0"/>
+                      <a:ext cx="540000" cy="730800"/>
+                    </a:xfrm>
+                    <a:prstGeom prst="rect">
+                      <a:avLst/>
+                    </a:prstGeom>
+                  </pic:spPr>
+                </pic:pic>
+              </a:graphicData>
+            </a:graphic>
+            <wp14:sizeRelH relativeFrom="margin">
+              <wp14:pctWidth>0</wp14:pctWidth>
+            </wp14:sizeRelH>
+            <wp14:sizeRelV relativeFrom="margin">
+              <wp14:pctHeight>0</wp14:pctHeight>
+            </wp14:sizeRelV>
+          </wp:anchor>
+        </w:drawing>
+      </w:r>
     </w:p>
     <w:p>
       <w:pPr>
@@ -18958,6 +19737,66 @@
           <w:szCs w:val="24"/>
         </w:rPr>
       </w:pPr>
+      <w:r>
+        <w:rPr>
+          <w:noProof/>
+        </w:rPr>
+        <w:drawing>
+          <wp:anchor distT="0" distB="0" distL="114300" distR="114300" simplePos="0" relativeHeight="251705344" behindDoc="1" locked="0" layoutInCell="1" allowOverlap="1" wp14:anchorId="78614CDB" wp14:editId="761245D8">
+            <wp:simplePos x="0" y="0"/>
+            <wp:positionH relativeFrom="leftMargin">
+              <wp:posOffset>349775</wp:posOffset>
+            </wp:positionH>
+            <wp:positionV relativeFrom="paragraph">
+              <wp:posOffset>242790</wp:posOffset>
+            </wp:positionV>
+            <wp:extent cx="525600" cy="738000"/>
+            <wp:effectExtent l="0" t="0" r="8255" b="5080"/>
+            <wp:wrapNone/>
+            <wp:docPr id="44" name="Imagen 44"/>
+            <wp:cNvGraphicFramePr>
+              <a:graphicFrameLocks xmlns:a="http://schemas.openxmlformats.org/drawingml/2006/main" noChangeAspect="1"/>
+            </wp:cNvGraphicFramePr>
+            <a:graphic xmlns:a="http://schemas.openxmlformats.org/drawingml/2006/main">
+              <a:graphicData uri="http://schemas.openxmlformats.org/drawingml/2006/picture">
+                <pic:pic xmlns:pic="http://schemas.openxmlformats.org/drawingml/2006/picture">
+                  <pic:nvPicPr>
+                    <pic:cNvPr id="1" name=""/>
+                    <pic:cNvPicPr/>
+                  </pic:nvPicPr>
+                  <pic:blipFill>
+                    <a:blip r:embed="rId24">
+                      <a:extLst>
+                        <a:ext uri="{28A0092B-C50C-407E-A947-70E740481C1C}">
+                          <a14:useLocalDpi xmlns:a14="http://schemas.microsoft.com/office/drawing/2010/main" val="0"/>
+                        </a:ext>
+                      </a:extLst>
+                    </a:blip>
+                    <a:stretch>
+                      <a:fillRect/>
+                    </a:stretch>
+                  </pic:blipFill>
+                  <pic:spPr>
+                    <a:xfrm>
+                      <a:off x="0" y="0"/>
+                      <a:ext cx="525600" cy="738000"/>
+                    </a:xfrm>
+                    <a:prstGeom prst="rect">
+                      <a:avLst/>
+                    </a:prstGeom>
+                  </pic:spPr>
+                </pic:pic>
+              </a:graphicData>
+            </a:graphic>
+            <wp14:sizeRelH relativeFrom="margin">
+              <wp14:pctWidth>0</wp14:pctWidth>
+            </wp14:sizeRelH>
+            <wp14:sizeRelV relativeFrom="margin">
+              <wp14:pctHeight>0</wp14:pctHeight>
+            </wp14:sizeRelV>
+          </wp:anchor>
+        </w:drawing>
+      </w:r>
     </w:p>
     <w:p>
       <w:pPr>
@@ -20160,7 +20999,7 @@
                     <pic:cNvPicPr/>
                   </pic:nvPicPr>
                   <pic:blipFill>
-                    <a:blip r:embed="rId13">
+                    <a:blip r:embed="rId25">
                       <a:extLst>
                         <a:ext uri="{28A0092B-C50C-407E-A947-70E740481C1C}">
                           <a14:useLocalDpi xmlns:a14="http://schemas.microsoft.com/office/drawing/2010/main" val="0"/>
@@ -20220,7 +21059,7 @@
                     <pic:cNvPicPr/>
                   </pic:nvPicPr>
                   <pic:blipFill>
-                    <a:blip r:embed="rId14" cstate="print">
+                    <a:blip r:embed="rId26" cstate="print">
                       <a:extLst>
                         <a:ext uri="{28A0092B-C50C-407E-A947-70E740481C1C}">
                           <a14:useLocalDpi xmlns:a14="http://schemas.microsoft.com/office/drawing/2010/main" val="0"/>
@@ -21234,7 +22073,7 @@
                     <pic:cNvPicPr/>
                   </pic:nvPicPr>
                   <pic:blipFill>
-                    <a:blip r:embed="rId15">
+                    <a:blip r:embed="rId27">
                       <a:extLst>
                         <a:ext uri="{28A0092B-C50C-407E-A947-70E740481C1C}">
                           <a14:useLocalDpi xmlns:a14="http://schemas.microsoft.com/office/drawing/2010/main" val="0"/>
@@ -22247,21 +23086,142 @@
           <w:szCs w:val="24"/>
         </w:rPr>
       </w:pPr>
-    </w:p>
-    <w:p>
-      <w:pPr>
-        <w:rPr>
-          <w:rFonts w:ascii="Cambria Math" w:eastAsiaTheme="minorEastAsia" w:hAnsi="Cambria Math" w:cs="Cambria Math"/>
-          <w:sz w:val="24"/>
-          <w:szCs w:val="24"/>
-        </w:rPr>
-      </w:pPr>
       <w:r>
         <w:rPr>
           <w:noProof/>
         </w:rPr>
+        <w:lastRenderedPageBreak/>
         <w:drawing>
-          <wp:anchor distT="0" distB="0" distL="114300" distR="114300" simplePos="0" relativeHeight="251666432" behindDoc="1" locked="0" layoutInCell="1" allowOverlap="1" wp14:anchorId="4B9DFCEC" wp14:editId="0B365C1C">
+          <wp:anchor distT="0" distB="0" distL="114300" distR="114300" simplePos="0" relativeHeight="251704320" behindDoc="1" locked="0" layoutInCell="1" allowOverlap="1" wp14:anchorId="4904EED4" wp14:editId="08453B5E">
+            <wp:simplePos x="0" y="0"/>
+            <wp:positionH relativeFrom="column">
+              <wp:posOffset>-603057</wp:posOffset>
+            </wp:positionH>
+            <wp:positionV relativeFrom="paragraph">
+              <wp:posOffset>312779</wp:posOffset>
+            </wp:positionV>
+            <wp:extent cx="415925" cy="571924"/>
+            <wp:effectExtent l="0" t="0" r="3175" b="0"/>
+            <wp:wrapNone/>
+            <wp:docPr id="43" name="Imagen 43"/>
+            <wp:cNvGraphicFramePr>
+              <a:graphicFrameLocks xmlns:a="http://schemas.openxmlformats.org/drawingml/2006/main" noChangeAspect="1"/>
+            </wp:cNvGraphicFramePr>
+            <a:graphic xmlns:a="http://schemas.openxmlformats.org/drawingml/2006/main">
+              <a:graphicData uri="http://schemas.openxmlformats.org/drawingml/2006/picture">
+                <pic:pic xmlns:pic="http://schemas.openxmlformats.org/drawingml/2006/picture">
+                  <pic:nvPicPr>
+                    <pic:cNvPr id="1" name=""/>
+                    <pic:cNvPicPr/>
+                  </pic:nvPicPr>
+                  <pic:blipFill>
+                    <a:blip r:embed="rId28" cstate="print">
+                      <a:extLst>
+                        <a:ext uri="{28A0092B-C50C-407E-A947-70E740481C1C}">
+                          <a14:useLocalDpi xmlns:a14="http://schemas.microsoft.com/office/drawing/2010/main" val="0"/>
+                        </a:ext>
+                      </a:extLst>
+                    </a:blip>
+                    <a:stretch>
+                      <a:fillRect/>
+                    </a:stretch>
+                  </pic:blipFill>
+                  <pic:spPr>
+                    <a:xfrm>
+                      <a:off x="0" y="0"/>
+                      <a:ext cx="417540" cy="574145"/>
+                    </a:xfrm>
+                    <a:prstGeom prst="rect">
+                      <a:avLst/>
+                    </a:prstGeom>
+                  </pic:spPr>
+                </pic:pic>
+              </a:graphicData>
+            </a:graphic>
+            <wp14:sizeRelH relativeFrom="margin">
+              <wp14:pctWidth>0</wp14:pctWidth>
+            </wp14:sizeRelH>
+            <wp14:sizeRelV relativeFrom="margin">
+              <wp14:pctHeight>0</wp14:pctHeight>
+            </wp14:sizeRelV>
+          </wp:anchor>
+        </w:drawing>
+      </w:r>
+      <w:r>
+        <w:rPr>
+          <w:noProof/>
+        </w:rPr>
+        <w:drawing>
+          <wp:anchor distT="0" distB="0" distL="114300" distR="114300" simplePos="0" relativeHeight="251689984" behindDoc="1" locked="0" layoutInCell="1" allowOverlap="1" wp14:anchorId="57B8FE9B" wp14:editId="35371289">
+            <wp:simplePos x="0" y="0"/>
+            <wp:positionH relativeFrom="column">
+              <wp:posOffset>-946150</wp:posOffset>
+            </wp:positionH>
+            <wp:positionV relativeFrom="paragraph">
+              <wp:posOffset>309880</wp:posOffset>
+            </wp:positionV>
+            <wp:extent cx="354462" cy="581025"/>
+            <wp:effectExtent l="0" t="0" r="7620" b="0"/>
+            <wp:wrapNone/>
+            <wp:docPr id="34" name="Imagen 34"/>
+            <wp:cNvGraphicFramePr>
+              <a:graphicFrameLocks xmlns:a="http://schemas.openxmlformats.org/drawingml/2006/main" noChangeAspect="1"/>
+            </wp:cNvGraphicFramePr>
+            <a:graphic xmlns:a="http://schemas.openxmlformats.org/drawingml/2006/main">
+              <a:graphicData uri="http://schemas.openxmlformats.org/drawingml/2006/picture">
+                <pic:pic xmlns:pic="http://schemas.openxmlformats.org/drawingml/2006/picture">
+                  <pic:nvPicPr>
+                    <pic:cNvPr id="1" name=""/>
+                    <pic:cNvPicPr/>
+                  </pic:nvPicPr>
+                  <pic:blipFill>
+                    <a:blip r:embed="rId12" cstate="print">
+                      <a:extLst>
+                        <a:ext uri="{28A0092B-C50C-407E-A947-70E740481C1C}">
+                          <a14:useLocalDpi xmlns:a14="http://schemas.microsoft.com/office/drawing/2010/main" val="0"/>
+                        </a:ext>
+                      </a:extLst>
+                    </a:blip>
+                    <a:stretch>
+                      <a:fillRect/>
+                    </a:stretch>
+                  </pic:blipFill>
+                  <pic:spPr>
+                    <a:xfrm>
+                      <a:off x="0" y="0"/>
+                      <a:ext cx="354462" cy="581025"/>
+                    </a:xfrm>
+                    <a:prstGeom prst="rect">
+                      <a:avLst/>
+                    </a:prstGeom>
+                  </pic:spPr>
+                </pic:pic>
+              </a:graphicData>
+            </a:graphic>
+            <wp14:sizeRelH relativeFrom="margin">
+              <wp14:pctWidth>0</wp14:pctWidth>
+            </wp14:sizeRelH>
+            <wp14:sizeRelV relativeFrom="margin">
+              <wp14:pctHeight>0</wp14:pctHeight>
+            </wp14:sizeRelV>
+          </wp:anchor>
+        </w:drawing>
+      </w:r>
+    </w:p>
+    <w:p>
+      <w:pPr>
+        <w:rPr>
+          <w:rFonts w:ascii="Cambria Math" w:eastAsiaTheme="minorEastAsia" w:hAnsi="Cambria Math" w:cs="Cambria Math"/>
+          <w:sz w:val="24"/>
+          <w:szCs w:val="24"/>
+        </w:rPr>
+      </w:pPr>
+      <w:r>
+        <w:rPr>
+          <w:noProof/>
+        </w:rPr>
+        <w:drawing>
+          <wp:anchor distT="0" distB="0" distL="114300" distR="114300" simplePos="0" relativeHeight="251666432" behindDoc="1" locked="0" layoutInCell="1" allowOverlap="1" wp14:anchorId="4B9DFCEC" wp14:editId="2D119969">
             <wp:simplePos x="0" y="0"/>
             <wp:positionH relativeFrom="margin">
               <wp:posOffset>-983615</wp:posOffset>
@@ -22284,7 +23244,7 @@
                     <pic:cNvPicPr/>
                   </pic:nvPicPr>
                   <pic:blipFill>
-                    <a:blip r:embed="rId16">
+                    <a:blip r:embed="rId29">
                       <a:extLst>
                         <a:ext uri="{28A0092B-C50C-407E-A947-70E740481C1C}">
                           <a14:useLocalDpi xmlns:a14="http://schemas.microsoft.com/office/drawing/2010/main" val="0"/>
@@ -22469,7 +23429,7 @@
           <w:noProof/>
         </w:rPr>
         <w:drawing>
-          <wp:anchor distT="0" distB="0" distL="114300" distR="114300" simplePos="0" relativeHeight="251667456" behindDoc="1" locked="0" layoutInCell="1" allowOverlap="1" wp14:anchorId="67649F48" wp14:editId="0CC537BB">
+          <wp:anchor distT="0" distB="0" distL="114300" distR="114300" simplePos="0" relativeHeight="251667456" behindDoc="1" locked="0" layoutInCell="1" allowOverlap="1" wp14:anchorId="67649F48" wp14:editId="014B14CC">
             <wp:simplePos x="0" y="0"/>
             <wp:positionH relativeFrom="margin">
               <wp:posOffset>2251494</wp:posOffset>
@@ -22492,7 +23452,7 @@
                     <pic:cNvPicPr/>
                   </pic:nvPicPr>
                   <pic:blipFill>
-                    <a:blip r:embed="rId17">
+                    <a:blip r:embed="rId30">
                       <a:extLst>
                         <a:ext uri="{28A0092B-C50C-407E-A947-70E740481C1C}">
                           <a14:useLocalDpi xmlns:a14="http://schemas.microsoft.com/office/drawing/2010/main" val="0"/>
@@ -22598,6 +23558,126 @@
           <w:szCs w:val="24"/>
         </w:rPr>
       </w:pPr>
+      <w:r>
+        <w:rPr>
+          <w:noProof/>
+        </w:rPr>
+        <w:drawing>
+          <wp:anchor distT="0" distB="0" distL="114300" distR="114300" simplePos="0" relativeHeight="251687936" behindDoc="1" locked="0" layoutInCell="1" allowOverlap="1" wp14:anchorId="0A971D3F" wp14:editId="04F40ED4">
+            <wp:simplePos x="0" y="0"/>
+            <wp:positionH relativeFrom="column">
+              <wp:posOffset>-622300</wp:posOffset>
+            </wp:positionH>
+            <wp:positionV relativeFrom="paragraph">
+              <wp:posOffset>348831</wp:posOffset>
+            </wp:positionV>
+            <wp:extent cx="354462" cy="581025"/>
+            <wp:effectExtent l="0" t="0" r="7620" b="0"/>
+            <wp:wrapNone/>
+            <wp:docPr id="32" name="Imagen 32"/>
+            <wp:cNvGraphicFramePr>
+              <a:graphicFrameLocks xmlns:a="http://schemas.openxmlformats.org/drawingml/2006/main" noChangeAspect="1"/>
+            </wp:cNvGraphicFramePr>
+            <a:graphic xmlns:a="http://schemas.openxmlformats.org/drawingml/2006/main">
+              <a:graphicData uri="http://schemas.openxmlformats.org/drawingml/2006/picture">
+                <pic:pic xmlns:pic="http://schemas.openxmlformats.org/drawingml/2006/picture">
+                  <pic:nvPicPr>
+                    <pic:cNvPr id="1" name=""/>
+                    <pic:cNvPicPr/>
+                  </pic:nvPicPr>
+                  <pic:blipFill>
+                    <a:blip r:embed="rId12" cstate="print">
+                      <a:extLst>
+                        <a:ext uri="{28A0092B-C50C-407E-A947-70E740481C1C}">
+                          <a14:useLocalDpi xmlns:a14="http://schemas.microsoft.com/office/drawing/2010/main" val="0"/>
+                        </a:ext>
+                      </a:extLst>
+                    </a:blip>
+                    <a:stretch>
+                      <a:fillRect/>
+                    </a:stretch>
+                  </pic:blipFill>
+                  <pic:spPr>
+                    <a:xfrm>
+                      <a:off x="0" y="0"/>
+                      <a:ext cx="354462" cy="581025"/>
+                    </a:xfrm>
+                    <a:prstGeom prst="rect">
+                      <a:avLst/>
+                    </a:prstGeom>
+                  </pic:spPr>
+                </pic:pic>
+              </a:graphicData>
+            </a:graphic>
+            <wp14:sizeRelH relativeFrom="margin">
+              <wp14:pctWidth>0</wp14:pctWidth>
+            </wp14:sizeRelH>
+            <wp14:sizeRelV relativeFrom="margin">
+              <wp14:pctHeight>0</wp14:pctHeight>
+            </wp14:sizeRelV>
+          </wp:anchor>
+        </w:drawing>
+      </w:r>
+      <w:r>
+        <w:rPr>
+          <w:noProof/>
+        </w:rPr>
+        <w:drawing>
+          <wp:anchor distT="0" distB="0" distL="114300" distR="114300" simplePos="0" relativeHeight="251685888" behindDoc="1" locked="0" layoutInCell="1" allowOverlap="1" wp14:anchorId="07C8F36D" wp14:editId="06055208">
+            <wp:simplePos x="0" y="0"/>
+            <wp:positionH relativeFrom="column">
+              <wp:posOffset>-965200</wp:posOffset>
+            </wp:positionH>
+            <wp:positionV relativeFrom="paragraph">
+              <wp:posOffset>348615</wp:posOffset>
+            </wp:positionV>
+            <wp:extent cx="354462" cy="581025"/>
+            <wp:effectExtent l="0" t="0" r="7620" b="0"/>
+            <wp:wrapNone/>
+            <wp:docPr id="31" name="Imagen 31"/>
+            <wp:cNvGraphicFramePr>
+              <a:graphicFrameLocks xmlns:a="http://schemas.openxmlformats.org/drawingml/2006/main" noChangeAspect="1"/>
+            </wp:cNvGraphicFramePr>
+            <a:graphic xmlns:a="http://schemas.openxmlformats.org/drawingml/2006/main">
+              <a:graphicData uri="http://schemas.openxmlformats.org/drawingml/2006/picture">
+                <pic:pic xmlns:pic="http://schemas.openxmlformats.org/drawingml/2006/picture">
+                  <pic:nvPicPr>
+                    <pic:cNvPr id="1" name=""/>
+                    <pic:cNvPicPr/>
+                  </pic:nvPicPr>
+                  <pic:blipFill>
+                    <a:blip r:embed="rId12" cstate="print">
+                      <a:extLst>
+                        <a:ext uri="{28A0092B-C50C-407E-A947-70E740481C1C}">
+                          <a14:useLocalDpi xmlns:a14="http://schemas.microsoft.com/office/drawing/2010/main" val="0"/>
+                        </a:ext>
+                      </a:extLst>
+                    </a:blip>
+                    <a:stretch>
+                      <a:fillRect/>
+                    </a:stretch>
+                  </pic:blipFill>
+                  <pic:spPr>
+                    <a:xfrm>
+                      <a:off x="0" y="0"/>
+                      <a:ext cx="354462" cy="581025"/>
+                    </a:xfrm>
+                    <a:prstGeom prst="rect">
+                      <a:avLst/>
+                    </a:prstGeom>
+                  </pic:spPr>
+                </pic:pic>
+              </a:graphicData>
+            </a:graphic>
+            <wp14:sizeRelH relativeFrom="margin">
+              <wp14:pctWidth>0</wp14:pctWidth>
+            </wp14:sizeRelH>
+            <wp14:sizeRelV relativeFrom="margin">
+              <wp14:pctHeight>0</wp14:pctHeight>
+            </wp14:sizeRelV>
+          </wp:anchor>
+        </w:drawing>
+      </w:r>
     </w:p>
     <w:p>
       <w:pPr>
@@ -22779,7 +23859,7 @@
           <w:noProof/>
         </w:rPr>
         <w:drawing>
-          <wp:anchor distT="0" distB="0" distL="114300" distR="114300" simplePos="0" relativeHeight="251668480" behindDoc="1" locked="0" layoutInCell="1" allowOverlap="1" wp14:anchorId="22574D92" wp14:editId="407D46DA">
+          <wp:anchor distT="0" distB="0" distL="114300" distR="114300" simplePos="0" relativeHeight="251668480" behindDoc="1" locked="0" layoutInCell="1" allowOverlap="1" wp14:anchorId="22574D92" wp14:editId="23A8E2D6">
             <wp:simplePos x="0" y="0"/>
             <wp:positionH relativeFrom="margin">
               <wp:posOffset>-828028</wp:posOffset>
@@ -22802,7 +23882,7 @@
                     <pic:cNvPicPr/>
                   </pic:nvPicPr>
                   <pic:blipFill>
-                    <a:blip r:embed="rId18">
+                    <a:blip r:embed="rId31">
                       <a:extLst>
                         <a:ext uri="{28A0092B-C50C-407E-A947-70E740481C1C}">
                           <a14:useLocalDpi xmlns:a14="http://schemas.microsoft.com/office/drawing/2010/main" val="0"/>
@@ -22862,7 +23942,7 @@
                     <pic:cNvPicPr/>
                   </pic:nvPicPr>
                   <pic:blipFill>
-                    <a:blip r:embed="rId19">
+                    <a:blip r:embed="rId32">
                       <a:extLst>
                         <a:ext uri="{28A0092B-C50C-407E-A947-70E740481C1C}">
                           <a14:useLocalDpi xmlns:a14="http://schemas.microsoft.com/office/drawing/2010/main" val="0"/>
@@ -23006,7 +24086,7 @@
         </w:rPr>
         <w:lastRenderedPageBreak/>
         <w:drawing>
-          <wp:anchor distT="0" distB="0" distL="114300" distR="114300" simplePos="0" relativeHeight="251670528" behindDoc="1" locked="0" layoutInCell="1" allowOverlap="1" wp14:anchorId="29908395" wp14:editId="0A941F7D">
+          <wp:anchor distT="0" distB="0" distL="114300" distR="114300" simplePos="0" relativeHeight="251670528" behindDoc="1" locked="0" layoutInCell="1" allowOverlap="1" wp14:anchorId="29908395" wp14:editId="4CF097FE">
             <wp:simplePos x="0" y="0"/>
             <wp:positionH relativeFrom="column">
               <wp:posOffset>740242</wp:posOffset>
@@ -23029,7 +24109,7 @@
                     <pic:cNvPicPr/>
                   </pic:nvPicPr>
                   <pic:blipFill>
-                    <a:blip r:embed="rId20">
+                    <a:blip r:embed="rId33">
                       <a:extLst>
                         <a:ext uri="{28A0092B-C50C-407E-A947-70E740481C1C}">
                           <a14:useLocalDpi xmlns:a14="http://schemas.microsoft.com/office/drawing/2010/main" val="0"/>
@@ -23120,6 +24200,126 @@
       </w:pPr>
       <w:r>
         <w:rPr>
+          <w:noProof/>
+        </w:rPr>
+        <w:drawing>
+          <wp:anchor distT="0" distB="0" distL="114300" distR="114300" simplePos="0" relativeHeight="251703296" behindDoc="1" locked="0" layoutInCell="1" allowOverlap="1" wp14:anchorId="334B4BCA" wp14:editId="372C9801">
+            <wp:simplePos x="0" y="0"/>
+            <wp:positionH relativeFrom="column">
+              <wp:posOffset>-635209</wp:posOffset>
+            </wp:positionH>
+            <wp:positionV relativeFrom="paragraph">
+              <wp:posOffset>104383</wp:posOffset>
+            </wp:positionV>
+            <wp:extent cx="457835" cy="571807"/>
+            <wp:effectExtent l="0" t="0" r="0" b="0"/>
+            <wp:wrapNone/>
+            <wp:docPr id="42" name="Imagen 42"/>
+            <wp:cNvGraphicFramePr>
+              <a:graphicFrameLocks xmlns:a="http://schemas.openxmlformats.org/drawingml/2006/main" noChangeAspect="1"/>
+            </wp:cNvGraphicFramePr>
+            <a:graphic xmlns:a="http://schemas.openxmlformats.org/drawingml/2006/main">
+              <a:graphicData uri="http://schemas.openxmlformats.org/drawingml/2006/picture">
+                <pic:pic xmlns:pic="http://schemas.openxmlformats.org/drawingml/2006/picture">
+                  <pic:nvPicPr>
+                    <pic:cNvPr id="1" name=""/>
+                    <pic:cNvPicPr/>
+                  </pic:nvPicPr>
+                  <pic:blipFill>
+                    <a:blip r:embed="rId34" cstate="print">
+                      <a:extLst>
+                        <a:ext uri="{28A0092B-C50C-407E-A947-70E740481C1C}">
+                          <a14:useLocalDpi xmlns:a14="http://schemas.microsoft.com/office/drawing/2010/main" val="0"/>
+                        </a:ext>
+                      </a:extLst>
+                    </a:blip>
+                    <a:stretch>
+                      <a:fillRect/>
+                    </a:stretch>
+                  </pic:blipFill>
+                  <pic:spPr>
+                    <a:xfrm>
+                      <a:off x="0" y="0"/>
+                      <a:ext cx="459373" cy="573728"/>
+                    </a:xfrm>
+                    <a:prstGeom prst="rect">
+                      <a:avLst/>
+                    </a:prstGeom>
+                  </pic:spPr>
+                </pic:pic>
+              </a:graphicData>
+            </a:graphic>
+            <wp14:sizeRelH relativeFrom="margin">
+              <wp14:pctWidth>0</wp14:pctWidth>
+            </wp14:sizeRelH>
+            <wp14:sizeRelV relativeFrom="margin">
+              <wp14:pctHeight>0</wp14:pctHeight>
+            </wp14:sizeRelV>
+          </wp:anchor>
+        </w:drawing>
+      </w:r>
+      <w:r>
+        <w:rPr>
+          <w:noProof/>
+        </w:rPr>
+        <w:drawing>
+          <wp:anchor distT="0" distB="0" distL="114300" distR="114300" simplePos="0" relativeHeight="251692032" behindDoc="1" locked="0" layoutInCell="1" allowOverlap="1" wp14:anchorId="773911D7" wp14:editId="209C1A11">
+            <wp:simplePos x="0" y="0"/>
+            <wp:positionH relativeFrom="column">
+              <wp:posOffset>-984250</wp:posOffset>
+            </wp:positionH>
+            <wp:positionV relativeFrom="paragraph">
+              <wp:posOffset>102657</wp:posOffset>
+            </wp:positionV>
+            <wp:extent cx="354462" cy="581025"/>
+            <wp:effectExtent l="0" t="0" r="7620" b="0"/>
+            <wp:wrapNone/>
+            <wp:docPr id="35" name="Imagen 35"/>
+            <wp:cNvGraphicFramePr>
+              <a:graphicFrameLocks xmlns:a="http://schemas.openxmlformats.org/drawingml/2006/main" noChangeAspect="1"/>
+            </wp:cNvGraphicFramePr>
+            <a:graphic xmlns:a="http://schemas.openxmlformats.org/drawingml/2006/main">
+              <a:graphicData uri="http://schemas.openxmlformats.org/drawingml/2006/picture">
+                <pic:pic xmlns:pic="http://schemas.openxmlformats.org/drawingml/2006/picture">
+                  <pic:nvPicPr>
+                    <pic:cNvPr id="1" name=""/>
+                    <pic:cNvPicPr/>
+                  </pic:nvPicPr>
+                  <pic:blipFill>
+                    <a:blip r:embed="rId12" cstate="print">
+                      <a:extLst>
+                        <a:ext uri="{28A0092B-C50C-407E-A947-70E740481C1C}">
+                          <a14:useLocalDpi xmlns:a14="http://schemas.microsoft.com/office/drawing/2010/main" val="0"/>
+                        </a:ext>
+                      </a:extLst>
+                    </a:blip>
+                    <a:stretch>
+                      <a:fillRect/>
+                    </a:stretch>
+                  </pic:blipFill>
+                  <pic:spPr>
+                    <a:xfrm>
+                      <a:off x="0" y="0"/>
+                      <a:ext cx="354462" cy="581025"/>
+                    </a:xfrm>
+                    <a:prstGeom prst="rect">
+                      <a:avLst/>
+                    </a:prstGeom>
+                  </pic:spPr>
+                </pic:pic>
+              </a:graphicData>
+            </a:graphic>
+            <wp14:sizeRelH relativeFrom="margin">
+              <wp14:pctWidth>0</wp14:pctWidth>
+            </wp14:sizeRelH>
+            <wp14:sizeRelV relativeFrom="margin">
+              <wp14:pctHeight>0</wp14:pctHeight>
+            </wp14:sizeRelV>
+          </wp:anchor>
+        </w:drawing>
+      </w:r>
+      <w:r>
+        <w:rPr>
           <w:rFonts w:ascii="Cambria Math" w:eastAsiaTheme="minorEastAsia" w:hAnsi="Cambria Math" w:cs="Cambria Math"/>
           <w:sz w:val="24"/>
           <w:szCs w:val="24"/>
@@ -23188,7 +24388,7 @@
           <w:noProof/>
         </w:rPr>
         <w:drawing>
-          <wp:anchor distT="0" distB="0" distL="114300" distR="114300" simplePos="0" relativeHeight="251674624" behindDoc="1" locked="0" layoutInCell="1" allowOverlap="1" wp14:anchorId="0068048E" wp14:editId="727147D3">
+          <wp:anchor distT="0" distB="0" distL="114300" distR="114300" simplePos="0" relativeHeight="251674624" behindDoc="1" locked="0" layoutInCell="1" allowOverlap="1" wp14:anchorId="0068048E" wp14:editId="67577AE2">
             <wp:simplePos x="0" y="0"/>
             <wp:positionH relativeFrom="page">
               <wp:posOffset>3247521</wp:posOffset>
@@ -23211,7 +24411,7 @@
                     <pic:cNvPicPr/>
                   </pic:nvPicPr>
                   <pic:blipFill>
-                    <a:blip r:embed="rId21">
+                    <a:blip r:embed="rId35">
                       <a:extLst>
                         <a:ext uri="{28A0092B-C50C-407E-A947-70E740481C1C}">
                           <a14:useLocalDpi xmlns:a14="http://schemas.microsoft.com/office/drawing/2010/main" val="0"/>
@@ -23271,7 +24471,7 @@
                     <pic:cNvPicPr/>
                   </pic:nvPicPr>
                   <pic:blipFill>
-                    <a:blip r:embed="rId22">
+                    <a:blip r:embed="rId36">
                       <a:extLst>
                         <a:ext uri="{28A0092B-C50C-407E-A947-70E740481C1C}">
                           <a14:useLocalDpi xmlns:a14="http://schemas.microsoft.com/office/drawing/2010/main" val="0"/>
@@ -23435,7 +24635,7 @@
                     <pic:cNvPicPr/>
                   </pic:nvPicPr>
                   <pic:blipFill>
-                    <a:blip r:embed="rId23">
+                    <a:blip r:embed="rId37">
                       <a:extLst>
                         <a:ext uri="{28A0092B-C50C-407E-A947-70E740481C1C}">
                           <a14:useLocalDpi xmlns:a14="http://schemas.microsoft.com/office/drawing/2010/main" val="0"/>
@@ -23559,11 +24759,131 @@
       </w:pPr>
       <w:r>
         <w:rPr>
-          <w:rFonts w:ascii="Cambria Math" w:eastAsiaTheme="minorEastAsia" w:hAnsi="Cambria Math" w:cs="Cambria Math"/>
-          <w:sz w:val="24"/>
-          <w:szCs w:val="24"/>
+          <w:noProof/>
         </w:rPr>
         <w:lastRenderedPageBreak/>
+        <w:drawing>
+          <wp:anchor distT="0" distB="0" distL="114300" distR="114300" simplePos="0" relativeHeight="251694080" behindDoc="1" locked="0" layoutInCell="1" allowOverlap="1" wp14:anchorId="75119C31" wp14:editId="7C116836">
+            <wp:simplePos x="0" y="0"/>
+            <wp:positionH relativeFrom="column">
+              <wp:posOffset>-903241</wp:posOffset>
+            </wp:positionH>
+            <wp:positionV relativeFrom="paragraph">
+              <wp:posOffset>5062</wp:posOffset>
+            </wp:positionV>
+            <wp:extent cx="332238" cy="544596"/>
+            <wp:effectExtent l="0" t="0" r="0" b="8255"/>
+            <wp:wrapNone/>
+            <wp:docPr id="36" name="Imagen 36"/>
+            <wp:cNvGraphicFramePr>
+              <a:graphicFrameLocks xmlns:a="http://schemas.openxmlformats.org/drawingml/2006/main" noChangeAspect="1"/>
+            </wp:cNvGraphicFramePr>
+            <a:graphic xmlns:a="http://schemas.openxmlformats.org/drawingml/2006/main">
+              <a:graphicData uri="http://schemas.openxmlformats.org/drawingml/2006/picture">
+                <pic:pic xmlns:pic="http://schemas.openxmlformats.org/drawingml/2006/picture">
+                  <pic:nvPicPr>
+                    <pic:cNvPr id="1" name=""/>
+                    <pic:cNvPicPr/>
+                  </pic:nvPicPr>
+                  <pic:blipFill>
+                    <a:blip r:embed="rId38" cstate="print">
+                      <a:extLst>
+                        <a:ext uri="{28A0092B-C50C-407E-A947-70E740481C1C}">
+                          <a14:useLocalDpi xmlns:a14="http://schemas.microsoft.com/office/drawing/2010/main" val="0"/>
+                        </a:ext>
+                      </a:extLst>
+                    </a:blip>
+                    <a:stretch>
+                      <a:fillRect/>
+                    </a:stretch>
+                  </pic:blipFill>
+                  <pic:spPr>
+                    <a:xfrm>
+                      <a:off x="0" y="0"/>
+                      <a:ext cx="332238" cy="544596"/>
+                    </a:xfrm>
+                    <a:prstGeom prst="rect">
+                      <a:avLst/>
+                    </a:prstGeom>
+                  </pic:spPr>
+                </pic:pic>
+              </a:graphicData>
+            </a:graphic>
+            <wp14:sizeRelH relativeFrom="margin">
+              <wp14:pctWidth>0</wp14:pctWidth>
+            </wp14:sizeRelH>
+            <wp14:sizeRelV relativeFrom="margin">
+              <wp14:pctHeight>0</wp14:pctHeight>
+            </wp14:sizeRelV>
+          </wp:anchor>
+        </w:drawing>
+      </w:r>
+      <w:r>
+        <w:rPr>
+          <w:noProof/>
+        </w:rPr>
+        <w:drawing>
+          <wp:anchor distT="0" distB="0" distL="114300" distR="114300" simplePos="0" relativeHeight="251701248" behindDoc="1" locked="0" layoutInCell="1" allowOverlap="1" wp14:anchorId="3CFE3EF1" wp14:editId="51F993D6">
+            <wp:simplePos x="0" y="0"/>
+            <wp:positionH relativeFrom="leftMargin">
+              <wp:posOffset>501851</wp:posOffset>
+            </wp:positionH>
+            <wp:positionV relativeFrom="paragraph">
+              <wp:posOffset>4590</wp:posOffset>
+            </wp:positionV>
+            <wp:extent cx="362336" cy="543504"/>
+            <wp:effectExtent l="0" t="0" r="0" b="9525"/>
+            <wp:wrapNone/>
+            <wp:docPr id="41" name="Imagen 41"/>
+            <wp:cNvGraphicFramePr>
+              <a:graphicFrameLocks xmlns:a="http://schemas.openxmlformats.org/drawingml/2006/main" noChangeAspect="1"/>
+            </wp:cNvGraphicFramePr>
+            <a:graphic xmlns:a="http://schemas.openxmlformats.org/drawingml/2006/main">
+              <a:graphicData uri="http://schemas.openxmlformats.org/drawingml/2006/picture">
+                <pic:pic xmlns:pic="http://schemas.openxmlformats.org/drawingml/2006/picture">
+                  <pic:nvPicPr>
+                    <pic:cNvPr id="1" name=""/>
+                    <pic:cNvPicPr/>
+                  </pic:nvPicPr>
+                  <pic:blipFill>
+                    <a:blip r:embed="rId39" cstate="print">
+                      <a:extLst>
+                        <a:ext uri="{28A0092B-C50C-407E-A947-70E740481C1C}">
+                          <a14:useLocalDpi xmlns:a14="http://schemas.microsoft.com/office/drawing/2010/main" val="0"/>
+                        </a:ext>
+                      </a:extLst>
+                    </a:blip>
+                    <a:stretch>
+                      <a:fillRect/>
+                    </a:stretch>
+                  </pic:blipFill>
+                  <pic:spPr>
+                    <a:xfrm>
+                      <a:off x="0" y="0"/>
+                      <a:ext cx="362336" cy="543504"/>
+                    </a:xfrm>
+                    <a:prstGeom prst="rect">
+                      <a:avLst/>
+                    </a:prstGeom>
+                  </pic:spPr>
+                </pic:pic>
+              </a:graphicData>
+            </a:graphic>
+            <wp14:sizeRelH relativeFrom="margin">
+              <wp14:pctWidth>0</wp14:pctWidth>
+            </wp14:sizeRelH>
+            <wp14:sizeRelV relativeFrom="margin">
+              <wp14:pctHeight>0</wp14:pctHeight>
+            </wp14:sizeRelV>
+          </wp:anchor>
+        </w:drawing>
+      </w:r>
+      <w:r>
+        <w:rPr>
+          <w:rFonts w:ascii="Cambria Math" w:eastAsiaTheme="minorEastAsia" w:hAnsi="Cambria Math" w:cs="Cambria Math"/>
+          <w:sz w:val="24"/>
+          <w:szCs w:val="24"/>
+        </w:rPr>
         <w:t>Ejercicio 13: Investigue la relación entre reflexión y el producto punto, y ejemplifique su</w:t>
       </w:r>
       <w:r>
@@ -23581,6 +24901,277 @@
           <w:szCs w:val="24"/>
         </w:rPr>
         <w:t>aplicación en juegos. Realice un prototipo en Processing.</w:t>
+      </w:r>
+    </w:p>
+    <w:p>
+      <w:pPr>
+        <w:rPr>
+          <w:rFonts w:ascii="Cambria Math" w:eastAsiaTheme="minorEastAsia" w:hAnsi="Cambria Math" w:cs="Cambria Math"/>
+          <w:sz w:val="24"/>
+          <w:szCs w:val="24"/>
+        </w:rPr>
+      </w:pPr>
+      <w:r>
+        <w:rPr>
+          <w:noProof/>
+        </w:rPr>
+        <w:drawing>
+          <wp:anchor distT="0" distB="0" distL="114300" distR="114300" simplePos="0" relativeHeight="251675648" behindDoc="1" locked="0" layoutInCell="1" allowOverlap="1" wp14:anchorId="44CDE1B3" wp14:editId="26FFCC3A">
+            <wp:simplePos x="0" y="0"/>
+            <wp:positionH relativeFrom="column">
+              <wp:posOffset>-139710</wp:posOffset>
+            </wp:positionH>
+            <wp:positionV relativeFrom="paragraph">
+              <wp:posOffset>222458</wp:posOffset>
+            </wp:positionV>
+            <wp:extent cx="5400040" cy="2558415"/>
+            <wp:effectExtent l="0" t="0" r="0" b="0"/>
+            <wp:wrapNone/>
+            <wp:docPr id="15" name="Imagen 15"/>
+            <wp:cNvGraphicFramePr>
+              <a:graphicFrameLocks xmlns:a="http://schemas.openxmlformats.org/drawingml/2006/main" noChangeAspect="1"/>
+            </wp:cNvGraphicFramePr>
+            <a:graphic xmlns:a="http://schemas.openxmlformats.org/drawingml/2006/main">
+              <a:graphicData uri="http://schemas.openxmlformats.org/drawingml/2006/picture">
+                <pic:pic xmlns:pic="http://schemas.openxmlformats.org/drawingml/2006/picture">
+                  <pic:nvPicPr>
+                    <pic:cNvPr id="1" name=""/>
+                    <pic:cNvPicPr/>
+                  </pic:nvPicPr>
+                  <pic:blipFill>
+                    <a:blip r:embed="rId40">
+                      <a:extLst>
+                        <a:ext uri="{28A0092B-C50C-407E-A947-70E740481C1C}">
+                          <a14:useLocalDpi xmlns:a14="http://schemas.microsoft.com/office/drawing/2010/main" val="0"/>
+                        </a:ext>
+                      </a:extLst>
+                    </a:blip>
+                    <a:stretch>
+                      <a:fillRect/>
+                    </a:stretch>
+                  </pic:blipFill>
+                  <pic:spPr>
+                    <a:xfrm>
+                      <a:off x="0" y="0"/>
+                      <a:ext cx="5400040" cy="2558415"/>
+                    </a:xfrm>
+                    <a:prstGeom prst="rect">
+                      <a:avLst/>
+                    </a:prstGeom>
+                  </pic:spPr>
+                </pic:pic>
+              </a:graphicData>
+            </a:graphic>
+          </wp:anchor>
+        </w:drawing>
+      </w:r>
+    </w:p>
+    <w:p>
+      <w:pPr>
+        <w:rPr>
+          <w:rFonts w:ascii="Cambria Math" w:eastAsiaTheme="minorEastAsia" w:hAnsi="Cambria Math" w:cs="Cambria Math"/>
+          <w:sz w:val="24"/>
+          <w:szCs w:val="24"/>
+        </w:rPr>
+      </w:pPr>
+    </w:p>
+    <w:p>
+      <w:pPr>
+        <w:rPr>
+          <w:rFonts w:ascii="Cambria Math" w:eastAsiaTheme="minorEastAsia" w:hAnsi="Cambria Math" w:cs="Cambria Math"/>
+          <w:sz w:val="24"/>
+          <w:szCs w:val="24"/>
+        </w:rPr>
+      </w:pPr>
+    </w:p>
+    <w:p>
+      <w:pPr>
+        <w:rPr>
+          <w:rFonts w:ascii="Cambria Math" w:eastAsiaTheme="minorEastAsia" w:hAnsi="Cambria Math" w:cs="Cambria Math"/>
+          <w:sz w:val="24"/>
+          <w:szCs w:val="24"/>
+        </w:rPr>
+      </w:pPr>
+    </w:p>
+    <w:p>
+      <w:pPr>
+        <w:rPr>
+          <w:rFonts w:ascii="Cambria Math" w:eastAsiaTheme="minorEastAsia" w:hAnsi="Cambria Math" w:cs="Cambria Math"/>
+          <w:sz w:val="24"/>
+          <w:szCs w:val="24"/>
+        </w:rPr>
+      </w:pPr>
+    </w:p>
+    <w:p>
+      <w:pPr>
+        <w:rPr>
+          <w:rFonts w:ascii="Cambria Math" w:eastAsiaTheme="minorEastAsia" w:hAnsi="Cambria Math" w:cs="Cambria Math"/>
+          <w:sz w:val="24"/>
+          <w:szCs w:val="24"/>
+        </w:rPr>
+      </w:pPr>
+    </w:p>
+    <w:p>
+      <w:pPr>
+        <w:rPr>
+          <w:rFonts w:ascii="Cambria Math" w:eastAsiaTheme="minorEastAsia" w:hAnsi="Cambria Math" w:cs="Cambria Math"/>
+          <w:sz w:val="24"/>
+          <w:szCs w:val="24"/>
+        </w:rPr>
+      </w:pPr>
+    </w:p>
+    <w:p>
+      <w:pPr>
+        <w:rPr>
+          <w:rFonts w:ascii="Cambria Math" w:eastAsiaTheme="minorEastAsia" w:hAnsi="Cambria Math" w:cs="Cambria Math"/>
+          <w:sz w:val="24"/>
+          <w:szCs w:val="24"/>
+        </w:rPr>
+      </w:pPr>
+    </w:p>
+    <w:p>
+      <w:pPr>
+        <w:rPr>
+          <w:rFonts w:ascii="Cambria Math" w:eastAsiaTheme="minorEastAsia" w:hAnsi="Cambria Math" w:cs="Cambria Math"/>
+          <w:sz w:val="24"/>
+          <w:szCs w:val="24"/>
+        </w:rPr>
+      </w:pPr>
+    </w:p>
+    <w:p>
+      <w:pPr>
+        <w:rPr>
+          <w:rFonts w:ascii="Cambria Math" w:eastAsiaTheme="minorEastAsia" w:hAnsi="Cambria Math" w:cs="Cambria Math"/>
+          <w:sz w:val="24"/>
+          <w:szCs w:val="24"/>
+        </w:rPr>
+      </w:pPr>
+    </w:p>
+    <w:p>
+      <w:pPr>
+        <w:rPr>
+          <w:rFonts w:ascii="Cambria Math" w:eastAsiaTheme="minorEastAsia" w:hAnsi="Cambria Math" w:cs="Cambria Math"/>
+          <w:sz w:val="24"/>
+          <w:szCs w:val="24"/>
+        </w:rPr>
+      </w:pPr>
+    </w:p>
+    <w:p>
+      <w:pPr>
+        <w:rPr>
+          <w:rFonts w:ascii="Cambria Math" w:eastAsiaTheme="minorEastAsia" w:hAnsi="Cambria Math" w:cs="Cambria Math"/>
+          <w:sz w:val="24"/>
+          <w:szCs w:val="24"/>
+        </w:rPr>
+      </w:pPr>
+      <w:r>
+        <w:rPr>
+          <w:rFonts w:ascii="Cambria Math" w:eastAsiaTheme="minorEastAsia" w:hAnsi="Cambria Math" w:cs="Cambria Math"/>
+          <w:sz w:val="24"/>
+          <w:szCs w:val="24"/>
+        </w:rPr>
+        <w:t>El producto punto, también conocido como producto escalar, es una operación matemática entre dos vectores que resulta en un número escalar.</w:t>
+      </w:r>
+    </w:p>
+    <w:p>
+      <w:pPr>
+        <w:rPr>
+          <w:rFonts w:ascii="Cambria Math" w:eastAsiaTheme="minorEastAsia" w:hAnsi="Cambria Math" w:cs="Cambria Math"/>
+          <w:sz w:val="24"/>
+          <w:szCs w:val="24"/>
+        </w:rPr>
+      </w:pPr>
+      <w:r>
+        <w:rPr>
+          <w:rFonts w:ascii="Cambria Math" w:eastAsiaTheme="minorEastAsia" w:hAnsi="Cambria Math" w:cs="Cambria Math"/>
+          <w:sz w:val="24"/>
+          <w:szCs w:val="24"/>
+        </w:rPr>
+        <w:t>Para dos vectores en un espacio tridimensional, el producto punto se calcula multiplicando las componentes correspondientes de los dos vectores y sumándolas.</w:t>
+      </w:r>
+    </w:p>
+    <w:p>
+      <w:pPr>
+        <w:rPr>
+          <w:rFonts w:ascii="Cambria Math" w:eastAsiaTheme="minorEastAsia" w:hAnsi="Cambria Math" w:cs="Cambria Math"/>
+          <w:sz w:val="24"/>
+          <w:szCs w:val="24"/>
+        </w:rPr>
+      </w:pPr>
+      <w:r>
+        <w:rPr>
+          <w:rFonts w:ascii="Cambria Math" w:eastAsiaTheme="minorEastAsia" w:hAnsi="Cambria Math" w:cs="Cambria Math"/>
+          <w:sz w:val="24"/>
+          <w:szCs w:val="24"/>
+        </w:rPr>
+        <w:t>La reflexión es un concepto geométrico que describe cómo la luz, el sonido, u otros fenómenos ondulatorios, así como objetos físicos, cambian de dirección al chocar con una superficie. En geometría, la reflexión se refiere al proceso de cambio de dirección de un objeto que rebota en una superficie, de tal manera que el ángulo de incidencia es igual al ángulo de reflexión.</w:t>
+      </w:r>
+    </w:p>
+    <w:p>
+      <w:pPr>
+        <w:rPr>
+          <w:rFonts w:ascii="Cambria Math" w:eastAsiaTheme="minorEastAsia" w:hAnsi="Cambria Math" w:cs="Cambria Math"/>
+          <w:sz w:val="24"/>
+          <w:szCs w:val="24"/>
+        </w:rPr>
+      </w:pPr>
+      <w:r>
+        <w:rPr>
+          <w:rFonts w:ascii="Cambria Math" w:eastAsiaTheme="minorEastAsia" w:hAnsi="Cambria Math" w:cs="Cambria Math"/>
+          <w:sz w:val="24"/>
+          <w:szCs w:val="24"/>
+        </w:rPr>
+        <w:t>Por ejemplo, cuando la luz golpea un espejo, se refleja en la dirección opuesta, manteniendo el mismo ángulo con la normal a la superficie del espejo.</w:t>
+      </w:r>
+    </w:p>
+    <w:p>
+      <w:pPr>
+        <w:rPr>
+          <w:rFonts w:ascii="Cambria Math" w:eastAsiaTheme="minorEastAsia" w:hAnsi="Cambria Math" w:cs="Cambria Math"/>
+          <w:sz w:val="24"/>
+          <w:szCs w:val="24"/>
+        </w:rPr>
+      </w:pPr>
+      <w:r>
+        <w:rPr>
+          <w:rFonts w:ascii="Cambria Math" w:eastAsiaTheme="minorEastAsia" w:hAnsi="Cambria Math" w:cs="Cambria Math"/>
+          <w:sz w:val="24"/>
+          <w:szCs w:val="24"/>
+        </w:rPr>
+        <w:t>La relación entre la reflexión y el producto punto es que el producto punto se utiliza para calcular la dirección en la que un objeto se reflejará después de chocar con una superficie.</w:t>
+      </w:r>
+    </w:p>
+    <w:p>
+      <w:pPr>
+        <w:rPr>
+          <w:rFonts w:ascii="Cambria Math" w:eastAsiaTheme="minorEastAsia" w:hAnsi="Cambria Math" w:cs="Cambria Math"/>
+          <w:sz w:val="24"/>
+          <w:szCs w:val="24"/>
+        </w:rPr>
+      </w:pPr>
+      <w:r>
+        <w:rPr>
+          <w:rFonts w:ascii="Cambria Math" w:eastAsiaTheme="minorEastAsia" w:hAnsi="Cambria Math" w:cs="Cambria Math"/>
+          <w:sz w:val="24"/>
+          <w:szCs w:val="24"/>
+        </w:rPr>
+        <w:t xml:space="preserve">En el contexto </w:t>
+      </w:r>
+      <w:r>
+        <w:rPr>
+          <w:rFonts w:ascii="Cambria Math" w:eastAsiaTheme="minorEastAsia" w:hAnsi="Cambria Math" w:cs="Cambria Math"/>
+          <w:sz w:val="24"/>
+          <w:szCs w:val="24"/>
+        </w:rPr>
+        <w:t>de mi ejemplo</w:t>
+      </w:r>
+      <w:r>
+        <w:rPr>
+          <w:rFonts w:ascii="Cambria Math" w:eastAsiaTheme="minorEastAsia" w:hAnsi="Cambria Math" w:cs="Cambria Math"/>
+          <w:sz w:val="24"/>
+          <w:szCs w:val="24"/>
+        </w:rPr>
+        <w:t xml:space="preserve"> de baloncesto, la reflexión se refiere al rebote de la pelota en el suelo de la cancha. Cuando la pelota golpea el suelo, cambia de dirección siguiendo el mismo principio geométrico que la reflexión de la luz en un espejo: el ángulo de incidencia es igual al ángulo de reflexión.</w:t>
       </w:r>
     </w:p>
     <w:sectPr>

</xml_diff>